<commit_message>
arreglo la documentacion y el diagrama ccuu
</commit_message>
<xml_diff>
--- a/Documentacion/Documentacion.docx
+++ b/Documentacion/Documentacion.docx
@@ -3134,10 +3134,10 @@
             <v:path o:extrusionok="f" gradientshapeok="t" o:connecttype="rect"/>
             <o:lock v:ext="edit" aspectratio="t"/>
           </v:shapetype>
-          <v:shape id="_x0000_i1038" type="#_x0000_t75" style="width:467.7pt;height:403.8pt" o:ole="">
+          <v:shape id="_x0000_i1025" type="#_x0000_t75" style="width:467.15pt;height:403.7pt" o:ole="">
             <v:imagedata r:id="rId8" o:title=""/>
           </v:shape>
-          <o:OLEObject Type="Embed" ProgID="Visio.Drawing.15" ShapeID="_x0000_i1038" DrawAspect="Content" ObjectID="_1585294721" r:id="rId9"/>
+          <o:OLEObject Type="Embed" ProgID="Visio.Drawing.15" ShapeID="_x0000_i1025" DrawAspect="Content" ObjectID="_1586357594" r:id="rId9"/>
         </w:object>
       </w:r>
     </w:p>
@@ -3191,11 +3191,11 @@
         </w:rPr>
       </w:pPr>
       <w:r>
-        <w:object w:dxaOrig="6316" w:dyaOrig="13336" w14:anchorId="350A980C">
-          <v:shape id="_x0000_i1031" type="#_x0000_t75" style="width:306.45pt;height:647.4pt" o:ole="">
+        <w:object w:dxaOrig="6253" w:dyaOrig="12673" w14:anchorId="372E9188">
+          <v:shape id="_x0000_i1031" type="#_x0000_t75" style="width:312.85pt;height:633.45pt" o:ole="">
             <v:imagedata r:id="rId10" o:title=""/>
           </v:shape>
-          <o:OLEObject Type="Embed" ProgID="Visio.Drawing.15" ShapeID="_x0000_i1031" DrawAspect="Content" ObjectID="_1585294722" r:id="rId11"/>
+          <o:OLEObject Type="Embed" ProgID="Visio.Drawing.15" ShapeID="_x0000_i1031" DrawAspect="Content" ObjectID="_1586357595" r:id="rId11"/>
         </w:object>
       </w:r>
     </w:p>
@@ -3221,7 +3221,6 @@
           <w:lang w:val="es-ES_tradnl"/>
         </w:rPr>
       </w:pPr>
-      <w:bookmarkStart w:id="7" w:name="_GoBack"/>
       <w:r>
         <w:rPr>
           <w:rFonts w:ascii="Arial Narrow" w:hAnsi="Arial Narrow"/>
@@ -3290,7 +3289,7 @@
           <w:szCs w:val="24"/>
           <w:lang w:val="es-ES_tradnl"/>
         </w:rPr>
-        <w:t>o se permite el borrado de ejércitos ni de sus jugadores si éstos ya han participado en una partida. En todo caso, se podrá realizar un borrado lógico que no permita volver a dicho participante o ejército a jugar una partida.</w:t>
+        <w:t xml:space="preserve">o se permite el borrado de ejércitos ni de sus jugadores si éstos ya han participado en una partida. </w:t>
       </w:r>
     </w:p>
     <w:p>
@@ -3342,6 +3341,8 @@
         </w:rPr>
         <w:t>Asignación de puntos a jugadores: Los puntos se asignarán automáticamente al registrar partidas donde participen. No se podrán modificar directamente.</w:t>
       </w:r>
+      <w:bookmarkStart w:id="7" w:name="_GoBack"/>
+      <w:bookmarkEnd w:id="7"/>
     </w:p>
     <w:p>
       <w:pPr>
@@ -3377,7 +3378,6 @@
         </w:numPr>
       </w:pPr>
       <w:bookmarkStart w:id="8" w:name="_Toc511244035"/>
-      <w:bookmarkEnd w:id="7"/>
       <w:r>
         <w:t>DISEÑO: ESQUEMA FUNCIONAL Y DE COMPONENTES</w:t>
       </w:r>
@@ -5258,7 +5258,7 @@
 </file>
 
 <file path=customXml/itemProps1.xml><?xml version="1.0" encoding="utf-8"?>
-<ds:datastoreItem xmlns:ds="http://schemas.openxmlformats.org/officeDocument/2006/customXml" ds:itemID="{D0F194E5-2210-4F50-9B51-D3F19ED2101E}">
+<ds:datastoreItem xmlns:ds="http://schemas.openxmlformats.org/officeDocument/2006/customXml" ds:itemID="{06F6C1EF-EBEC-4235-BC47-6C0A624CC47B}">
   <ds:schemaRefs>
     <ds:schemaRef ds:uri="http://schemas.openxmlformats.org/officeDocument/2006/bibliography"/>
   </ds:schemaRefs>

</xml_diff>

<commit_message>
wip documentacion punto 7
</commit_message>
<xml_diff>
--- a/Documentacion/Documentacion.docx
+++ b/Documentacion/Documentacion.docx
@@ -3134,10 +3134,10 @@
             <v:path o:extrusionok="f" gradientshapeok="t" o:connecttype="rect"/>
             <o:lock v:ext="edit" aspectratio="t"/>
           </v:shapetype>
-          <v:shape id="_x0000_i1025" type="#_x0000_t75" style="width:467.15pt;height:403.7pt" o:ole="">
+          <v:shape id="_x0000_i1025" type="#_x0000_t75" style="width:467.15pt;height:403.8pt" o:ole="">
             <v:imagedata r:id="rId8" o:title=""/>
           </v:shape>
-          <o:OLEObject Type="Embed" ProgID="Visio.Drawing.15" ShapeID="_x0000_i1025" DrawAspect="Content" ObjectID="_1586357594" r:id="rId9"/>
+          <o:OLEObject Type="Embed" ProgID="Visio.Drawing.15" ShapeID="_x0000_i1025" DrawAspect="Content" ObjectID="_1586614475" r:id="rId9"/>
         </w:object>
       </w:r>
     </w:p>
@@ -3192,10 +3192,10 @@
       </w:pPr>
       <w:r>
         <w:object w:dxaOrig="6253" w:dyaOrig="12673" w14:anchorId="372E9188">
-          <v:shape id="_x0000_i1031" type="#_x0000_t75" style="width:312.85pt;height:633.45pt" o:ole="">
+          <v:shape id="_x0000_i1026" type="#_x0000_t75" style="width:312.75pt;height:633.6pt" o:ole="">
             <v:imagedata r:id="rId10" o:title=""/>
           </v:shape>
-          <o:OLEObject Type="Embed" ProgID="Visio.Drawing.15" ShapeID="_x0000_i1031" DrawAspect="Content" ObjectID="_1586357595" r:id="rId11"/>
+          <o:OLEObject Type="Embed" ProgID="Visio.Drawing.15" ShapeID="_x0000_i1026" DrawAspect="Content" ObjectID="_1586614476" r:id="rId11"/>
         </w:object>
       </w:r>
     </w:p>
@@ -3341,8 +3341,6 @@
         </w:rPr>
         <w:t>Asignación de puntos a jugadores: Los puntos se asignarán automáticamente al registrar partidas donde participen. No se podrán modificar directamente.</w:t>
       </w:r>
-      <w:bookmarkStart w:id="7" w:name="_GoBack"/>
-      <w:bookmarkEnd w:id="7"/>
     </w:p>
     <w:p>
       <w:pPr>
@@ -3377,11 +3375,11 @@
           <w:numId w:val="2"/>
         </w:numPr>
       </w:pPr>
-      <w:bookmarkStart w:id="8" w:name="_Toc511244035"/>
+      <w:bookmarkStart w:id="7" w:name="_Toc511244035"/>
       <w:r>
         <w:t>DISEÑO: ESQUEMA FUNCIONAL Y DE COMPONENTES</w:t>
       </w:r>
-      <w:bookmarkEnd w:id="8"/>
+      <w:bookmarkEnd w:id="7"/>
     </w:p>
     <w:p>
       <w:pPr>
@@ -3391,11 +3389,11 @@
           <w:numId w:val="2"/>
         </w:numPr>
       </w:pPr>
-      <w:bookmarkStart w:id="9" w:name="_Toc511244036"/>
+      <w:bookmarkStart w:id="8" w:name="_Toc511244036"/>
       <w:r>
         <w:t>DISEÑO: DIAGRAMA UML</w:t>
       </w:r>
-      <w:bookmarkEnd w:id="9"/>
+      <w:bookmarkEnd w:id="8"/>
     </w:p>
     <w:p>
       <w:pPr>
@@ -3405,11 +3403,11 @@
           <w:numId w:val="2"/>
         </w:numPr>
       </w:pPr>
-      <w:bookmarkStart w:id="10" w:name="_Toc511244037"/>
+      <w:bookmarkStart w:id="9" w:name="_Toc511244037"/>
       <w:r>
         <w:t>IMPLEMENTACIÓN: FUNCIONAMIENTO E INTERRELACIÓN DE COMPONENTES</w:t>
       </w:r>
-      <w:bookmarkEnd w:id="10"/>
+      <w:bookmarkEnd w:id="9"/>
     </w:p>
     <w:p>
       <w:pPr>
@@ -3418,12 +3416,105 @@
           <w:ilvl w:val="0"/>
           <w:numId w:val="2"/>
         </w:numPr>
-      </w:pPr>
-      <w:bookmarkStart w:id="11" w:name="_Toc511244038"/>
-      <w:r>
-        <w:t>IMPLEMENTACIÓN: DEPENDENCIAS MAVEN</w:t>
-      </w:r>
-      <w:bookmarkEnd w:id="11"/>
+        <w:spacing w:after="240"/>
+      </w:pPr>
+      <w:bookmarkStart w:id="10" w:name="_Toc511244038"/>
+      <w:r>
+        <w:t>DEPENDENCIAS MAVEN</w:t>
+      </w:r>
+      <w:bookmarkEnd w:id="10"/>
+    </w:p>
+    <w:p>
+      <w:pPr>
+        <w:rPr>
+          <w:rFonts w:ascii="Arial Narrow" w:hAnsi="Arial Narrow"/>
+          <w:sz w:val="24"/>
+          <w:lang w:val="es-ES_tradnl"/>
+        </w:rPr>
+      </w:pPr>
+      <w:r>
+        <w:rPr>
+          <w:rFonts w:ascii="Arial Narrow" w:hAnsi="Arial Narrow"/>
+          <w:sz w:val="24"/>
+          <w:lang w:val="es-ES_tradnl"/>
+        </w:rPr>
+        <w:t>Las dependencias del proyecto han sido organizadas con la herramienta Maven. El diagrama de dependencias es el siguiente:</w:t>
+      </w:r>
+    </w:p>
+    <w:p>
+      <w:pPr>
+        <w:rPr>
+          <w:rFonts w:ascii="Arial Narrow" w:hAnsi="Arial Narrow"/>
+          <w:sz w:val="24"/>
+          <w:lang w:val="es-ES_tradnl"/>
+        </w:rPr>
+      </w:pPr>
+    </w:p>
+    <w:p>
+      <w:pPr>
+        <w:rPr>
+          <w:rFonts w:ascii="Arial Narrow" w:hAnsi="Arial Narrow"/>
+          <w:sz w:val="24"/>
+          <w:lang w:val="es-ES_tradnl"/>
+        </w:rPr>
+      </w:pPr>
+      <w:r>
+        <w:rPr>
+          <w:rFonts w:ascii="Arial Narrow" w:hAnsi="Arial Narrow"/>
+          <w:noProof/>
+          <w:sz w:val="24"/>
+          <w:lang w:val="es-ES_tradnl"/>
+        </w:rPr>
+        <w:lastRenderedPageBreak/>
+        <w:drawing>
+          <wp:inline distT="0" distB="0" distL="0" distR="0" wp14:anchorId="32507F59" wp14:editId="7D2EC6BE">
+            <wp:extent cx="5934710" cy="3614420"/>
+            <wp:effectExtent l="0" t="0" r="8890" b="5080"/>
+            <wp:docPr id="2" name="Picture 2"/>
+            <wp:cNvGraphicFramePr>
+              <a:graphicFrameLocks xmlns:a="http://schemas.openxmlformats.org/drawingml/2006/main" noChangeAspect="1"/>
+            </wp:cNvGraphicFramePr>
+            <a:graphic xmlns:a="http://schemas.openxmlformats.org/drawingml/2006/main">
+              <a:graphicData uri="http://schemas.openxmlformats.org/drawingml/2006/picture">
+                <pic:pic xmlns:pic="http://schemas.openxmlformats.org/drawingml/2006/picture">
+                  <pic:nvPicPr>
+                    <pic:cNvPr id="0" name="Picture 4"/>
+                    <pic:cNvPicPr>
+                      <a:picLocks noChangeAspect="1" noChangeArrowheads="1"/>
+                    </pic:cNvPicPr>
+                  </pic:nvPicPr>
+                  <pic:blipFill>
+                    <a:blip r:embed="rId12">
+                      <a:extLst>
+                        <a:ext uri="{28A0092B-C50C-407E-A947-70E740481C1C}">
+                          <a14:useLocalDpi xmlns:a14="http://schemas.microsoft.com/office/drawing/2010/main" val="0"/>
+                        </a:ext>
+                      </a:extLst>
+                    </a:blip>
+                    <a:srcRect/>
+                    <a:stretch>
+                      <a:fillRect/>
+                    </a:stretch>
+                  </pic:blipFill>
+                  <pic:spPr bwMode="auto">
+                    <a:xfrm>
+                      <a:off x="0" y="0"/>
+                      <a:ext cx="5934710" cy="3614420"/>
+                    </a:xfrm>
+                    <a:prstGeom prst="rect">
+                      <a:avLst/>
+                    </a:prstGeom>
+                    <a:noFill/>
+                    <a:ln>
+                      <a:noFill/>
+                    </a:ln>
+                  </pic:spPr>
+                </pic:pic>
+              </a:graphicData>
+            </a:graphic>
+          </wp:inline>
+        </w:drawing>
+      </w:r>
     </w:p>
     <w:p>
       <w:pPr>
@@ -3432,11 +3523,66 @@
           <w:ilvl w:val="0"/>
           <w:numId w:val="2"/>
         </w:numPr>
-      </w:pPr>
-      <w:bookmarkStart w:id="12" w:name="_Toc511244039"/>
+        <w:spacing w:after="240"/>
+      </w:pPr>
+      <w:bookmarkStart w:id="11" w:name="_Toc511244039"/>
       <w:r>
         <w:t>DISEÑO DE LA BASE DE DATOS</w:t>
       </w:r>
+      <w:bookmarkEnd w:id="11"/>
+    </w:p>
+    <w:p>
+      <w:pPr>
+        <w:rPr>
+          <w:rFonts w:ascii="Arial Narrow" w:hAnsi="Arial Narrow"/>
+          <w:lang w:val="es-ES_tradnl"/>
+        </w:rPr>
+      </w:pPr>
+      <w:r>
+        <w:rPr>
+          <w:rFonts w:ascii="Arial Narrow" w:hAnsi="Arial Narrow"/>
+          <w:lang w:val="es-ES_tradnl"/>
+        </w:rPr>
+        <w:t>El diseño de la base de datos queda reflejado en el siguiente diagrama entidad-relación</w:t>
+      </w:r>
+      <w:r>
+        <w:rPr>
+          <w:rFonts w:ascii="Arial Narrow" w:hAnsi="Arial Narrow"/>
+          <w:lang w:val="es-ES_tradnl"/>
+        </w:rPr>
+        <w:t>:</w:t>
+      </w:r>
+    </w:p>
+    <w:p>
+      <w:pPr>
+        <w:rPr>
+          <w:lang w:val="es-ES_tradnl"/>
+        </w:rPr>
+      </w:pPr>
+    </w:p>
+    <w:p>
+      <w:r>
+        <w:object w:dxaOrig="16185" w:dyaOrig="12285" w14:anchorId="63DD8FA3">
+          <v:shape id="_x0000_i1029" type="#_x0000_t75" style="width:467.7pt;height:354.8pt" o:ole="">
+            <v:imagedata r:id="rId13" o:title=""/>
+          </v:shape>
+          <o:OLEObject Type="Embed" ProgID="Visio.Drawing.15" ShapeID="_x0000_i1029" DrawAspect="Content" ObjectID="_1586614477" r:id="rId14"/>
+        </w:object>
+      </w:r>
+    </w:p>
+    <w:p>
+      <w:pPr>
+        <w:rPr>
+          <w:lang w:val="es-ES_tradnl"/>
+        </w:rPr>
+      </w:pPr>
+      <w:r>
+        <w:rPr>
+          <w:lang w:val="es-ES_tradnl"/>
+        </w:rPr>
+        <w:t>La descripción de las entidades es la siguiente:</w:t>
+      </w:r>
+      <w:bookmarkStart w:id="12" w:name="_GoBack"/>
       <w:bookmarkEnd w:id="12"/>
     </w:p>
     <w:p>
@@ -3477,7 +3623,7 @@
       </w:pPr>
     </w:p>
     <w:sectPr>
-      <w:footerReference w:type="default" r:id="rId12"/>
+      <w:footerReference w:type="default" r:id="rId15"/>
       <w:pgSz w:w="12240" w:h="15840"/>
       <w:pgMar w:top="1440" w:right="1440" w:bottom="1440" w:left="1440" w:header="720" w:footer="720" w:gutter="0"/>
       <w:cols w:space="720"/>
@@ -5258,7 +5404,7 @@
 </file>
 
 <file path=customXml/itemProps1.xml><?xml version="1.0" encoding="utf-8"?>
-<ds:datastoreItem xmlns:ds="http://schemas.openxmlformats.org/officeDocument/2006/customXml" ds:itemID="{06F6C1EF-EBEC-4235-BC47-6C0A624CC47B}">
+<ds:datastoreItem xmlns:ds="http://schemas.openxmlformats.org/officeDocument/2006/customXml" ds:itemID="{24CD231D-EA83-4FDE-9A36-D0A1323F5BEE}">
   <ds:schemaRefs>
     <ds:schemaRef ds:uri="http://schemas.openxmlformats.org/officeDocument/2006/bibliography"/>
   </ds:schemaRefs>

</xml_diff>

<commit_message>
repasado la vista dashboard y rankings para que sean mas bonitas
</commit_message>
<xml_diff>
--- a/Documentacion/Documentacion.docx
+++ b/Documentacion/Documentacion.docx
@@ -76,13 +76,144 @@
             </w:rPr>
             <w:fldChar w:fldCharType="separate"/>
           </w:r>
-          <w:hyperlink w:anchor="_Toc512957917" w:history="1">
+          <w:bookmarkStart w:id="0" w:name="_GoBack"/>
+          <w:bookmarkEnd w:id="0"/>
+          <w:r>
+            <w:rPr>
+              <w:rStyle w:val="Hyperlink"/>
+              <w:noProof/>
+            </w:rPr>
+            <w:fldChar w:fldCharType="begin"/>
+          </w:r>
+          <w:r>
+            <w:rPr>
+              <w:rStyle w:val="Hyperlink"/>
+              <w:noProof/>
+            </w:rPr>
+            <w:instrText xml:space="preserve"> </w:instrText>
+          </w:r>
+          <w:r>
+            <w:rPr>
+              <w:noProof/>
+            </w:rPr>
+            <w:instrText>HYPERLINK \l "_Toc512959746"</w:instrText>
+          </w:r>
+          <w:r>
+            <w:rPr>
+              <w:rStyle w:val="Hyperlink"/>
+              <w:noProof/>
+            </w:rPr>
+            <w:instrText xml:space="preserve"> </w:instrText>
+          </w:r>
+          <w:r>
+            <w:rPr>
+              <w:rStyle w:val="Hyperlink"/>
+              <w:noProof/>
+            </w:rPr>
+          </w:r>
+          <w:r>
+            <w:rPr>
+              <w:rStyle w:val="Hyperlink"/>
+              <w:noProof/>
+            </w:rPr>
+            <w:fldChar w:fldCharType="separate"/>
+          </w:r>
+          <w:r>
+            <w:rPr>
+              <w:rStyle w:val="Hyperlink"/>
+              <w:noProof/>
+            </w:rPr>
+            <w:t>1.</w:t>
+          </w:r>
+          <w:r>
+            <w:rPr>
+              <w:rFonts w:eastAsiaTheme="minorEastAsia"/>
+              <w:noProof/>
+            </w:rPr>
+            <w:tab/>
+          </w:r>
+          <w:r>
+            <w:rPr>
+              <w:rStyle w:val="Hyperlink"/>
+              <w:noProof/>
+            </w:rPr>
+            <w:t>ANÁLISIS: DESCRIPCIÓN DEL PROBLEMA A RESOLVER</w:t>
+          </w:r>
+          <w:r>
+            <w:rPr>
+              <w:noProof/>
+              <w:webHidden/>
+            </w:rPr>
+            <w:tab/>
+          </w:r>
+          <w:r>
+            <w:rPr>
+              <w:noProof/>
+              <w:webHidden/>
+            </w:rPr>
+            <w:fldChar w:fldCharType="begin"/>
+          </w:r>
+          <w:r>
+            <w:rPr>
+              <w:noProof/>
+              <w:webHidden/>
+            </w:rPr>
+            <w:instrText xml:space="preserve"> PAGEREF _Toc512959746 \h </w:instrText>
+          </w:r>
+          <w:r>
+            <w:rPr>
+              <w:noProof/>
+              <w:webHidden/>
+            </w:rPr>
+          </w:r>
+          <w:r>
+            <w:rPr>
+              <w:noProof/>
+              <w:webHidden/>
+            </w:rPr>
+            <w:fldChar w:fldCharType="separate"/>
+          </w:r>
+          <w:r>
+            <w:rPr>
+              <w:noProof/>
+              <w:webHidden/>
+            </w:rPr>
+            <w:t>1</w:t>
+          </w:r>
+          <w:r>
+            <w:rPr>
+              <w:noProof/>
+              <w:webHidden/>
+            </w:rPr>
+            <w:fldChar w:fldCharType="end"/>
+          </w:r>
+          <w:r>
+            <w:rPr>
+              <w:rStyle w:val="Hyperlink"/>
+              <w:noProof/>
+            </w:rPr>
+            <w:fldChar w:fldCharType="end"/>
+          </w:r>
+        </w:p>
+        <w:p>
+          <w:pPr>
+            <w:pStyle w:val="TOC1"/>
+            <w:tabs>
+              <w:tab w:val="left" w:pos="440"/>
+              <w:tab w:val="right" w:leader="dot" w:pos="9350"/>
+            </w:tabs>
+            <w:rPr>
+              <w:rFonts w:eastAsiaTheme="minorEastAsia"/>
+              <w:noProof/>
+            </w:rPr>
+          </w:pPr>
+          <w:hyperlink w:anchor="_Toc512959747" w:history="1">
             <w:r>
               <w:rPr>
                 <w:rStyle w:val="Hyperlink"/>
                 <w:noProof/>
               </w:rPr>
-              <w:t>1.</w:t>
+              <w:t>2.</w:t>
             </w:r>
             <w:r>
               <w:rPr>
@@ -96,7 +227,7 @@
                 <w:rStyle w:val="Hyperlink"/>
                 <w:noProof/>
               </w:rPr>
-              <w:t>ANÁLISIS: DESCRIPCIÓN DEL PROBLEMA A RESOLVER</w:t>
+              <w:t>REQUERIMIENTOS</w:t>
             </w:r>
             <w:r>
               <w:rPr>
@@ -117,7 +248,7 @@
                 <w:noProof/>
                 <w:webHidden/>
               </w:rPr>
-              <w:instrText xml:space="preserve"> PAGEREF _Toc512957917 \h </w:instrText>
+              <w:instrText xml:space="preserve"> PAGEREF _Toc512959747 \h </w:instrText>
             </w:r>
             <w:r>
               <w:rPr>
@@ -137,7 +268,407 @@
                 <w:noProof/>
                 <w:webHidden/>
               </w:rPr>
-              <w:t>1</w:t>
+              <w:t>2</w:t>
+            </w:r>
+            <w:r>
+              <w:rPr>
+                <w:noProof/>
+                <w:webHidden/>
+              </w:rPr>
+              <w:fldChar w:fldCharType="end"/>
+            </w:r>
+          </w:hyperlink>
+        </w:p>
+        <w:p>
+          <w:pPr>
+            <w:pStyle w:val="TOC2"/>
+            <w:rPr>
+              <w:rFonts w:eastAsiaTheme="minorEastAsia"/>
+              <w:noProof/>
+            </w:rPr>
+          </w:pPr>
+          <w:hyperlink w:anchor="_Toc512959748" w:history="1">
+            <w:r>
+              <w:rPr>
+                <w:rStyle w:val="Hyperlink"/>
+                <w:noProof/>
+              </w:rPr>
+              <w:t>2.1.</w:t>
+            </w:r>
+            <w:r>
+              <w:rPr>
+                <w:rFonts w:eastAsiaTheme="minorEastAsia"/>
+                <w:noProof/>
+              </w:rPr>
+              <w:tab/>
+            </w:r>
+            <w:r>
+              <w:rPr>
+                <w:rStyle w:val="Hyperlink"/>
+                <w:noProof/>
+              </w:rPr>
+              <w:t>REQUISITOS FUNCIONALES</w:t>
+            </w:r>
+            <w:r>
+              <w:rPr>
+                <w:noProof/>
+                <w:webHidden/>
+              </w:rPr>
+              <w:tab/>
+            </w:r>
+            <w:r>
+              <w:rPr>
+                <w:noProof/>
+                <w:webHidden/>
+              </w:rPr>
+              <w:fldChar w:fldCharType="begin"/>
+            </w:r>
+            <w:r>
+              <w:rPr>
+                <w:noProof/>
+                <w:webHidden/>
+              </w:rPr>
+              <w:instrText xml:space="preserve"> PAGEREF _Toc512959748 \h </w:instrText>
+            </w:r>
+            <w:r>
+              <w:rPr>
+                <w:noProof/>
+                <w:webHidden/>
+              </w:rPr>
+            </w:r>
+            <w:r>
+              <w:rPr>
+                <w:noProof/>
+                <w:webHidden/>
+              </w:rPr>
+              <w:fldChar w:fldCharType="separate"/>
+            </w:r>
+            <w:r>
+              <w:rPr>
+                <w:noProof/>
+                <w:webHidden/>
+              </w:rPr>
+              <w:t>2</w:t>
+            </w:r>
+            <w:r>
+              <w:rPr>
+                <w:noProof/>
+                <w:webHidden/>
+              </w:rPr>
+              <w:fldChar w:fldCharType="end"/>
+            </w:r>
+          </w:hyperlink>
+        </w:p>
+        <w:p>
+          <w:pPr>
+            <w:pStyle w:val="TOC2"/>
+            <w:rPr>
+              <w:rFonts w:eastAsiaTheme="minorEastAsia"/>
+              <w:noProof/>
+            </w:rPr>
+          </w:pPr>
+          <w:hyperlink w:anchor="_Toc512959749" w:history="1">
+            <w:r>
+              <w:rPr>
+                <w:rStyle w:val="Hyperlink"/>
+                <w:noProof/>
+              </w:rPr>
+              <w:t>2.2.</w:t>
+            </w:r>
+            <w:r>
+              <w:rPr>
+                <w:rFonts w:eastAsiaTheme="minorEastAsia"/>
+                <w:noProof/>
+              </w:rPr>
+              <w:tab/>
+            </w:r>
+            <w:r>
+              <w:rPr>
+                <w:rStyle w:val="Hyperlink"/>
+                <w:noProof/>
+              </w:rPr>
+              <w:t>REQUISITOS NO FUNCIONALES</w:t>
+            </w:r>
+            <w:r>
+              <w:rPr>
+                <w:noProof/>
+                <w:webHidden/>
+              </w:rPr>
+              <w:tab/>
+            </w:r>
+            <w:r>
+              <w:rPr>
+                <w:noProof/>
+                <w:webHidden/>
+              </w:rPr>
+              <w:fldChar w:fldCharType="begin"/>
+            </w:r>
+            <w:r>
+              <w:rPr>
+                <w:noProof/>
+                <w:webHidden/>
+              </w:rPr>
+              <w:instrText xml:space="preserve"> PAGEREF _Toc512959749 \h </w:instrText>
+            </w:r>
+            <w:r>
+              <w:rPr>
+                <w:noProof/>
+                <w:webHidden/>
+              </w:rPr>
+            </w:r>
+            <w:r>
+              <w:rPr>
+                <w:noProof/>
+                <w:webHidden/>
+              </w:rPr>
+              <w:fldChar w:fldCharType="separate"/>
+            </w:r>
+            <w:r>
+              <w:rPr>
+                <w:noProof/>
+                <w:webHidden/>
+              </w:rPr>
+              <w:t>2</w:t>
+            </w:r>
+            <w:r>
+              <w:rPr>
+                <w:noProof/>
+                <w:webHidden/>
+              </w:rPr>
+              <w:fldChar w:fldCharType="end"/>
+            </w:r>
+          </w:hyperlink>
+        </w:p>
+        <w:p>
+          <w:pPr>
+            <w:pStyle w:val="TOC2"/>
+            <w:rPr>
+              <w:rFonts w:eastAsiaTheme="minorEastAsia"/>
+              <w:noProof/>
+            </w:rPr>
+          </w:pPr>
+          <w:hyperlink w:anchor="_Toc512959750" w:history="1">
+            <w:r>
+              <w:rPr>
+                <w:rStyle w:val="Hyperlink"/>
+                <w:noProof/>
+              </w:rPr>
+              <w:t>2.3.</w:t>
+            </w:r>
+            <w:r>
+              <w:rPr>
+                <w:rFonts w:eastAsiaTheme="minorEastAsia"/>
+                <w:noProof/>
+              </w:rPr>
+              <w:tab/>
+            </w:r>
+            <w:r>
+              <w:rPr>
+                <w:rStyle w:val="Hyperlink"/>
+                <w:noProof/>
+              </w:rPr>
+              <w:t>MODELO DE DATOS</w:t>
+            </w:r>
+            <w:r>
+              <w:rPr>
+                <w:noProof/>
+                <w:webHidden/>
+              </w:rPr>
+              <w:tab/>
+            </w:r>
+            <w:r>
+              <w:rPr>
+                <w:noProof/>
+                <w:webHidden/>
+              </w:rPr>
+              <w:fldChar w:fldCharType="begin"/>
+            </w:r>
+            <w:r>
+              <w:rPr>
+                <w:noProof/>
+                <w:webHidden/>
+              </w:rPr>
+              <w:instrText xml:space="preserve"> PAGEREF _Toc512959750 \h </w:instrText>
+            </w:r>
+            <w:r>
+              <w:rPr>
+                <w:noProof/>
+                <w:webHidden/>
+              </w:rPr>
+            </w:r>
+            <w:r>
+              <w:rPr>
+                <w:noProof/>
+                <w:webHidden/>
+              </w:rPr>
+              <w:fldChar w:fldCharType="separate"/>
+            </w:r>
+            <w:r>
+              <w:rPr>
+                <w:noProof/>
+                <w:webHidden/>
+              </w:rPr>
+              <w:t>2</w:t>
+            </w:r>
+            <w:r>
+              <w:rPr>
+                <w:noProof/>
+                <w:webHidden/>
+              </w:rPr>
+              <w:fldChar w:fldCharType="end"/>
+            </w:r>
+          </w:hyperlink>
+        </w:p>
+        <w:p>
+          <w:pPr>
+            <w:pStyle w:val="TOC2"/>
+            <w:rPr>
+              <w:rFonts w:eastAsiaTheme="minorEastAsia"/>
+              <w:noProof/>
+            </w:rPr>
+          </w:pPr>
+          <w:hyperlink w:anchor="_Toc512959751" w:history="1">
+            <w:r>
+              <w:rPr>
+                <w:rStyle w:val="Hyperlink"/>
+                <w:noProof/>
+              </w:rPr>
+              <w:t>2.4.</w:t>
+            </w:r>
+            <w:r>
+              <w:rPr>
+                <w:rFonts w:eastAsiaTheme="minorEastAsia"/>
+                <w:noProof/>
+              </w:rPr>
+              <w:tab/>
+            </w:r>
+            <w:r>
+              <w:rPr>
+                <w:rStyle w:val="Hyperlink"/>
+                <w:noProof/>
+              </w:rPr>
+              <w:t>DIAGRAMA DE CASOS DE USO</w:t>
+            </w:r>
+            <w:r>
+              <w:rPr>
+                <w:noProof/>
+                <w:webHidden/>
+              </w:rPr>
+              <w:tab/>
+            </w:r>
+            <w:r>
+              <w:rPr>
+                <w:noProof/>
+                <w:webHidden/>
+              </w:rPr>
+              <w:fldChar w:fldCharType="begin"/>
+            </w:r>
+            <w:r>
+              <w:rPr>
+                <w:noProof/>
+                <w:webHidden/>
+              </w:rPr>
+              <w:instrText xml:space="preserve"> PAGEREF _Toc512959751 \h </w:instrText>
+            </w:r>
+            <w:r>
+              <w:rPr>
+                <w:noProof/>
+                <w:webHidden/>
+              </w:rPr>
+            </w:r>
+            <w:r>
+              <w:rPr>
+                <w:noProof/>
+                <w:webHidden/>
+              </w:rPr>
+              <w:fldChar w:fldCharType="separate"/>
+            </w:r>
+            <w:r>
+              <w:rPr>
+                <w:noProof/>
+                <w:webHidden/>
+              </w:rPr>
+              <w:t>3</w:t>
+            </w:r>
+            <w:r>
+              <w:rPr>
+                <w:noProof/>
+                <w:webHidden/>
+              </w:rPr>
+              <w:fldChar w:fldCharType="end"/>
+            </w:r>
+          </w:hyperlink>
+        </w:p>
+        <w:p>
+          <w:pPr>
+            <w:pStyle w:val="TOC2"/>
+            <w:rPr>
+              <w:rFonts w:eastAsiaTheme="minorEastAsia"/>
+              <w:noProof/>
+            </w:rPr>
+          </w:pPr>
+          <w:hyperlink w:anchor="_Toc512959752" w:history="1">
+            <w:r>
+              <w:rPr>
+                <w:rStyle w:val="Hyperlink"/>
+                <w:noProof/>
+              </w:rPr>
+              <w:t>2.5.</w:t>
+            </w:r>
+            <w:r>
+              <w:rPr>
+                <w:rFonts w:eastAsiaTheme="minorEastAsia"/>
+                <w:noProof/>
+              </w:rPr>
+              <w:tab/>
+            </w:r>
+            <w:r>
+              <w:rPr>
+                <w:rStyle w:val="Hyperlink"/>
+                <w:noProof/>
+              </w:rPr>
+              <w:t>RESTRICCIONES FUNCIONALES</w:t>
+            </w:r>
+            <w:r>
+              <w:rPr>
+                <w:noProof/>
+                <w:webHidden/>
+              </w:rPr>
+              <w:tab/>
+            </w:r>
+            <w:r>
+              <w:rPr>
+                <w:noProof/>
+                <w:webHidden/>
+              </w:rPr>
+              <w:fldChar w:fldCharType="begin"/>
+            </w:r>
+            <w:r>
+              <w:rPr>
+                <w:noProof/>
+                <w:webHidden/>
+              </w:rPr>
+              <w:instrText xml:space="preserve"> PAGEREF _Toc512959752 \h </w:instrText>
+            </w:r>
+            <w:r>
+              <w:rPr>
+                <w:noProof/>
+                <w:webHidden/>
+              </w:rPr>
+            </w:r>
+            <w:r>
+              <w:rPr>
+                <w:noProof/>
+                <w:webHidden/>
+              </w:rPr>
+              <w:fldChar w:fldCharType="separate"/>
+            </w:r>
+            <w:r>
+              <w:rPr>
+                <w:noProof/>
+                <w:webHidden/>
+              </w:rPr>
+              <w:t>5</w:t>
             </w:r>
             <w:r>
               <w:rPr>
@@ -160,13 +691,13 @@
               <w:noProof/>
             </w:rPr>
           </w:pPr>
-          <w:hyperlink w:anchor="_Toc512957918" w:history="1">
+          <w:hyperlink w:anchor="_Toc512959753" w:history="1">
             <w:r>
               <w:rPr>
                 <w:rStyle w:val="Hyperlink"/>
                 <w:noProof/>
               </w:rPr>
-              <w:t>2.</w:t>
+              <w:t>3.</w:t>
             </w:r>
             <w:r>
               <w:rPr>
@@ -180,7 +711,7 @@
                 <w:rStyle w:val="Hyperlink"/>
                 <w:noProof/>
               </w:rPr>
-              <w:t>REQUERIMIENTOS</w:t>
+              <w:t>DISEÑO: ESQUEMA FUNCIONAL Y DE COMPONENTES</w:t>
             </w:r>
             <w:r>
               <w:rPr>
@@ -201,407 +732,7 @@
                 <w:noProof/>
                 <w:webHidden/>
               </w:rPr>
-              <w:instrText xml:space="preserve"> PAGEREF _Toc512957918 \h </w:instrText>
-            </w:r>
-            <w:r>
-              <w:rPr>
-                <w:noProof/>
-                <w:webHidden/>
-              </w:rPr>
-            </w:r>
-            <w:r>
-              <w:rPr>
-                <w:noProof/>
-                <w:webHidden/>
-              </w:rPr>
-              <w:fldChar w:fldCharType="separate"/>
-            </w:r>
-            <w:r>
-              <w:rPr>
-                <w:noProof/>
-                <w:webHidden/>
-              </w:rPr>
-              <w:t>2</w:t>
-            </w:r>
-            <w:r>
-              <w:rPr>
-                <w:noProof/>
-                <w:webHidden/>
-              </w:rPr>
-              <w:fldChar w:fldCharType="end"/>
-            </w:r>
-          </w:hyperlink>
-        </w:p>
-        <w:p>
-          <w:pPr>
-            <w:pStyle w:val="TOC2"/>
-            <w:rPr>
-              <w:rFonts w:eastAsiaTheme="minorEastAsia"/>
-              <w:noProof/>
-            </w:rPr>
-          </w:pPr>
-          <w:hyperlink w:anchor="_Toc512957919" w:history="1">
-            <w:r>
-              <w:rPr>
-                <w:rStyle w:val="Hyperlink"/>
-                <w:noProof/>
-              </w:rPr>
-              <w:t>2.1.</w:t>
-            </w:r>
-            <w:r>
-              <w:rPr>
-                <w:rFonts w:eastAsiaTheme="minorEastAsia"/>
-                <w:noProof/>
-              </w:rPr>
-              <w:tab/>
-            </w:r>
-            <w:r>
-              <w:rPr>
-                <w:rStyle w:val="Hyperlink"/>
-                <w:noProof/>
-              </w:rPr>
-              <w:t>REQUISITOS FUNCIONALES</w:t>
-            </w:r>
-            <w:r>
-              <w:rPr>
-                <w:noProof/>
-                <w:webHidden/>
-              </w:rPr>
-              <w:tab/>
-            </w:r>
-            <w:r>
-              <w:rPr>
-                <w:noProof/>
-                <w:webHidden/>
-              </w:rPr>
-              <w:fldChar w:fldCharType="begin"/>
-            </w:r>
-            <w:r>
-              <w:rPr>
-                <w:noProof/>
-                <w:webHidden/>
-              </w:rPr>
-              <w:instrText xml:space="preserve"> PAGEREF _Toc512957919 \h </w:instrText>
-            </w:r>
-            <w:r>
-              <w:rPr>
-                <w:noProof/>
-                <w:webHidden/>
-              </w:rPr>
-            </w:r>
-            <w:r>
-              <w:rPr>
-                <w:noProof/>
-                <w:webHidden/>
-              </w:rPr>
-              <w:fldChar w:fldCharType="separate"/>
-            </w:r>
-            <w:r>
-              <w:rPr>
-                <w:noProof/>
-                <w:webHidden/>
-              </w:rPr>
-              <w:t>2</w:t>
-            </w:r>
-            <w:r>
-              <w:rPr>
-                <w:noProof/>
-                <w:webHidden/>
-              </w:rPr>
-              <w:fldChar w:fldCharType="end"/>
-            </w:r>
-          </w:hyperlink>
-        </w:p>
-        <w:p>
-          <w:pPr>
-            <w:pStyle w:val="TOC2"/>
-            <w:rPr>
-              <w:rFonts w:eastAsiaTheme="minorEastAsia"/>
-              <w:noProof/>
-            </w:rPr>
-          </w:pPr>
-          <w:hyperlink w:anchor="_Toc512957920" w:history="1">
-            <w:r>
-              <w:rPr>
-                <w:rStyle w:val="Hyperlink"/>
-                <w:noProof/>
-              </w:rPr>
-              <w:t>2.2.</w:t>
-            </w:r>
-            <w:r>
-              <w:rPr>
-                <w:rFonts w:eastAsiaTheme="minorEastAsia"/>
-                <w:noProof/>
-              </w:rPr>
-              <w:tab/>
-            </w:r>
-            <w:r>
-              <w:rPr>
-                <w:rStyle w:val="Hyperlink"/>
-                <w:noProof/>
-              </w:rPr>
-              <w:t>REQUISITOS NO FUNCIONALES</w:t>
-            </w:r>
-            <w:r>
-              <w:rPr>
-                <w:noProof/>
-                <w:webHidden/>
-              </w:rPr>
-              <w:tab/>
-            </w:r>
-            <w:r>
-              <w:rPr>
-                <w:noProof/>
-                <w:webHidden/>
-              </w:rPr>
-              <w:fldChar w:fldCharType="begin"/>
-            </w:r>
-            <w:r>
-              <w:rPr>
-                <w:noProof/>
-                <w:webHidden/>
-              </w:rPr>
-              <w:instrText xml:space="preserve"> PAGEREF _Toc512957920 \h </w:instrText>
-            </w:r>
-            <w:r>
-              <w:rPr>
-                <w:noProof/>
-                <w:webHidden/>
-              </w:rPr>
-            </w:r>
-            <w:r>
-              <w:rPr>
-                <w:noProof/>
-                <w:webHidden/>
-              </w:rPr>
-              <w:fldChar w:fldCharType="separate"/>
-            </w:r>
-            <w:r>
-              <w:rPr>
-                <w:noProof/>
-                <w:webHidden/>
-              </w:rPr>
-              <w:t>2</w:t>
-            </w:r>
-            <w:r>
-              <w:rPr>
-                <w:noProof/>
-                <w:webHidden/>
-              </w:rPr>
-              <w:fldChar w:fldCharType="end"/>
-            </w:r>
-          </w:hyperlink>
-        </w:p>
-        <w:p>
-          <w:pPr>
-            <w:pStyle w:val="TOC2"/>
-            <w:rPr>
-              <w:rFonts w:eastAsiaTheme="minorEastAsia"/>
-              <w:noProof/>
-            </w:rPr>
-          </w:pPr>
-          <w:hyperlink w:anchor="_Toc512957921" w:history="1">
-            <w:r>
-              <w:rPr>
-                <w:rStyle w:val="Hyperlink"/>
-                <w:noProof/>
-              </w:rPr>
-              <w:t>2.3.</w:t>
-            </w:r>
-            <w:r>
-              <w:rPr>
-                <w:rFonts w:eastAsiaTheme="minorEastAsia"/>
-                <w:noProof/>
-              </w:rPr>
-              <w:tab/>
-            </w:r>
-            <w:r>
-              <w:rPr>
-                <w:rStyle w:val="Hyperlink"/>
-                <w:noProof/>
-              </w:rPr>
-              <w:t>MODELO DE DATOS</w:t>
-            </w:r>
-            <w:r>
-              <w:rPr>
-                <w:noProof/>
-                <w:webHidden/>
-              </w:rPr>
-              <w:tab/>
-            </w:r>
-            <w:r>
-              <w:rPr>
-                <w:noProof/>
-                <w:webHidden/>
-              </w:rPr>
-              <w:fldChar w:fldCharType="begin"/>
-            </w:r>
-            <w:r>
-              <w:rPr>
-                <w:noProof/>
-                <w:webHidden/>
-              </w:rPr>
-              <w:instrText xml:space="preserve"> PAGEREF _Toc512957921 \h </w:instrText>
-            </w:r>
-            <w:r>
-              <w:rPr>
-                <w:noProof/>
-                <w:webHidden/>
-              </w:rPr>
-            </w:r>
-            <w:r>
-              <w:rPr>
-                <w:noProof/>
-                <w:webHidden/>
-              </w:rPr>
-              <w:fldChar w:fldCharType="separate"/>
-            </w:r>
-            <w:r>
-              <w:rPr>
-                <w:noProof/>
-                <w:webHidden/>
-              </w:rPr>
-              <w:t>2</w:t>
-            </w:r>
-            <w:r>
-              <w:rPr>
-                <w:noProof/>
-                <w:webHidden/>
-              </w:rPr>
-              <w:fldChar w:fldCharType="end"/>
-            </w:r>
-          </w:hyperlink>
-        </w:p>
-        <w:p>
-          <w:pPr>
-            <w:pStyle w:val="TOC2"/>
-            <w:rPr>
-              <w:rFonts w:eastAsiaTheme="minorEastAsia"/>
-              <w:noProof/>
-            </w:rPr>
-          </w:pPr>
-          <w:hyperlink w:anchor="_Toc512957922" w:history="1">
-            <w:r>
-              <w:rPr>
-                <w:rStyle w:val="Hyperlink"/>
-                <w:noProof/>
-              </w:rPr>
-              <w:t>2.4.</w:t>
-            </w:r>
-            <w:r>
-              <w:rPr>
-                <w:rFonts w:eastAsiaTheme="minorEastAsia"/>
-                <w:noProof/>
-              </w:rPr>
-              <w:tab/>
-            </w:r>
-            <w:r>
-              <w:rPr>
-                <w:rStyle w:val="Hyperlink"/>
-                <w:noProof/>
-              </w:rPr>
-              <w:t>DIAGRAMA DE CASOS DE USO</w:t>
-            </w:r>
-            <w:r>
-              <w:rPr>
-                <w:noProof/>
-                <w:webHidden/>
-              </w:rPr>
-              <w:tab/>
-            </w:r>
-            <w:r>
-              <w:rPr>
-                <w:noProof/>
-                <w:webHidden/>
-              </w:rPr>
-              <w:fldChar w:fldCharType="begin"/>
-            </w:r>
-            <w:r>
-              <w:rPr>
-                <w:noProof/>
-                <w:webHidden/>
-              </w:rPr>
-              <w:instrText xml:space="preserve"> PAGEREF _Toc512957922 \h </w:instrText>
-            </w:r>
-            <w:r>
-              <w:rPr>
-                <w:noProof/>
-                <w:webHidden/>
-              </w:rPr>
-            </w:r>
-            <w:r>
-              <w:rPr>
-                <w:noProof/>
-                <w:webHidden/>
-              </w:rPr>
-              <w:fldChar w:fldCharType="separate"/>
-            </w:r>
-            <w:r>
-              <w:rPr>
-                <w:noProof/>
-                <w:webHidden/>
-              </w:rPr>
-              <w:t>3</w:t>
-            </w:r>
-            <w:r>
-              <w:rPr>
-                <w:noProof/>
-                <w:webHidden/>
-              </w:rPr>
-              <w:fldChar w:fldCharType="end"/>
-            </w:r>
-          </w:hyperlink>
-        </w:p>
-        <w:p>
-          <w:pPr>
-            <w:pStyle w:val="TOC2"/>
-            <w:rPr>
-              <w:rFonts w:eastAsiaTheme="minorEastAsia"/>
-              <w:noProof/>
-            </w:rPr>
-          </w:pPr>
-          <w:hyperlink w:anchor="_Toc512957923" w:history="1">
-            <w:r>
-              <w:rPr>
-                <w:rStyle w:val="Hyperlink"/>
-                <w:noProof/>
-              </w:rPr>
-              <w:t>2.5.</w:t>
-            </w:r>
-            <w:r>
-              <w:rPr>
-                <w:rFonts w:eastAsiaTheme="minorEastAsia"/>
-                <w:noProof/>
-              </w:rPr>
-              <w:tab/>
-            </w:r>
-            <w:r>
-              <w:rPr>
-                <w:rStyle w:val="Hyperlink"/>
-                <w:noProof/>
-              </w:rPr>
-              <w:t>RESTRICCIONES FUNCIONALES</w:t>
-            </w:r>
-            <w:r>
-              <w:rPr>
-                <w:noProof/>
-                <w:webHidden/>
-              </w:rPr>
-              <w:tab/>
-            </w:r>
-            <w:r>
-              <w:rPr>
-                <w:noProof/>
-                <w:webHidden/>
-              </w:rPr>
-              <w:fldChar w:fldCharType="begin"/>
-            </w:r>
-            <w:r>
-              <w:rPr>
-                <w:noProof/>
-                <w:webHidden/>
-              </w:rPr>
-              <w:instrText xml:space="preserve"> PAGEREF _Toc512957923 \h </w:instrText>
+              <w:instrText xml:space="preserve"> PAGEREF _Toc512959753 \h </w:instrText>
             </w:r>
             <w:r>
               <w:rPr>
@@ -644,13 +775,13 @@
               <w:noProof/>
             </w:rPr>
           </w:pPr>
-          <w:hyperlink w:anchor="_Toc512957924" w:history="1">
+          <w:hyperlink w:anchor="_Toc512959754" w:history="1">
             <w:r>
               <w:rPr>
                 <w:rStyle w:val="Hyperlink"/>
                 <w:noProof/>
               </w:rPr>
-              <w:t>3.</w:t>
+              <w:t>4.</w:t>
             </w:r>
             <w:r>
               <w:rPr>
@@ -664,7 +795,7 @@
                 <w:rStyle w:val="Hyperlink"/>
                 <w:noProof/>
               </w:rPr>
-              <w:t>DISEÑO: ESQUEMA FUNCIONAL Y DE COMPONENTES</w:t>
+              <w:t>DISEÑO: DIAGRAMA UML</w:t>
             </w:r>
             <w:r>
               <w:rPr>
@@ -685,7 +816,7 @@
                 <w:noProof/>
                 <w:webHidden/>
               </w:rPr>
-              <w:instrText xml:space="preserve"> PAGEREF _Toc512957924 \h </w:instrText>
+              <w:instrText xml:space="preserve"> PAGEREF _Toc512959754 \h </w:instrText>
             </w:r>
             <w:r>
               <w:rPr>
@@ -705,7 +836,7 @@
                 <w:noProof/>
                 <w:webHidden/>
               </w:rPr>
-              <w:t>5</w:t>
+              <w:t>7</w:t>
             </w:r>
             <w:r>
               <w:rPr>
@@ -728,13 +859,13 @@
               <w:noProof/>
             </w:rPr>
           </w:pPr>
-          <w:hyperlink w:anchor="_Toc512957925" w:history="1">
+          <w:hyperlink w:anchor="_Toc512959755" w:history="1">
             <w:r>
               <w:rPr>
                 <w:rStyle w:val="Hyperlink"/>
                 <w:noProof/>
               </w:rPr>
-              <w:t>4.</w:t>
+              <w:t>5.</w:t>
             </w:r>
             <w:r>
               <w:rPr>
@@ -748,7 +879,7 @@
                 <w:rStyle w:val="Hyperlink"/>
                 <w:noProof/>
               </w:rPr>
-              <w:t>DISEÑO: DIAGRAMA UML</w:t>
+              <w:t>DOCUMENTACIÓN DEL CÓDIGO</w:t>
             </w:r>
             <w:r>
               <w:rPr>
@@ -769,7 +900,7 @@
                 <w:noProof/>
                 <w:webHidden/>
               </w:rPr>
-              <w:instrText xml:space="preserve"> PAGEREF _Toc512957925 \h </w:instrText>
+              <w:instrText xml:space="preserve"> PAGEREF _Toc512959755 \h </w:instrText>
             </w:r>
             <w:r>
               <w:rPr>
@@ -789,7 +920,7 @@
                 <w:noProof/>
                 <w:webHidden/>
               </w:rPr>
-              <w:t>6</w:t>
+              <w:t>10</w:t>
             </w:r>
             <w:r>
               <w:rPr>
@@ -812,13 +943,13 @@
               <w:noProof/>
             </w:rPr>
           </w:pPr>
-          <w:hyperlink w:anchor="_Toc512957926" w:history="1">
+          <w:hyperlink w:anchor="_Toc512959756" w:history="1">
             <w:r>
               <w:rPr>
                 <w:rStyle w:val="Hyperlink"/>
                 <w:noProof/>
               </w:rPr>
-              <w:t>5.</w:t>
+              <w:t>6.</w:t>
             </w:r>
             <w:r>
               <w:rPr>
@@ -832,7 +963,7 @@
                 <w:rStyle w:val="Hyperlink"/>
                 <w:noProof/>
               </w:rPr>
-              <w:t>DOCUMENTACIÓN DEL CÓDIGO</w:t>
+              <w:t>DEPENDENCIAS MAVEN</w:t>
             </w:r>
             <w:r>
               <w:rPr>
@@ -853,7 +984,7 @@
                 <w:noProof/>
                 <w:webHidden/>
               </w:rPr>
-              <w:instrText xml:space="preserve"> PAGEREF _Toc512957926 \h </w:instrText>
+              <w:instrText xml:space="preserve"> PAGEREF _Toc512959756 \h </w:instrText>
             </w:r>
             <w:r>
               <w:rPr>
@@ -873,7 +1004,7 @@
                 <w:noProof/>
                 <w:webHidden/>
               </w:rPr>
-              <w:t>9</w:t>
+              <w:t>10</w:t>
             </w:r>
             <w:r>
               <w:rPr>
@@ -896,13 +1027,13 @@
               <w:noProof/>
             </w:rPr>
           </w:pPr>
-          <w:hyperlink w:anchor="_Toc512957927" w:history="1">
+          <w:hyperlink w:anchor="_Toc512959757" w:history="1">
             <w:r>
               <w:rPr>
                 <w:rStyle w:val="Hyperlink"/>
                 <w:noProof/>
               </w:rPr>
-              <w:t>6.</w:t>
+              <w:t>7.</w:t>
             </w:r>
             <w:r>
               <w:rPr>
@@ -916,7 +1047,7 @@
                 <w:rStyle w:val="Hyperlink"/>
                 <w:noProof/>
               </w:rPr>
-              <w:t>DEPENDENCIAS MAVEN</w:t>
+              <w:t>DISEÑO DE LA BASE DE DATOS</w:t>
             </w:r>
             <w:r>
               <w:rPr>
@@ -937,7 +1068,7 @@
                 <w:noProof/>
                 <w:webHidden/>
               </w:rPr>
-              <w:instrText xml:space="preserve"> PAGEREF _Toc512957927 \h </w:instrText>
+              <w:instrText xml:space="preserve"> PAGEREF _Toc512959757 \h </w:instrText>
             </w:r>
             <w:r>
               <w:rPr>
@@ -957,7 +1088,167 @@
                 <w:noProof/>
                 <w:webHidden/>
               </w:rPr>
-              <w:t>9</w:t>
+              <w:t>10</w:t>
+            </w:r>
+            <w:r>
+              <w:rPr>
+                <w:noProof/>
+                <w:webHidden/>
+              </w:rPr>
+              <w:fldChar w:fldCharType="end"/>
+            </w:r>
+          </w:hyperlink>
+        </w:p>
+        <w:p>
+          <w:pPr>
+            <w:pStyle w:val="TOC2"/>
+            <w:rPr>
+              <w:rFonts w:eastAsiaTheme="minorEastAsia"/>
+              <w:noProof/>
+            </w:rPr>
+          </w:pPr>
+          <w:hyperlink w:anchor="_Toc512959758" w:history="1">
+            <w:r>
+              <w:rPr>
+                <w:rStyle w:val="Hyperlink"/>
+                <w:noProof/>
+              </w:rPr>
+              <w:t>7.1.</w:t>
+            </w:r>
+            <w:r>
+              <w:rPr>
+                <w:rFonts w:eastAsiaTheme="minorEastAsia"/>
+                <w:noProof/>
+              </w:rPr>
+              <w:tab/>
+            </w:r>
+            <w:r>
+              <w:rPr>
+                <w:rStyle w:val="Hyperlink"/>
+                <w:noProof/>
+              </w:rPr>
+              <w:t>ENTIDAD RELACIÓN</w:t>
+            </w:r>
+            <w:r>
+              <w:rPr>
+                <w:noProof/>
+                <w:webHidden/>
+              </w:rPr>
+              <w:tab/>
+            </w:r>
+            <w:r>
+              <w:rPr>
+                <w:noProof/>
+                <w:webHidden/>
+              </w:rPr>
+              <w:fldChar w:fldCharType="begin"/>
+            </w:r>
+            <w:r>
+              <w:rPr>
+                <w:noProof/>
+                <w:webHidden/>
+              </w:rPr>
+              <w:instrText xml:space="preserve"> PAGEREF _Toc512959758 \h </w:instrText>
+            </w:r>
+            <w:r>
+              <w:rPr>
+                <w:noProof/>
+                <w:webHidden/>
+              </w:rPr>
+            </w:r>
+            <w:r>
+              <w:rPr>
+                <w:noProof/>
+                <w:webHidden/>
+              </w:rPr>
+              <w:fldChar w:fldCharType="separate"/>
+            </w:r>
+            <w:r>
+              <w:rPr>
+                <w:noProof/>
+                <w:webHidden/>
+              </w:rPr>
+              <w:t>10</w:t>
+            </w:r>
+            <w:r>
+              <w:rPr>
+                <w:noProof/>
+                <w:webHidden/>
+              </w:rPr>
+              <w:fldChar w:fldCharType="end"/>
+            </w:r>
+          </w:hyperlink>
+        </w:p>
+        <w:p>
+          <w:pPr>
+            <w:pStyle w:val="TOC2"/>
+            <w:rPr>
+              <w:rFonts w:eastAsiaTheme="minorEastAsia"/>
+              <w:noProof/>
+            </w:rPr>
+          </w:pPr>
+          <w:hyperlink w:anchor="_Toc512959759" w:history="1">
+            <w:r>
+              <w:rPr>
+                <w:rStyle w:val="Hyperlink"/>
+                <w:noProof/>
+              </w:rPr>
+              <w:t>7.2.</w:t>
+            </w:r>
+            <w:r>
+              <w:rPr>
+                <w:rFonts w:eastAsiaTheme="minorEastAsia"/>
+                <w:noProof/>
+              </w:rPr>
+              <w:tab/>
+            </w:r>
+            <w:r>
+              <w:rPr>
+                <w:rStyle w:val="Hyperlink"/>
+                <w:noProof/>
+              </w:rPr>
+              <w:t>IMPLEMENTACIÓN FÍSICA</w:t>
+            </w:r>
+            <w:r>
+              <w:rPr>
+                <w:noProof/>
+                <w:webHidden/>
+              </w:rPr>
+              <w:tab/>
+            </w:r>
+            <w:r>
+              <w:rPr>
+                <w:noProof/>
+                <w:webHidden/>
+              </w:rPr>
+              <w:fldChar w:fldCharType="begin"/>
+            </w:r>
+            <w:r>
+              <w:rPr>
+                <w:noProof/>
+                <w:webHidden/>
+              </w:rPr>
+              <w:instrText xml:space="preserve"> PAGEREF _Toc512959759 \h </w:instrText>
+            </w:r>
+            <w:r>
+              <w:rPr>
+                <w:noProof/>
+                <w:webHidden/>
+              </w:rPr>
+            </w:r>
+            <w:r>
+              <w:rPr>
+                <w:noProof/>
+                <w:webHidden/>
+              </w:rPr>
+              <w:fldChar w:fldCharType="separate"/>
+            </w:r>
+            <w:r>
+              <w:rPr>
+                <w:noProof/>
+                <w:webHidden/>
+              </w:rPr>
+              <w:t>12</w:t>
             </w:r>
             <w:r>
               <w:rPr>
@@ -980,13 +1271,13 @@
               <w:noProof/>
             </w:rPr>
           </w:pPr>
-          <w:hyperlink w:anchor="_Toc512957928" w:history="1">
+          <w:hyperlink w:anchor="_Toc512959760" w:history="1">
             <w:r>
               <w:rPr>
                 <w:rStyle w:val="Hyperlink"/>
                 <w:noProof/>
               </w:rPr>
-              <w:t>7.</w:t>
+              <w:t>8.</w:t>
             </w:r>
             <w:r>
               <w:rPr>
@@ -1000,7 +1291,7 @@
                 <w:rStyle w:val="Hyperlink"/>
                 <w:noProof/>
               </w:rPr>
-              <w:t>DISEÑO DE LA BASE DE DATOS</w:t>
+              <w:t>MANUAL DE USUARIO</w:t>
             </w:r>
             <w:r>
               <w:rPr>
@@ -1021,7 +1312,7 @@
                 <w:noProof/>
                 <w:webHidden/>
               </w:rPr>
-              <w:instrText xml:space="preserve"> PAGEREF _Toc512957928 \h </w:instrText>
+              <w:instrText xml:space="preserve"> PAGEREF _Toc512959760 \h </w:instrText>
             </w:r>
             <w:r>
               <w:rPr>
@@ -1041,167 +1332,7 @@
                 <w:noProof/>
                 <w:webHidden/>
               </w:rPr>
-              <w:t>9</w:t>
-            </w:r>
-            <w:r>
-              <w:rPr>
-                <w:noProof/>
-                <w:webHidden/>
-              </w:rPr>
-              <w:fldChar w:fldCharType="end"/>
-            </w:r>
-          </w:hyperlink>
-        </w:p>
-        <w:p>
-          <w:pPr>
-            <w:pStyle w:val="TOC2"/>
-            <w:rPr>
-              <w:rFonts w:eastAsiaTheme="minorEastAsia"/>
-              <w:noProof/>
-            </w:rPr>
-          </w:pPr>
-          <w:hyperlink w:anchor="_Toc512957929" w:history="1">
-            <w:r>
-              <w:rPr>
-                <w:rStyle w:val="Hyperlink"/>
-                <w:noProof/>
-              </w:rPr>
-              <w:t>7.1.</w:t>
-            </w:r>
-            <w:r>
-              <w:rPr>
-                <w:rFonts w:eastAsiaTheme="minorEastAsia"/>
-                <w:noProof/>
-              </w:rPr>
-              <w:tab/>
-            </w:r>
-            <w:r>
-              <w:rPr>
-                <w:rStyle w:val="Hyperlink"/>
-                <w:noProof/>
-              </w:rPr>
-              <w:t>ENTIDAD RELACIÓN</w:t>
-            </w:r>
-            <w:r>
-              <w:rPr>
-                <w:noProof/>
-                <w:webHidden/>
-              </w:rPr>
-              <w:tab/>
-            </w:r>
-            <w:r>
-              <w:rPr>
-                <w:noProof/>
-                <w:webHidden/>
-              </w:rPr>
-              <w:fldChar w:fldCharType="begin"/>
-            </w:r>
-            <w:r>
-              <w:rPr>
-                <w:noProof/>
-                <w:webHidden/>
-              </w:rPr>
-              <w:instrText xml:space="preserve"> PAGEREF _Toc512957929 \h </w:instrText>
-            </w:r>
-            <w:r>
-              <w:rPr>
-                <w:noProof/>
-                <w:webHidden/>
-              </w:rPr>
-            </w:r>
-            <w:r>
-              <w:rPr>
-                <w:noProof/>
-                <w:webHidden/>
-              </w:rPr>
-              <w:fldChar w:fldCharType="separate"/>
-            </w:r>
-            <w:r>
-              <w:rPr>
-                <w:noProof/>
-                <w:webHidden/>
-              </w:rPr>
-              <w:t>9</w:t>
-            </w:r>
-            <w:r>
-              <w:rPr>
-                <w:noProof/>
-                <w:webHidden/>
-              </w:rPr>
-              <w:fldChar w:fldCharType="end"/>
-            </w:r>
-          </w:hyperlink>
-        </w:p>
-        <w:p>
-          <w:pPr>
-            <w:pStyle w:val="TOC2"/>
-            <w:rPr>
-              <w:rFonts w:eastAsiaTheme="minorEastAsia"/>
-              <w:noProof/>
-            </w:rPr>
-          </w:pPr>
-          <w:hyperlink w:anchor="_Toc512957930" w:history="1">
-            <w:r>
-              <w:rPr>
-                <w:rStyle w:val="Hyperlink"/>
-                <w:noProof/>
-              </w:rPr>
-              <w:t>7.2.</w:t>
-            </w:r>
-            <w:r>
-              <w:rPr>
-                <w:rFonts w:eastAsiaTheme="minorEastAsia"/>
-                <w:noProof/>
-              </w:rPr>
-              <w:tab/>
-            </w:r>
-            <w:r>
-              <w:rPr>
-                <w:rStyle w:val="Hyperlink"/>
-                <w:noProof/>
-              </w:rPr>
-              <w:t>IMPLEMENTACIÓN FÍSICA</w:t>
-            </w:r>
-            <w:r>
-              <w:rPr>
-                <w:noProof/>
-                <w:webHidden/>
-              </w:rPr>
-              <w:tab/>
-            </w:r>
-            <w:r>
-              <w:rPr>
-                <w:noProof/>
-                <w:webHidden/>
-              </w:rPr>
-              <w:fldChar w:fldCharType="begin"/>
-            </w:r>
-            <w:r>
-              <w:rPr>
-                <w:noProof/>
-                <w:webHidden/>
-              </w:rPr>
-              <w:instrText xml:space="preserve"> PAGEREF _Toc512957930 \h </w:instrText>
-            </w:r>
-            <w:r>
-              <w:rPr>
-                <w:noProof/>
-                <w:webHidden/>
-              </w:rPr>
-            </w:r>
-            <w:r>
-              <w:rPr>
-                <w:noProof/>
-                <w:webHidden/>
-              </w:rPr>
-              <w:fldChar w:fldCharType="separate"/>
-            </w:r>
-            <w:r>
-              <w:rPr>
-                <w:noProof/>
-                <w:webHidden/>
-              </w:rPr>
-              <w:t>11</w:t>
+              <w:t>13</w:t>
             </w:r>
             <w:r>
               <w:rPr>
@@ -1224,13 +1355,13 @@
               <w:noProof/>
             </w:rPr>
           </w:pPr>
-          <w:hyperlink w:anchor="_Toc512957931" w:history="1">
+          <w:hyperlink w:anchor="_Toc512959761" w:history="1">
             <w:r>
               <w:rPr>
                 <w:rStyle w:val="Hyperlink"/>
                 <w:noProof/>
               </w:rPr>
-              <w:t>8.</w:t>
+              <w:t>9.</w:t>
             </w:r>
             <w:r>
               <w:rPr>
@@ -1244,7 +1375,7 @@
                 <w:rStyle w:val="Hyperlink"/>
                 <w:noProof/>
               </w:rPr>
-              <w:t>MANUAL DE USUARIO</w:t>
+              <w:t>APORTACIONES EXTRAORDINARIAS</w:t>
             </w:r>
             <w:r>
               <w:rPr>
@@ -1265,7 +1396,7 @@
                 <w:noProof/>
                 <w:webHidden/>
               </w:rPr>
-              <w:instrText xml:space="preserve"> PAGEREF _Toc512957931 \h </w:instrText>
+              <w:instrText xml:space="preserve"> PAGEREF _Toc512959761 \h </w:instrText>
             </w:r>
             <w:r>
               <w:rPr>
@@ -1285,91 +1416,7 @@
                 <w:noProof/>
                 <w:webHidden/>
               </w:rPr>
-              <w:t>12</w:t>
-            </w:r>
-            <w:r>
-              <w:rPr>
-                <w:noProof/>
-                <w:webHidden/>
-              </w:rPr>
-              <w:fldChar w:fldCharType="end"/>
-            </w:r>
-          </w:hyperlink>
-        </w:p>
-        <w:p>
-          <w:pPr>
-            <w:pStyle w:val="TOC1"/>
-            <w:tabs>
-              <w:tab w:val="left" w:pos="440"/>
-              <w:tab w:val="right" w:leader="dot" w:pos="9350"/>
-            </w:tabs>
-            <w:rPr>
-              <w:rFonts w:eastAsiaTheme="minorEastAsia"/>
-              <w:noProof/>
-            </w:rPr>
-          </w:pPr>
-          <w:hyperlink w:anchor="_Toc512957932" w:history="1">
-            <w:r>
-              <w:rPr>
-                <w:rStyle w:val="Hyperlink"/>
-                <w:noProof/>
-              </w:rPr>
-              <w:t>9.</w:t>
-            </w:r>
-            <w:r>
-              <w:rPr>
-                <w:rFonts w:eastAsiaTheme="minorEastAsia"/>
-                <w:noProof/>
-              </w:rPr>
-              <w:tab/>
-            </w:r>
-            <w:r>
-              <w:rPr>
-                <w:rStyle w:val="Hyperlink"/>
-                <w:noProof/>
-              </w:rPr>
-              <w:t>APORTACIONES EXTRAORDINARIAS</w:t>
-            </w:r>
-            <w:r>
-              <w:rPr>
-                <w:noProof/>
-                <w:webHidden/>
-              </w:rPr>
-              <w:tab/>
-            </w:r>
-            <w:r>
-              <w:rPr>
-                <w:noProof/>
-                <w:webHidden/>
-              </w:rPr>
-              <w:fldChar w:fldCharType="begin"/>
-            </w:r>
-            <w:r>
-              <w:rPr>
-                <w:noProof/>
-                <w:webHidden/>
-              </w:rPr>
-              <w:instrText xml:space="preserve"> PAGEREF _Toc512957932 \h </w:instrText>
-            </w:r>
-            <w:r>
-              <w:rPr>
-                <w:noProof/>
-                <w:webHidden/>
-              </w:rPr>
-            </w:r>
-            <w:r>
-              <w:rPr>
-                <w:noProof/>
-                <w:webHidden/>
-              </w:rPr>
-              <w:fldChar w:fldCharType="separate"/>
-            </w:r>
-            <w:r>
-              <w:rPr>
-                <w:noProof/>
-                <w:webHidden/>
-              </w:rPr>
-              <w:t>12</w:t>
+              <w:t>13</w:t>
             </w:r>
             <w:r>
               <w:rPr>
@@ -1406,11 +1453,11 @@
         </w:numPr>
         <w:spacing w:after="240"/>
       </w:pPr>
-      <w:bookmarkStart w:id="0" w:name="_Toc512957917"/>
+      <w:bookmarkStart w:id="1" w:name="_Toc512959746"/>
       <w:r>
         <w:t>ANÁLISIS: DESCRIPCIÓN DEL PROBLEMA A RESOLVER</w:t>
       </w:r>
-      <w:bookmarkEnd w:id="0"/>
+      <w:bookmarkEnd w:id="1"/>
     </w:p>
     <w:p>
       <w:pPr>
@@ -1740,22 +1787,22 @@
         </w:numPr>
         <w:spacing w:after="240"/>
       </w:pPr>
-      <w:bookmarkStart w:id="1" w:name="_Toc512957918"/>
+      <w:bookmarkStart w:id="2" w:name="_Toc512959747"/>
       <w:r>
         <w:t>REQUERIMIENTOS</w:t>
       </w:r>
-      <w:bookmarkEnd w:id="1"/>
+      <w:bookmarkEnd w:id="2"/>
     </w:p>
     <w:p>
       <w:pPr>
         <w:pStyle w:val="Heading2"/>
         <w:spacing w:after="240"/>
       </w:pPr>
-      <w:bookmarkStart w:id="2" w:name="_Toc512957919"/>
+      <w:bookmarkStart w:id="3" w:name="_Toc512959748"/>
       <w:r>
         <w:t>REQUISITOS FUNCIONALES</w:t>
       </w:r>
-      <w:bookmarkEnd w:id="2"/>
+      <w:bookmarkEnd w:id="3"/>
     </w:p>
     <w:tbl>
       <w:tblPr>
@@ -2383,11 +2430,11 @@
       <w:pPr>
         <w:pStyle w:val="Heading2"/>
       </w:pPr>
-      <w:bookmarkStart w:id="3" w:name="_Toc512957920"/>
+      <w:bookmarkStart w:id="4" w:name="_Toc512959749"/>
       <w:r>
         <w:t>REQUISITOS NO FUNCIONALES</w:t>
       </w:r>
-      <w:bookmarkEnd w:id="3"/>
+      <w:bookmarkEnd w:id="4"/>
     </w:p>
     <w:p>
       <w:pPr>
@@ -2696,11 +2743,11 @@
         <w:pStyle w:val="Heading2"/>
         <w:spacing w:after="240"/>
       </w:pPr>
-      <w:bookmarkStart w:id="4" w:name="_Toc512957921"/>
+      <w:bookmarkStart w:id="5" w:name="_Toc512959750"/>
       <w:r>
         <w:t>MODELO DE DATOS</w:t>
       </w:r>
-      <w:bookmarkEnd w:id="4"/>
+      <w:bookmarkEnd w:id="5"/>
     </w:p>
     <w:p>
       <w:pPr>
@@ -2751,10 +2798,10 @@
             <v:path o:extrusionok="f" gradientshapeok="t" o:connecttype="rect"/>
             <o:lock v:ext="edit" aspectratio="t"/>
           </v:shapetype>
-          <v:shape id="_x0000_i1025" type="#_x0000_t75" style="width:467.25pt;height:403.5pt" o:ole="">
+          <v:shape id="_x0000_i1025" type="#_x0000_t75" style="width:466.4pt;height:403pt" o:ole="">
             <v:imagedata r:id="rId8" o:title=""/>
           </v:shape>
-          <o:OLEObject Type="Embed" ProgID="Visio.Drawing.15" ShapeID="_x0000_i1025" DrawAspect="Content" ObjectID="_1586701518" r:id="rId9"/>
+          <o:OLEObject Type="Embed" ProgID="Visio.Drawing.15" ShapeID="_x0000_i1025" DrawAspect="Content" ObjectID="_1586701589" r:id="rId9"/>
         </w:object>
       </w:r>
     </w:p>
@@ -2771,11 +2818,11 @@
         <w:pStyle w:val="Heading2"/>
         <w:spacing w:after="240"/>
       </w:pPr>
-      <w:bookmarkStart w:id="5" w:name="_Toc512957922"/>
+      <w:bookmarkStart w:id="6" w:name="_Toc512959751"/>
       <w:r>
         <w:t>DIAGRAMA DE CASOS DE USO</w:t>
       </w:r>
-      <w:bookmarkEnd w:id="5"/>
+      <w:bookmarkEnd w:id="6"/>
     </w:p>
     <w:p>
       <w:pPr>
@@ -2809,10 +2856,10 @@
       </w:pPr>
       <w:r>
         <w:object w:dxaOrig="6253" w:dyaOrig="12673" w14:anchorId="372E9188">
-          <v:shape id="_x0000_i1026" type="#_x0000_t75" style="width:312.75pt;height:633pt" o:ole="">
+          <v:shape id="_x0000_i1026" type="#_x0000_t75" style="width:312.7pt;height:632.95pt" o:ole="">
             <v:imagedata r:id="rId10" o:title=""/>
           </v:shape>
-          <o:OLEObject Type="Embed" ProgID="Visio.Drawing.15" ShapeID="_x0000_i1026" DrawAspect="Content" ObjectID="_1586701519" r:id="rId11"/>
+          <o:OLEObject Type="Embed" ProgID="Visio.Drawing.15" ShapeID="_x0000_i1026" DrawAspect="Content" ObjectID="_1586701590" r:id="rId11"/>
         </w:object>
       </w:r>
     </w:p>
@@ -2821,12 +2868,12 @@
         <w:pStyle w:val="Heading2"/>
         <w:spacing w:after="240"/>
       </w:pPr>
-      <w:bookmarkStart w:id="6" w:name="_Toc512957923"/>
+      <w:bookmarkStart w:id="7" w:name="_Toc512959752"/>
       <w:r>
         <w:lastRenderedPageBreak/>
         <w:t>RESTRICCIONES FUNCIONALES</w:t>
       </w:r>
-      <w:bookmarkEnd w:id="6"/>
+      <w:bookmarkEnd w:id="7"/>
     </w:p>
     <w:p>
       <w:pPr>
@@ -2992,11 +3039,11 @@
           <w:numId w:val="2"/>
         </w:numPr>
       </w:pPr>
-      <w:bookmarkStart w:id="7" w:name="_Toc512957924"/>
+      <w:bookmarkStart w:id="8" w:name="_Toc512959753"/>
       <w:r>
         <w:t>DISEÑO: ESQUEMA FUNCIONAL Y DE COMPONENTES</w:t>
       </w:r>
-      <w:bookmarkEnd w:id="7"/>
+      <w:bookmarkEnd w:id="8"/>
     </w:p>
     <w:p>
       <w:pPr>
@@ -4784,11 +4831,11 @@
         </w:numPr>
         <w:spacing w:before="0" w:after="240"/>
       </w:pPr>
-      <w:bookmarkStart w:id="8" w:name="_Toc512957925"/>
+      <w:bookmarkStart w:id="9" w:name="_Toc512959754"/>
       <w:r>
         <w:t>DISEÑO: DIAGRAMA UML</w:t>
       </w:r>
-      <w:bookmarkEnd w:id="8"/>
+      <w:bookmarkEnd w:id="9"/>
     </w:p>
     <w:p>
       <w:pPr>
@@ -5626,10 +5673,19 @@
                 <w:szCs w:val="24"/>
                 <w:lang w:val="es-ES_tradnl"/>
               </w:rPr>
-              <w:t xml:space="preserve"> mediante Hibernate</w:t>
-            </w:r>
-            <w:bookmarkStart w:id="9" w:name="_GoBack"/>
-            <w:bookmarkEnd w:id="9"/>
+              <w:t xml:space="preserve"> mediante </w:t>
+            </w:r>
+            <w:proofErr w:type="spellStart"/>
+            <w:r>
+              <w:rPr>
+                <w:rFonts w:ascii="Arial Narrow" w:hAnsi="Arial Narrow"/>
+                <w:sz w:val="24"/>
+                <w:szCs w:val="24"/>
+                <w:lang w:val="es-ES_tradnl"/>
+              </w:rPr>
+              <w:t>Hibernate</w:t>
+            </w:r>
+            <w:proofErr w:type="spellEnd"/>
             <w:r>
               <w:rPr>
                 <w:rFonts w:ascii="Arial Narrow" w:hAnsi="Arial Narrow"/>
@@ -6790,7 +6846,7 @@
         </w:numPr>
         <w:spacing w:after="240"/>
       </w:pPr>
-      <w:bookmarkStart w:id="10" w:name="_Toc512957926"/>
+      <w:bookmarkStart w:id="10" w:name="_Toc512959755"/>
       <w:r>
         <w:lastRenderedPageBreak/>
         <w:t>DOCUMENTACIÓN DEL CÓDIGO</w:t>
@@ -6971,7 +7027,7 @@
         </w:numPr>
         <w:spacing w:after="240"/>
       </w:pPr>
-      <w:bookmarkStart w:id="11" w:name="_Toc512957927"/>
+      <w:bookmarkStart w:id="11" w:name="_Toc512959756"/>
       <w:r>
         <w:t>DEPENDENCIAS MAVEN</w:t>
       </w:r>
@@ -7078,7 +7134,7 @@
         </w:numPr>
         <w:spacing w:after="240"/>
       </w:pPr>
-      <w:bookmarkStart w:id="12" w:name="_Toc512957928"/>
+      <w:bookmarkStart w:id="12" w:name="_Toc512959757"/>
       <w:r>
         <w:t>DISEÑO DE LA BASE DE DATOS</w:t>
       </w:r>
@@ -7089,7 +7145,7 @@
         <w:pStyle w:val="Heading2"/>
         <w:spacing w:after="240"/>
       </w:pPr>
-      <w:bookmarkStart w:id="13" w:name="_Toc512957929"/>
+      <w:bookmarkStart w:id="13" w:name="_Toc512959758"/>
       <w:r>
         <w:t>ENTIDAD RELACIÓN</w:t>
       </w:r>
@@ -7138,10 +7194,10 @@
       </w:pPr>
       <w:r>
         <w:object w:dxaOrig="16185" w:dyaOrig="12285" w14:anchorId="3DF73A05">
-          <v:shape id="_x0000_i1027" type="#_x0000_t75" style="width:468pt;height:354.75pt" o:ole="">
+          <v:shape id="_x0000_i1027" type="#_x0000_t75" style="width:467.45pt;height:354.65pt" o:ole="">
             <v:imagedata r:id="rId16" o:title=""/>
           </v:shape>
-          <o:OLEObject Type="Embed" ProgID="Visio.Drawing.15" ShapeID="_x0000_i1027" DrawAspect="Content" ObjectID="_1586701520" r:id="rId17"/>
+          <o:OLEObject Type="Embed" ProgID="Visio.Drawing.15" ShapeID="_x0000_i1027" DrawAspect="Content" ObjectID="_1586701591" r:id="rId17"/>
         </w:object>
       </w:r>
     </w:p>
@@ -7902,7 +7958,7 @@
         <w:pStyle w:val="Heading2"/>
         <w:spacing w:after="240"/>
       </w:pPr>
-      <w:bookmarkStart w:id="14" w:name="_Toc512957930"/>
+      <w:bookmarkStart w:id="14" w:name="_Toc512959759"/>
       <w:r>
         <w:t>IMPLEMENTACIÓN FÍSICA</w:t>
       </w:r>
@@ -9925,7 +9981,7 @@
           <w:numId w:val="2"/>
         </w:numPr>
       </w:pPr>
-      <w:bookmarkStart w:id="15" w:name="_Toc512957931"/>
+      <w:bookmarkStart w:id="15" w:name="_Toc512959760"/>
       <w:r>
         <w:t>MANUAL DE USUARIO</w:t>
       </w:r>
@@ -9939,7 +9995,7 @@
           <w:numId w:val="2"/>
         </w:numPr>
       </w:pPr>
-      <w:bookmarkStart w:id="16" w:name="_Toc512957932"/>
+      <w:bookmarkStart w:id="16" w:name="_Toc512959761"/>
       <w:r>
         <w:t>APORTACIONES EXTRAORDINARIAS</w:t>
       </w:r>
@@ -11855,7 +11911,7 @@
 </file>
 
 <file path=customXml/itemProps1.xml><?xml version="1.0" encoding="utf-8"?>
-<ds:datastoreItem xmlns:ds="http://schemas.openxmlformats.org/officeDocument/2006/customXml" ds:itemID="{8A725DB2-EED6-420C-A430-3C78C2BC028E}">
+<ds:datastoreItem xmlns:ds="http://schemas.openxmlformats.org/officeDocument/2006/customXml" ds:itemID="{B48817D0-FF1D-4D6E-9797-E467640411B8}">
   <ds:schemaRefs>
     <ds:schemaRef ds:uri="http://schemas.openxmlformats.org/officeDocument/2006/bibliography"/>
   </ds:schemaRefs>

</xml_diff>

<commit_message>
Añadido a la documentación el manual de usuario
</commit_message>
<xml_diff>
--- a/Documentacion/Documentacion.docx
+++ b/Documentacion/Documentacion.docx
@@ -1,6 +1,6 @@
 
 <file path=word/document.xml><?xml version="1.0" encoding="utf-8"?>
-<w:document xmlns:wpc="http://schemas.microsoft.com/office/word/2010/wordprocessingCanvas" xmlns:cx="http://schemas.microsoft.com/office/drawing/2014/chartex" xmlns:cx1="http://schemas.microsoft.com/office/drawing/2015/9/8/chartex" xmlns:cx2="http://schemas.microsoft.com/office/drawing/2015/10/21/chartex" xmlns:cx3="http://schemas.microsoft.com/office/drawing/2016/5/9/chartex" xmlns:cx4="http://schemas.microsoft.com/office/drawing/2016/5/10/chartex" xmlns:cx5="http://schemas.microsoft.com/office/drawing/2016/5/11/chartex" xmlns:cx6="http://schemas.microsoft.com/office/drawing/2016/5/12/chartex" xmlns:cx7="http://schemas.microsoft.com/office/drawing/2016/5/13/chartex" xmlns:cx8="http://schemas.microsoft.com/office/drawing/2016/5/14/chartex" xmlns:mc="http://schemas.openxmlformats.org/markup-compatibility/2006" xmlns:aink="http://schemas.microsoft.com/office/drawing/2016/ink" xmlns:am3d="http://schemas.microsoft.com/office/drawing/2017/model3d" xmlns:o="urn:schemas-microsoft-com:office:office" xmlns:r="http://schemas.openxmlformats.org/officeDocument/2006/relationships" xmlns:m="http://schemas.openxmlformats.org/officeDocument/2006/math" xmlns:v="urn:schemas-microsoft-com:vml" xmlns:wp14="http://schemas.microsoft.com/office/word/2010/wordprocessingDrawing" xmlns:wp="http://schemas.openxmlformats.org/drawingml/2006/wordprocessingDrawing" xmlns:w10="urn:schemas-microsoft-com:office:word" xmlns:w="http://schemas.openxmlformats.org/wordprocessingml/2006/main" xmlns:w14="http://schemas.microsoft.com/office/word/2010/wordml" xmlns:w15="http://schemas.microsoft.com/office/word/2012/wordml" xmlns:w16cid="http://schemas.microsoft.com/office/word/2016/wordml/cid" xmlns:w16se="http://schemas.microsoft.com/office/word/2015/wordml/symex" xmlns:wpg="http://schemas.microsoft.com/office/word/2010/wordprocessingGroup" xmlns:wpi="http://schemas.microsoft.com/office/word/2010/wordprocessingInk" xmlns:wne="http://schemas.microsoft.com/office/word/2006/wordml" xmlns:wps="http://schemas.microsoft.com/office/word/2010/wordprocessingShape" mc:Ignorable="w14 w15 w16se w16cid wp14">
+<w:document xmlns:wpc="http://schemas.microsoft.com/office/word/2010/wordprocessingCanvas" xmlns:mo="http://schemas.microsoft.com/office/mac/office/2008/main" xmlns:mc="http://schemas.openxmlformats.org/markup-compatibility/2006" xmlns:mv="urn:schemas-microsoft-com:mac:vml" xmlns:o="urn:schemas-microsoft-com:office:office" xmlns:r="http://schemas.openxmlformats.org/officeDocument/2006/relationships" xmlns:m="http://schemas.openxmlformats.org/officeDocument/2006/math" xmlns:v="urn:schemas-microsoft-com:vml" xmlns:wp14="http://schemas.microsoft.com/office/word/2010/wordprocessingDrawing" xmlns:wp="http://schemas.openxmlformats.org/drawingml/2006/wordprocessingDrawing" xmlns:w10="urn:schemas-microsoft-com:office:word" xmlns:w="http://schemas.openxmlformats.org/wordprocessingml/2006/main" xmlns:w14="http://schemas.microsoft.com/office/word/2010/wordml" xmlns:w15="http://schemas.microsoft.com/office/word/2012/wordml" xmlns:wpg="http://schemas.microsoft.com/office/word/2010/wordprocessingGroup" xmlns:wpi="http://schemas.microsoft.com/office/word/2010/wordprocessingInk" xmlns:wne="http://schemas.microsoft.com/office/word/2006/wordml" xmlns:wps="http://schemas.microsoft.com/office/word/2010/wordprocessingShape" mc:Ignorable="w14 w15 wp14">
   <w:body>
     <w:sdt>
       <w:sdtPr>
@@ -26,7 +26,7 @@
       <w:sdtContent>
         <w:p>
           <w:pPr>
-            <w:pStyle w:val="TOCHeading"/>
+            <w:pStyle w:val="TtulodeTDC"/>
             <w:shd w:val="clear" w:color="auto" w:fill="FFFFFF" w:themeFill="background1"/>
             <w:rPr>
               <w:rFonts w:ascii="Arial Narrow" w:hAnsi="Arial Narrow"/>
@@ -45,7 +45,7 @@
         </w:p>
         <w:p>
           <w:pPr>
-            <w:pStyle w:val="TOC1"/>
+            <w:pStyle w:val="TDC1"/>
             <w:tabs>
               <w:tab w:val="left" w:pos="440"/>
               <w:tab w:val="right" w:leader="dot" w:pos="9350"/>
@@ -76,128 +76,81 @@
             </w:rPr>
             <w:fldChar w:fldCharType="separate"/>
           </w:r>
-          <w:bookmarkStart w:id="0" w:name="_GoBack"/>
-          <w:bookmarkEnd w:id="0"/>
-          <w:r>
-            <w:rPr>
-              <w:rStyle w:val="Hyperlink"/>
-              <w:noProof/>
-            </w:rPr>
-            <w:fldChar w:fldCharType="begin"/>
-          </w:r>
-          <w:r>
-            <w:rPr>
-              <w:rStyle w:val="Hyperlink"/>
-              <w:noProof/>
-            </w:rPr>
-            <w:instrText xml:space="preserve"> </w:instrText>
-          </w:r>
-          <w:r>
-            <w:rPr>
-              <w:noProof/>
-            </w:rPr>
-            <w:instrText>HYPERLINK \l "_Toc512959746"</w:instrText>
-          </w:r>
-          <w:r>
-            <w:rPr>
-              <w:rStyle w:val="Hyperlink"/>
-              <w:noProof/>
-            </w:rPr>
-            <w:instrText xml:space="preserve"> </w:instrText>
-          </w:r>
-          <w:r>
-            <w:rPr>
-              <w:rStyle w:val="Hyperlink"/>
-              <w:noProof/>
-            </w:rPr>
-          </w:r>
-          <w:r>
-            <w:rPr>
-              <w:rStyle w:val="Hyperlink"/>
-              <w:noProof/>
-            </w:rPr>
-            <w:fldChar w:fldCharType="separate"/>
-          </w:r>
-          <w:r>
-            <w:rPr>
-              <w:rStyle w:val="Hyperlink"/>
-              <w:noProof/>
-            </w:rPr>
-            <w:t>1.</w:t>
-          </w:r>
-          <w:r>
-            <w:rPr>
-              <w:rFonts w:eastAsiaTheme="minorEastAsia"/>
-              <w:noProof/>
-            </w:rPr>
-            <w:tab/>
-          </w:r>
-          <w:r>
-            <w:rPr>
-              <w:rStyle w:val="Hyperlink"/>
-              <w:noProof/>
-            </w:rPr>
-            <w:t>ANÁLISIS: DESCRIPCIÓN DEL PROBLEMA A RESOLVER</w:t>
-          </w:r>
-          <w:r>
-            <w:rPr>
-              <w:noProof/>
-              <w:webHidden/>
-            </w:rPr>
-            <w:tab/>
-          </w:r>
-          <w:r>
-            <w:rPr>
-              <w:noProof/>
-              <w:webHidden/>
-            </w:rPr>
-            <w:fldChar w:fldCharType="begin"/>
-          </w:r>
-          <w:r>
-            <w:rPr>
-              <w:noProof/>
-              <w:webHidden/>
-            </w:rPr>
-            <w:instrText xml:space="preserve"> PAGEREF _Toc512959746 \h </w:instrText>
-          </w:r>
-          <w:r>
-            <w:rPr>
-              <w:noProof/>
-              <w:webHidden/>
-            </w:rPr>
-          </w:r>
-          <w:r>
-            <w:rPr>
-              <w:noProof/>
-              <w:webHidden/>
-            </w:rPr>
-            <w:fldChar w:fldCharType="separate"/>
-          </w:r>
-          <w:r>
-            <w:rPr>
-              <w:noProof/>
-              <w:webHidden/>
-            </w:rPr>
-            <w:t>1</w:t>
-          </w:r>
-          <w:r>
-            <w:rPr>
-              <w:noProof/>
-              <w:webHidden/>
-            </w:rPr>
-            <w:fldChar w:fldCharType="end"/>
-          </w:r>
-          <w:r>
-            <w:rPr>
-              <w:rStyle w:val="Hyperlink"/>
-              <w:noProof/>
-            </w:rPr>
-            <w:fldChar w:fldCharType="end"/>
-          </w:r>
+          <w:hyperlink w:anchor="_Toc512957917" w:history="1">
+            <w:r>
+              <w:rPr>
+                <w:rStyle w:val="Hipervnculo"/>
+                <w:noProof/>
+              </w:rPr>
+              <w:t>1.</w:t>
+            </w:r>
+            <w:r>
+              <w:rPr>
+                <w:rFonts w:eastAsiaTheme="minorEastAsia"/>
+                <w:noProof/>
+              </w:rPr>
+              <w:tab/>
+            </w:r>
+            <w:r>
+              <w:rPr>
+                <w:rStyle w:val="Hipervnculo"/>
+                <w:noProof/>
+              </w:rPr>
+              <w:t>ANÁLISIS: DESCRIPCIÓN DEL PROBLEMA A RESOLVER</w:t>
+            </w:r>
+            <w:r>
+              <w:rPr>
+                <w:noProof/>
+                <w:webHidden/>
+              </w:rPr>
+              <w:tab/>
+            </w:r>
+            <w:r>
+              <w:rPr>
+                <w:noProof/>
+                <w:webHidden/>
+              </w:rPr>
+              <w:fldChar w:fldCharType="begin"/>
+            </w:r>
+            <w:r>
+              <w:rPr>
+                <w:noProof/>
+                <w:webHidden/>
+              </w:rPr>
+              <w:instrText xml:space="preserve"> PAGEREF _Toc512957917 \h </w:instrText>
+            </w:r>
+            <w:r>
+              <w:rPr>
+                <w:noProof/>
+                <w:webHidden/>
+              </w:rPr>
+            </w:r>
+            <w:r>
+              <w:rPr>
+                <w:noProof/>
+                <w:webHidden/>
+              </w:rPr>
+              <w:fldChar w:fldCharType="separate"/>
+            </w:r>
+            <w:r>
+              <w:rPr>
+                <w:noProof/>
+                <w:webHidden/>
+              </w:rPr>
+              <w:t>1</w:t>
+            </w:r>
+            <w:r>
+              <w:rPr>
+                <w:noProof/>
+                <w:webHidden/>
+              </w:rPr>
+              <w:fldChar w:fldCharType="end"/>
+            </w:r>
+          </w:hyperlink>
         </w:p>
         <w:p>
           <w:pPr>
-            <w:pStyle w:val="TOC1"/>
+            <w:pStyle w:val="TDC1"/>
             <w:tabs>
               <w:tab w:val="left" w:pos="440"/>
               <w:tab w:val="right" w:leader="dot" w:pos="9350"/>
@@ -207,10 +160,10 @@
               <w:noProof/>
             </w:rPr>
           </w:pPr>
-          <w:hyperlink w:anchor="_Toc512959747" w:history="1">
-            <w:r>
-              <w:rPr>
-                <w:rStyle w:val="Hyperlink"/>
+          <w:hyperlink w:anchor="_Toc512957918" w:history="1">
+            <w:r>
+              <w:rPr>
+                <w:rStyle w:val="Hipervnculo"/>
                 <w:noProof/>
               </w:rPr>
               <w:t>2.</w:t>
@@ -224,7 +177,7 @@
             </w:r>
             <w:r>
               <w:rPr>
-                <w:rStyle w:val="Hyperlink"/>
+                <w:rStyle w:val="Hipervnculo"/>
                 <w:noProof/>
               </w:rPr>
               <w:t>REQUERIMIENTOS</w:t>
@@ -248,7 +201,7 @@
                 <w:noProof/>
                 <w:webHidden/>
               </w:rPr>
-              <w:instrText xml:space="preserve"> PAGEREF _Toc512959747 \h </w:instrText>
+              <w:instrText xml:space="preserve"> PAGEREF _Toc512957918 \h </w:instrText>
             </w:r>
             <w:r>
               <w:rPr>
@@ -281,16 +234,16 @@
         </w:p>
         <w:p>
           <w:pPr>
-            <w:pStyle w:val="TOC2"/>
+            <w:pStyle w:val="TDC2"/>
             <w:rPr>
               <w:rFonts w:eastAsiaTheme="minorEastAsia"/>
               <w:noProof/>
             </w:rPr>
           </w:pPr>
-          <w:hyperlink w:anchor="_Toc512959748" w:history="1">
-            <w:r>
-              <w:rPr>
-                <w:rStyle w:val="Hyperlink"/>
+          <w:hyperlink w:anchor="_Toc512957919" w:history="1">
+            <w:r>
+              <w:rPr>
+                <w:rStyle w:val="Hipervnculo"/>
                 <w:noProof/>
               </w:rPr>
               <w:t>2.1.</w:t>
@@ -304,7 +257,7 @@
             </w:r>
             <w:r>
               <w:rPr>
-                <w:rStyle w:val="Hyperlink"/>
+                <w:rStyle w:val="Hipervnculo"/>
                 <w:noProof/>
               </w:rPr>
               <w:t>REQUISITOS FUNCIONALES</w:t>
@@ -328,7 +281,7 @@
                 <w:noProof/>
                 <w:webHidden/>
               </w:rPr>
-              <w:instrText xml:space="preserve"> PAGEREF _Toc512959748 \h </w:instrText>
+              <w:instrText xml:space="preserve"> PAGEREF _Toc512957919 \h </w:instrText>
             </w:r>
             <w:r>
               <w:rPr>
@@ -361,16 +314,16 @@
         </w:p>
         <w:p>
           <w:pPr>
-            <w:pStyle w:val="TOC2"/>
+            <w:pStyle w:val="TDC2"/>
             <w:rPr>
               <w:rFonts w:eastAsiaTheme="minorEastAsia"/>
               <w:noProof/>
             </w:rPr>
           </w:pPr>
-          <w:hyperlink w:anchor="_Toc512959749" w:history="1">
-            <w:r>
-              <w:rPr>
-                <w:rStyle w:val="Hyperlink"/>
+          <w:hyperlink w:anchor="_Toc512957920" w:history="1">
+            <w:r>
+              <w:rPr>
+                <w:rStyle w:val="Hipervnculo"/>
                 <w:noProof/>
               </w:rPr>
               <w:t>2.2.</w:t>
@@ -384,7 +337,7 @@
             </w:r>
             <w:r>
               <w:rPr>
-                <w:rStyle w:val="Hyperlink"/>
+                <w:rStyle w:val="Hipervnculo"/>
                 <w:noProof/>
               </w:rPr>
               <w:t>REQUISITOS NO FUNCIONALES</w:t>
@@ -408,7 +361,7 @@
                 <w:noProof/>
                 <w:webHidden/>
               </w:rPr>
-              <w:instrText xml:space="preserve"> PAGEREF _Toc512959749 \h </w:instrText>
+              <w:instrText xml:space="preserve"> PAGEREF _Toc512957920 \h </w:instrText>
             </w:r>
             <w:r>
               <w:rPr>
@@ -441,16 +394,16 @@
         </w:p>
         <w:p>
           <w:pPr>
-            <w:pStyle w:val="TOC2"/>
+            <w:pStyle w:val="TDC2"/>
             <w:rPr>
               <w:rFonts w:eastAsiaTheme="minorEastAsia"/>
               <w:noProof/>
             </w:rPr>
           </w:pPr>
-          <w:hyperlink w:anchor="_Toc512959750" w:history="1">
-            <w:r>
-              <w:rPr>
-                <w:rStyle w:val="Hyperlink"/>
+          <w:hyperlink w:anchor="_Toc512957921" w:history="1">
+            <w:r>
+              <w:rPr>
+                <w:rStyle w:val="Hipervnculo"/>
                 <w:noProof/>
               </w:rPr>
               <w:t>2.3.</w:t>
@@ -464,7 +417,7 @@
             </w:r>
             <w:r>
               <w:rPr>
-                <w:rStyle w:val="Hyperlink"/>
+                <w:rStyle w:val="Hipervnculo"/>
                 <w:noProof/>
               </w:rPr>
               <w:t>MODELO DE DATOS</w:t>
@@ -488,7 +441,7 @@
                 <w:noProof/>
                 <w:webHidden/>
               </w:rPr>
-              <w:instrText xml:space="preserve"> PAGEREF _Toc512959750 \h </w:instrText>
+              <w:instrText xml:space="preserve"> PAGEREF _Toc512957921 \h </w:instrText>
             </w:r>
             <w:r>
               <w:rPr>
@@ -521,16 +474,16 @@
         </w:p>
         <w:p>
           <w:pPr>
-            <w:pStyle w:val="TOC2"/>
+            <w:pStyle w:val="TDC2"/>
             <w:rPr>
               <w:rFonts w:eastAsiaTheme="minorEastAsia"/>
               <w:noProof/>
             </w:rPr>
           </w:pPr>
-          <w:hyperlink w:anchor="_Toc512959751" w:history="1">
-            <w:r>
-              <w:rPr>
-                <w:rStyle w:val="Hyperlink"/>
+          <w:hyperlink w:anchor="_Toc512957922" w:history="1">
+            <w:r>
+              <w:rPr>
+                <w:rStyle w:val="Hipervnculo"/>
                 <w:noProof/>
               </w:rPr>
               <w:t>2.4.</w:t>
@@ -544,7 +497,7 @@
             </w:r>
             <w:r>
               <w:rPr>
-                <w:rStyle w:val="Hyperlink"/>
+                <w:rStyle w:val="Hipervnculo"/>
                 <w:noProof/>
               </w:rPr>
               <w:t>DIAGRAMA DE CASOS DE USO</w:t>
@@ -568,7 +521,7 @@
                 <w:noProof/>
                 <w:webHidden/>
               </w:rPr>
-              <w:instrText xml:space="preserve"> PAGEREF _Toc512959751 \h </w:instrText>
+              <w:instrText xml:space="preserve"> PAGEREF _Toc512957922 \h </w:instrText>
             </w:r>
             <w:r>
               <w:rPr>
@@ -601,16 +554,16 @@
         </w:p>
         <w:p>
           <w:pPr>
-            <w:pStyle w:val="TOC2"/>
+            <w:pStyle w:val="TDC2"/>
             <w:rPr>
               <w:rFonts w:eastAsiaTheme="minorEastAsia"/>
               <w:noProof/>
             </w:rPr>
           </w:pPr>
-          <w:hyperlink w:anchor="_Toc512959752" w:history="1">
-            <w:r>
-              <w:rPr>
-                <w:rStyle w:val="Hyperlink"/>
+          <w:hyperlink w:anchor="_Toc512957923" w:history="1">
+            <w:r>
+              <w:rPr>
+                <w:rStyle w:val="Hipervnculo"/>
                 <w:noProof/>
               </w:rPr>
               <w:t>2.5.</w:t>
@@ -624,7 +577,7 @@
             </w:r>
             <w:r>
               <w:rPr>
-                <w:rStyle w:val="Hyperlink"/>
+                <w:rStyle w:val="Hipervnculo"/>
                 <w:noProof/>
               </w:rPr>
               <w:t>RESTRICCIONES FUNCIONALES</w:t>
@@ -648,7 +601,7 @@
                 <w:noProof/>
                 <w:webHidden/>
               </w:rPr>
-              <w:instrText xml:space="preserve"> PAGEREF _Toc512959752 \h </w:instrText>
+              <w:instrText xml:space="preserve"> PAGEREF _Toc512957923 \h </w:instrText>
             </w:r>
             <w:r>
               <w:rPr>
@@ -681,7 +634,7 @@
         </w:p>
         <w:p>
           <w:pPr>
-            <w:pStyle w:val="TOC1"/>
+            <w:pStyle w:val="TDC1"/>
             <w:tabs>
               <w:tab w:val="left" w:pos="440"/>
               <w:tab w:val="right" w:leader="dot" w:pos="9350"/>
@@ -691,10 +644,10 @@
               <w:noProof/>
             </w:rPr>
           </w:pPr>
-          <w:hyperlink w:anchor="_Toc512959753" w:history="1">
-            <w:r>
-              <w:rPr>
-                <w:rStyle w:val="Hyperlink"/>
+          <w:hyperlink w:anchor="_Toc512957924" w:history="1">
+            <w:r>
+              <w:rPr>
+                <w:rStyle w:val="Hipervnculo"/>
                 <w:noProof/>
               </w:rPr>
               <w:t>3.</w:t>
@@ -708,7 +661,7 @@
             </w:r>
             <w:r>
               <w:rPr>
-                <w:rStyle w:val="Hyperlink"/>
+                <w:rStyle w:val="Hipervnculo"/>
                 <w:noProof/>
               </w:rPr>
               <w:t>DISEÑO: ESQUEMA FUNCIONAL Y DE COMPONENTES</w:t>
@@ -732,7 +685,7 @@
                 <w:noProof/>
                 <w:webHidden/>
               </w:rPr>
-              <w:instrText xml:space="preserve"> PAGEREF _Toc512959753 \h </w:instrText>
+              <w:instrText xml:space="preserve"> PAGEREF _Toc512957924 \h </w:instrText>
             </w:r>
             <w:r>
               <w:rPr>
@@ -765,7 +718,7 @@
         </w:p>
         <w:p>
           <w:pPr>
-            <w:pStyle w:val="TOC1"/>
+            <w:pStyle w:val="TDC1"/>
             <w:tabs>
               <w:tab w:val="left" w:pos="440"/>
               <w:tab w:val="right" w:leader="dot" w:pos="9350"/>
@@ -775,10 +728,10 @@
               <w:noProof/>
             </w:rPr>
           </w:pPr>
-          <w:hyperlink w:anchor="_Toc512959754" w:history="1">
-            <w:r>
-              <w:rPr>
-                <w:rStyle w:val="Hyperlink"/>
+          <w:hyperlink w:anchor="_Toc512957925" w:history="1">
+            <w:r>
+              <w:rPr>
+                <w:rStyle w:val="Hipervnculo"/>
                 <w:noProof/>
               </w:rPr>
               <w:t>4.</w:t>
@@ -792,7 +745,7 @@
             </w:r>
             <w:r>
               <w:rPr>
-                <w:rStyle w:val="Hyperlink"/>
+                <w:rStyle w:val="Hipervnculo"/>
                 <w:noProof/>
               </w:rPr>
               <w:t>DISEÑO: DIAGRAMA UML</w:t>
@@ -816,7 +769,7 @@
                 <w:noProof/>
                 <w:webHidden/>
               </w:rPr>
-              <w:instrText xml:space="preserve"> PAGEREF _Toc512959754 \h </w:instrText>
+              <w:instrText xml:space="preserve"> PAGEREF _Toc512957925 \h </w:instrText>
             </w:r>
             <w:r>
               <w:rPr>
@@ -836,7 +789,7 @@
                 <w:noProof/>
                 <w:webHidden/>
               </w:rPr>
-              <w:t>7</w:t>
+              <w:t>6</w:t>
             </w:r>
             <w:r>
               <w:rPr>
@@ -849,7 +802,7 @@
         </w:p>
         <w:p>
           <w:pPr>
-            <w:pStyle w:val="TOC1"/>
+            <w:pStyle w:val="TDC1"/>
             <w:tabs>
               <w:tab w:val="left" w:pos="440"/>
               <w:tab w:val="right" w:leader="dot" w:pos="9350"/>
@@ -859,10 +812,10 @@
               <w:noProof/>
             </w:rPr>
           </w:pPr>
-          <w:hyperlink w:anchor="_Toc512959755" w:history="1">
-            <w:r>
-              <w:rPr>
-                <w:rStyle w:val="Hyperlink"/>
+          <w:hyperlink w:anchor="_Toc512957926" w:history="1">
+            <w:r>
+              <w:rPr>
+                <w:rStyle w:val="Hipervnculo"/>
                 <w:noProof/>
               </w:rPr>
               <w:t>5.</w:t>
@@ -876,7 +829,7 @@
             </w:r>
             <w:r>
               <w:rPr>
-                <w:rStyle w:val="Hyperlink"/>
+                <w:rStyle w:val="Hipervnculo"/>
                 <w:noProof/>
               </w:rPr>
               <w:t>DOCUMENTACIÓN DEL CÓDIGO</w:t>
@@ -900,7 +853,7 @@
                 <w:noProof/>
                 <w:webHidden/>
               </w:rPr>
-              <w:instrText xml:space="preserve"> PAGEREF _Toc512959755 \h </w:instrText>
+              <w:instrText xml:space="preserve"> PAGEREF _Toc512957926 \h </w:instrText>
             </w:r>
             <w:r>
               <w:rPr>
@@ -920,7 +873,7 @@
                 <w:noProof/>
                 <w:webHidden/>
               </w:rPr>
-              <w:t>10</w:t>
+              <w:t>9</w:t>
             </w:r>
             <w:r>
               <w:rPr>
@@ -933,7 +886,7 @@
         </w:p>
         <w:p>
           <w:pPr>
-            <w:pStyle w:val="TOC1"/>
+            <w:pStyle w:val="TDC1"/>
             <w:tabs>
               <w:tab w:val="left" w:pos="440"/>
               <w:tab w:val="right" w:leader="dot" w:pos="9350"/>
@@ -943,10 +896,10 @@
               <w:noProof/>
             </w:rPr>
           </w:pPr>
-          <w:hyperlink w:anchor="_Toc512959756" w:history="1">
-            <w:r>
-              <w:rPr>
-                <w:rStyle w:val="Hyperlink"/>
+          <w:hyperlink w:anchor="_Toc512957927" w:history="1">
+            <w:r>
+              <w:rPr>
+                <w:rStyle w:val="Hipervnculo"/>
                 <w:noProof/>
               </w:rPr>
               <w:t>6.</w:t>
@@ -960,7 +913,7 @@
             </w:r>
             <w:r>
               <w:rPr>
-                <w:rStyle w:val="Hyperlink"/>
+                <w:rStyle w:val="Hipervnculo"/>
                 <w:noProof/>
               </w:rPr>
               <w:t>DEPENDENCIAS MAVEN</w:t>
@@ -984,7 +937,7 @@
                 <w:noProof/>
                 <w:webHidden/>
               </w:rPr>
-              <w:instrText xml:space="preserve"> PAGEREF _Toc512959756 \h </w:instrText>
+              <w:instrText xml:space="preserve"> PAGEREF _Toc512957927 \h </w:instrText>
             </w:r>
             <w:r>
               <w:rPr>
@@ -1004,7 +957,7 @@
                 <w:noProof/>
                 <w:webHidden/>
               </w:rPr>
-              <w:t>10</w:t>
+              <w:t>9</w:t>
             </w:r>
             <w:r>
               <w:rPr>
@@ -1017,7 +970,7 @@
         </w:p>
         <w:p>
           <w:pPr>
-            <w:pStyle w:val="TOC1"/>
+            <w:pStyle w:val="TDC1"/>
             <w:tabs>
               <w:tab w:val="left" w:pos="440"/>
               <w:tab w:val="right" w:leader="dot" w:pos="9350"/>
@@ -1027,10 +980,10 @@
               <w:noProof/>
             </w:rPr>
           </w:pPr>
-          <w:hyperlink w:anchor="_Toc512959757" w:history="1">
-            <w:r>
-              <w:rPr>
-                <w:rStyle w:val="Hyperlink"/>
+          <w:hyperlink w:anchor="_Toc512957928" w:history="1">
+            <w:r>
+              <w:rPr>
+                <w:rStyle w:val="Hipervnculo"/>
                 <w:noProof/>
               </w:rPr>
               <w:t>7.</w:t>
@@ -1044,7 +997,7 @@
             </w:r>
             <w:r>
               <w:rPr>
-                <w:rStyle w:val="Hyperlink"/>
+                <w:rStyle w:val="Hipervnculo"/>
                 <w:noProof/>
               </w:rPr>
               <w:t>DISEÑO DE LA BASE DE DATOS</w:t>
@@ -1068,7 +1021,7 @@
                 <w:noProof/>
                 <w:webHidden/>
               </w:rPr>
-              <w:instrText xml:space="preserve"> PAGEREF _Toc512959757 \h </w:instrText>
+              <w:instrText xml:space="preserve"> PAGEREF _Toc512957928 \h </w:instrText>
             </w:r>
             <w:r>
               <w:rPr>
@@ -1088,7 +1041,7 @@
                 <w:noProof/>
                 <w:webHidden/>
               </w:rPr>
-              <w:t>10</w:t>
+              <w:t>9</w:t>
             </w:r>
             <w:r>
               <w:rPr>
@@ -1101,16 +1054,16 @@
         </w:p>
         <w:p>
           <w:pPr>
-            <w:pStyle w:val="TOC2"/>
+            <w:pStyle w:val="TDC2"/>
             <w:rPr>
               <w:rFonts w:eastAsiaTheme="minorEastAsia"/>
               <w:noProof/>
             </w:rPr>
           </w:pPr>
-          <w:hyperlink w:anchor="_Toc512959758" w:history="1">
-            <w:r>
-              <w:rPr>
-                <w:rStyle w:val="Hyperlink"/>
+          <w:hyperlink w:anchor="_Toc512957929" w:history="1">
+            <w:r>
+              <w:rPr>
+                <w:rStyle w:val="Hipervnculo"/>
                 <w:noProof/>
               </w:rPr>
               <w:t>7.1.</w:t>
@@ -1124,7 +1077,7 @@
             </w:r>
             <w:r>
               <w:rPr>
-                <w:rStyle w:val="Hyperlink"/>
+                <w:rStyle w:val="Hipervnculo"/>
                 <w:noProof/>
               </w:rPr>
               <w:t>ENTIDAD RELACIÓN</w:t>
@@ -1148,7 +1101,7 @@
                 <w:noProof/>
                 <w:webHidden/>
               </w:rPr>
-              <w:instrText xml:space="preserve"> PAGEREF _Toc512959758 \h </w:instrText>
+              <w:instrText xml:space="preserve"> PAGEREF _Toc512957929 \h </w:instrText>
             </w:r>
             <w:r>
               <w:rPr>
@@ -1168,7 +1121,7 @@
                 <w:noProof/>
                 <w:webHidden/>
               </w:rPr>
-              <w:t>10</w:t>
+              <w:t>9</w:t>
             </w:r>
             <w:r>
               <w:rPr>
@@ -1181,16 +1134,16 @@
         </w:p>
         <w:p>
           <w:pPr>
-            <w:pStyle w:val="TOC2"/>
+            <w:pStyle w:val="TDC2"/>
             <w:rPr>
               <w:rFonts w:eastAsiaTheme="minorEastAsia"/>
               <w:noProof/>
             </w:rPr>
           </w:pPr>
-          <w:hyperlink w:anchor="_Toc512959759" w:history="1">
-            <w:r>
-              <w:rPr>
-                <w:rStyle w:val="Hyperlink"/>
+          <w:hyperlink w:anchor="_Toc512957930" w:history="1">
+            <w:r>
+              <w:rPr>
+                <w:rStyle w:val="Hipervnculo"/>
                 <w:noProof/>
               </w:rPr>
               <w:t>7.2.</w:t>
@@ -1204,7 +1157,7 @@
             </w:r>
             <w:r>
               <w:rPr>
-                <w:rStyle w:val="Hyperlink"/>
+                <w:rStyle w:val="Hipervnculo"/>
                 <w:noProof/>
               </w:rPr>
               <w:t>IMPLEMENTACIÓN FÍSICA</w:t>
@@ -1228,7 +1181,7 @@
                 <w:noProof/>
                 <w:webHidden/>
               </w:rPr>
-              <w:instrText xml:space="preserve"> PAGEREF _Toc512959759 \h </w:instrText>
+              <w:instrText xml:space="preserve"> PAGEREF _Toc512957930 \h </w:instrText>
             </w:r>
             <w:r>
               <w:rPr>
@@ -1248,7 +1201,7 @@
                 <w:noProof/>
                 <w:webHidden/>
               </w:rPr>
-              <w:t>12</w:t>
+              <w:t>11</w:t>
             </w:r>
             <w:r>
               <w:rPr>
@@ -1261,7 +1214,7 @@
         </w:p>
         <w:p>
           <w:pPr>
-            <w:pStyle w:val="TOC1"/>
+            <w:pStyle w:val="TDC1"/>
             <w:tabs>
               <w:tab w:val="left" w:pos="440"/>
               <w:tab w:val="right" w:leader="dot" w:pos="9350"/>
@@ -1271,10 +1224,10 @@
               <w:noProof/>
             </w:rPr>
           </w:pPr>
-          <w:hyperlink w:anchor="_Toc512959760" w:history="1">
-            <w:r>
-              <w:rPr>
-                <w:rStyle w:val="Hyperlink"/>
+          <w:hyperlink w:anchor="_Toc512957931" w:history="1">
+            <w:r>
+              <w:rPr>
+                <w:rStyle w:val="Hipervnculo"/>
                 <w:noProof/>
               </w:rPr>
               <w:t>8.</w:t>
@@ -1288,7 +1241,7 @@
             </w:r>
             <w:r>
               <w:rPr>
-                <w:rStyle w:val="Hyperlink"/>
+                <w:rStyle w:val="Hipervnculo"/>
                 <w:noProof/>
               </w:rPr>
               <w:t>MANUAL DE USUARIO</w:t>
@@ -1312,7 +1265,7 @@
                 <w:noProof/>
                 <w:webHidden/>
               </w:rPr>
-              <w:instrText xml:space="preserve"> PAGEREF _Toc512959760 \h </w:instrText>
+              <w:instrText xml:space="preserve"> PAGEREF _Toc512957931 \h </w:instrText>
             </w:r>
             <w:r>
               <w:rPr>
@@ -1332,7 +1285,7 @@
                 <w:noProof/>
                 <w:webHidden/>
               </w:rPr>
-              <w:t>13</w:t>
+              <w:t>12</w:t>
             </w:r>
             <w:r>
               <w:rPr>
@@ -1345,7 +1298,7 @@
         </w:p>
         <w:p>
           <w:pPr>
-            <w:pStyle w:val="TOC1"/>
+            <w:pStyle w:val="TDC1"/>
             <w:tabs>
               <w:tab w:val="left" w:pos="440"/>
               <w:tab w:val="right" w:leader="dot" w:pos="9350"/>
@@ -1355,10 +1308,10 @@
               <w:noProof/>
             </w:rPr>
           </w:pPr>
-          <w:hyperlink w:anchor="_Toc512959761" w:history="1">
-            <w:r>
-              <w:rPr>
-                <w:rStyle w:val="Hyperlink"/>
+          <w:hyperlink w:anchor="_Toc512957932" w:history="1">
+            <w:r>
+              <w:rPr>
+                <w:rStyle w:val="Hipervnculo"/>
                 <w:noProof/>
               </w:rPr>
               <w:t>9.</w:t>
@@ -1372,7 +1325,7 @@
             </w:r>
             <w:r>
               <w:rPr>
-                <w:rStyle w:val="Hyperlink"/>
+                <w:rStyle w:val="Hipervnculo"/>
                 <w:noProof/>
               </w:rPr>
               <w:t>APORTACIONES EXTRAORDINARIAS</w:t>
@@ -1396,7 +1349,7 @@
                 <w:noProof/>
                 <w:webHidden/>
               </w:rPr>
-              <w:instrText xml:space="preserve"> PAGEREF _Toc512959761 \h </w:instrText>
+              <w:instrText xml:space="preserve"> PAGEREF _Toc512957932 \h </w:instrText>
             </w:r>
             <w:r>
               <w:rPr>
@@ -1416,7 +1369,7 @@
                 <w:noProof/>
                 <w:webHidden/>
               </w:rPr>
-              <w:t>13</w:t>
+              <w:t>12</w:t>
             </w:r>
             <w:r>
               <w:rPr>
@@ -1446,18 +1399,18 @@
     </w:sdt>
     <w:p>
       <w:pPr>
-        <w:pStyle w:val="Heading1"/>
+        <w:pStyle w:val="Ttulo1"/>
         <w:numPr>
           <w:ilvl w:val="0"/>
           <w:numId w:val="2"/>
         </w:numPr>
         <w:spacing w:after="240"/>
       </w:pPr>
-      <w:bookmarkStart w:id="1" w:name="_Toc512959746"/>
+      <w:bookmarkStart w:id="0" w:name="_Toc512957917"/>
       <w:r>
         <w:t>ANÁLISIS: DESCRIPCIÓN DEL PROBLEMA A RESOLVER</w:t>
       </w:r>
-      <w:bookmarkEnd w:id="1"/>
+      <w:bookmarkEnd w:id="0"/>
     </w:p>
     <w:p>
       <w:pPr>
@@ -1521,7 +1474,7 @@
       </w:r>
       <w:r>
         <w:rPr>
-          <w:rStyle w:val="FootnoteReference"/>
+          <w:rStyle w:val="Refdenotaalpie"/>
           <w:rFonts w:ascii="Arial Narrow" w:hAnsi="Arial Narrow"/>
           <w:i/>
           <w:sz w:val="24"/>
@@ -1780,33 +1733,33 @@
     </w:p>
     <w:p>
       <w:pPr>
-        <w:pStyle w:val="Heading1"/>
+        <w:pStyle w:val="Ttulo1"/>
         <w:numPr>
           <w:ilvl w:val="0"/>
           <w:numId w:val="2"/>
         </w:numPr>
         <w:spacing w:after="240"/>
       </w:pPr>
-      <w:bookmarkStart w:id="2" w:name="_Toc512959747"/>
+      <w:bookmarkStart w:id="1" w:name="_Toc512957918"/>
       <w:r>
         <w:t>REQUERIMIENTOS</w:t>
       </w:r>
+      <w:bookmarkEnd w:id="1"/>
+    </w:p>
+    <w:p>
+      <w:pPr>
+        <w:pStyle w:val="Ttulo2"/>
+        <w:spacing w:after="240"/>
+      </w:pPr>
+      <w:bookmarkStart w:id="2" w:name="_Toc512957919"/>
+      <w:r>
+        <w:t>REQUISITOS FUNCIONALES</w:t>
+      </w:r>
       <w:bookmarkEnd w:id="2"/>
-    </w:p>
-    <w:p>
-      <w:pPr>
-        <w:pStyle w:val="Heading2"/>
-        <w:spacing w:after="240"/>
-      </w:pPr>
-      <w:bookmarkStart w:id="3" w:name="_Toc512959748"/>
-      <w:r>
-        <w:t>REQUISITOS FUNCIONALES</w:t>
-      </w:r>
-      <w:bookmarkEnd w:id="3"/>
     </w:p>
     <w:tbl>
       <w:tblPr>
-        <w:tblStyle w:val="TableGrid"/>
+        <w:tblStyle w:val="Tablaconcuadrcula"/>
         <w:tblW w:w="0" w:type="auto"/>
         <w:tblLook w:val="04A0" w:firstRow="1" w:lastRow="0" w:firstColumn="1" w:lastColumn="0" w:noHBand="0" w:noVBand="1"/>
       </w:tblPr>
@@ -2428,13 +2381,13 @@
     </w:p>
     <w:p>
       <w:pPr>
-        <w:pStyle w:val="Heading2"/>
-      </w:pPr>
-      <w:bookmarkStart w:id="4" w:name="_Toc512959749"/>
+        <w:pStyle w:val="Ttulo2"/>
+      </w:pPr>
+      <w:bookmarkStart w:id="3" w:name="_Toc512957920"/>
       <w:r>
         <w:t>REQUISITOS NO FUNCIONALES</w:t>
       </w:r>
-      <w:bookmarkEnd w:id="4"/>
+      <w:bookmarkEnd w:id="3"/>
     </w:p>
     <w:p>
       <w:pPr>
@@ -2447,7 +2400,7 @@
     </w:p>
     <w:tbl>
       <w:tblPr>
-        <w:tblStyle w:val="TableGrid"/>
+        <w:tblStyle w:val="Tablaconcuadrcula"/>
         <w:tblW w:w="0" w:type="auto"/>
         <w:tblLook w:val="04A0" w:firstRow="1" w:lastRow="0" w:firstColumn="1" w:lastColumn="0" w:noHBand="0" w:noVBand="1"/>
       </w:tblPr>
@@ -2740,14 +2693,14 @@
     </w:p>
     <w:p>
       <w:pPr>
-        <w:pStyle w:val="Heading2"/>
+        <w:pStyle w:val="Ttulo2"/>
         <w:spacing w:after="240"/>
       </w:pPr>
-      <w:bookmarkStart w:id="5" w:name="_Toc512959750"/>
+      <w:bookmarkStart w:id="4" w:name="_Toc512957921"/>
       <w:r>
         <w:t>MODELO DE DATOS</w:t>
       </w:r>
-      <w:bookmarkEnd w:id="5"/>
+      <w:bookmarkEnd w:id="4"/>
     </w:p>
     <w:p>
       <w:pPr>
@@ -2798,10 +2751,10 @@
             <v:path o:extrusionok="f" gradientshapeok="t" o:connecttype="rect"/>
             <o:lock v:ext="edit" aspectratio="t"/>
           </v:shapetype>
-          <v:shape id="_x0000_i1025" type="#_x0000_t75" style="width:466.4pt;height:403pt" o:ole="">
+          <v:shape id="_x0000_i1025" type="#_x0000_t75" style="width:467.15pt;height:403.55pt" o:ole="">
             <v:imagedata r:id="rId8" o:title=""/>
           </v:shape>
-          <o:OLEObject Type="Embed" ProgID="Visio.Drawing.15" ShapeID="_x0000_i1025" DrawAspect="Content" ObjectID="_1586701589" r:id="rId9"/>
+          <o:OLEObject Type="Embed" ProgID="Visio.Drawing.15" ShapeID="_x0000_i1025" DrawAspect="Content" ObjectID="_1586704338" r:id="rId9"/>
         </w:object>
       </w:r>
     </w:p>
@@ -2815,14 +2768,14 @@
     </w:p>
     <w:p>
       <w:pPr>
-        <w:pStyle w:val="Heading2"/>
+        <w:pStyle w:val="Ttulo2"/>
         <w:spacing w:after="240"/>
       </w:pPr>
-      <w:bookmarkStart w:id="6" w:name="_Toc512959751"/>
+      <w:bookmarkStart w:id="5" w:name="_Toc512957922"/>
       <w:r>
         <w:t>DIAGRAMA DE CASOS DE USO</w:t>
       </w:r>
-      <w:bookmarkEnd w:id="6"/>
+      <w:bookmarkEnd w:id="5"/>
     </w:p>
     <w:p>
       <w:pPr>
@@ -2856,24 +2809,24 @@
       </w:pPr>
       <w:r>
         <w:object w:dxaOrig="6253" w:dyaOrig="12673" w14:anchorId="372E9188">
-          <v:shape id="_x0000_i1026" type="#_x0000_t75" style="width:312.7pt;height:632.95pt" o:ole="">
+          <v:shape id="_x0000_i1026" type="#_x0000_t75" style="width:312.3pt;height:632.95pt" o:ole="">
             <v:imagedata r:id="rId10" o:title=""/>
           </v:shape>
-          <o:OLEObject Type="Embed" ProgID="Visio.Drawing.15" ShapeID="_x0000_i1026" DrawAspect="Content" ObjectID="_1586701590" r:id="rId11"/>
+          <o:OLEObject Type="Embed" ProgID="Visio.Drawing.15" ShapeID="_x0000_i1026" DrawAspect="Content" ObjectID="_1586704339" r:id="rId11"/>
         </w:object>
       </w:r>
     </w:p>
     <w:p>
       <w:pPr>
-        <w:pStyle w:val="Heading2"/>
+        <w:pStyle w:val="Ttulo2"/>
         <w:spacing w:after="240"/>
       </w:pPr>
-      <w:bookmarkStart w:id="7" w:name="_Toc512959752"/>
+      <w:bookmarkStart w:id="6" w:name="_Toc512957923"/>
       <w:r>
         <w:lastRenderedPageBreak/>
         <w:t>RESTRICCIONES FUNCIONALES</w:t>
       </w:r>
-      <w:bookmarkEnd w:id="7"/>
+      <w:bookmarkEnd w:id="6"/>
     </w:p>
     <w:p>
       <w:pPr>
@@ -2897,7 +2850,7 @@
     </w:p>
     <w:p>
       <w:pPr>
-        <w:pStyle w:val="ListParagraph"/>
+        <w:pStyle w:val="Prrafodelista"/>
         <w:numPr>
           <w:ilvl w:val="0"/>
           <w:numId w:val="4"/>
@@ -2958,7 +2911,7 @@
     </w:p>
     <w:p>
       <w:pPr>
-        <w:pStyle w:val="ListParagraph"/>
+        <w:pStyle w:val="Prrafodelista"/>
         <w:numPr>
           <w:ilvl w:val="0"/>
           <w:numId w:val="4"/>
@@ -2983,7 +2936,7 @@
     </w:p>
     <w:p>
       <w:pPr>
-        <w:pStyle w:val="ListParagraph"/>
+        <w:pStyle w:val="Prrafodelista"/>
         <w:numPr>
           <w:ilvl w:val="0"/>
           <w:numId w:val="4"/>
@@ -3008,7 +2961,7 @@
     </w:p>
     <w:p>
       <w:pPr>
-        <w:pStyle w:val="ListParagraph"/>
+        <w:pStyle w:val="Prrafodelista"/>
         <w:numPr>
           <w:ilvl w:val="0"/>
           <w:numId w:val="4"/>
@@ -3033,17 +2986,17 @@
     </w:p>
     <w:p>
       <w:pPr>
-        <w:pStyle w:val="Heading1"/>
+        <w:pStyle w:val="Ttulo1"/>
         <w:numPr>
           <w:ilvl w:val="0"/>
           <w:numId w:val="2"/>
         </w:numPr>
       </w:pPr>
-      <w:bookmarkStart w:id="8" w:name="_Toc512959753"/>
+      <w:bookmarkStart w:id="7" w:name="_Toc512957924"/>
       <w:r>
         <w:t>DISEÑO: ESQUEMA FUNCIONAL Y DE COMPONENTES</w:t>
       </w:r>
-      <w:bookmarkEnd w:id="8"/>
+      <w:bookmarkEnd w:id="7"/>
     </w:p>
     <w:p>
       <w:pPr>
@@ -3087,7 +3040,7 @@
     </w:p>
     <w:p>
       <w:pPr>
-        <w:pStyle w:val="ListParagraph"/>
+        <w:pStyle w:val="Prrafodelista"/>
         <w:numPr>
           <w:ilvl w:val="0"/>
           <w:numId w:val="5"/>
@@ -3200,7 +3153,7 @@
     </w:p>
     <w:p>
       <w:pPr>
-        <w:pStyle w:val="ListParagraph"/>
+        <w:pStyle w:val="Prrafodelista"/>
         <w:numPr>
           <w:ilvl w:val="0"/>
           <w:numId w:val="5"/>
@@ -3295,7 +3248,7 @@
     </w:p>
     <w:tbl>
       <w:tblPr>
-        <w:tblStyle w:val="TableGrid"/>
+        <w:tblStyle w:val="Tablaconcuadrcula"/>
         <w:tblW w:w="0" w:type="auto"/>
         <w:tblLook w:val="04A0" w:firstRow="1" w:lastRow="0" w:firstColumn="1" w:lastColumn="0" w:noHBand="0" w:noVBand="1"/>
       </w:tblPr>
@@ -3799,16 +3752,7 @@
                 <w:szCs w:val="24"/>
                 <w:lang w:val="es-ES_tradnl"/>
               </w:rPr>
-              <w:t>Vista para gestionar</w:t>
-            </w:r>
-            <w:r>
-              <w:rPr>
-                <w:rFonts w:ascii="Arial Narrow" w:hAnsi="Arial Narrow"/>
-                <w:sz w:val="24"/>
-                <w:szCs w:val="24"/>
-                <w:lang w:val="es-ES_tradnl"/>
-              </w:rPr>
-              <w:t xml:space="preserve"> las partidas</w:t>
+              <w:t>Vista para gestionar las partidas</w:t>
             </w:r>
           </w:p>
         </w:tc>
@@ -3862,16 +3806,7 @@
                 <w:szCs w:val="24"/>
                 <w:lang w:val="es-ES_tradnl"/>
               </w:rPr>
-              <w:t>Vista para gestionar</w:t>
-            </w:r>
-            <w:r>
-              <w:rPr>
-                <w:rFonts w:ascii="Arial Narrow" w:hAnsi="Arial Narrow"/>
-                <w:sz w:val="24"/>
-                <w:szCs w:val="24"/>
-                <w:lang w:val="es-ES_tradnl"/>
-              </w:rPr>
-              <w:t xml:space="preserve"> los jugadores</w:t>
+              <w:t>Vista para gestionar los jugadores</w:t>
             </w:r>
           </w:p>
         </w:tc>
@@ -3925,16 +3860,7 @@
                 <w:szCs w:val="24"/>
                 <w:lang w:val="es-ES_tradnl"/>
               </w:rPr>
-              <w:t>Vista para gestionar</w:t>
-            </w:r>
-            <w:r>
-              <w:rPr>
-                <w:rFonts w:ascii="Arial Narrow" w:hAnsi="Arial Narrow"/>
-                <w:sz w:val="24"/>
-                <w:szCs w:val="24"/>
-                <w:lang w:val="es-ES_tradnl"/>
-              </w:rPr>
-              <w:t xml:space="preserve"> el perfil de un jugador</w:t>
+              <w:t>Vista para gestionar el perfil de un jugador</w:t>
             </w:r>
           </w:p>
         </w:tc>
@@ -3988,16 +3914,7 @@
                 <w:szCs w:val="24"/>
                 <w:lang w:val="es-ES_tradnl"/>
               </w:rPr>
-              <w:t xml:space="preserve">Vista para </w:t>
-            </w:r>
-            <w:r>
-              <w:rPr>
-                <w:rFonts w:ascii="Arial Narrow" w:hAnsi="Arial Narrow"/>
-                <w:sz w:val="24"/>
-                <w:szCs w:val="24"/>
-                <w:lang w:val="es-ES_tradnl"/>
-              </w:rPr>
-              <w:t>consultar las estadísticas del campeonato</w:t>
+              <w:t>Vista para consultar las estadísticas del campeonato</w:t>
             </w:r>
           </w:p>
         </w:tc>
@@ -4113,7 +4030,7 @@
     </w:p>
     <w:tbl>
       <w:tblPr>
-        <w:tblStyle w:val="TableGrid"/>
+        <w:tblStyle w:val="Tablaconcuadrcula"/>
         <w:tblW w:w="0" w:type="auto"/>
         <w:tblLook w:val="04A0" w:firstRow="1" w:lastRow="0" w:firstColumn="1" w:lastColumn="0" w:noHBand="0" w:noVBand="1"/>
       </w:tblPr>
@@ -4531,25 +4448,7 @@
                 <w:szCs w:val="24"/>
                 <w:lang w:val="es-ES_tradnl"/>
               </w:rPr>
-              <w:t xml:space="preserve">Clase que representa un objeto </w:t>
-            </w:r>
-            <w:r>
-              <w:rPr>
-                <w:rFonts w:ascii="Arial Narrow" w:hAnsi="Arial Narrow"/>
-                <w:sz w:val="24"/>
-                <w:szCs w:val="24"/>
-                <w:lang w:val="es-ES_tradnl"/>
-              </w:rPr>
-              <w:t>partida</w:t>
-            </w:r>
-            <w:r>
-              <w:rPr>
-                <w:rFonts w:ascii="Arial Narrow" w:hAnsi="Arial Narrow"/>
-                <w:sz w:val="24"/>
-                <w:szCs w:val="24"/>
-                <w:lang w:val="es-ES_tradnl"/>
-              </w:rPr>
-              <w:t xml:space="preserve"> de la base de datos con el que representar, en Java, la información que este contiene</w:t>
+              <w:t>Clase que representa un objeto partida de la base de datos con el que representar, en Java, la información que este contiene</w:t>
             </w:r>
           </w:p>
         </w:tc>
@@ -4762,7 +4661,7 @@
       <w:r>
         <w:rPr>
           <w:noProof/>
-          <w:lang w:val="es-ES_tradnl"/>
+          <w:lang w:val="es-ES_tradnl" w:eastAsia="es-ES_tradnl"/>
         </w:rPr>
         <w:lastRenderedPageBreak/>
         <w:drawing>
@@ -4824,18 +4723,18 @@
     </w:p>
     <w:p>
       <w:pPr>
-        <w:pStyle w:val="Heading1"/>
+        <w:pStyle w:val="Ttulo1"/>
         <w:numPr>
           <w:ilvl w:val="0"/>
           <w:numId w:val="2"/>
         </w:numPr>
         <w:spacing w:before="0" w:after="240"/>
       </w:pPr>
-      <w:bookmarkStart w:id="9" w:name="_Toc512959754"/>
+      <w:bookmarkStart w:id="8" w:name="_Toc512957925"/>
       <w:r>
         <w:t>DISEÑO: DIAGRAMA UML</w:t>
       </w:r>
-      <w:bookmarkEnd w:id="9"/>
+      <w:bookmarkEnd w:id="8"/>
     </w:p>
     <w:p>
       <w:pPr>
@@ -4864,52 +4763,7 @@
           <w:szCs w:val="24"/>
           <w:lang w:val="es-ES_tradnl"/>
         </w:rPr>
-        <w:t>se ha planteado el esquema anterior como una aplicación Java</w:t>
-      </w:r>
-      <w:r>
-        <w:rPr>
-          <w:rFonts w:ascii="Arial Narrow" w:hAnsi="Arial Narrow"/>
-          <w:sz w:val="24"/>
-          <w:szCs w:val="24"/>
-          <w:lang w:val="es-ES_tradnl"/>
-        </w:rPr>
-        <w:t xml:space="preserve">, y se han </w:t>
-      </w:r>
-      <w:r>
-        <w:rPr>
-          <w:rFonts w:ascii="Arial Narrow" w:hAnsi="Arial Narrow"/>
-          <w:sz w:val="24"/>
-          <w:szCs w:val="24"/>
-          <w:lang w:val="es-ES_tradnl"/>
-        </w:rPr>
-        <w:t>implementad</w:t>
-      </w:r>
-      <w:r>
-        <w:rPr>
-          <w:rFonts w:ascii="Arial Narrow" w:hAnsi="Arial Narrow"/>
-          <w:sz w:val="24"/>
-          <w:szCs w:val="24"/>
-          <w:lang w:val="es-ES_tradnl"/>
-        </w:rPr>
-        <w:t>o</w:t>
-      </w:r>
-      <w:r>
-        <w:rPr>
-          <w:rFonts w:ascii="Arial Narrow" w:hAnsi="Arial Narrow"/>
-          <w:sz w:val="24"/>
-          <w:szCs w:val="24"/>
-          <w:lang w:val="es-ES_tradnl"/>
-        </w:rPr>
-        <w:t xml:space="preserve"> </w:t>
-      </w:r>
-      <w:r>
-        <w:rPr>
-          <w:rFonts w:ascii="Arial Narrow" w:hAnsi="Arial Narrow"/>
-          <w:sz w:val="24"/>
-          <w:szCs w:val="24"/>
-          <w:lang w:val="es-ES_tradnl"/>
-        </w:rPr>
-        <w:t>l</w:t>
+        <w:t>se ha planteado el esquema anterior como una aplicación Java, y se han implementado l</w:t>
       </w:r>
       <w:r>
         <w:rPr>
@@ -4959,7 +4813,7 @@
     </w:p>
     <w:tbl>
       <w:tblPr>
-        <w:tblStyle w:val="TableGrid"/>
+        <w:tblStyle w:val="Tablaconcuadrcula"/>
         <w:tblW w:w="0" w:type="auto"/>
         <w:tblLook w:val="04A0" w:firstRow="1" w:lastRow="0" w:firstColumn="1" w:lastColumn="0" w:noHBand="0" w:noVBand="1"/>
       </w:tblPr>
@@ -5673,19 +5527,8 @@
                 <w:szCs w:val="24"/>
                 <w:lang w:val="es-ES_tradnl"/>
               </w:rPr>
-              <w:t xml:space="preserve"> mediante </w:t>
-            </w:r>
-            <w:proofErr w:type="spellStart"/>
-            <w:r>
-              <w:rPr>
-                <w:rFonts w:ascii="Arial Narrow" w:hAnsi="Arial Narrow"/>
-                <w:sz w:val="24"/>
-                <w:szCs w:val="24"/>
-                <w:lang w:val="es-ES_tradnl"/>
-              </w:rPr>
-              <w:t>Hibernate</w:t>
-            </w:r>
-            <w:proofErr w:type="spellEnd"/>
+              <w:t xml:space="preserve"> mediante Hibernate</w:t>
+            </w:r>
             <w:r>
               <w:rPr>
                 <w:rFonts w:ascii="Arial Narrow" w:hAnsi="Arial Narrow"/>
@@ -6714,7 +6557,7 @@
           <w:noProof/>
           <w:sz w:val="24"/>
           <w:szCs w:val="24"/>
-          <w:lang w:val="es-ES_tradnl"/>
+          <w:lang w:val="es-ES_tradnl" w:eastAsia="es-ES_tradnl"/>
         </w:rPr>
         <w:lastRenderedPageBreak/>
         <w:drawing>
@@ -6839,19 +6682,19 @@
     </w:p>
     <w:p>
       <w:pPr>
-        <w:pStyle w:val="Heading1"/>
+        <w:pStyle w:val="Ttulo1"/>
         <w:numPr>
           <w:ilvl w:val="0"/>
           <w:numId w:val="2"/>
         </w:numPr>
         <w:spacing w:after="240"/>
       </w:pPr>
-      <w:bookmarkStart w:id="10" w:name="_Toc512959755"/>
+      <w:bookmarkStart w:id="9" w:name="_Toc512957926"/>
       <w:r>
         <w:lastRenderedPageBreak/>
         <w:t>DOCUMENTACIÓN DEL CÓDIGO</w:t>
       </w:r>
-      <w:bookmarkEnd w:id="10"/>
+      <w:bookmarkEnd w:id="9"/>
     </w:p>
     <w:p>
       <w:pPr>
@@ -7020,18 +6863,18 @@
     </w:p>
     <w:p>
       <w:pPr>
-        <w:pStyle w:val="Heading1"/>
+        <w:pStyle w:val="Ttulo1"/>
         <w:numPr>
           <w:ilvl w:val="0"/>
           <w:numId w:val="2"/>
         </w:numPr>
         <w:spacing w:after="240"/>
       </w:pPr>
-      <w:bookmarkStart w:id="11" w:name="_Toc512959756"/>
+      <w:bookmarkStart w:id="10" w:name="_Toc512957927"/>
       <w:r>
         <w:t>DEPENDENCIAS MAVEN</w:t>
       </w:r>
-      <w:bookmarkEnd w:id="11"/>
+      <w:bookmarkEnd w:id="10"/>
     </w:p>
     <w:p>
       <w:pPr>
@@ -7073,7 +6916,7 @@
           <w:rFonts w:ascii="Arial Narrow" w:hAnsi="Arial Narrow"/>
           <w:noProof/>
           <w:sz w:val="24"/>
-          <w:lang w:val="es-ES_tradnl"/>
+          <w:lang w:val="es-ES_tradnl" w:eastAsia="es-ES_tradnl"/>
         </w:rPr>
         <w:drawing>
           <wp:inline distT="0" distB="0" distL="0" distR="0" wp14:anchorId="32507F59" wp14:editId="7D2EC6BE">
@@ -7127,77 +6970,77 @@
     </w:p>
     <w:p>
       <w:pPr>
-        <w:pStyle w:val="Heading1"/>
+        <w:pStyle w:val="Ttulo1"/>
         <w:numPr>
           <w:ilvl w:val="0"/>
           <w:numId w:val="2"/>
         </w:numPr>
         <w:spacing w:after="240"/>
       </w:pPr>
-      <w:bookmarkStart w:id="12" w:name="_Toc512959757"/>
+      <w:bookmarkStart w:id="11" w:name="_Toc512957928"/>
       <w:r>
         <w:t>DISEÑO DE LA BASE DE DATOS</w:t>
       </w:r>
+      <w:bookmarkEnd w:id="11"/>
+    </w:p>
+    <w:p>
+      <w:pPr>
+        <w:pStyle w:val="Ttulo2"/>
+        <w:spacing w:after="240"/>
+      </w:pPr>
+      <w:bookmarkStart w:id="12" w:name="_Toc512957929"/>
+      <w:r>
+        <w:t>ENTIDAD RELACIÓN</w:t>
+      </w:r>
       <w:bookmarkEnd w:id="12"/>
     </w:p>
     <w:p>
       <w:pPr>
-        <w:pStyle w:val="Heading2"/>
+        <w:jc w:val="both"/>
+        <w:rPr>
+          <w:rFonts w:ascii="Arial Narrow" w:hAnsi="Arial Narrow"/>
+          <w:lang w:val="es-ES_tradnl"/>
+        </w:rPr>
+      </w:pPr>
+      <w:r>
+        <w:rPr>
+          <w:rFonts w:ascii="Arial Narrow" w:hAnsi="Arial Narrow"/>
+          <w:lang w:val="es-ES_tradnl"/>
+        </w:rPr>
+        <w:t xml:space="preserve">Debido a que los componentes del sistema de información están fuertemente relacionados, y a que el volumen de datos esperado es bajo, se ha optado por una base de datos relacional de tipo SQL. </w:t>
+      </w:r>
+      <w:r>
+        <w:rPr>
+          <w:rFonts w:ascii="Arial Narrow" w:hAnsi="Arial Narrow"/>
+          <w:lang w:val="es-ES_tradnl"/>
+        </w:rPr>
+        <w:t>El diseño de la base de datos queda reflejado en el siguiente diagrama entidad-relación</w:t>
+      </w:r>
+      <w:r>
+        <w:rPr>
+          <w:rFonts w:ascii="Arial Narrow" w:hAnsi="Arial Narrow"/>
+          <w:lang w:val="es-ES_tradnl"/>
+        </w:rPr>
+        <w:t>:</w:t>
+      </w:r>
+    </w:p>
+    <w:p>
+      <w:pPr>
+        <w:rPr>
+          <w:lang w:val="es-ES_tradnl"/>
+        </w:rPr>
+      </w:pPr>
+    </w:p>
+    <w:p>
+      <w:pPr>
         <w:spacing w:after="240"/>
       </w:pPr>
-      <w:bookmarkStart w:id="13" w:name="_Toc512959758"/>
-      <w:r>
-        <w:t>ENTIDAD RELACIÓN</w:t>
-      </w:r>
-      <w:bookmarkEnd w:id="13"/>
-    </w:p>
-    <w:p>
-      <w:pPr>
-        <w:jc w:val="both"/>
-        <w:rPr>
-          <w:rFonts w:ascii="Arial Narrow" w:hAnsi="Arial Narrow"/>
-          <w:lang w:val="es-ES_tradnl"/>
-        </w:rPr>
-      </w:pPr>
-      <w:r>
-        <w:rPr>
-          <w:rFonts w:ascii="Arial Narrow" w:hAnsi="Arial Narrow"/>
-          <w:lang w:val="es-ES_tradnl"/>
-        </w:rPr>
-        <w:t xml:space="preserve">Debido a que los componentes del sistema de información están fuertemente relacionados, y a que el volumen de datos esperado es bajo, se ha optado por una base de datos relacional de tipo SQL. </w:t>
-      </w:r>
-      <w:r>
-        <w:rPr>
-          <w:rFonts w:ascii="Arial Narrow" w:hAnsi="Arial Narrow"/>
-          <w:lang w:val="es-ES_tradnl"/>
-        </w:rPr>
-        <w:t>El diseño de la base de datos queda reflejado en el siguiente diagrama entidad-relación</w:t>
-      </w:r>
-      <w:r>
-        <w:rPr>
-          <w:rFonts w:ascii="Arial Narrow" w:hAnsi="Arial Narrow"/>
-          <w:lang w:val="es-ES_tradnl"/>
-        </w:rPr>
-        <w:t>:</w:t>
-      </w:r>
-    </w:p>
-    <w:p>
-      <w:pPr>
-        <w:rPr>
-          <w:lang w:val="es-ES_tradnl"/>
-        </w:rPr>
-      </w:pPr>
-    </w:p>
-    <w:p>
-      <w:pPr>
-        <w:spacing w:after="240"/>
-      </w:pPr>
       <w:r>
         <w:object w:dxaOrig="16185" w:dyaOrig="12285" w14:anchorId="3DF73A05">
-          <v:shape id="_x0000_i1027" type="#_x0000_t75" style="width:467.45pt;height:354.65pt" o:ole="">
+          <v:shape id="_x0000_i1027" type="#_x0000_t75" style="width:468pt;height:355pt" o:ole="">
             <v:imagedata r:id="rId16" o:title=""/>
           </v:shape>
-          <o:OLEObject Type="Embed" ProgID="Visio.Drawing.15" ShapeID="_x0000_i1027" DrawAspect="Content" ObjectID="_1586701591" r:id="rId17"/>
+          <o:OLEObject Type="Embed" ProgID="Visio.Drawing.15" ShapeID="_x0000_i1027" DrawAspect="Content" ObjectID="_1586704340" r:id="rId17"/>
         </w:object>
       </w:r>
     </w:p>
@@ -7221,7 +7064,7 @@
     </w:p>
     <w:tbl>
       <w:tblPr>
-        <w:tblStyle w:val="TableGrid"/>
+        <w:tblStyle w:val="Tablaconcuadrcula"/>
         <w:tblW w:w="0" w:type="auto"/>
         <w:tblLook w:val="04A0" w:firstRow="1" w:lastRow="0" w:firstColumn="1" w:lastColumn="0" w:noHBand="0" w:noVBand="1"/>
       </w:tblPr>
@@ -7539,7 +7382,7 @@
     </w:p>
     <w:tbl>
       <w:tblPr>
-        <w:tblStyle w:val="TableGrid"/>
+        <w:tblStyle w:val="Tablaconcuadrcula"/>
         <w:tblW w:w="0" w:type="auto"/>
         <w:tblLook w:val="04A0" w:firstRow="1" w:lastRow="0" w:firstColumn="1" w:lastColumn="0" w:noHBand="0" w:noVBand="1"/>
       </w:tblPr>
@@ -7624,25 +7467,7 @@
                 <w:i/>
                 <w:sz w:val="24"/>
               </w:rPr>
-              <w:t xml:space="preserve">is </w:t>
-            </w:r>
-            <w:proofErr w:type="gramStart"/>
-            <w:r>
-              <w:rPr>
-                <w:rFonts w:ascii="Arial Narrow" w:hAnsi="Arial Narrow"/>
-                <w:i/>
-                <w:sz w:val="24"/>
-              </w:rPr>
-              <w:t>a</w:t>
-            </w:r>
-            <w:proofErr w:type="gramEnd"/>
-            <w:r>
-              <w:rPr>
-                <w:rFonts w:ascii="Arial Narrow" w:hAnsi="Arial Narrow"/>
-                <w:i/>
-                <w:sz w:val="24"/>
-              </w:rPr>
-              <w:t xml:space="preserve"> </w:t>
+              <w:t xml:space="preserve">is a </w:t>
             </w:r>
             <w:r>
               <w:rPr>
@@ -7955,14 +7780,14 @@
     </w:p>
     <w:p>
       <w:pPr>
-        <w:pStyle w:val="Heading2"/>
+        <w:pStyle w:val="Ttulo2"/>
         <w:spacing w:after="240"/>
       </w:pPr>
-      <w:bookmarkStart w:id="14" w:name="_Toc512959759"/>
+      <w:bookmarkStart w:id="13" w:name="_Toc512957930"/>
       <w:r>
         <w:t>IMPLEMENTACIÓN FÍSICA</w:t>
       </w:r>
-      <w:bookmarkEnd w:id="14"/>
+      <w:bookmarkEnd w:id="13"/>
     </w:p>
     <w:p>
       <w:pPr>
@@ -7997,7 +7822,7 @@
       <w:r>
         <w:rPr>
           <w:noProof/>
-          <w:lang w:val="es-ES_tradnl"/>
+          <w:lang w:val="es-ES_tradnl" w:eastAsia="es-ES_tradnl"/>
         </w:rPr>
         <w:drawing>
           <wp:inline distT="0" distB="0" distL="0" distR="0" wp14:anchorId="380B39BE" wp14:editId="65FCCEB9">
@@ -8080,7 +7905,7 @@
     </w:p>
     <w:tbl>
       <w:tblPr>
-        <w:tblStyle w:val="TableGrid"/>
+        <w:tblStyle w:val="Tablaconcuadrcula"/>
         <w:tblW w:w="0" w:type="auto"/>
         <w:tblLook w:val="04A0" w:firstRow="1" w:lastRow="0" w:firstColumn="1" w:lastColumn="0" w:noHBand="0" w:noVBand="1"/>
       </w:tblPr>
@@ -9975,27 +9800,1174 @@
     </w:p>
     <w:p>
       <w:pPr>
-        <w:pStyle w:val="Heading1"/>
+        <w:pStyle w:val="Ttulo1"/>
         <w:numPr>
           <w:ilvl w:val="0"/>
           <w:numId w:val="2"/>
         </w:numPr>
       </w:pPr>
-      <w:bookmarkStart w:id="15" w:name="_Toc512959760"/>
+      <w:bookmarkStart w:id="14" w:name="_Toc512957931"/>
       <w:r>
         <w:t>MANUAL DE USUARIO</w:t>
       </w:r>
+      <w:bookmarkEnd w:id="14"/>
+    </w:p>
+    <w:p>
+      <w:pPr>
+        <w:rPr>
+          <w:lang w:val="es-ES_tradnl"/>
+        </w:rPr>
+      </w:pPr>
+    </w:p>
+    <w:p>
+      <w:pPr>
+        <w:rPr>
+          <w:lang w:val="es-ES_tradnl"/>
+        </w:rPr>
+      </w:pPr>
+      <w:r>
+        <w:rPr>
+          <w:lang w:val="es-ES_tradnl"/>
+        </w:rPr>
+        <w:t>Tras abrir la página web por primera vez, nos encontraremos con lo siguiente:</w:t>
+      </w:r>
+    </w:p>
+    <w:p>
+      <w:pPr>
+        <w:rPr>
+          <w:lang w:val="es-ES_tradnl"/>
+        </w:rPr>
+      </w:pPr>
+    </w:p>
+    <w:p>
+      <w:pPr>
+        <w:rPr>
+          <w:lang w:val="es-ES_tradnl"/>
+        </w:rPr>
+      </w:pPr>
+      <w:r>
+        <w:rPr>
+          <w:noProof/>
+          <w:lang w:val="es-ES_tradnl" w:eastAsia="es-ES_tradnl"/>
+        </w:rPr>
+        <w:drawing>
+          <wp:inline distT="0" distB="0" distL="0" distR="0" wp14:anchorId="6D82D8EE" wp14:editId="4DA779BC">
+            <wp:extent cx="4714031" cy="2689919"/>
+            <wp:effectExtent l="0" t="0" r="10795" b="2540"/>
+            <wp:docPr id="1" name="Imagen 1" descr="Captura%20de%20pantalla%202018-05-01%20a%20las%2018.03.15.png"/>
+            <wp:cNvGraphicFramePr>
+              <a:graphicFrameLocks xmlns:a="http://schemas.openxmlformats.org/drawingml/2006/main" noChangeAspect="1"/>
+            </wp:cNvGraphicFramePr>
+            <a:graphic xmlns:a="http://schemas.openxmlformats.org/drawingml/2006/main">
+              <a:graphicData uri="http://schemas.openxmlformats.org/drawingml/2006/picture">
+                <pic:pic xmlns:pic="http://schemas.openxmlformats.org/drawingml/2006/picture">
+                  <pic:nvPicPr>
+                    <pic:cNvPr id="0" name="Picture 4" descr="Captura%20de%20pantalla%202018-05-01%20a%20las%2018.03.15.png"/>
+                    <pic:cNvPicPr>
+                      <a:picLocks noChangeAspect="1" noChangeArrowheads="1"/>
+                    </pic:cNvPicPr>
+                  </pic:nvPicPr>
+                  <pic:blipFill>
+                    <a:blip r:embed="rId19">
+                      <a:extLst>
+                        <a:ext uri="{28A0092B-C50C-407E-A947-70E740481C1C}">
+                          <a14:useLocalDpi xmlns:a14="http://schemas.microsoft.com/office/drawing/2010/main" val="0"/>
+                        </a:ext>
+                      </a:extLst>
+                    </a:blip>
+                    <a:srcRect/>
+                    <a:stretch>
+                      <a:fillRect/>
+                    </a:stretch>
+                  </pic:blipFill>
+                  <pic:spPr bwMode="auto">
+                    <a:xfrm>
+                      <a:off x="0" y="0"/>
+                      <a:ext cx="4718576" cy="2692513"/>
+                    </a:xfrm>
+                    <a:prstGeom prst="rect">
+                      <a:avLst/>
+                    </a:prstGeom>
+                    <a:noFill/>
+                    <a:ln>
+                      <a:noFill/>
+                    </a:ln>
+                  </pic:spPr>
+                </pic:pic>
+              </a:graphicData>
+            </a:graphic>
+          </wp:inline>
+        </w:drawing>
+      </w:r>
+    </w:p>
+    <w:p>
+      <w:pPr>
+        <w:rPr>
+          <w:lang w:val="es-ES_tradnl"/>
+        </w:rPr>
+      </w:pPr>
+    </w:p>
+    <w:p>
+      <w:pPr>
+        <w:rPr>
+          <w:lang w:val="es-ES_tradnl"/>
+        </w:rPr>
+      </w:pPr>
+      <w:r>
+        <w:rPr>
+          <w:lang w:val="es-ES_tradnl"/>
+        </w:rPr>
+        <w:t>Si queremos entrar dentro de la página web y estamos registrados, bastara con rellenar los datos “</w:t>
+      </w:r>
+      <w:proofErr w:type="spellStart"/>
+      <w:r>
+        <w:rPr>
+          <w:lang w:val="es-ES_tradnl"/>
+        </w:rPr>
+        <w:t>Username</w:t>
+      </w:r>
+      <w:proofErr w:type="spellEnd"/>
+      <w:r>
+        <w:rPr>
+          <w:lang w:val="es-ES_tradnl"/>
+        </w:rPr>
+        <w:t>” y “</w:t>
+      </w:r>
+      <w:proofErr w:type="spellStart"/>
+      <w:r>
+        <w:rPr>
+          <w:lang w:val="es-ES_tradnl"/>
+        </w:rPr>
+        <w:t>Password</w:t>
+      </w:r>
+      <w:proofErr w:type="spellEnd"/>
+      <w:r>
+        <w:rPr>
+          <w:lang w:val="es-ES_tradnl"/>
+        </w:rPr>
+        <w:t xml:space="preserve">”. Por el contrario, si no estamos registrados, deberemos de hacer </w:t>
+      </w:r>
+      <w:proofErr w:type="spellStart"/>
+      <w:r>
+        <w:rPr>
+          <w:lang w:val="es-ES_tradnl"/>
+        </w:rPr>
+        <w:t>click</w:t>
+      </w:r>
+      <w:proofErr w:type="spellEnd"/>
+      <w:r>
+        <w:rPr>
+          <w:lang w:val="es-ES_tradnl"/>
+        </w:rPr>
+        <w:t xml:space="preserve"> en el botón de color blanco “</w:t>
+      </w:r>
+      <w:proofErr w:type="spellStart"/>
+      <w:r>
+        <w:rPr>
+          <w:lang w:val="es-ES_tradnl"/>
+        </w:rPr>
+        <w:t>Sign</w:t>
+      </w:r>
+      <w:proofErr w:type="spellEnd"/>
+      <w:r>
+        <w:rPr>
+          <w:lang w:val="es-ES_tradnl"/>
+        </w:rPr>
+        <w:t xml:space="preserve"> up” y rellenar lo siguiente:</w:t>
+      </w:r>
+    </w:p>
+    <w:p>
+      <w:pPr>
+        <w:rPr>
+          <w:lang w:val="es-ES_tradnl"/>
+        </w:rPr>
+      </w:pPr>
+    </w:p>
+    <w:p>
+      <w:pPr>
+        <w:rPr>
+          <w:lang w:val="es-ES_tradnl"/>
+        </w:rPr>
+      </w:pPr>
+      <w:r>
+        <w:rPr>
+          <w:noProof/>
+          <w:lang w:val="es-ES_tradnl" w:eastAsia="es-ES_tradnl"/>
+        </w:rPr>
+        <w:drawing>
+          <wp:inline distT="0" distB="0" distL="0" distR="0" wp14:anchorId="58722A21" wp14:editId="78DDF6D8">
+            <wp:extent cx="2562510" cy="3317240"/>
+            <wp:effectExtent l="0" t="0" r="3175" b="10160"/>
+            <wp:docPr id="7" name="Imagen 7" descr="Captura%20de%20pantalla%202018-05-01%20a%20las%2018.06.45.png"/>
+            <wp:cNvGraphicFramePr>
+              <a:graphicFrameLocks xmlns:a="http://schemas.openxmlformats.org/drawingml/2006/main" noChangeAspect="1"/>
+            </wp:cNvGraphicFramePr>
+            <a:graphic xmlns:a="http://schemas.openxmlformats.org/drawingml/2006/main">
+              <a:graphicData uri="http://schemas.openxmlformats.org/drawingml/2006/picture">
+                <pic:pic xmlns:pic="http://schemas.openxmlformats.org/drawingml/2006/picture">
+                  <pic:nvPicPr>
+                    <pic:cNvPr id="0" name="Picture 5" descr="Captura%20de%20pantalla%202018-05-01%20a%20las%2018.06.45.png"/>
+                    <pic:cNvPicPr>
+                      <a:picLocks noChangeAspect="1" noChangeArrowheads="1"/>
+                    </pic:cNvPicPr>
+                  </pic:nvPicPr>
+                  <pic:blipFill>
+                    <a:blip r:embed="rId20">
+                      <a:extLst>
+                        <a:ext uri="{28A0092B-C50C-407E-A947-70E740481C1C}">
+                          <a14:useLocalDpi xmlns:a14="http://schemas.microsoft.com/office/drawing/2010/main" val="0"/>
+                        </a:ext>
+                      </a:extLst>
+                    </a:blip>
+                    <a:srcRect/>
+                    <a:stretch>
+                      <a:fillRect/>
+                    </a:stretch>
+                  </pic:blipFill>
+                  <pic:spPr bwMode="auto">
+                    <a:xfrm>
+                      <a:off x="0" y="0"/>
+                      <a:ext cx="2586362" cy="3348117"/>
+                    </a:xfrm>
+                    <a:prstGeom prst="rect">
+                      <a:avLst/>
+                    </a:prstGeom>
+                    <a:noFill/>
+                    <a:ln>
+                      <a:noFill/>
+                    </a:ln>
+                  </pic:spPr>
+                </pic:pic>
+              </a:graphicData>
+            </a:graphic>
+          </wp:inline>
+        </w:drawing>
+      </w:r>
+    </w:p>
+    <w:p>
+      <w:pPr>
+        <w:rPr>
+          <w:lang w:val="es-ES_tradnl"/>
+        </w:rPr>
+      </w:pPr>
+      <w:r>
+        <w:rPr>
+          <w:lang w:val="es-ES_tradnl"/>
+        </w:rPr>
+        <w:lastRenderedPageBreak/>
+        <w:t xml:space="preserve">Una vez </w:t>
+      </w:r>
+      <w:proofErr w:type="spellStart"/>
+      <w:r>
+        <w:rPr>
+          <w:lang w:val="es-ES_tradnl"/>
+        </w:rPr>
+        <w:t>logueados</w:t>
+      </w:r>
+      <w:proofErr w:type="spellEnd"/>
+      <w:r>
+        <w:rPr>
+          <w:lang w:val="es-ES_tradnl"/>
+        </w:rPr>
+        <w:t>, si somos un usuario que juega las partidas, tendremos el siguiente menú:</w:t>
+      </w:r>
+    </w:p>
+    <w:p>
+      <w:pPr>
+        <w:rPr>
+          <w:lang w:val="es-ES_tradnl"/>
+        </w:rPr>
+      </w:pPr>
+    </w:p>
+    <w:p>
+      <w:pPr>
+        <w:rPr>
+          <w:lang w:val="es-ES_tradnl"/>
+        </w:rPr>
+      </w:pPr>
+      <w:r>
+        <w:rPr>
+          <w:noProof/>
+          <w:lang w:val="es-ES_tradnl" w:eastAsia="es-ES_tradnl"/>
+        </w:rPr>
+        <w:drawing>
+          <wp:inline distT="0" distB="0" distL="0" distR="0" wp14:anchorId="1AD4BD1F" wp14:editId="6A00B6B1">
+            <wp:extent cx="5943600" cy="3402330"/>
+            <wp:effectExtent l="0" t="0" r="0" b="1270"/>
+            <wp:docPr id="8" name="Imagen 8" descr="Captura%20de%20pantalla%202018-05-01%20a%20las%2018.09.10.png"/>
+            <wp:cNvGraphicFramePr>
+              <a:graphicFrameLocks xmlns:a="http://schemas.openxmlformats.org/drawingml/2006/main" noChangeAspect="1"/>
+            </wp:cNvGraphicFramePr>
+            <a:graphic xmlns:a="http://schemas.openxmlformats.org/drawingml/2006/main">
+              <a:graphicData uri="http://schemas.openxmlformats.org/drawingml/2006/picture">
+                <pic:pic xmlns:pic="http://schemas.openxmlformats.org/drawingml/2006/picture">
+                  <pic:nvPicPr>
+                    <pic:cNvPr id="0" name="Picture 6" descr="Captura%20de%20pantalla%202018-05-01%20a%20las%2018.09.10.png"/>
+                    <pic:cNvPicPr>
+                      <a:picLocks noChangeAspect="1" noChangeArrowheads="1"/>
+                    </pic:cNvPicPr>
+                  </pic:nvPicPr>
+                  <pic:blipFill>
+                    <a:blip r:embed="rId21" cstate="print">
+                      <a:extLst>
+                        <a:ext uri="{28A0092B-C50C-407E-A947-70E740481C1C}">
+                          <a14:useLocalDpi xmlns:a14="http://schemas.microsoft.com/office/drawing/2010/main" val="0"/>
+                        </a:ext>
+                      </a:extLst>
+                    </a:blip>
+                    <a:srcRect/>
+                    <a:stretch>
+                      <a:fillRect/>
+                    </a:stretch>
+                  </pic:blipFill>
+                  <pic:spPr bwMode="auto">
+                    <a:xfrm>
+                      <a:off x="0" y="0"/>
+                      <a:ext cx="5943600" cy="3402330"/>
+                    </a:xfrm>
+                    <a:prstGeom prst="rect">
+                      <a:avLst/>
+                    </a:prstGeom>
+                    <a:noFill/>
+                    <a:ln>
+                      <a:noFill/>
+                    </a:ln>
+                  </pic:spPr>
+                </pic:pic>
+              </a:graphicData>
+            </a:graphic>
+          </wp:inline>
+        </w:drawing>
+      </w:r>
+    </w:p>
+    <w:p>
+      <w:pPr>
+        <w:rPr>
+          <w:lang w:val="es-ES_tradnl"/>
+        </w:rPr>
+      </w:pPr>
+    </w:p>
+    <w:p>
+      <w:pPr>
+        <w:rPr>
+          <w:lang w:val="es-ES_tradnl"/>
+        </w:rPr>
+      </w:pPr>
+      <w:r>
+        <w:rPr>
+          <w:lang w:val="es-ES_tradnl"/>
+        </w:rPr>
+        <w:t>Este es el menú principal, en el que vemos a la derecha, una gráfica de las facciones más populares, un ranking de los jugadores ordenados por puntuación y un calendario con tus partidas.</w:t>
+      </w:r>
+      <w:r>
+        <w:rPr>
+          <w:lang w:val="es-ES_tradnl"/>
+        </w:rPr>
+        <w:t xml:space="preserve"> </w:t>
+      </w:r>
+    </w:p>
+    <w:p>
+      <w:pPr>
+        <w:rPr>
+          <w:lang w:val="es-ES_tradnl"/>
+        </w:rPr>
+      </w:pPr>
+    </w:p>
+    <w:p>
+      <w:pPr>
+        <w:rPr>
+          <w:lang w:val="es-ES_tradnl"/>
+        </w:rPr>
+      </w:pPr>
+      <w:r>
+        <w:rPr>
+          <w:lang w:val="es-ES_tradnl"/>
+        </w:rPr>
+        <w:t>A la izquierda tendremos el perfil del usuario, donde este podrá ver sus puntos y modificar sus datos:</w:t>
+      </w:r>
+    </w:p>
+    <w:p>
+      <w:pPr>
+        <w:rPr>
+          <w:lang w:val="es-ES_tradnl"/>
+        </w:rPr>
+      </w:pPr>
+    </w:p>
+    <w:p>
+      <w:pPr>
+        <w:rPr>
+          <w:lang w:val="es-ES_tradnl"/>
+        </w:rPr>
+      </w:pPr>
+      <w:r>
+        <w:rPr>
+          <w:noProof/>
+          <w:lang w:val="es-ES_tradnl" w:eastAsia="es-ES_tradnl"/>
+        </w:rPr>
+        <w:lastRenderedPageBreak/>
+        <w:drawing>
+          <wp:inline distT="0" distB="0" distL="0" distR="0" wp14:anchorId="1EAE776B" wp14:editId="61E45217">
+            <wp:extent cx="3338317" cy="3774440"/>
+            <wp:effectExtent l="0" t="0" r="0" b="10160"/>
+            <wp:docPr id="9" name="Imagen 9" descr="Captura%20de%20pantalla%202018-05-01%20a%20las%2018.11.35.png"/>
+            <wp:cNvGraphicFramePr>
+              <a:graphicFrameLocks xmlns:a="http://schemas.openxmlformats.org/drawingml/2006/main" noChangeAspect="1"/>
+            </wp:cNvGraphicFramePr>
+            <a:graphic xmlns:a="http://schemas.openxmlformats.org/drawingml/2006/main">
+              <a:graphicData uri="http://schemas.openxmlformats.org/drawingml/2006/picture">
+                <pic:pic xmlns:pic="http://schemas.openxmlformats.org/drawingml/2006/picture">
+                  <pic:nvPicPr>
+                    <pic:cNvPr id="0" name="Picture 7" descr="Captura%20de%20pantalla%202018-05-01%20a%20las%2018.11.35.png"/>
+                    <pic:cNvPicPr>
+                      <a:picLocks noChangeAspect="1" noChangeArrowheads="1"/>
+                    </pic:cNvPicPr>
+                  </pic:nvPicPr>
+                  <pic:blipFill>
+                    <a:blip r:embed="rId22">
+                      <a:extLst>
+                        <a:ext uri="{28A0092B-C50C-407E-A947-70E740481C1C}">
+                          <a14:useLocalDpi xmlns:a14="http://schemas.microsoft.com/office/drawing/2010/main" val="0"/>
+                        </a:ext>
+                      </a:extLst>
+                    </a:blip>
+                    <a:srcRect/>
+                    <a:stretch>
+                      <a:fillRect/>
+                    </a:stretch>
+                  </pic:blipFill>
+                  <pic:spPr bwMode="auto">
+                    <a:xfrm>
+                      <a:off x="0" y="0"/>
+                      <a:ext cx="3371844" cy="3812347"/>
+                    </a:xfrm>
+                    <a:prstGeom prst="rect">
+                      <a:avLst/>
+                    </a:prstGeom>
+                    <a:noFill/>
+                    <a:ln>
+                      <a:noFill/>
+                    </a:ln>
+                  </pic:spPr>
+                </pic:pic>
+              </a:graphicData>
+            </a:graphic>
+          </wp:inline>
+        </w:drawing>
+      </w:r>
+    </w:p>
+    <w:p>
+      <w:pPr>
+        <w:rPr>
+          <w:lang w:val="es-ES_tradnl"/>
+        </w:rPr>
+      </w:pPr>
+    </w:p>
+    <w:p>
+      <w:pPr>
+        <w:rPr>
+          <w:lang w:val="es-ES_tradnl"/>
+        </w:rPr>
+      </w:pPr>
+      <w:r>
+        <w:rPr>
+          <w:lang w:val="es-ES_tradnl"/>
+        </w:rPr>
+        <w:t xml:space="preserve">También tendrá a su disposición una vista de los ejércitos que tiene registrados, además de poder modificarlos (Solo se puede modificar su nombre, si el usuario desea modificar la facción o la estrategia deberá de registrar otro </w:t>
+      </w:r>
+      <w:proofErr w:type="spellStart"/>
+      <w:r>
+        <w:rPr>
+          <w:lang w:val="es-ES_tradnl"/>
+        </w:rPr>
+        <w:t>ejercito</w:t>
+      </w:r>
+      <w:proofErr w:type="spellEnd"/>
+      <w:r>
+        <w:rPr>
+          <w:lang w:val="es-ES_tradnl"/>
+        </w:rPr>
+        <w:t xml:space="preserve">), y eliminarlos. Para ello, haremos </w:t>
+      </w:r>
+      <w:proofErr w:type="spellStart"/>
+      <w:r>
+        <w:rPr>
+          <w:lang w:val="es-ES_tradnl"/>
+        </w:rPr>
+        <w:t>click</w:t>
+      </w:r>
+      <w:proofErr w:type="spellEnd"/>
+      <w:r>
+        <w:rPr>
+          <w:lang w:val="es-ES_tradnl"/>
+        </w:rPr>
+        <w:t xml:space="preserve"> </w:t>
+      </w:r>
+      <w:r>
+        <w:rPr>
+          <w:lang w:val="es-ES_tradnl"/>
+        </w:rPr>
+        <w:t xml:space="preserve">en algún ejercito de la tabla, y automáticamente se </w:t>
+      </w:r>
+      <w:proofErr w:type="gramStart"/>
+      <w:r>
+        <w:rPr>
+          <w:lang w:val="es-ES_tradnl"/>
+        </w:rPr>
+        <w:t>rellenaran</w:t>
+      </w:r>
+      <w:proofErr w:type="gramEnd"/>
+      <w:r>
+        <w:rPr>
+          <w:lang w:val="es-ES_tradnl"/>
+        </w:rPr>
+        <w:t xml:space="preserve"> todos sus datos en el siguiente panel:</w:t>
+      </w:r>
+    </w:p>
+    <w:p>
+      <w:pPr>
+        <w:rPr>
+          <w:lang w:val="es-ES_tradnl"/>
+        </w:rPr>
+      </w:pPr>
+    </w:p>
+    <w:p>
+      <w:pPr>
+        <w:rPr>
+          <w:lang w:val="es-ES_tradnl"/>
+        </w:rPr>
+      </w:pPr>
+      <w:r>
+        <w:rPr>
+          <w:noProof/>
+          <w:lang w:val="es-ES_tradnl" w:eastAsia="es-ES_tradnl"/>
+        </w:rPr>
+        <w:lastRenderedPageBreak/>
+        <w:drawing>
+          <wp:inline distT="0" distB="0" distL="0" distR="0" wp14:anchorId="6C2EAF1C" wp14:editId="5BA84525">
+            <wp:extent cx="2322526" cy="4231640"/>
+            <wp:effectExtent l="0" t="0" r="0" b="10160"/>
+            <wp:docPr id="10" name="Imagen 10" descr="Captura%20de%20pantalla%202018-05-01%20a%20las%2018.15.01.png"/>
+            <wp:cNvGraphicFramePr>
+              <a:graphicFrameLocks xmlns:a="http://schemas.openxmlformats.org/drawingml/2006/main" noChangeAspect="1"/>
+            </wp:cNvGraphicFramePr>
+            <a:graphic xmlns:a="http://schemas.openxmlformats.org/drawingml/2006/main">
+              <a:graphicData uri="http://schemas.openxmlformats.org/drawingml/2006/picture">
+                <pic:pic xmlns:pic="http://schemas.openxmlformats.org/drawingml/2006/picture">
+                  <pic:nvPicPr>
+                    <pic:cNvPr id="0" name="Picture 8" descr="Captura%20de%20pantalla%202018-05-01%20a%20las%2018.15.01.png"/>
+                    <pic:cNvPicPr>
+                      <a:picLocks noChangeAspect="1" noChangeArrowheads="1"/>
+                    </pic:cNvPicPr>
+                  </pic:nvPicPr>
+                  <pic:blipFill>
+                    <a:blip r:embed="rId23">
+                      <a:extLst>
+                        <a:ext uri="{28A0092B-C50C-407E-A947-70E740481C1C}">
+                          <a14:useLocalDpi xmlns:a14="http://schemas.microsoft.com/office/drawing/2010/main" val="0"/>
+                        </a:ext>
+                      </a:extLst>
+                    </a:blip>
+                    <a:srcRect/>
+                    <a:stretch>
+                      <a:fillRect/>
+                    </a:stretch>
+                  </pic:blipFill>
+                  <pic:spPr bwMode="auto">
+                    <a:xfrm>
+                      <a:off x="0" y="0"/>
+                      <a:ext cx="2341936" cy="4267005"/>
+                    </a:xfrm>
+                    <a:prstGeom prst="rect">
+                      <a:avLst/>
+                    </a:prstGeom>
+                    <a:noFill/>
+                    <a:ln>
+                      <a:noFill/>
+                    </a:ln>
+                  </pic:spPr>
+                </pic:pic>
+              </a:graphicData>
+            </a:graphic>
+          </wp:inline>
+        </w:drawing>
+      </w:r>
+    </w:p>
+    <w:p>
+      <w:pPr>
+        <w:rPr>
+          <w:lang w:val="es-ES_tradnl"/>
+        </w:rPr>
+      </w:pPr>
+    </w:p>
+    <w:p>
+      <w:pPr>
+        <w:rPr>
+          <w:lang w:val="es-ES_tradnl"/>
+        </w:rPr>
+      </w:pPr>
+      <w:r>
+        <w:rPr>
+          <w:lang w:val="es-ES_tradnl"/>
+        </w:rPr>
+        <w:t xml:space="preserve">Cuando el usuario juegue las partidas, este se </w:t>
+      </w:r>
+      <w:proofErr w:type="gramStart"/>
+      <w:r>
+        <w:rPr>
+          <w:lang w:val="es-ES_tradnl"/>
+        </w:rPr>
+        <w:t>comunicara</w:t>
+      </w:r>
+      <w:proofErr w:type="gramEnd"/>
+      <w:r>
+        <w:rPr>
+          <w:lang w:val="es-ES_tradnl"/>
+        </w:rPr>
+        <w:t xml:space="preserve"> con el administrador, y le comunicara que ejercito ha sido el que ha ganado y el que ha perdido, y seguidamente el administrador lo hará desde su interfaz.</w:t>
+      </w:r>
+    </w:p>
+    <w:p>
+      <w:pPr>
+        <w:rPr>
+          <w:lang w:val="es-ES_tradnl"/>
+        </w:rPr>
+      </w:pPr>
+    </w:p>
+    <w:p>
+      <w:pPr>
+        <w:rPr>
+          <w:lang w:val="es-ES_tradnl"/>
+        </w:rPr>
+      </w:pPr>
+      <w:r>
+        <w:rPr>
+          <w:lang w:val="es-ES_tradnl"/>
+        </w:rPr>
+        <w:t>La vista de administrador, contendrá una vista de los jugadores registrados, en el que podrá ver los datos de todos estos:</w:t>
+      </w:r>
+    </w:p>
+    <w:p>
+      <w:pPr>
+        <w:rPr>
+          <w:lang w:val="es-ES_tradnl"/>
+        </w:rPr>
+      </w:pPr>
+    </w:p>
+    <w:p>
+      <w:pPr>
+        <w:rPr>
+          <w:lang w:val="es-ES_tradnl"/>
+        </w:rPr>
+      </w:pPr>
+      <w:r>
+        <w:rPr>
+          <w:noProof/>
+          <w:lang w:val="es-ES_tradnl" w:eastAsia="es-ES_tradnl"/>
+        </w:rPr>
+        <w:drawing>
+          <wp:inline distT="0" distB="0" distL="0" distR="0" wp14:anchorId="5F82E5E7" wp14:editId="0D9F3680">
+            <wp:extent cx="5932805" cy="786765"/>
+            <wp:effectExtent l="0" t="0" r="10795" b="635"/>
+            <wp:docPr id="11" name="Imagen 11" descr="Captura%20de%20pantalla%202018-05-01%20a%20las%2018.17.38.png"/>
+            <wp:cNvGraphicFramePr>
+              <a:graphicFrameLocks xmlns:a="http://schemas.openxmlformats.org/drawingml/2006/main" noChangeAspect="1"/>
+            </wp:cNvGraphicFramePr>
+            <a:graphic xmlns:a="http://schemas.openxmlformats.org/drawingml/2006/main">
+              <a:graphicData uri="http://schemas.openxmlformats.org/drawingml/2006/picture">
+                <pic:pic xmlns:pic="http://schemas.openxmlformats.org/drawingml/2006/picture">
+                  <pic:nvPicPr>
+                    <pic:cNvPr id="0" name="Picture 9" descr="Captura%20de%20pantalla%202018-05-01%20a%20las%2018.17.38.png"/>
+                    <pic:cNvPicPr>
+                      <a:picLocks noChangeAspect="1" noChangeArrowheads="1"/>
+                    </pic:cNvPicPr>
+                  </pic:nvPicPr>
+                  <pic:blipFill>
+                    <a:blip r:embed="rId24">
+                      <a:extLst>
+                        <a:ext uri="{28A0092B-C50C-407E-A947-70E740481C1C}">
+                          <a14:useLocalDpi xmlns:a14="http://schemas.microsoft.com/office/drawing/2010/main" val="0"/>
+                        </a:ext>
+                      </a:extLst>
+                    </a:blip>
+                    <a:srcRect/>
+                    <a:stretch>
+                      <a:fillRect/>
+                    </a:stretch>
+                  </pic:blipFill>
+                  <pic:spPr bwMode="auto">
+                    <a:xfrm>
+                      <a:off x="0" y="0"/>
+                      <a:ext cx="5932805" cy="786765"/>
+                    </a:xfrm>
+                    <a:prstGeom prst="rect">
+                      <a:avLst/>
+                    </a:prstGeom>
+                    <a:noFill/>
+                    <a:ln>
+                      <a:noFill/>
+                    </a:ln>
+                  </pic:spPr>
+                </pic:pic>
+              </a:graphicData>
+            </a:graphic>
+          </wp:inline>
+        </w:drawing>
+      </w:r>
+    </w:p>
+    <w:p>
+      <w:pPr>
+        <w:rPr>
+          <w:lang w:val="es-ES_tradnl"/>
+        </w:rPr>
+      </w:pPr>
+    </w:p>
+    <w:p>
+      <w:pPr>
+        <w:rPr>
+          <w:lang w:val="es-ES_tradnl"/>
+        </w:rPr>
+      </w:pPr>
+      <w:r>
+        <w:rPr>
+          <w:lang w:val="es-ES_tradnl"/>
+        </w:rPr>
+        <w:t xml:space="preserve">Además, haciendo </w:t>
+      </w:r>
+      <w:proofErr w:type="spellStart"/>
+      <w:r>
+        <w:rPr>
+          <w:lang w:val="es-ES_tradnl"/>
+        </w:rPr>
+        <w:t>click</w:t>
+      </w:r>
+      <w:proofErr w:type="spellEnd"/>
+      <w:r>
+        <w:rPr>
+          <w:lang w:val="es-ES_tradnl"/>
+        </w:rPr>
+        <w:t xml:space="preserve"> sobre algún jugador de la tabla, a la derecha podremos modificar, o eliminar al usuario. </w:t>
+      </w:r>
+      <w:proofErr w:type="spellStart"/>
+      <w:r>
+        <w:rPr>
+          <w:lang w:val="es-ES_tradnl"/>
+        </w:rPr>
+        <w:t>Ademas</w:t>
+      </w:r>
+      <w:proofErr w:type="spellEnd"/>
+      <w:r>
+        <w:rPr>
+          <w:lang w:val="es-ES_tradnl"/>
+        </w:rPr>
+        <w:t>, también podremos crear nuevos usuarios si este tiene problemas con el registro:</w:t>
+      </w:r>
+    </w:p>
+    <w:p>
+      <w:pPr>
+        <w:rPr>
+          <w:lang w:val="es-ES_tradnl"/>
+        </w:rPr>
+      </w:pPr>
+    </w:p>
+    <w:p>
+      <w:pPr>
+        <w:rPr>
+          <w:lang w:val="es-ES_tradnl"/>
+        </w:rPr>
+      </w:pPr>
+    </w:p>
+    <w:p>
+      <w:pPr>
+        <w:rPr>
+          <w:lang w:val="es-ES_tradnl"/>
+        </w:rPr>
+      </w:pPr>
+      <w:r>
+        <w:rPr>
+          <w:noProof/>
+          <w:lang w:val="es-ES_tradnl" w:eastAsia="es-ES_tradnl"/>
+        </w:rPr>
+        <w:lastRenderedPageBreak/>
+        <w:drawing>
+          <wp:inline distT="0" distB="0" distL="0" distR="0" wp14:anchorId="6B50D5C5" wp14:editId="155BADBD">
+            <wp:extent cx="2104420" cy="4003040"/>
+            <wp:effectExtent l="0" t="0" r="3810" b="10160"/>
+            <wp:docPr id="12" name="Imagen 12" descr="Captura%20de%20pantalla%202018-05-01%20a%20las%2018.19.12.png"/>
+            <wp:cNvGraphicFramePr>
+              <a:graphicFrameLocks xmlns:a="http://schemas.openxmlformats.org/drawingml/2006/main" noChangeAspect="1"/>
+            </wp:cNvGraphicFramePr>
+            <a:graphic xmlns:a="http://schemas.openxmlformats.org/drawingml/2006/main">
+              <a:graphicData uri="http://schemas.openxmlformats.org/drawingml/2006/picture">
+                <pic:pic xmlns:pic="http://schemas.openxmlformats.org/drawingml/2006/picture">
+                  <pic:nvPicPr>
+                    <pic:cNvPr id="0" name="Picture 10" descr="Captura%20de%20pantalla%202018-05-01%20a%20las%2018.19.12.png"/>
+                    <pic:cNvPicPr>
+                      <a:picLocks noChangeAspect="1" noChangeArrowheads="1"/>
+                    </pic:cNvPicPr>
+                  </pic:nvPicPr>
+                  <pic:blipFill>
+                    <a:blip r:embed="rId25">
+                      <a:extLst>
+                        <a:ext uri="{28A0092B-C50C-407E-A947-70E740481C1C}">
+                          <a14:useLocalDpi xmlns:a14="http://schemas.microsoft.com/office/drawing/2010/main" val="0"/>
+                        </a:ext>
+                      </a:extLst>
+                    </a:blip>
+                    <a:srcRect/>
+                    <a:stretch>
+                      <a:fillRect/>
+                    </a:stretch>
+                  </pic:blipFill>
+                  <pic:spPr bwMode="auto">
+                    <a:xfrm>
+                      <a:off x="0" y="0"/>
+                      <a:ext cx="2112067" cy="4017586"/>
+                    </a:xfrm>
+                    <a:prstGeom prst="rect">
+                      <a:avLst/>
+                    </a:prstGeom>
+                    <a:noFill/>
+                    <a:ln>
+                      <a:noFill/>
+                    </a:ln>
+                  </pic:spPr>
+                </pic:pic>
+              </a:graphicData>
+            </a:graphic>
+          </wp:inline>
+        </w:drawing>
+      </w:r>
+    </w:p>
+    <w:p>
+      <w:pPr>
+        <w:rPr>
+          <w:lang w:val="es-ES_tradnl"/>
+        </w:rPr>
+      </w:pPr>
+    </w:p>
+    <w:p>
+      <w:pPr>
+        <w:rPr>
+          <w:lang w:val="es-ES_tradnl"/>
+        </w:rPr>
+      </w:pPr>
+      <w:r>
+        <w:rPr>
+          <w:lang w:val="es-ES_tradnl"/>
+        </w:rPr>
+        <w:t xml:space="preserve">En el caso de modificar, el </w:t>
+      </w:r>
+      <w:proofErr w:type="spellStart"/>
+      <w:r>
+        <w:rPr>
+          <w:lang w:val="es-ES_tradnl"/>
+        </w:rPr>
+        <w:t>nickname</w:t>
+      </w:r>
+      <w:proofErr w:type="spellEnd"/>
+      <w:r>
+        <w:rPr>
+          <w:lang w:val="es-ES_tradnl"/>
+        </w:rPr>
+        <w:t xml:space="preserve"> no podrá ser cambiado. Hay que tener en cuenta, </w:t>
+      </w:r>
+      <w:proofErr w:type="gramStart"/>
+      <w:r>
+        <w:rPr>
+          <w:lang w:val="es-ES_tradnl"/>
+        </w:rPr>
+        <w:t>que</w:t>
+      </w:r>
+      <w:proofErr w:type="gramEnd"/>
+      <w:r>
+        <w:rPr>
+          <w:lang w:val="es-ES_tradnl"/>
+        </w:rPr>
+        <w:t xml:space="preserve"> si el usuario ha jugado alguna partida, este no puede ser eliminado.</w:t>
+      </w:r>
+    </w:p>
+    <w:p>
+      <w:pPr>
+        <w:rPr>
+          <w:lang w:val="es-ES_tradnl"/>
+        </w:rPr>
+      </w:pPr>
+    </w:p>
+    <w:p>
+      <w:pPr>
+        <w:rPr>
+          <w:lang w:val="es-ES_tradnl"/>
+        </w:rPr>
+      </w:pPr>
+      <w:r>
+        <w:rPr>
+          <w:lang w:val="es-ES_tradnl"/>
+        </w:rPr>
+        <w:t xml:space="preserve">Para registrar alguna partida, accederemos al menú de </w:t>
+      </w:r>
+      <w:proofErr w:type="spellStart"/>
+      <w:r>
+        <w:rPr>
+          <w:lang w:val="es-ES_tradnl"/>
+        </w:rPr>
+        <w:t>Games</w:t>
+      </w:r>
+      <w:proofErr w:type="spellEnd"/>
+      <w:r>
+        <w:rPr>
+          <w:lang w:val="es-ES_tradnl"/>
+        </w:rPr>
+        <w:t>, donde veremos un listado con todas las partidas, el ejército ganador, perdedor y la fecha del partido:</w:t>
+      </w:r>
+    </w:p>
+    <w:p>
+      <w:pPr>
+        <w:rPr>
+          <w:lang w:val="es-ES_tradnl"/>
+        </w:rPr>
+      </w:pPr>
+    </w:p>
+    <w:p>
+      <w:pPr>
+        <w:rPr>
+          <w:lang w:val="es-ES_tradnl"/>
+        </w:rPr>
+      </w:pPr>
+      <w:r>
+        <w:rPr>
+          <w:noProof/>
+          <w:lang w:val="es-ES_tradnl" w:eastAsia="es-ES_tradnl"/>
+        </w:rPr>
+        <w:drawing>
+          <wp:inline distT="0" distB="0" distL="0" distR="0" wp14:anchorId="0ED4D2C5" wp14:editId="74AF2507">
+            <wp:extent cx="5943600" cy="840105"/>
+            <wp:effectExtent l="0" t="0" r="0" b="0"/>
+            <wp:docPr id="13" name="Imagen 13" descr="Captura%20de%20pantalla%202018-05-01%20a%20las%2018.20.52.png"/>
+            <wp:cNvGraphicFramePr>
+              <a:graphicFrameLocks xmlns:a="http://schemas.openxmlformats.org/drawingml/2006/main" noChangeAspect="1"/>
+            </wp:cNvGraphicFramePr>
+            <a:graphic xmlns:a="http://schemas.openxmlformats.org/drawingml/2006/main">
+              <a:graphicData uri="http://schemas.openxmlformats.org/drawingml/2006/picture">
+                <pic:pic xmlns:pic="http://schemas.openxmlformats.org/drawingml/2006/picture">
+                  <pic:nvPicPr>
+                    <pic:cNvPr id="0" name="Picture 11" descr="Captura%20de%20pantalla%202018-05-01%20a%20las%2018.20.52.png"/>
+                    <pic:cNvPicPr>
+                      <a:picLocks noChangeAspect="1" noChangeArrowheads="1"/>
+                    </pic:cNvPicPr>
+                  </pic:nvPicPr>
+                  <pic:blipFill>
+                    <a:blip r:embed="rId26">
+                      <a:extLst>
+                        <a:ext uri="{28A0092B-C50C-407E-A947-70E740481C1C}">
+                          <a14:useLocalDpi xmlns:a14="http://schemas.microsoft.com/office/drawing/2010/main" val="0"/>
+                        </a:ext>
+                      </a:extLst>
+                    </a:blip>
+                    <a:srcRect/>
+                    <a:stretch>
+                      <a:fillRect/>
+                    </a:stretch>
+                  </pic:blipFill>
+                  <pic:spPr bwMode="auto">
+                    <a:xfrm>
+                      <a:off x="0" y="0"/>
+                      <a:ext cx="5943600" cy="840105"/>
+                    </a:xfrm>
+                    <a:prstGeom prst="rect">
+                      <a:avLst/>
+                    </a:prstGeom>
+                    <a:noFill/>
+                    <a:ln>
+                      <a:noFill/>
+                    </a:ln>
+                  </pic:spPr>
+                </pic:pic>
+              </a:graphicData>
+            </a:graphic>
+          </wp:inline>
+        </w:drawing>
+      </w:r>
+    </w:p>
+    <w:p>
+      <w:pPr>
+        <w:rPr>
+          <w:lang w:val="es-ES_tradnl"/>
+        </w:rPr>
+      </w:pPr>
+    </w:p>
+    <w:p>
+      <w:pPr>
+        <w:rPr>
+          <w:lang w:val="es-ES_tradnl"/>
+        </w:rPr>
+      </w:pPr>
+      <w:r>
+        <w:rPr>
+          <w:lang w:val="es-ES_tradnl"/>
+        </w:rPr>
+        <w:t xml:space="preserve">También, podremos modificarlos cambiando así la puntuación que obtiene tras dicho cambio. </w:t>
+      </w:r>
+    </w:p>
+    <w:p>
+      <w:pPr>
+        <w:rPr>
+          <w:lang w:val="es-ES_tradnl"/>
+        </w:rPr>
+      </w:pPr>
+      <w:r>
+        <w:rPr>
+          <w:lang w:val="es-ES_tradnl"/>
+        </w:rPr>
+        <w:t>Al igual que los usuarios, también podremos eliminarlos, todo desde el siguiente panel:</w:t>
+      </w:r>
+    </w:p>
+    <w:p>
+      <w:pPr>
+        <w:rPr>
+          <w:lang w:val="es-ES_tradnl"/>
+        </w:rPr>
+      </w:pPr>
+    </w:p>
+    <w:p>
+      <w:pPr>
+        <w:rPr>
+          <w:lang w:val="es-ES_tradnl"/>
+        </w:rPr>
+      </w:pPr>
+    </w:p>
+    <w:p>
+      <w:pPr>
+        <w:rPr>
+          <w:lang w:val="es-ES_tradnl"/>
+        </w:rPr>
+      </w:pPr>
+      <w:r>
+        <w:rPr>
+          <w:noProof/>
+          <w:lang w:val="es-ES_tradnl" w:eastAsia="es-ES_tradnl"/>
+        </w:rPr>
+        <w:lastRenderedPageBreak/>
+        <w:drawing>
+          <wp:inline distT="0" distB="0" distL="0" distR="0" wp14:anchorId="7939624E" wp14:editId="5B0126AE">
+            <wp:extent cx="2151599" cy="4117340"/>
+            <wp:effectExtent l="0" t="0" r="7620" b="0"/>
+            <wp:docPr id="14" name="Imagen 14" descr="Captura%20de%20pantalla%202018-05-01%20a%20las%2018.23.06.png"/>
+            <wp:cNvGraphicFramePr>
+              <a:graphicFrameLocks xmlns:a="http://schemas.openxmlformats.org/drawingml/2006/main" noChangeAspect="1"/>
+            </wp:cNvGraphicFramePr>
+            <a:graphic xmlns:a="http://schemas.openxmlformats.org/drawingml/2006/main">
+              <a:graphicData uri="http://schemas.openxmlformats.org/drawingml/2006/picture">
+                <pic:pic xmlns:pic="http://schemas.openxmlformats.org/drawingml/2006/picture">
+                  <pic:nvPicPr>
+                    <pic:cNvPr id="0" name="Picture 12" descr="Captura%20de%20pantalla%202018-05-01%20a%20las%2018.23.06.png"/>
+                    <pic:cNvPicPr>
+                      <a:picLocks noChangeAspect="1" noChangeArrowheads="1"/>
+                    </pic:cNvPicPr>
+                  </pic:nvPicPr>
+                  <pic:blipFill>
+                    <a:blip r:embed="rId27">
+                      <a:extLst>
+                        <a:ext uri="{28A0092B-C50C-407E-A947-70E740481C1C}">
+                          <a14:useLocalDpi xmlns:a14="http://schemas.microsoft.com/office/drawing/2010/main" val="0"/>
+                        </a:ext>
+                      </a:extLst>
+                    </a:blip>
+                    <a:srcRect/>
+                    <a:stretch>
+                      <a:fillRect/>
+                    </a:stretch>
+                  </pic:blipFill>
+                  <pic:spPr bwMode="auto">
+                    <a:xfrm>
+                      <a:off x="0" y="0"/>
+                      <a:ext cx="2165045" cy="4143071"/>
+                    </a:xfrm>
+                    <a:prstGeom prst="rect">
+                      <a:avLst/>
+                    </a:prstGeom>
+                    <a:noFill/>
+                    <a:ln>
+                      <a:noFill/>
+                    </a:ln>
+                  </pic:spPr>
+                </pic:pic>
+              </a:graphicData>
+            </a:graphic>
+          </wp:inline>
+        </w:drawing>
+      </w:r>
+    </w:p>
+    <w:p>
+      <w:pPr>
+        <w:rPr>
+          <w:lang w:val="es-ES_tradnl"/>
+        </w:rPr>
+      </w:pPr>
+    </w:p>
+    <w:p>
+      <w:pPr>
+        <w:rPr>
+          <w:lang w:val="es-ES_tradnl"/>
+        </w:rPr>
+      </w:pPr>
+      <w:r>
+        <w:rPr>
+          <w:lang w:val="es-ES_tradnl"/>
+        </w:rPr>
+        <w:t>Por último, en el menú lateral tendremos los rankings, donde veremos las estrategias, ejércitos,</w:t>
+      </w:r>
+      <w:r>
+        <w:rPr>
+          <w:lang w:val="es-ES_tradnl"/>
+        </w:rPr>
+        <w:t xml:space="preserve"> y facciones con mejor ratio de victorias. Además, haciendo </w:t>
+      </w:r>
+      <w:proofErr w:type="spellStart"/>
+      <w:r>
+        <w:rPr>
+          <w:lang w:val="es-ES_tradnl"/>
+        </w:rPr>
+        <w:t>click</w:t>
+      </w:r>
+      <w:proofErr w:type="spellEnd"/>
+      <w:r>
+        <w:rPr>
+          <w:lang w:val="es-ES_tradnl"/>
+        </w:rPr>
+        <w:t xml:space="preserve"> en las tablas, a la derecha nos aparecerá de forma gráfica</w:t>
+      </w:r>
+      <w:bookmarkStart w:id="15" w:name="_GoBack"/>
       <w:bookmarkEnd w:id="15"/>
-    </w:p>
-    <w:p>
-      <w:pPr>
-        <w:pStyle w:val="Heading1"/>
+      <w:r>
+        <w:rPr>
+          <w:lang w:val="es-ES_tradnl"/>
+        </w:rPr>
+        <w:t xml:space="preserve"> las estadísticas desde otra perspectiva.</w:t>
+      </w:r>
+    </w:p>
+    <w:p>
+      <w:pPr>
+        <w:rPr>
+          <w:lang w:val="es-ES_tradnl"/>
+        </w:rPr>
+      </w:pPr>
+    </w:p>
+    <w:p>
+      <w:pPr>
+        <w:rPr>
+          <w:lang w:val="es-ES_tradnl"/>
+        </w:rPr>
+      </w:pPr>
+    </w:p>
+    <w:p>
+      <w:pPr>
+        <w:pStyle w:val="Ttulo1"/>
         <w:numPr>
           <w:ilvl w:val="0"/>
           <w:numId w:val="2"/>
         </w:numPr>
       </w:pPr>
-      <w:bookmarkStart w:id="16" w:name="_Toc512959761"/>
+      <w:bookmarkStart w:id="16" w:name="_Toc512957932"/>
       <w:r>
         <w:t>APORTACIONES EXTRAORDINARIAS</w:t>
       </w:r>
@@ -10003,7 +10975,7 @@
     </w:p>
     <w:p>
       <w:pPr>
-        <w:pStyle w:val="ListParagraph"/>
+        <w:pStyle w:val="Prrafodelista"/>
         <w:rPr>
           <w:rFonts w:ascii="Arial Narrow" w:hAnsi="Arial Narrow"/>
           <w:lang w:val="es-ES_tradnl"/>
@@ -10021,7 +10993,7 @@
 </file>
 
 <file path=word/endnotes.xml><?xml version="1.0" encoding="utf-8"?>
-<w:endnotes xmlns:wpc="http://schemas.microsoft.com/office/word/2010/wordprocessingCanvas" xmlns:cx="http://schemas.microsoft.com/office/drawing/2014/chartex" xmlns:cx1="http://schemas.microsoft.com/office/drawing/2015/9/8/chartex" xmlns:cx2="http://schemas.microsoft.com/office/drawing/2015/10/21/chartex" xmlns:cx3="http://schemas.microsoft.com/office/drawing/2016/5/9/chartex" xmlns:cx4="http://schemas.microsoft.com/office/drawing/2016/5/10/chartex" xmlns:cx5="http://schemas.microsoft.com/office/drawing/2016/5/11/chartex" xmlns:cx6="http://schemas.microsoft.com/office/drawing/2016/5/12/chartex" xmlns:cx7="http://schemas.microsoft.com/office/drawing/2016/5/13/chartex" xmlns:cx8="http://schemas.microsoft.com/office/drawing/2016/5/14/chartex" xmlns:mc="http://schemas.openxmlformats.org/markup-compatibility/2006" xmlns:aink="http://schemas.microsoft.com/office/drawing/2016/ink" xmlns:am3d="http://schemas.microsoft.com/office/drawing/2017/model3d" xmlns:o="urn:schemas-microsoft-com:office:office" xmlns:r="http://schemas.openxmlformats.org/officeDocument/2006/relationships" xmlns:m="http://schemas.openxmlformats.org/officeDocument/2006/math" xmlns:v="urn:schemas-microsoft-com:vml" xmlns:wp14="http://schemas.microsoft.com/office/word/2010/wordprocessingDrawing" xmlns:wp="http://schemas.openxmlformats.org/drawingml/2006/wordprocessingDrawing" xmlns:w10="urn:schemas-microsoft-com:office:word" xmlns:w="http://schemas.openxmlformats.org/wordprocessingml/2006/main" xmlns:w14="http://schemas.microsoft.com/office/word/2010/wordml" xmlns:w15="http://schemas.microsoft.com/office/word/2012/wordml" xmlns:w16cid="http://schemas.microsoft.com/office/word/2016/wordml/cid" xmlns:w16se="http://schemas.microsoft.com/office/word/2015/wordml/symex" xmlns:wpg="http://schemas.microsoft.com/office/word/2010/wordprocessingGroup" xmlns:wpi="http://schemas.microsoft.com/office/word/2010/wordprocessingInk" xmlns:wne="http://schemas.microsoft.com/office/word/2006/wordml" xmlns:wps="http://schemas.microsoft.com/office/word/2010/wordprocessingShape" mc:Ignorable="w14 w15 w16se w16cid wp14">
+<w:endnotes xmlns:wpc="http://schemas.microsoft.com/office/word/2010/wordprocessingCanvas" xmlns:mo="http://schemas.microsoft.com/office/mac/office/2008/main" xmlns:mc="http://schemas.openxmlformats.org/markup-compatibility/2006" xmlns:mv="urn:schemas-microsoft-com:mac:vml" xmlns:o="urn:schemas-microsoft-com:office:office" xmlns:r="http://schemas.openxmlformats.org/officeDocument/2006/relationships" xmlns:m="http://schemas.openxmlformats.org/officeDocument/2006/math" xmlns:v="urn:schemas-microsoft-com:vml" xmlns:wp14="http://schemas.microsoft.com/office/word/2010/wordprocessingDrawing" xmlns:wp="http://schemas.openxmlformats.org/drawingml/2006/wordprocessingDrawing" xmlns:w10="urn:schemas-microsoft-com:office:word" xmlns:w="http://schemas.openxmlformats.org/wordprocessingml/2006/main" xmlns:w14="http://schemas.microsoft.com/office/word/2010/wordml" xmlns:w15="http://schemas.microsoft.com/office/word/2012/wordml" xmlns:wpg="http://schemas.microsoft.com/office/word/2010/wordprocessingGroup" xmlns:wpi="http://schemas.microsoft.com/office/word/2010/wordprocessingInk" xmlns:wne="http://schemas.microsoft.com/office/word/2006/wordml" xmlns:wps="http://schemas.microsoft.com/office/word/2010/wordprocessingShape" mc:Ignorable="w14 w15 wp14">
   <w:endnote w:type="separator" w:id="-1">
     <w:p>
       <w:r>
@@ -10040,10 +11012,10 @@
 </file>
 
 <file path=word/footer1.xml><?xml version="1.0" encoding="utf-8"?>
-<w:ftr xmlns:wpc="http://schemas.microsoft.com/office/word/2010/wordprocessingCanvas" xmlns:cx="http://schemas.microsoft.com/office/drawing/2014/chartex" xmlns:cx1="http://schemas.microsoft.com/office/drawing/2015/9/8/chartex" xmlns:cx2="http://schemas.microsoft.com/office/drawing/2015/10/21/chartex" xmlns:cx3="http://schemas.microsoft.com/office/drawing/2016/5/9/chartex" xmlns:cx4="http://schemas.microsoft.com/office/drawing/2016/5/10/chartex" xmlns:cx5="http://schemas.microsoft.com/office/drawing/2016/5/11/chartex" xmlns:cx6="http://schemas.microsoft.com/office/drawing/2016/5/12/chartex" xmlns:cx7="http://schemas.microsoft.com/office/drawing/2016/5/13/chartex" xmlns:cx8="http://schemas.microsoft.com/office/drawing/2016/5/14/chartex" xmlns:mc="http://schemas.openxmlformats.org/markup-compatibility/2006" xmlns:aink="http://schemas.microsoft.com/office/drawing/2016/ink" xmlns:am3d="http://schemas.microsoft.com/office/drawing/2017/model3d" xmlns:o="urn:schemas-microsoft-com:office:office" xmlns:r="http://schemas.openxmlformats.org/officeDocument/2006/relationships" xmlns:m="http://schemas.openxmlformats.org/officeDocument/2006/math" xmlns:v="urn:schemas-microsoft-com:vml" xmlns:wp14="http://schemas.microsoft.com/office/word/2010/wordprocessingDrawing" xmlns:wp="http://schemas.openxmlformats.org/drawingml/2006/wordprocessingDrawing" xmlns:w10="urn:schemas-microsoft-com:office:word" xmlns:w="http://schemas.openxmlformats.org/wordprocessingml/2006/main" xmlns:w14="http://schemas.microsoft.com/office/word/2010/wordml" xmlns:w15="http://schemas.microsoft.com/office/word/2012/wordml" xmlns:w16cid="http://schemas.microsoft.com/office/word/2016/wordml/cid" xmlns:w16se="http://schemas.microsoft.com/office/word/2015/wordml/symex" xmlns:wpg="http://schemas.microsoft.com/office/word/2010/wordprocessingGroup" xmlns:wpi="http://schemas.microsoft.com/office/word/2010/wordprocessingInk" xmlns:wne="http://schemas.microsoft.com/office/word/2006/wordml" xmlns:wps="http://schemas.microsoft.com/office/word/2010/wordprocessingShape" mc:Ignorable="w14 w15 w16se w16cid wp14">
+<w:ftr xmlns:wpc="http://schemas.microsoft.com/office/word/2010/wordprocessingCanvas" xmlns:mo="http://schemas.microsoft.com/office/mac/office/2008/main" xmlns:mc="http://schemas.openxmlformats.org/markup-compatibility/2006" xmlns:mv="urn:schemas-microsoft-com:mac:vml" xmlns:o="urn:schemas-microsoft-com:office:office" xmlns:r="http://schemas.openxmlformats.org/officeDocument/2006/relationships" xmlns:m="http://schemas.openxmlformats.org/officeDocument/2006/math" xmlns:v="urn:schemas-microsoft-com:vml" xmlns:wp14="http://schemas.microsoft.com/office/word/2010/wordprocessingDrawing" xmlns:wp="http://schemas.openxmlformats.org/drawingml/2006/wordprocessingDrawing" xmlns:w10="urn:schemas-microsoft-com:office:word" xmlns:w="http://schemas.openxmlformats.org/wordprocessingml/2006/main" xmlns:w14="http://schemas.microsoft.com/office/word/2010/wordml" xmlns:w15="http://schemas.microsoft.com/office/word/2012/wordml" xmlns:wpg="http://schemas.microsoft.com/office/word/2010/wordprocessingGroup" xmlns:wpi="http://schemas.microsoft.com/office/word/2010/wordprocessingInk" xmlns:wne="http://schemas.microsoft.com/office/word/2006/wordml" xmlns:wps="http://schemas.microsoft.com/office/word/2010/wordprocessingShape" mc:Ignorable="w14 w15 wp14">
   <w:tbl>
     <w:tblPr>
-      <w:tblStyle w:val="TableGrid"/>
+      <w:tblStyle w:val="Tablaconcuadrcula"/>
       <w:tblW w:w="0" w:type="auto"/>
       <w:jc w:val="center"/>
       <w:tblLook w:val="04A0" w:firstRow="1" w:lastRow="0" w:firstColumn="1" w:lastColumn="0" w:noHBand="0" w:noVBand="1"/>
@@ -10064,7 +11036,7 @@
         </w:tcPr>
         <w:p>
           <w:pPr>
-            <w:pStyle w:val="Footer"/>
+            <w:pStyle w:val="Piedepgina"/>
             <w:jc w:val="center"/>
             <w:rPr>
               <w:rFonts w:ascii="Arial Narrow" w:hAnsi="Arial Narrow"/>
@@ -10078,6 +11050,7 @@
               <w:noProof/>
               <w:sz w:val="24"/>
               <w:szCs w:val="24"/>
+              <w:lang w:val="es-ES_tradnl" w:eastAsia="es-ES_tradnl"/>
             </w:rPr>
             <w:drawing>
               <wp:inline distT="0" distB="0" distL="0" distR="0" wp14:anchorId="0B8502D9" wp14:editId="08CAF3A9">
@@ -10128,7 +11101,7 @@
         </w:tcPr>
         <w:p>
           <w:pPr>
-            <w:pStyle w:val="Footer"/>
+            <w:pStyle w:val="Piedepgina"/>
             <w:jc w:val="center"/>
             <w:rPr>
               <w:rFonts w:ascii="Arial Narrow" w:hAnsi="Arial Narrow"/>
@@ -10164,7 +11137,7 @@
         </w:tcPr>
         <w:p>
           <w:pPr>
-            <w:pStyle w:val="Footer"/>
+            <w:pStyle w:val="Piedepgina"/>
             <w:jc w:val="center"/>
             <w:rPr>
               <w:rFonts w:ascii="Arial Narrow" w:hAnsi="Arial Narrow"/>
@@ -10225,7 +11198,7 @@
               <w:szCs w:val="24"/>
               <w:lang w:val="es-ES_tradnl"/>
             </w:rPr>
-            <w:t>6</w:t>
+            <w:t>18</w:t>
           </w:r>
           <w:r>
             <w:rPr>
@@ -10290,7 +11263,7 @@
               <w:szCs w:val="24"/>
               <w:lang w:val="es-ES_tradnl"/>
             </w:rPr>
-            <w:t>9</w:t>
+            <w:t>18</w:t>
           </w:r>
           <w:r>
             <w:rPr>
@@ -10309,14 +11282,14 @@
   </w:tbl>
   <w:p>
     <w:pPr>
-      <w:pStyle w:val="Footer"/>
+      <w:pStyle w:val="Piedepgina"/>
     </w:pPr>
   </w:p>
 </w:ftr>
 </file>
 
 <file path=word/footnotes.xml><?xml version="1.0" encoding="utf-8"?>
-<w:footnotes xmlns:wpc="http://schemas.microsoft.com/office/word/2010/wordprocessingCanvas" xmlns:cx="http://schemas.microsoft.com/office/drawing/2014/chartex" xmlns:cx1="http://schemas.microsoft.com/office/drawing/2015/9/8/chartex" xmlns:cx2="http://schemas.microsoft.com/office/drawing/2015/10/21/chartex" xmlns:cx3="http://schemas.microsoft.com/office/drawing/2016/5/9/chartex" xmlns:cx4="http://schemas.microsoft.com/office/drawing/2016/5/10/chartex" xmlns:cx5="http://schemas.microsoft.com/office/drawing/2016/5/11/chartex" xmlns:cx6="http://schemas.microsoft.com/office/drawing/2016/5/12/chartex" xmlns:cx7="http://schemas.microsoft.com/office/drawing/2016/5/13/chartex" xmlns:cx8="http://schemas.microsoft.com/office/drawing/2016/5/14/chartex" xmlns:mc="http://schemas.openxmlformats.org/markup-compatibility/2006" xmlns:aink="http://schemas.microsoft.com/office/drawing/2016/ink" xmlns:am3d="http://schemas.microsoft.com/office/drawing/2017/model3d" xmlns:o="urn:schemas-microsoft-com:office:office" xmlns:r="http://schemas.openxmlformats.org/officeDocument/2006/relationships" xmlns:m="http://schemas.openxmlformats.org/officeDocument/2006/math" xmlns:v="urn:schemas-microsoft-com:vml" xmlns:wp14="http://schemas.microsoft.com/office/word/2010/wordprocessingDrawing" xmlns:wp="http://schemas.openxmlformats.org/drawingml/2006/wordprocessingDrawing" xmlns:w10="urn:schemas-microsoft-com:office:word" xmlns:w="http://schemas.openxmlformats.org/wordprocessingml/2006/main" xmlns:w14="http://schemas.microsoft.com/office/word/2010/wordml" xmlns:w15="http://schemas.microsoft.com/office/word/2012/wordml" xmlns:w16cid="http://schemas.microsoft.com/office/word/2016/wordml/cid" xmlns:w16se="http://schemas.microsoft.com/office/word/2015/wordml/symex" xmlns:wpg="http://schemas.microsoft.com/office/word/2010/wordprocessingGroup" xmlns:wpi="http://schemas.microsoft.com/office/word/2010/wordprocessingInk" xmlns:wne="http://schemas.microsoft.com/office/word/2006/wordml" xmlns:wps="http://schemas.microsoft.com/office/word/2010/wordprocessingShape" mc:Ignorable="w14 w15 w16se w16cid wp14">
+<w:footnotes xmlns:wpc="http://schemas.microsoft.com/office/word/2010/wordprocessingCanvas" xmlns:mo="http://schemas.microsoft.com/office/mac/office/2008/main" xmlns:mc="http://schemas.openxmlformats.org/markup-compatibility/2006" xmlns:mv="urn:schemas-microsoft-com:mac:vml" xmlns:o="urn:schemas-microsoft-com:office:office" xmlns:r="http://schemas.openxmlformats.org/officeDocument/2006/relationships" xmlns:m="http://schemas.openxmlformats.org/officeDocument/2006/math" xmlns:v="urn:schemas-microsoft-com:vml" xmlns:wp14="http://schemas.microsoft.com/office/word/2010/wordprocessingDrawing" xmlns:wp="http://schemas.openxmlformats.org/drawingml/2006/wordprocessingDrawing" xmlns:w10="urn:schemas-microsoft-com:office:word" xmlns:w="http://schemas.openxmlformats.org/wordprocessingml/2006/main" xmlns:w14="http://schemas.microsoft.com/office/word/2010/wordml" xmlns:w15="http://schemas.microsoft.com/office/word/2012/wordml" xmlns:wpg="http://schemas.microsoft.com/office/word/2010/wordprocessingGroup" xmlns:wpi="http://schemas.microsoft.com/office/word/2010/wordprocessingInk" xmlns:wne="http://schemas.microsoft.com/office/word/2006/wordml" xmlns:wps="http://schemas.microsoft.com/office/word/2010/wordprocessingShape" mc:Ignorable="w14 w15 wp14">
   <w:footnote w:type="separator" w:id="-1">
     <w:p>
       <w:r>
@@ -10334,11 +11307,11 @@
   <w:footnote w:id="1">
     <w:p>
       <w:pPr>
-        <w:pStyle w:val="FootnoteText"/>
-      </w:pPr>
-      <w:r>
-        <w:rPr>
-          <w:rStyle w:val="FootnoteReference"/>
+        <w:pStyle w:val="Textonotapie"/>
+      </w:pPr>
+      <w:r>
+        <w:rPr>
+          <w:rStyle w:val="Refdenotaalpie"/>
         </w:rPr>
         <w:footnoteRef/>
       </w:r>
@@ -10348,7 +11321,7 @@
       <w:hyperlink r:id="rId1" w:history="1">
         <w:r>
           <w:rPr>
-            <w:rStyle w:val="Hyperlink"/>
+            <w:rStyle w:val="Hipervnculo"/>
           </w:rPr>
           <w:t>https://www.games-workshop.com/es-ES/Warhammer-40-000</w:t>
         </w:r>
@@ -10362,8 +11335,8 @@
 </file>
 
 <file path=word/numbering.xml><?xml version="1.0" encoding="utf-8"?>
-<w:numbering xmlns:wpc="http://schemas.microsoft.com/office/word/2010/wordprocessingCanvas" xmlns:cx="http://schemas.microsoft.com/office/drawing/2014/chartex" xmlns:cx1="http://schemas.microsoft.com/office/drawing/2015/9/8/chartex" xmlns:cx2="http://schemas.microsoft.com/office/drawing/2015/10/21/chartex" xmlns:cx3="http://schemas.microsoft.com/office/drawing/2016/5/9/chartex" xmlns:cx4="http://schemas.microsoft.com/office/drawing/2016/5/10/chartex" xmlns:cx5="http://schemas.microsoft.com/office/drawing/2016/5/11/chartex" xmlns:cx6="http://schemas.microsoft.com/office/drawing/2016/5/12/chartex" xmlns:cx7="http://schemas.microsoft.com/office/drawing/2016/5/13/chartex" xmlns:cx8="http://schemas.microsoft.com/office/drawing/2016/5/14/chartex" xmlns:mc="http://schemas.openxmlformats.org/markup-compatibility/2006" xmlns:aink="http://schemas.microsoft.com/office/drawing/2016/ink" xmlns:am3d="http://schemas.microsoft.com/office/drawing/2017/model3d" xmlns:o="urn:schemas-microsoft-com:office:office" xmlns:r="http://schemas.openxmlformats.org/officeDocument/2006/relationships" xmlns:m="http://schemas.openxmlformats.org/officeDocument/2006/math" xmlns:v="urn:schemas-microsoft-com:vml" xmlns:wp14="http://schemas.microsoft.com/office/word/2010/wordprocessingDrawing" xmlns:wp="http://schemas.openxmlformats.org/drawingml/2006/wordprocessingDrawing" xmlns:w10="urn:schemas-microsoft-com:office:word" xmlns:w="http://schemas.openxmlformats.org/wordprocessingml/2006/main" xmlns:w14="http://schemas.microsoft.com/office/word/2010/wordml" xmlns:w15="http://schemas.microsoft.com/office/word/2012/wordml" xmlns:w16cid="http://schemas.microsoft.com/office/word/2016/wordml/cid" xmlns:w16se="http://schemas.microsoft.com/office/word/2015/wordml/symex" xmlns:wpg="http://schemas.microsoft.com/office/word/2010/wordprocessingGroup" xmlns:wpi="http://schemas.microsoft.com/office/word/2010/wordprocessingInk" xmlns:wne="http://schemas.microsoft.com/office/word/2006/wordml" xmlns:wps="http://schemas.microsoft.com/office/word/2010/wordprocessingShape" mc:Ignorable="w14 w15 w16se w16cid wp14">
-  <w:abstractNum w:abstractNumId="0" w15:restartNumberingAfterBreak="0">
+<w:numbering xmlns:wpc="http://schemas.microsoft.com/office/word/2010/wordprocessingCanvas" xmlns:mo="http://schemas.microsoft.com/office/mac/office/2008/main" xmlns:mc="http://schemas.openxmlformats.org/markup-compatibility/2006" xmlns:mv="urn:schemas-microsoft-com:mac:vml" xmlns:o="urn:schemas-microsoft-com:office:office" xmlns:r="http://schemas.openxmlformats.org/officeDocument/2006/relationships" xmlns:m="http://schemas.openxmlformats.org/officeDocument/2006/math" xmlns:v="urn:schemas-microsoft-com:vml" xmlns:wp14="http://schemas.microsoft.com/office/word/2010/wordprocessingDrawing" xmlns:wp="http://schemas.openxmlformats.org/drawingml/2006/wordprocessingDrawing" xmlns:w10="urn:schemas-microsoft-com:office:word" xmlns:w="http://schemas.openxmlformats.org/wordprocessingml/2006/main" xmlns:w14="http://schemas.microsoft.com/office/word/2010/wordml" xmlns:w15="http://schemas.microsoft.com/office/word/2012/wordml" xmlns:wpg="http://schemas.microsoft.com/office/word/2010/wordprocessingGroup" xmlns:wpi="http://schemas.microsoft.com/office/word/2010/wordprocessingInk" xmlns:wne="http://schemas.microsoft.com/office/word/2006/wordml" xmlns:wps="http://schemas.microsoft.com/office/word/2010/wordprocessingShape" mc:Ignorable="w14 w15 wp14">
+  <w:abstractNum w:abstractNumId="0">
     <w:nsid w:val="17375823"/>
     <w:multiLevelType w:val="hybridMultilevel"/>
     <w:tmpl w:val="0CBE4830"/>
@@ -10476,7 +11449,7 @@
       </w:rPr>
     </w:lvl>
   </w:abstractNum>
-  <w:abstractNum w:abstractNumId="1" w15:restartNumberingAfterBreak="0">
+  <w:abstractNum w:abstractNumId="1">
     <w:nsid w:val="28FE4B97"/>
     <w:multiLevelType w:val="hybridMultilevel"/>
     <w:tmpl w:val="050276D4"/>
@@ -10565,7 +11538,7 @@
       </w:pPr>
     </w:lvl>
   </w:abstractNum>
-  <w:abstractNum w:abstractNumId="2" w15:restartNumberingAfterBreak="0">
+  <w:abstractNum w:abstractNumId="2">
     <w:nsid w:val="2DE30941"/>
     <w:multiLevelType w:val="multilevel"/>
     <w:tmpl w:val="B9128C86"/>
@@ -10584,7 +11557,7 @@
     <w:lvl w:ilvl="1">
       <w:start w:val="1"/>
       <w:numFmt w:val="decimal"/>
-      <w:pStyle w:val="Heading2"/>
+      <w:pStyle w:val="Ttulo2"/>
       <w:isLgl/>
       <w:lvlText w:val="%1.%2."/>
       <w:lvlJc w:val="left"/>
@@ -10687,7 +11660,7 @@
       </w:rPr>
     </w:lvl>
   </w:abstractNum>
-  <w:abstractNum w:abstractNumId="3" w15:restartNumberingAfterBreak="0">
+  <w:abstractNum w:abstractNumId="3">
     <w:nsid w:val="40AB190B"/>
     <w:multiLevelType w:val="hybridMultilevel"/>
     <w:tmpl w:val="C6786936"/>
@@ -10800,7 +11773,7 @@
       </w:rPr>
     </w:lvl>
   </w:abstractNum>
-  <w:abstractNum w:abstractNumId="4" w15:restartNumberingAfterBreak="0">
+  <w:abstractNum w:abstractNumId="4">
     <w:nsid w:val="54A50D18"/>
     <w:multiLevelType w:val="hybridMultilevel"/>
     <w:tmpl w:val="F0AA4AA6"/>
@@ -10932,7 +11905,7 @@
 </file>
 
 <file path=word/styles.xml><?xml version="1.0" encoding="utf-8"?>
-<w:styles xmlns:mc="http://schemas.openxmlformats.org/markup-compatibility/2006" xmlns:r="http://schemas.openxmlformats.org/officeDocument/2006/relationships" xmlns:w="http://schemas.openxmlformats.org/wordprocessingml/2006/main" xmlns:w14="http://schemas.microsoft.com/office/word/2010/wordml" xmlns:w15="http://schemas.microsoft.com/office/word/2012/wordml" xmlns:w16cid="http://schemas.microsoft.com/office/word/2016/wordml/cid" xmlns:w16se="http://schemas.microsoft.com/office/word/2015/wordml/symex" mc:Ignorable="w14 w15 w16se w16cid">
+<w:styles xmlns:mc="http://schemas.openxmlformats.org/markup-compatibility/2006" xmlns:r="http://schemas.openxmlformats.org/officeDocument/2006/relationships" xmlns:w="http://schemas.openxmlformats.org/wordprocessingml/2006/main" xmlns:w14="http://schemas.microsoft.com/office/word/2010/wordml" xmlns:w15="http://schemas.microsoft.com/office/word/2012/wordml" mc:Ignorable="w14 w15">
   <w:docDefaults>
     <w:rPrDefault>
       <w:rPr>
@@ -10944,7 +11917,7 @@
     </w:rPrDefault>
     <w:pPrDefault/>
   </w:docDefaults>
-  <w:latentStyles w:defLockedState="0" w:defUIPriority="99" w:defSemiHidden="0" w:defUnhideWhenUsed="0" w:defQFormat="0" w:count="375">
+  <w:latentStyles w:defLockedState="0" w:defUIPriority="99" w:defSemiHidden="0" w:defUnhideWhenUsed="0" w:defQFormat="0" w:count="382">
     <w:lsdException w:name="Normal" w:uiPriority="0" w:qFormat="1"/>
     <w:lsdException w:name="heading 1" w:uiPriority="9" w:qFormat="1"/>
     <w:lsdException w:name="heading 2" w:semiHidden="1" w:uiPriority="9" w:unhideWhenUsed="1" w:qFormat="1"/>
@@ -11318,18 +12291,16 @@
     <w:lsdException w:name="List Table 7 Colorful Accent 6" w:uiPriority="52"/>
     <w:lsdException w:name="Mention" w:semiHidden="1" w:unhideWhenUsed="1"/>
     <w:lsdException w:name="Smart Hyperlink" w:semiHidden="1" w:unhideWhenUsed="1"/>
-    <w:lsdException w:name="Hashtag" w:semiHidden="1" w:unhideWhenUsed="1"/>
-    <w:lsdException w:name="Unresolved Mention" w:semiHidden="1" w:unhideWhenUsed="1"/>
   </w:latentStyles>
   <w:style w:type="paragraph" w:default="1" w:styleId="Normal">
     <w:name w:val="Normal"/>
     <w:qFormat/>
   </w:style>
-  <w:style w:type="paragraph" w:styleId="Heading1">
+  <w:style w:type="paragraph" w:styleId="Ttulo1">
     <w:name w:val="heading 1"/>
     <w:basedOn w:val="Normal"/>
     <w:next w:val="Normal"/>
-    <w:link w:val="Heading1Char"/>
+    <w:link w:val="Ttulo1Car"/>
     <w:uiPriority w:val="9"/>
     <w:qFormat/>
     <w:rsid w:val="005248E0"/>
@@ -11348,11 +12319,11 @@
       <w:lang w:val="es-ES_tradnl"/>
     </w:rPr>
   </w:style>
-  <w:style w:type="paragraph" w:styleId="Heading2">
+  <w:style w:type="paragraph" w:styleId="Ttulo2">
     <w:name w:val="heading 2"/>
     <w:basedOn w:val="Normal"/>
     <w:next w:val="Normal"/>
-    <w:link w:val="Heading2Char"/>
+    <w:link w:val="Ttulo2Car"/>
     <w:uiPriority w:val="9"/>
     <w:unhideWhenUsed/>
     <w:qFormat/>
@@ -11375,13 +12346,13 @@
       <w:lang w:val="es-ES_tradnl"/>
     </w:rPr>
   </w:style>
-  <w:style w:type="character" w:default="1" w:styleId="DefaultParagraphFont">
+  <w:style w:type="character" w:default="1" w:styleId="Fuentedeprrafopredeter">
     <w:name w:val="Default Paragraph Font"/>
     <w:uiPriority w:val="1"/>
     <w:semiHidden/>
     <w:unhideWhenUsed/>
   </w:style>
-  <w:style w:type="table" w:default="1" w:styleId="TableNormal">
+  <w:style w:type="table" w:default="1" w:styleId="Tablanormal">
     <w:name w:val="Normal Table"/>
     <w:uiPriority w:val="99"/>
     <w:semiHidden/>
@@ -11396,16 +12367,16 @@
       </w:tblCellMar>
     </w:tblPr>
   </w:style>
-  <w:style w:type="numbering" w:default="1" w:styleId="NoList">
+  <w:style w:type="numbering" w:default="1" w:styleId="Sinlista">
     <w:name w:val="No List"/>
     <w:uiPriority w:val="99"/>
     <w:semiHidden/>
     <w:unhideWhenUsed/>
   </w:style>
-  <w:style w:type="character" w:customStyle="1" w:styleId="Heading1Char">
-    <w:name w:val="Heading 1 Char"/>
-    <w:basedOn w:val="DefaultParagraphFont"/>
-    <w:link w:val="Heading1"/>
+  <w:style w:type="character" w:customStyle="1" w:styleId="Ttulo1Car">
+    <w:name w:val="Título 1 Car"/>
+    <w:basedOn w:val="Fuentedeprrafopredeter"/>
+    <w:link w:val="Ttulo1"/>
     <w:uiPriority w:val="9"/>
     <w:rsid w:val="005248E0"/>
     <w:rPr>
@@ -11417,7 +12388,7 @@
       <w:lang w:val="es-ES_tradnl"/>
     </w:rPr>
   </w:style>
-  <w:style w:type="paragraph" w:styleId="ListParagraph">
+  <w:style w:type="paragraph" w:styleId="Prrafodelista">
     <w:name w:val="List Paragraph"/>
     <w:basedOn w:val="Normal"/>
     <w:uiPriority w:val="34"/>
@@ -11428,9 +12399,9 @@
       <w:contextualSpacing/>
     </w:pPr>
   </w:style>
-  <w:style w:type="paragraph" w:styleId="TOCHeading">
+  <w:style w:type="paragraph" w:styleId="TtulodeTDC">
     <w:name w:val="TOC Heading"/>
-    <w:basedOn w:val="Heading1"/>
+    <w:basedOn w:val="Ttulo1"/>
     <w:next w:val="Normal"/>
     <w:uiPriority w:val="39"/>
     <w:unhideWhenUsed/>
@@ -11447,7 +12418,7 @@
       <w:lang w:val="en-US"/>
     </w:rPr>
   </w:style>
-  <w:style w:type="paragraph" w:styleId="TOC1">
+  <w:style w:type="paragraph" w:styleId="TDC1">
     <w:name w:val="toc 1"/>
     <w:basedOn w:val="Normal"/>
     <w:next w:val="Normal"/>
@@ -11459,9 +12430,9 @@
       <w:spacing w:after="100"/>
     </w:pPr>
   </w:style>
-  <w:style w:type="character" w:styleId="Hyperlink">
+  <w:style w:type="character" w:styleId="Hipervnculo">
     <w:name w:val="Hyperlink"/>
-    <w:basedOn w:val="DefaultParagraphFont"/>
+    <w:basedOn w:val="Fuentedeprrafopredeter"/>
     <w:uiPriority w:val="99"/>
     <w:unhideWhenUsed/>
     <w:rsid w:val="005C6217"/>
@@ -11470,10 +12441,10 @@
       <w:u w:val="single"/>
     </w:rPr>
   </w:style>
-  <w:style w:type="paragraph" w:styleId="Header">
+  <w:style w:type="paragraph" w:styleId="Encabezado">
     <w:name w:val="header"/>
     <w:basedOn w:val="Normal"/>
-    <w:link w:val="HeaderChar"/>
+    <w:link w:val="EncabezadoCar"/>
     <w:uiPriority w:val="99"/>
     <w:unhideWhenUsed/>
     <w:rsid w:val="005C6217"/>
@@ -11484,17 +12455,17 @@
       </w:tabs>
     </w:pPr>
   </w:style>
-  <w:style w:type="character" w:customStyle="1" w:styleId="HeaderChar">
-    <w:name w:val="Header Char"/>
-    <w:basedOn w:val="DefaultParagraphFont"/>
-    <w:link w:val="Header"/>
+  <w:style w:type="character" w:customStyle="1" w:styleId="EncabezadoCar">
+    <w:name w:val="Encabezado Car"/>
+    <w:basedOn w:val="Fuentedeprrafopredeter"/>
+    <w:link w:val="Encabezado"/>
     <w:uiPriority w:val="99"/>
     <w:rsid w:val="005C6217"/>
   </w:style>
-  <w:style w:type="paragraph" w:styleId="Footer">
+  <w:style w:type="paragraph" w:styleId="Piedepgina">
     <w:name w:val="footer"/>
     <w:basedOn w:val="Normal"/>
-    <w:link w:val="FooterChar"/>
+    <w:link w:val="PiedepginaCar"/>
     <w:uiPriority w:val="99"/>
     <w:unhideWhenUsed/>
     <w:rsid w:val="005C6217"/>
@@ -11505,19 +12476,20 @@
       </w:tabs>
     </w:pPr>
   </w:style>
-  <w:style w:type="character" w:customStyle="1" w:styleId="FooterChar">
-    <w:name w:val="Footer Char"/>
-    <w:basedOn w:val="DefaultParagraphFont"/>
-    <w:link w:val="Footer"/>
+  <w:style w:type="character" w:customStyle="1" w:styleId="PiedepginaCar">
+    <w:name w:val="Pie de página Car"/>
+    <w:basedOn w:val="Fuentedeprrafopredeter"/>
+    <w:link w:val="Piedepgina"/>
     <w:uiPriority w:val="99"/>
     <w:rsid w:val="005C6217"/>
   </w:style>
-  <w:style w:type="table" w:styleId="TableGrid">
+  <w:style w:type="table" w:styleId="Tablaconcuadrcula">
     <w:name w:val="Table Grid"/>
-    <w:basedOn w:val="TableNormal"/>
+    <w:basedOn w:val="Tablanormal"/>
     <w:uiPriority w:val="39"/>
     <w:rsid w:val="005C6217"/>
     <w:tblPr>
+      <w:tblInd w:w="0" w:type="dxa"/>
       <w:tblBorders>
         <w:top w:val="single" w:sz="4" w:space="0" w:color="auto"/>
         <w:left w:val="single" w:sz="4" w:space="0" w:color="auto"/>
@@ -11526,12 +12498,18 @@
         <w:insideH w:val="single" w:sz="4" w:space="0" w:color="auto"/>
         <w:insideV w:val="single" w:sz="4" w:space="0" w:color="auto"/>
       </w:tblBorders>
+      <w:tblCellMar>
+        <w:top w:w="0" w:type="dxa"/>
+        <w:left w:w="108" w:type="dxa"/>
+        <w:bottom w:w="0" w:type="dxa"/>
+        <w:right w:w="108" w:type="dxa"/>
+      </w:tblCellMar>
     </w:tblPr>
   </w:style>
-  <w:style w:type="paragraph" w:styleId="FootnoteText">
+  <w:style w:type="paragraph" w:styleId="Textonotapie">
     <w:name w:val="footnote text"/>
     <w:basedOn w:val="Normal"/>
-    <w:link w:val="FootnoteTextChar"/>
+    <w:link w:val="TextonotapieCar"/>
     <w:uiPriority w:val="99"/>
     <w:semiHidden/>
     <w:unhideWhenUsed/>
@@ -11541,10 +12519,10 @@
       <w:szCs w:val="20"/>
     </w:rPr>
   </w:style>
-  <w:style w:type="character" w:customStyle="1" w:styleId="FootnoteTextChar">
-    <w:name w:val="Footnote Text Char"/>
-    <w:basedOn w:val="DefaultParagraphFont"/>
-    <w:link w:val="FootnoteText"/>
+  <w:style w:type="character" w:customStyle="1" w:styleId="TextonotapieCar">
+    <w:name w:val="Texto nota pie Car"/>
+    <w:basedOn w:val="Fuentedeprrafopredeter"/>
+    <w:link w:val="Textonotapie"/>
     <w:uiPriority w:val="99"/>
     <w:semiHidden/>
     <w:rsid w:val="00CC4382"/>
@@ -11553,9 +12531,9 @@
       <w:szCs w:val="20"/>
     </w:rPr>
   </w:style>
-  <w:style w:type="character" w:styleId="FootnoteReference">
+  <w:style w:type="character" w:styleId="Refdenotaalpie">
     <w:name w:val="footnote reference"/>
-    <w:basedOn w:val="DefaultParagraphFont"/>
+    <w:basedOn w:val="Fuentedeprrafopredeter"/>
     <w:uiPriority w:val="99"/>
     <w:semiHidden/>
     <w:unhideWhenUsed/>
@@ -11564,9 +12542,9 @@
       <w:vertAlign w:val="superscript"/>
     </w:rPr>
   </w:style>
-  <w:style w:type="character" w:styleId="UnresolvedMention">
+  <w:style w:type="character" w:customStyle="1" w:styleId="UnresolvedMention">
     <w:name w:val="Unresolved Mention"/>
-    <w:basedOn w:val="DefaultParagraphFont"/>
+    <w:basedOn w:val="Fuentedeprrafopredeter"/>
     <w:uiPriority w:val="99"/>
     <w:semiHidden/>
     <w:unhideWhenUsed/>
@@ -11576,10 +12554,10 @@
       <w:shd w:val="clear" w:color="auto" w:fill="E6E6E6"/>
     </w:rPr>
   </w:style>
-  <w:style w:type="character" w:customStyle="1" w:styleId="Heading2Char">
-    <w:name w:val="Heading 2 Char"/>
-    <w:basedOn w:val="DefaultParagraphFont"/>
-    <w:link w:val="Heading2"/>
+  <w:style w:type="character" w:customStyle="1" w:styleId="Ttulo2Car">
+    <w:name w:val="Título 2 Car"/>
+    <w:basedOn w:val="Fuentedeprrafopredeter"/>
+    <w:link w:val="Ttulo2"/>
     <w:uiPriority w:val="9"/>
     <w:rsid w:val="009C7454"/>
     <w:rPr>
@@ -11590,7 +12568,7 @@
       <w:lang w:val="es-ES_tradnl"/>
     </w:rPr>
   </w:style>
-  <w:style w:type="paragraph" w:styleId="TOC2">
+  <w:style w:type="paragraph" w:styleId="TDC2">
     <w:name w:val="toc 2"/>
     <w:basedOn w:val="Normal"/>
     <w:next w:val="Normal"/>
@@ -11911,7 +12889,7 @@
 </file>
 
 <file path=customXml/itemProps1.xml><?xml version="1.0" encoding="utf-8"?>
-<ds:datastoreItem xmlns:ds="http://schemas.openxmlformats.org/officeDocument/2006/customXml" ds:itemID="{B48817D0-FF1D-4D6E-9797-E467640411B8}">
+<ds:datastoreItem xmlns:ds="http://schemas.openxmlformats.org/officeDocument/2006/customXml" ds:itemID="{C0964AB4-7341-9F43-87E5-121E3B3F740A}">
   <ds:schemaRefs>
     <ds:schemaRef ds:uri="http://schemas.openxmlformats.org/officeDocument/2006/bibliography"/>
   </ds:schemaRefs>

</xml_diff>

<commit_message>
centrado las imagenes del manual y repasado faltas de ortografia
</commit_message>
<xml_diff>
--- a/Documentacion/Documentacion.docx
+++ b/Documentacion/Documentacion.docx
@@ -1,6 +1,6 @@
 
 <file path=word/document.xml><?xml version="1.0" encoding="utf-8"?>
-<w:document xmlns:wpc="http://schemas.microsoft.com/office/word/2010/wordprocessingCanvas" xmlns:mo="http://schemas.microsoft.com/office/mac/office/2008/main" xmlns:mc="http://schemas.openxmlformats.org/markup-compatibility/2006" xmlns:mv="urn:schemas-microsoft-com:mac:vml" xmlns:o="urn:schemas-microsoft-com:office:office" xmlns:r="http://schemas.openxmlformats.org/officeDocument/2006/relationships" xmlns:m="http://schemas.openxmlformats.org/officeDocument/2006/math" xmlns:v="urn:schemas-microsoft-com:vml" xmlns:wp14="http://schemas.microsoft.com/office/word/2010/wordprocessingDrawing" xmlns:wp="http://schemas.openxmlformats.org/drawingml/2006/wordprocessingDrawing" xmlns:w10="urn:schemas-microsoft-com:office:word" xmlns:w="http://schemas.openxmlformats.org/wordprocessingml/2006/main" xmlns:w14="http://schemas.microsoft.com/office/word/2010/wordml" xmlns:w15="http://schemas.microsoft.com/office/word/2012/wordml" xmlns:wpg="http://schemas.microsoft.com/office/word/2010/wordprocessingGroup" xmlns:wpi="http://schemas.microsoft.com/office/word/2010/wordprocessingInk" xmlns:wne="http://schemas.microsoft.com/office/word/2006/wordml" xmlns:wps="http://schemas.microsoft.com/office/word/2010/wordprocessingShape" mc:Ignorable="w14 w15 wp14">
+<w:document xmlns:wpc="http://schemas.microsoft.com/office/word/2010/wordprocessingCanvas" xmlns:cx="http://schemas.microsoft.com/office/drawing/2014/chartex" xmlns:cx1="http://schemas.microsoft.com/office/drawing/2015/9/8/chartex" xmlns:cx2="http://schemas.microsoft.com/office/drawing/2015/10/21/chartex" xmlns:cx3="http://schemas.microsoft.com/office/drawing/2016/5/9/chartex" xmlns:cx4="http://schemas.microsoft.com/office/drawing/2016/5/10/chartex" xmlns:cx5="http://schemas.microsoft.com/office/drawing/2016/5/11/chartex" xmlns:cx6="http://schemas.microsoft.com/office/drawing/2016/5/12/chartex" xmlns:cx7="http://schemas.microsoft.com/office/drawing/2016/5/13/chartex" xmlns:cx8="http://schemas.microsoft.com/office/drawing/2016/5/14/chartex" xmlns:mc="http://schemas.openxmlformats.org/markup-compatibility/2006" xmlns:aink="http://schemas.microsoft.com/office/drawing/2016/ink" xmlns:am3d="http://schemas.microsoft.com/office/drawing/2017/model3d" xmlns:o="urn:schemas-microsoft-com:office:office" xmlns:r="http://schemas.openxmlformats.org/officeDocument/2006/relationships" xmlns:m="http://schemas.openxmlformats.org/officeDocument/2006/math" xmlns:v="urn:schemas-microsoft-com:vml" xmlns:wp14="http://schemas.microsoft.com/office/word/2010/wordprocessingDrawing" xmlns:wp="http://schemas.openxmlformats.org/drawingml/2006/wordprocessingDrawing" xmlns:w10="urn:schemas-microsoft-com:office:word" xmlns:w="http://schemas.openxmlformats.org/wordprocessingml/2006/main" xmlns:w14="http://schemas.microsoft.com/office/word/2010/wordml" xmlns:w15="http://schemas.microsoft.com/office/word/2012/wordml" xmlns:w16cid="http://schemas.microsoft.com/office/word/2016/wordml/cid" xmlns:w16se="http://schemas.microsoft.com/office/word/2015/wordml/symex" xmlns:wpg="http://schemas.microsoft.com/office/word/2010/wordprocessingGroup" xmlns:wpi="http://schemas.microsoft.com/office/word/2010/wordprocessingInk" xmlns:wne="http://schemas.microsoft.com/office/word/2006/wordml" xmlns:wps="http://schemas.microsoft.com/office/word/2010/wordprocessingShape" mc:Ignorable="w14 w15 w16se w16cid wp14">
   <w:body>
     <w:sdt>
       <w:sdtPr>
@@ -26,7 +26,7 @@
       <w:sdtContent>
         <w:p>
           <w:pPr>
-            <w:pStyle w:val="TtulodeTDC"/>
+            <w:pStyle w:val="TOCHeading"/>
             <w:shd w:val="clear" w:color="auto" w:fill="FFFFFF" w:themeFill="background1"/>
             <w:rPr>
               <w:rFonts w:ascii="Arial Narrow" w:hAnsi="Arial Narrow"/>
@@ -45,7 +45,7 @@
         </w:p>
         <w:p>
           <w:pPr>
-            <w:pStyle w:val="TDC1"/>
+            <w:pStyle w:val="TOC1"/>
             <w:tabs>
               <w:tab w:val="left" w:pos="440"/>
               <w:tab w:val="right" w:leader="dot" w:pos="9350"/>
@@ -79,7 +79,7 @@
           <w:hyperlink w:anchor="_Toc512957917" w:history="1">
             <w:r>
               <w:rPr>
-                <w:rStyle w:val="Hipervnculo"/>
+                <w:rStyle w:val="Hyperlink"/>
                 <w:noProof/>
               </w:rPr>
               <w:t>1.</w:t>
@@ -93,7 +93,7 @@
             </w:r>
             <w:r>
               <w:rPr>
-                <w:rStyle w:val="Hipervnculo"/>
+                <w:rStyle w:val="Hyperlink"/>
                 <w:noProof/>
               </w:rPr>
               <w:t>ANÁLISIS: DESCRIPCIÓN DEL PROBLEMA A RESOLVER</w:t>
@@ -150,7 +150,7 @@
         </w:p>
         <w:p>
           <w:pPr>
-            <w:pStyle w:val="TDC1"/>
+            <w:pStyle w:val="TOC1"/>
             <w:tabs>
               <w:tab w:val="left" w:pos="440"/>
               <w:tab w:val="right" w:leader="dot" w:pos="9350"/>
@@ -163,7 +163,7 @@
           <w:hyperlink w:anchor="_Toc512957918" w:history="1">
             <w:r>
               <w:rPr>
-                <w:rStyle w:val="Hipervnculo"/>
+                <w:rStyle w:val="Hyperlink"/>
                 <w:noProof/>
               </w:rPr>
               <w:t>2.</w:t>
@@ -177,7 +177,7 @@
             </w:r>
             <w:r>
               <w:rPr>
-                <w:rStyle w:val="Hipervnculo"/>
+                <w:rStyle w:val="Hyperlink"/>
                 <w:noProof/>
               </w:rPr>
               <w:t>REQUERIMIENTOS</w:t>
@@ -234,7 +234,7 @@
         </w:p>
         <w:p>
           <w:pPr>
-            <w:pStyle w:val="TDC2"/>
+            <w:pStyle w:val="TOC2"/>
             <w:rPr>
               <w:rFonts w:eastAsiaTheme="minorEastAsia"/>
               <w:noProof/>
@@ -243,7 +243,7 @@
           <w:hyperlink w:anchor="_Toc512957919" w:history="1">
             <w:r>
               <w:rPr>
-                <w:rStyle w:val="Hipervnculo"/>
+                <w:rStyle w:val="Hyperlink"/>
                 <w:noProof/>
               </w:rPr>
               <w:t>2.1.</w:t>
@@ -257,7 +257,7 @@
             </w:r>
             <w:r>
               <w:rPr>
-                <w:rStyle w:val="Hipervnculo"/>
+                <w:rStyle w:val="Hyperlink"/>
                 <w:noProof/>
               </w:rPr>
               <w:t>REQUISITOS FUNCIONALES</w:t>
@@ -314,7 +314,7 @@
         </w:p>
         <w:p>
           <w:pPr>
-            <w:pStyle w:val="TDC2"/>
+            <w:pStyle w:val="TOC2"/>
             <w:rPr>
               <w:rFonts w:eastAsiaTheme="minorEastAsia"/>
               <w:noProof/>
@@ -323,7 +323,7 @@
           <w:hyperlink w:anchor="_Toc512957920" w:history="1">
             <w:r>
               <w:rPr>
-                <w:rStyle w:val="Hipervnculo"/>
+                <w:rStyle w:val="Hyperlink"/>
                 <w:noProof/>
               </w:rPr>
               <w:t>2.2.</w:t>
@@ -337,7 +337,7 @@
             </w:r>
             <w:r>
               <w:rPr>
-                <w:rStyle w:val="Hipervnculo"/>
+                <w:rStyle w:val="Hyperlink"/>
                 <w:noProof/>
               </w:rPr>
               <w:t>REQUISITOS NO FUNCIONALES</w:t>
@@ -394,7 +394,7 @@
         </w:p>
         <w:p>
           <w:pPr>
-            <w:pStyle w:val="TDC2"/>
+            <w:pStyle w:val="TOC2"/>
             <w:rPr>
               <w:rFonts w:eastAsiaTheme="minorEastAsia"/>
               <w:noProof/>
@@ -403,7 +403,7 @@
           <w:hyperlink w:anchor="_Toc512957921" w:history="1">
             <w:r>
               <w:rPr>
-                <w:rStyle w:val="Hipervnculo"/>
+                <w:rStyle w:val="Hyperlink"/>
                 <w:noProof/>
               </w:rPr>
               <w:t>2.3.</w:t>
@@ -417,7 +417,7 @@
             </w:r>
             <w:r>
               <w:rPr>
-                <w:rStyle w:val="Hipervnculo"/>
+                <w:rStyle w:val="Hyperlink"/>
                 <w:noProof/>
               </w:rPr>
               <w:t>MODELO DE DATOS</w:t>
@@ -474,7 +474,7 @@
         </w:p>
         <w:p>
           <w:pPr>
-            <w:pStyle w:val="TDC2"/>
+            <w:pStyle w:val="TOC2"/>
             <w:rPr>
               <w:rFonts w:eastAsiaTheme="minorEastAsia"/>
               <w:noProof/>
@@ -483,7 +483,7 @@
           <w:hyperlink w:anchor="_Toc512957922" w:history="1">
             <w:r>
               <w:rPr>
-                <w:rStyle w:val="Hipervnculo"/>
+                <w:rStyle w:val="Hyperlink"/>
                 <w:noProof/>
               </w:rPr>
               <w:t>2.4.</w:t>
@@ -497,7 +497,7 @@
             </w:r>
             <w:r>
               <w:rPr>
-                <w:rStyle w:val="Hipervnculo"/>
+                <w:rStyle w:val="Hyperlink"/>
                 <w:noProof/>
               </w:rPr>
               <w:t>DIAGRAMA DE CASOS DE USO</w:t>
@@ -554,7 +554,7 @@
         </w:p>
         <w:p>
           <w:pPr>
-            <w:pStyle w:val="TDC2"/>
+            <w:pStyle w:val="TOC2"/>
             <w:rPr>
               <w:rFonts w:eastAsiaTheme="minorEastAsia"/>
               <w:noProof/>
@@ -563,7 +563,7 @@
           <w:hyperlink w:anchor="_Toc512957923" w:history="1">
             <w:r>
               <w:rPr>
-                <w:rStyle w:val="Hipervnculo"/>
+                <w:rStyle w:val="Hyperlink"/>
                 <w:noProof/>
               </w:rPr>
               <w:t>2.5.</w:t>
@@ -577,7 +577,7 @@
             </w:r>
             <w:r>
               <w:rPr>
-                <w:rStyle w:val="Hipervnculo"/>
+                <w:rStyle w:val="Hyperlink"/>
                 <w:noProof/>
               </w:rPr>
               <w:t>RESTRICCIONES FUNCIONALES</w:t>
@@ -634,7 +634,7 @@
         </w:p>
         <w:p>
           <w:pPr>
-            <w:pStyle w:val="TDC1"/>
+            <w:pStyle w:val="TOC1"/>
             <w:tabs>
               <w:tab w:val="left" w:pos="440"/>
               <w:tab w:val="right" w:leader="dot" w:pos="9350"/>
@@ -647,7 +647,7 @@
           <w:hyperlink w:anchor="_Toc512957924" w:history="1">
             <w:r>
               <w:rPr>
-                <w:rStyle w:val="Hipervnculo"/>
+                <w:rStyle w:val="Hyperlink"/>
                 <w:noProof/>
               </w:rPr>
               <w:t>3.</w:t>
@@ -661,7 +661,7 @@
             </w:r>
             <w:r>
               <w:rPr>
-                <w:rStyle w:val="Hipervnculo"/>
+                <w:rStyle w:val="Hyperlink"/>
                 <w:noProof/>
               </w:rPr>
               <w:t>DISEÑO: ESQUEMA FUNCIONAL Y DE COMPONENTES</w:t>
@@ -718,7 +718,7 @@
         </w:p>
         <w:p>
           <w:pPr>
-            <w:pStyle w:val="TDC1"/>
+            <w:pStyle w:val="TOC1"/>
             <w:tabs>
               <w:tab w:val="left" w:pos="440"/>
               <w:tab w:val="right" w:leader="dot" w:pos="9350"/>
@@ -731,7 +731,7 @@
           <w:hyperlink w:anchor="_Toc512957925" w:history="1">
             <w:r>
               <w:rPr>
-                <w:rStyle w:val="Hipervnculo"/>
+                <w:rStyle w:val="Hyperlink"/>
                 <w:noProof/>
               </w:rPr>
               <w:t>4.</w:t>
@@ -745,7 +745,7 @@
             </w:r>
             <w:r>
               <w:rPr>
-                <w:rStyle w:val="Hipervnculo"/>
+                <w:rStyle w:val="Hyperlink"/>
                 <w:noProof/>
               </w:rPr>
               <w:t>DISEÑO: DIAGRAMA UML</w:t>
@@ -802,7 +802,7 @@
         </w:p>
         <w:p>
           <w:pPr>
-            <w:pStyle w:val="TDC1"/>
+            <w:pStyle w:val="TOC1"/>
             <w:tabs>
               <w:tab w:val="left" w:pos="440"/>
               <w:tab w:val="right" w:leader="dot" w:pos="9350"/>
@@ -815,7 +815,7 @@
           <w:hyperlink w:anchor="_Toc512957926" w:history="1">
             <w:r>
               <w:rPr>
-                <w:rStyle w:val="Hipervnculo"/>
+                <w:rStyle w:val="Hyperlink"/>
                 <w:noProof/>
               </w:rPr>
               <w:t>5.</w:t>
@@ -829,7 +829,7 @@
             </w:r>
             <w:r>
               <w:rPr>
-                <w:rStyle w:val="Hipervnculo"/>
+                <w:rStyle w:val="Hyperlink"/>
                 <w:noProof/>
               </w:rPr>
               <w:t>DOCUMENTACIÓN DEL CÓDIGO</w:t>
@@ -886,7 +886,7 @@
         </w:p>
         <w:p>
           <w:pPr>
-            <w:pStyle w:val="TDC1"/>
+            <w:pStyle w:val="TOC1"/>
             <w:tabs>
               <w:tab w:val="left" w:pos="440"/>
               <w:tab w:val="right" w:leader="dot" w:pos="9350"/>
@@ -899,7 +899,7 @@
           <w:hyperlink w:anchor="_Toc512957927" w:history="1">
             <w:r>
               <w:rPr>
-                <w:rStyle w:val="Hipervnculo"/>
+                <w:rStyle w:val="Hyperlink"/>
                 <w:noProof/>
               </w:rPr>
               <w:t>6.</w:t>
@@ -913,7 +913,7 @@
             </w:r>
             <w:r>
               <w:rPr>
-                <w:rStyle w:val="Hipervnculo"/>
+                <w:rStyle w:val="Hyperlink"/>
                 <w:noProof/>
               </w:rPr>
               <w:t>DEPENDENCIAS MAVEN</w:t>
@@ -970,7 +970,7 @@
         </w:p>
         <w:p>
           <w:pPr>
-            <w:pStyle w:val="TDC1"/>
+            <w:pStyle w:val="TOC1"/>
             <w:tabs>
               <w:tab w:val="left" w:pos="440"/>
               <w:tab w:val="right" w:leader="dot" w:pos="9350"/>
@@ -983,7 +983,7 @@
           <w:hyperlink w:anchor="_Toc512957928" w:history="1">
             <w:r>
               <w:rPr>
-                <w:rStyle w:val="Hipervnculo"/>
+                <w:rStyle w:val="Hyperlink"/>
                 <w:noProof/>
               </w:rPr>
               <w:t>7.</w:t>
@@ -997,7 +997,7 @@
             </w:r>
             <w:r>
               <w:rPr>
-                <w:rStyle w:val="Hipervnculo"/>
+                <w:rStyle w:val="Hyperlink"/>
                 <w:noProof/>
               </w:rPr>
               <w:t>DISEÑO DE LA BASE DE DATOS</w:t>
@@ -1054,7 +1054,7 @@
         </w:p>
         <w:p>
           <w:pPr>
-            <w:pStyle w:val="TDC2"/>
+            <w:pStyle w:val="TOC2"/>
             <w:rPr>
               <w:rFonts w:eastAsiaTheme="minorEastAsia"/>
               <w:noProof/>
@@ -1063,7 +1063,7 @@
           <w:hyperlink w:anchor="_Toc512957929" w:history="1">
             <w:r>
               <w:rPr>
-                <w:rStyle w:val="Hipervnculo"/>
+                <w:rStyle w:val="Hyperlink"/>
                 <w:noProof/>
               </w:rPr>
               <w:t>7.1.</w:t>
@@ -1077,7 +1077,7 @@
             </w:r>
             <w:r>
               <w:rPr>
-                <w:rStyle w:val="Hipervnculo"/>
+                <w:rStyle w:val="Hyperlink"/>
                 <w:noProof/>
               </w:rPr>
               <w:t>ENTIDAD RELACIÓN</w:t>
@@ -1134,7 +1134,7 @@
         </w:p>
         <w:p>
           <w:pPr>
-            <w:pStyle w:val="TDC2"/>
+            <w:pStyle w:val="TOC2"/>
             <w:rPr>
               <w:rFonts w:eastAsiaTheme="minorEastAsia"/>
               <w:noProof/>
@@ -1143,7 +1143,7 @@
           <w:hyperlink w:anchor="_Toc512957930" w:history="1">
             <w:r>
               <w:rPr>
-                <w:rStyle w:val="Hipervnculo"/>
+                <w:rStyle w:val="Hyperlink"/>
                 <w:noProof/>
               </w:rPr>
               <w:t>7.2.</w:t>
@@ -1157,7 +1157,7 @@
             </w:r>
             <w:r>
               <w:rPr>
-                <w:rStyle w:val="Hipervnculo"/>
+                <w:rStyle w:val="Hyperlink"/>
                 <w:noProof/>
               </w:rPr>
               <w:t>IMPLEMENTACIÓN FÍSICA</w:t>
@@ -1214,7 +1214,7 @@
         </w:p>
         <w:p>
           <w:pPr>
-            <w:pStyle w:val="TDC1"/>
+            <w:pStyle w:val="TOC1"/>
             <w:tabs>
               <w:tab w:val="left" w:pos="440"/>
               <w:tab w:val="right" w:leader="dot" w:pos="9350"/>
@@ -1227,7 +1227,7 @@
           <w:hyperlink w:anchor="_Toc512957931" w:history="1">
             <w:r>
               <w:rPr>
-                <w:rStyle w:val="Hipervnculo"/>
+                <w:rStyle w:val="Hyperlink"/>
                 <w:noProof/>
               </w:rPr>
               <w:t>8.</w:t>
@@ -1241,7 +1241,7 @@
             </w:r>
             <w:r>
               <w:rPr>
-                <w:rStyle w:val="Hipervnculo"/>
+                <w:rStyle w:val="Hyperlink"/>
                 <w:noProof/>
               </w:rPr>
               <w:t>MANUAL DE USUARIO</w:t>
@@ -1298,7 +1298,7 @@
         </w:p>
         <w:p>
           <w:pPr>
-            <w:pStyle w:val="TDC1"/>
+            <w:pStyle w:val="TOC1"/>
             <w:tabs>
               <w:tab w:val="left" w:pos="440"/>
               <w:tab w:val="right" w:leader="dot" w:pos="9350"/>
@@ -1311,7 +1311,7 @@
           <w:hyperlink w:anchor="_Toc512957932" w:history="1">
             <w:r>
               <w:rPr>
-                <w:rStyle w:val="Hipervnculo"/>
+                <w:rStyle w:val="Hyperlink"/>
                 <w:noProof/>
               </w:rPr>
               <w:t>9.</w:t>
@@ -1325,7 +1325,7 @@
             </w:r>
             <w:r>
               <w:rPr>
-                <w:rStyle w:val="Hipervnculo"/>
+                <w:rStyle w:val="Hyperlink"/>
                 <w:noProof/>
               </w:rPr>
               <w:t>APORTACIONES EXTRAORDINARIAS</w:t>
@@ -1399,7 +1399,7 @@
     </w:sdt>
     <w:p>
       <w:pPr>
-        <w:pStyle w:val="Ttulo1"/>
+        <w:pStyle w:val="Heading1"/>
         <w:numPr>
           <w:ilvl w:val="0"/>
           <w:numId w:val="2"/>
@@ -1474,7 +1474,7 @@
       </w:r>
       <w:r>
         <w:rPr>
-          <w:rStyle w:val="Refdenotaalpie"/>
+          <w:rStyle w:val="FootnoteReference"/>
           <w:rFonts w:ascii="Arial Narrow" w:hAnsi="Arial Narrow"/>
           <w:i/>
           <w:sz w:val="24"/>
@@ -1733,7 +1733,7 @@
     </w:p>
     <w:p>
       <w:pPr>
-        <w:pStyle w:val="Ttulo1"/>
+        <w:pStyle w:val="Heading1"/>
         <w:numPr>
           <w:ilvl w:val="0"/>
           <w:numId w:val="2"/>
@@ -1748,7 +1748,7 @@
     </w:p>
     <w:p>
       <w:pPr>
-        <w:pStyle w:val="Ttulo2"/>
+        <w:pStyle w:val="Heading2"/>
         <w:spacing w:after="240"/>
       </w:pPr>
       <w:bookmarkStart w:id="2" w:name="_Toc512957919"/>
@@ -1759,7 +1759,7 @@
     </w:p>
     <w:tbl>
       <w:tblPr>
-        <w:tblStyle w:val="Tablaconcuadrcula"/>
+        <w:tblStyle w:val="TableGrid"/>
         <w:tblW w:w="0" w:type="auto"/>
         <w:tblLook w:val="04A0" w:firstRow="1" w:lastRow="0" w:firstColumn="1" w:lastColumn="0" w:noHBand="0" w:noVBand="1"/>
       </w:tblPr>
@@ -2381,7 +2381,7 @@
     </w:p>
     <w:p>
       <w:pPr>
-        <w:pStyle w:val="Ttulo2"/>
+        <w:pStyle w:val="Heading2"/>
       </w:pPr>
       <w:bookmarkStart w:id="3" w:name="_Toc512957920"/>
       <w:r>
@@ -2400,7 +2400,7 @@
     </w:p>
     <w:tbl>
       <w:tblPr>
-        <w:tblStyle w:val="Tablaconcuadrcula"/>
+        <w:tblStyle w:val="TableGrid"/>
         <w:tblW w:w="0" w:type="auto"/>
         <w:tblLook w:val="04A0" w:firstRow="1" w:lastRow="0" w:firstColumn="1" w:lastColumn="0" w:noHBand="0" w:noVBand="1"/>
       </w:tblPr>
@@ -2693,7 +2693,7 @@
     </w:p>
     <w:p>
       <w:pPr>
-        <w:pStyle w:val="Ttulo2"/>
+        <w:pStyle w:val="Heading2"/>
         <w:spacing w:after="240"/>
       </w:pPr>
       <w:bookmarkStart w:id="4" w:name="_Toc512957921"/>
@@ -2751,10 +2751,10 @@
             <v:path o:extrusionok="f" gradientshapeok="t" o:connecttype="rect"/>
             <o:lock v:ext="edit" aspectratio="t"/>
           </v:shapetype>
-          <v:shape id="_x0000_i1025" type="#_x0000_t75" style="width:467.15pt;height:403.55pt" o:ole="">
+          <v:shape id="_x0000_i1025" type="#_x0000_t75" style="width:466.4pt;height:403pt" o:ole="">
             <v:imagedata r:id="rId8" o:title=""/>
           </v:shape>
-          <o:OLEObject Type="Embed" ProgID="Visio.Drawing.15" ShapeID="_x0000_i1025" DrawAspect="Content" ObjectID="_1586704338" r:id="rId9"/>
+          <o:OLEObject Type="Embed" ProgID="Visio.Drawing.15" ShapeID="_x0000_i1025" DrawAspect="Content" ObjectID="_1586705516" r:id="rId9"/>
         </w:object>
       </w:r>
     </w:p>
@@ -2768,7 +2768,7 @@
     </w:p>
     <w:p>
       <w:pPr>
-        <w:pStyle w:val="Ttulo2"/>
+        <w:pStyle w:val="Heading2"/>
         <w:spacing w:after="240"/>
       </w:pPr>
       <w:bookmarkStart w:id="5" w:name="_Toc512957922"/>
@@ -2809,16 +2809,16 @@
       </w:pPr>
       <w:r>
         <w:object w:dxaOrig="6253" w:dyaOrig="12673" w14:anchorId="372E9188">
-          <v:shape id="_x0000_i1026" type="#_x0000_t75" style="width:312.3pt;height:632.95pt" o:ole="">
+          <v:shape id="_x0000_i1026" type="#_x0000_t75" style="width:312.7pt;height:632.95pt" o:ole="">
             <v:imagedata r:id="rId10" o:title=""/>
           </v:shape>
-          <o:OLEObject Type="Embed" ProgID="Visio.Drawing.15" ShapeID="_x0000_i1026" DrawAspect="Content" ObjectID="_1586704339" r:id="rId11"/>
+          <o:OLEObject Type="Embed" ProgID="Visio.Drawing.15" ShapeID="_x0000_i1026" DrawAspect="Content" ObjectID="_1586705517" r:id="rId11"/>
         </w:object>
       </w:r>
     </w:p>
     <w:p>
       <w:pPr>
-        <w:pStyle w:val="Ttulo2"/>
+        <w:pStyle w:val="Heading2"/>
         <w:spacing w:after="240"/>
       </w:pPr>
       <w:bookmarkStart w:id="6" w:name="_Toc512957923"/>
@@ -2850,7 +2850,7 @@
     </w:p>
     <w:p>
       <w:pPr>
-        <w:pStyle w:val="Prrafodelista"/>
+        <w:pStyle w:val="ListParagraph"/>
         <w:numPr>
           <w:ilvl w:val="0"/>
           <w:numId w:val="4"/>
@@ -2911,7 +2911,7 @@
     </w:p>
     <w:p>
       <w:pPr>
-        <w:pStyle w:val="Prrafodelista"/>
+        <w:pStyle w:val="ListParagraph"/>
         <w:numPr>
           <w:ilvl w:val="0"/>
           <w:numId w:val="4"/>
@@ -2936,7 +2936,7 @@
     </w:p>
     <w:p>
       <w:pPr>
-        <w:pStyle w:val="Prrafodelista"/>
+        <w:pStyle w:val="ListParagraph"/>
         <w:numPr>
           <w:ilvl w:val="0"/>
           <w:numId w:val="4"/>
@@ -2961,7 +2961,7 @@
     </w:p>
     <w:p>
       <w:pPr>
-        <w:pStyle w:val="Prrafodelista"/>
+        <w:pStyle w:val="ListParagraph"/>
         <w:numPr>
           <w:ilvl w:val="0"/>
           <w:numId w:val="4"/>
@@ -2986,7 +2986,7 @@
     </w:p>
     <w:p>
       <w:pPr>
-        <w:pStyle w:val="Ttulo1"/>
+        <w:pStyle w:val="Heading1"/>
         <w:numPr>
           <w:ilvl w:val="0"/>
           <w:numId w:val="2"/>
@@ -3040,7 +3040,7 @@
     </w:p>
     <w:p>
       <w:pPr>
-        <w:pStyle w:val="Prrafodelista"/>
+        <w:pStyle w:val="ListParagraph"/>
         <w:numPr>
           <w:ilvl w:val="0"/>
           <w:numId w:val="5"/>
@@ -3153,7 +3153,7 @@
     </w:p>
     <w:p>
       <w:pPr>
-        <w:pStyle w:val="Prrafodelista"/>
+        <w:pStyle w:val="ListParagraph"/>
         <w:numPr>
           <w:ilvl w:val="0"/>
           <w:numId w:val="5"/>
@@ -3248,7 +3248,7 @@
     </w:p>
     <w:tbl>
       <w:tblPr>
-        <w:tblStyle w:val="Tablaconcuadrcula"/>
+        <w:tblStyle w:val="TableGrid"/>
         <w:tblW w:w="0" w:type="auto"/>
         <w:tblLook w:val="04A0" w:firstRow="1" w:lastRow="0" w:firstColumn="1" w:lastColumn="0" w:noHBand="0" w:noVBand="1"/>
       </w:tblPr>
@@ -4030,7 +4030,7 @@
     </w:p>
     <w:tbl>
       <w:tblPr>
-        <w:tblStyle w:val="Tablaconcuadrcula"/>
+        <w:tblStyle w:val="TableGrid"/>
         <w:tblW w:w="0" w:type="auto"/>
         <w:tblLook w:val="04A0" w:firstRow="1" w:lastRow="0" w:firstColumn="1" w:lastColumn="0" w:noHBand="0" w:noVBand="1"/>
       </w:tblPr>
@@ -4723,7 +4723,7 @@
     </w:p>
     <w:p>
       <w:pPr>
-        <w:pStyle w:val="Ttulo1"/>
+        <w:pStyle w:val="Heading1"/>
         <w:numPr>
           <w:ilvl w:val="0"/>
           <w:numId w:val="2"/>
@@ -4813,7 +4813,7 @@
     </w:p>
     <w:tbl>
       <w:tblPr>
-        <w:tblStyle w:val="Tablaconcuadrcula"/>
+        <w:tblStyle w:val="TableGrid"/>
         <w:tblW w:w="0" w:type="auto"/>
         <w:tblLook w:val="04A0" w:firstRow="1" w:lastRow="0" w:firstColumn="1" w:lastColumn="0" w:noHBand="0" w:noVBand="1"/>
       </w:tblPr>
@@ -6682,7 +6682,7 @@
     </w:p>
     <w:p>
       <w:pPr>
-        <w:pStyle w:val="Ttulo1"/>
+        <w:pStyle w:val="Heading1"/>
         <w:numPr>
           <w:ilvl w:val="0"/>
           <w:numId w:val="2"/>
@@ -6863,7 +6863,7 @@
     </w:p>
     <w:p>
       <w:pPr>
-        <w:pStyle w:val="Ttulo1"/>
+        <w:pStyle w:val="Heading1"/>
         <w:numPr>
           <w:ilvl w:val="0"/>
           <w:numId w:val="2"/>
@@ -6970,7 +6970,7 @@
     </w:p>
     <w:p>
       <w:pPr>
-        <w:pStyle w:val="Ttulo1"/>
+        <w:pStyle w:val="Heading1"/>
         <w:numPr>
           <w:ilvl w:val="0"/>
           <w:numId w:val="2"/>
@@ -6985,7 +6985,7 @@
     </w:p>
     <w:p>
       <w:pPr>
-        <w:pStyle w:val="Ttulo2"/>
+        <w:pStyle w:val="Heading2"/>
         <w:spacing w:after="240"/>
       </w:pPr>
       <w:bookmarkStart w:id="12" w:name="_Toc512957929"/>
@@ -7037,10 +7037,10 @@
       </w:pPr>
       <w:r>
         <w:object w:dxaOrig="16185" w:dyaOrig="12285" w14:anchorId="3DF73A05">
-          <v:shape id="_x0000_i1027" type="#_x0000_t75" style="width:468pt;height:355pt" o:ole="">
+          <v:shape id="_x0000_i1027" type="#_x0000_t75" style="width:467.45pt;height:354.65pt" o:ole="">
             <v:imagedata r:id="rId16" o:title=""/>
           </v:shape>
-          <o:OLEObject Type="Embed" ProgID="Visio.Drawing.15" ShapeID="_x0000_i1027" DrawAspect="Content" ObjectID="_1586704340" r:id="rId17"/>
+          <o:OLEObject Type="Embed" ProgID="Visio.Drawing.15" ShapeID="_x0000_i1027" DrawAspect="Content" ObjectID="_1586705518" r:id="rId17"/>
         </w:object>
       </w:r>
     </w:p>
@@ -7064,7 +7064,7 @@
     </w:p>
     <w:tbl>
       <w:tblPr>
-        <w:tblStyle w:val="Tablaconcuadrcula"/>
+        <w:tblStyle w:val="TableGrid"/>
         <w:tblW w:w="0" w:type="auto"/>
         <w:tblLook w:val="04A0" w:firstRow="1" w:lastRow="0" w:firstColumn="1" w:lastColumn="0" w:noHBand="0" w:noVBand="1"/>
       </w:tblPr>
@@ -7382,7 +7382,7 @@
     </w:p>
     <w:tbl>
       <w:tblPr>
-        <w:tblStyle w:val="Tablaconcuadrcula"/>
+        <w:tblStyle w:val="TableGrid"/>
         <w:tblW w:w="0" w:type="auto"/>
         <w:tblLook w:val="04A0" w:firstRow="1" w:lastRow="0" w:firstColumn="1" w:lastColumn="0" w:noHBand="0" w:noVBand="1"/>
       </w:tblPr>
@@ -7780,7 +7780,7 @@
     </w:p>
     <w:p>
       <w:pPr>
-        <w:pStyle w:val="Ttulo2"/>
+        <w:pStyle w:val="Heading2"/>
         <w:spacing w:after="240"/>
       </w:pPr>
       <w:bookmarkStart w:id="13" w:name="_Toc512957930"/>
@@ -7905,7 +7905,7 @@
     </w:p>
     <w:tbl>
       <w:tblPr>
-        <w:tblStyle w:val="Tablaconcuadrcula"/>
+        <w:tblStyle w:val="TableGrid"/>
         <w:tblW w:w="0" w:type="auto"/>
         <w:tblLook w:val="04A0" w:firstRow="1" w:lastRow="0" w:firstColumn="1" w:lastColumn="0" w:noHBand="0" w:noVBand="1"/>
       </w:tblPr>
@@ -9800,7 +9800,7 @@
     </w:p>
     <w:p>
       <w:pPr>
-        <w:pStyle w:val="Ttulo1"/>
+        <w:pStyle w:val="Heading1"/>
         <w:numPr>
           <w:ilvl w:val="0"/>
           <w:numId w:val="2"/>
@@ -9822,11 +9822,17 @@
     <w:p>
       <w:pPr>
         <w:rPr>
-          <w:lang w:val="es-ES_tradnl"/>
-        </w:rPr>
-      </w:pPr>
-      <w:r>
-        <w:rPr>
+          <w:rFonts w:ascii="Arial Narrow" w:hAnsi="Arial Narrow"/>
+          <w:sz w:val="24"/>
+          <w:szCs w:val="24"/>
+          <w:lang w:val="es-ES_tradnl"/>
+        </w:rPr>
+      </w:pPr>
+      <w:r>
+        <w:rPr>
+          <w:rFonts w:ascii="Arial Narrow" w:hAnsi="Arial Narrow"/>
+          <w:sz w:val="24"/>
+          <w:szCs w:val="24"/>
           <w:lang w:val="es-ES_tradnl"/>
         </w:rPr>
         <w:t>Tras abrir la página web por primera vez, nos encontraremos con lo siguiente:</w:t>
@@ -9835,19 +9841,29 @@
     <w:p>
       <w:pPr>
         <w:rPr>
+          <w:rFonts w:ascii="Arial Narrow" w:hAnsi="Arial Narrow"/>
+          <w:sz w:val="24"/>
+          <w:szCs w:val="24"/>
           <w:lang w:val="es-ES_tradnl"/>
         </w:rPr>
       </w:pPr>
     </w:p>
     <w:p>
       <w:pPr>
-        <w:rPr>
-          <w:lang w:val="es-ES_tradnl"/>
-        </w:rPr>
-      </w:pPr>
-      <w:r>
-        <w:rPr>
+        <w:jc w:val="center"/>
+        <w:rPr>
+          <w:rFonts w:ascii="Arial Narrow" w:hAnsi="Arial Narrow"/>
+          <w:sz w:val="24"/>
+          <w:szCs w:val="24"/>
+          <w:lang w:val="es-ES_tradnl"/>
+        </w:rPr>
+      </w:pPr>
+      <w:r>
+        <w:rPr>
+          <w:rFonts w:ascii="Arial Narrow" w:hAnsi="Arial Narrow"/>
           <w:noProof/>
+          <w:sz w:val="24"/>
+          <w:szCs w:val="24"/>
           <w:lang w:val="es-ES_tradnl" w:eastAsia="es-ES_tradnl"/>
         </w:rPr>
         <w:drawing>
@@ -9903,6 +9919,9 @@
     <w:p>
       <w:pPr>
         <w:rPr>
+          <w:rFonts w:ascii="Arial Narrow" w:hAnsi="Arial Narrow"/>
+          <w:sz w:val="24"/>
+          <w:szCs w:val="24"/>
           <w:lang w:val="es-ES_tradnl"/>
         </w:rPr>
       </w:pPr>
@@ -9910,11 +9929,17 @@
     <w:p>
       <w:pPr>
         <w:rPr>
-          <w:lang w:val="es-ES_tradnl"/>
-        </w:rPr>
-      </w:pPr>
-      <w:r>
-        <w:rPr>
+          <w:rFonts w:ascii="Arial Narrow" w:hAnsi="Arial Narrow"/>
+          <w:sz w:val="24"/>
+          <w:szCs w:val="24"/>
+          <w:lang w:val="es-ES_tradnl"/>
+        </w:rPr>
+      </w:pPr>
+      <w:r>
+        <w:rPr>
+          <w:rFonts w:ascii="Arial Narrow" w:hAnsi="Arial Narrow"/>
+          <w:sz w:val="24"/>
+          <w:szCs w:val="24"/>
           <w:lang w:val="es-ES_tradnl"/>
         </w:rPr>
         <w:t>Si queremos entrar dentro de la página web y estamos registrados, bastara con rellenar los datos “</w:t>
@@ -9922,13 +9947,19 @@
       <w:proofErr w:type="spellStart"/>
       <w:r>
         <w:rPr>
-          <w:lang w:val="es-ES_tradnl"/>
-        </w:rPr>
-        <w:t>Username</w:t>
+          <w:rFonts w:ascii="Arial Narrow" w:hAnsi="Arial Narrow"/>
+          <w:sz w:val="24"/>
+          <w:szCs w:val="24"/>
+          <w:lang w:val="es-ES_tradnl"/>
+        </w:rPr>
+        <w:t>Nickname</w:t>
       </w:r>
       <w:proofErr w:type="spellEnd"/>
       <w:r>
         <w:rPr>
+          <w:rFonts w:ascii="Arial Narrow" w:hAnsi="Arial Narrow"/>
+          <w:sz w:val="24"/>
+          <w:szCs w:val="24"/>
           <w:lang w:val="es-ES_tradnl"/>
         </w:rPr>
         <w:t>” y “</w:t>
@@ -9936,6 +9967,9 @@
       <w:proofErr w:type="spellStart"/>
       <w:r>
         <w:rPr>
+          <w:rFonts w:ascii="Arial Narrow" w:hAnsi="Arial Narrow"/>
+          <w:sz w:val="24"/>
+          <w:szCs w:val="24"/>
           <w:lang w:val="es-ES_tradnl"/>
         </w:rPr>
         <w:t>Password</w:t>
@@ -9943,34 +9977,47 @@
       <w:proofErr w:type="spellEnd"/>
       <w:r>
         <w:rPr>
+          <w:rFonts w:ascii="Arial Narrow" w:hAnsi="Arial Narrow"/>
+          <w:sz w:val="24"/>
+          <w:szCs w:val="24"/>
           <w:lang w:val="es-ES_tradnl"/>
         </w:rPr>
         <w:t xml:space="preserve">”. Por el contrario, si no estamos registrados, deberemos de hacer </w:t>
       </w:r>
+      <w:r>
+        <w:rPr>
+          <w:rFonts w:ascii="Arial Narrow" w:hAnsi="Arial Narrow"/>
+          <w:sz w:val="24"/>
+          <w:szCs w:val="24"/>
+          <w:lang w:val="es-ES_tradnl"/>
+        </w:rPr>
+        <w:t>clic</w:t>
+      </w:r>
+      <w:r>
+        <w:rPr>
+          <w:rFonts w:ascii="Arial Narrow" w:hAnsi="Arial Narrow"/>
+          <w:sz w:val="24"/>
+          <w:szCs w:val="24"/>
+          <w:lang w:val="es-ES_tradnl"/>
+        </w:rPr>
+        <w:t xml:space="preserve"> en el botón de color blanco “</w:t>
+      </w:r>
       <w:proofErr w:type="spellStart"/>
       <w:r>
         <w:rPr>
-          <w:lang w:val="es-ES_tradnl"/>
-        </w:rPr>
-        <w:t>click</w:t>
+          <w:rFonts w:ascii="Arial Narrow" w:hAnsi="Arial Narrow"/>
+          <w:sz w:val="24"/>
+          <w:szCs w:val="24"/>
+          <w:lang w:val="es-ES_tradnl"/>
+        </w:rPr>
+        <w:t>Sign</w:t>
       </w:r>
       <w:proofErr w:type="spellEnd"/>
       <w:r>
         <w:rPr>
-          <w:lang w:val="es-ES_tradnl"/>
-        </w:rPr>
-        <w:t xml:space="preserve"> en el botón de color blanco “</w:t>
-      </w:r>
-      <w:proofErr w:type="spellStart"/>
-      <w:r>
-        <w:rPr>
-          <w:lang w:val="es-ES_tradnl"/>
-        </w:rPr>
-        <w:t>Sign</w:t>
-      </w:r>
-      <w:proofErr w:type="spellEnd"/>
-      <w:r>
-        <w:rPr>
+          <w:rFonts w:ascii="Arial Narrow" w:hAnsi="Arial Narrow"/>
+          <w:sz w:val="24"/>
+          <w:szCs w:val="24"/>
           <w:lang w:val="es-ES_tradnl"/>
         </w:rPr>
         <w:t xml:space="preserve"> up” y rellenar lo siguiente:</w:t>
@@ -9979,21 +10026,32 @@
     <w:p>
       <w:pPr>
         <w:rPr>
+          <w:rFonts w:ascii="Arial Narrow" w:hAnsi="Arial Narrow"/>
+          <w:sz w:val="24"/>
+          <w:szCs w:val="24"/>
           <w:lang w:val="es-ES_tradnl"/>
         </w:rPr>
       </w:pPr>
     </w:p>
     <w:p>
       <w:pPr>
-        <w:rPr>
-          <w:lang w:val="es-ES_tradnl"/>
-        </w:rPr>
-      </w:pPr>
-      <w:r>
-        <w:rPr>
+        <w:jc w:val="center"/>
+        <w:rPr>
+          <w:rFonts w:ascii="Arial Narrow" w:hAnsi="Arial Narrow"/>
+          <w:sz w:val="24"/>
+          <w:szCs w:val="24"/>
+          <w:lang w:val="es-ES_tradnl"/>
+        </w:rPr>
+      </w:pPr>
+      <w:r>
+        <w:rPr>
+          <w:rFonts w:ascii="Arial Narrow" w:hAnsi="Arial Narrow"/>
           <w:noProof/>
+          <w:sz w:val="24"/>
+          <w:szCs w:val="24"/>
           <w:lang w:val="es-ES_tradnl" w:eastAsia="es-ES_tradnl"/>
         </w:rPr>
+        <w:lastRenderedPageBreak/>
         <w:drawing>
           <wp:inline distT="0" distB="0" distL="0" distR="0" wp14:anchorId="58722A21" wp14:editId="78DDF6D8">
             <wp:extent cx="2562510" cy="3317240"/>
@@ -10047,19 +10105,27 @@
     <w:p>
       <w:pPr>
         <w:rPr>
-          <w:lang w:val="es-ES_tradnl"/>
-        </w:rPr>
-      </w:pPr>
-      <w:r>
-        <w:rPr>
-          <w:lang w:val="es-ES_tradnl"/>
-        </w:rPr>
-        <w:lastRenderedPageBreak/>
+          <w:rFonts w:ascii="Arial Narrow" w:hAnsi="Arial Narrow"/>
+          <w:sz w:val="24"/>
+          <w:szCs w:val="24"/>
+          <w:lang w:val="es-ES_tradnl"/>
+        </w:rPr>
+      </w:pPr>
+      <w:r>
+        <w:rPr>
+          <w:rFonts w:ascii="Arial Narrow" w:hAnsi="Arial Narrow"/>
+          <w:sz w:val="24"/>
+          <w:szCs w:val="24"/>
+          <w:lang w:val="es-ES_tradnl"/>
+        </w:rPr>
         <w:t xml:space="preserve">Una vez </w:t>
       </w:r>
       <w:proofErr w:type="spellStart"/>
       <w:r>
         <w:rPr>
+          <w:rFonts w:ascii="Arial Narrow" w:hAnsi="Arial Narrow"/>
+          <w:sz w:val="24"/>
+          <w:szCs w:val="24"/>
           <w:lang w:val="es-ES_tradnl"/>
         </w:rPr>
         <w:t>logueados</w:t>
@@ -10067,6 +10133,9 @@
       <w:proofErr w:type="spellEnd"/>
       <w:r>
         <w:rPr>
+          <w:rFonts w:ascii="Arial Narrow" w:hAnsi="Arial Narrow"/>
+          <w:sz w:val="24"/>
+          <w:szCs w:val="24"/>
           <w:lang w:val="es-ES_tradnl"/>
         </w:rPr>
         <w:t>, si somos un usuario que juega las partidas, tendremos el siguiente menú:</w:t>
@@ -10075,19 +10144,29 @@
     <w:p>
       <w:pPr>
         <w:rPr>
+          <w:rFonts w:ascii="Arial Narrow" w:hAnsi="Arial Narrow"/>
+          <w:sz w:val="24"/>
+          <w:szCs w:val="24"/>
           <w:lang w:val="es-ES_tradnl"/>
         </w:rPr>
       </w:pPr>
     </w:p>
     <w:p>
       <w:pPr>
-        <w:rPr>
-          <w:lang w:val="es-ES_tradnl"/>
-        </w:rPr>
-      </w:pPr>
-      <w:r>
-        <w:rPr>
+        <w:jc w:val="center"/>
+        <w:rPr>
+          <w:rFonts w:ascii="Arial Narrow" w:hAnsi="Arial Narrow"/>
+          <w:sz w:val="24"/>
+          <w:szCs w:val="24"/>
+          <w:lang w:val="es-ES_tradnl"/>
+        </w:rPr>
+      </w:pPr>
+      <w:r>
+        <w:rPr>
+          <w:rFonts w:ascii="Arial Narrow" w:hAnsi="Arial Narrow"/>
           <w:noProof/>
+          <w:sz w:val="24"/>
+          <w:szCs w:val="24"/>
           <w:lang w:val="es-ES_tradnl" w:eastAsia="es-ES_tradnl"/>
         </w:rPr>
         <w:drawing>
@@ -10143,6 +10222,9 @@
     <w:p>
       <w:pPr>
         <w:rPr>
+          <w:rFonts w:ascii="Arial Narrow" w:hAnsi="Arial Narrow"/>
+          <w:sz w:val="24"/>
+          <w:szCs w:val="24"/>
           <w:lang w:val="es-ES_tradnl"/>
         </w:rPr>
       </w:pPr>
@@ -10150,17 +10232,26 @@
     <w:p>
       <w:pPr>
         <w:rPr>
-          <w:lang w:val="es-ES_tradnl"/>
-        </w:rPr>
-      </w:pPr>
-      <w:r>
-        <w:rPr>
+          <w:rFonts w:ascii="Arial Narrow" w:hAnsi="Arial Narrow"/>
+          <w:sz w:val="24"/>
+          <w:szCs w:val="24"/>
+          <w:lang w:val="es-ES_tradnl"/>
+        </w:rPr>
+      </w:pPr>
+      <w:r>
+        <w:rPr>
+          <w:rFonts w:ascii="Arial Narrow" w:hAnsi="Arial Narrow"/>
+          <w:sz w:val="24"/>
+          <w:szCs w:val="24"/>
           <w:lang w:val="es-ES_tradnl"/>
         </w:rPr>
         <w:t>Este es el menú principal, en el que vemos a la derecha, una gráfica de las facciones más populares, un ranking de los jugadores ordenados por puntuación y un calendario con tus partidas.</w:t>
       </w:r>
       <w:r>
         <w:rPr>
+          <w:rFonts w:ascii="Arial Narrow" w:hAnsi="Arial Narrow"/>
+          <w:sz w:val="24"/>
+          <w:szCs w:val="24"/>
           <w:lang w:val="es-ES_tradnl"/>
         </w:rPr>
         <w:t xml:space="preserve"> </w:t>
@@ -10169,6 +10260,9 @@
     <w:p>
       <w:pPr>
         <w:rPr>
+          <w:rFonts w:ascii="Arial Narrow" w:hAnsi="Arial Narrow"/>
+          <w:sz w:val="24"/>
+          <w:szCs w:val="24"/>
           <w:lang w:val="es-ES_tradnl"/>
         </w:rPr>
       </w:pPr>
@@ -10176,11 +10270,17 @@
     <w:p>
       <w:pPr>
         <w:rPr>
-          <w:lang w:val="es-ES_tradnl"/>
-        </w:rPr>
-      </w:pPr>
-      <w:r>
-        <w:rPr>
+          <w:rFonts w:ascii="Arial Narrow" w:hAnsi="Arial Narrow"/>
+          <w:sz w:val="24"/>
+          <w:szCs w:val="24"/>
+          <w:lang w:val="es-ES_tradnl"/>
+        </w:rPr>
+      </w:pPr>
+      <w:r>
+        <w:rPr>
+          <w:rFonts w:ascii="Arial Narrow" w:hAnsi="Arial Narrow"/>
+          <w:sz w:val="24"/>
+          <w:szCs w:val="24"/>
           <w:lang w:val="es-ES_tradnl"/>
         </w:rPr>
         <w:t>A la izquierda tendremos el perfil del usuario, donde este podrá ver sus puntos y modificar sus datos:</w:t>
@@ -10189,19 +10289,29 @@
     <w:p>
       <w:pPr>
         <w:rPr>
+          <w:rFonts w:ascii="Arial Narrow" w:hAnsi="Arial Narrow"/>
+          <w:sz w:val="24"/>
+          <w:szCs w:val="24"/>
           <w:lang w:val="es-ES_tradnl"/>
         </w:rPr>
       </w:pPr>
     </w:p>
     <w:p>
       <w:pPr>
-        <w:rPr>
-          <w:lang w:val="es-ES_tradnl"/>
-        </w:rPr>
-      </w:pPr>
-      <w:r>
-        <w:rPr>
+        <w:jc w:val="center"/>
+        <w:rPr>
+          <w:rFonts w:ascii="Arial Narrow" w:hAnsi="Arial Narrow"/>
+          <w:sz w:val="24"/>
+          <w:szCs w:val="24"/>
+          <w:lang w:val="es-ES_tradnl"/>
+        </w:rPr>
+      </w:pPr>
+      <w:r>
+        <w:rPr>
+          <w:rFonts w:ascii="Arial Narrow" w:hAnsi="Arial Narrow"/>
           <w:noProof/>
+          <w:sz w:val="24"/>
+          <w:szCs w:val="24"/>
           <w:lang w:val="es-ES_tradnl" w:eastAsia="es-ES_tradnl"/>
         </w:rPr>
         <w:lastRenderedPageBreak/>
@@ -10258,6 +10368,9 @@
     <w:p>
       <w:pPr>
         <w:rPr>
+          <w:rFonts w:ascii="Arial Narrow" w:hAnsi="Arial Narrow"/>
+          <w:sz w:val="24"/>
+          <w:szCs w:val="24"/>
           <w:lang w:val="es-ES_tradnl"/>
         </w:rPr>
       </w:pPr>
@@ -10265,52 +10378,72 @@
     <w:p>
       <w:pPr>
         <w:rPr>
-          <w:lang w:val="es-ES_tradnl"/>
-        </w:rPr>
-      </w:pPr>
-      <w:r>
-        <w:rPr>
-          <w:lang w:val="es-ES_tradnl"/>
-        </w:rPr>
-        <w:t xml:space="preserve">También tendrá a su disposición una vista de los ejércitos que tiene registrados, además de poder modificarlos (Solo se puede modificar su nombre, si el usuario desea modificar la facción o la estrategia deberá de registrar otro </w:t>
-      </w:r>
-      <w:proofErr w:type="spellStart"/>
-      <w:r>
-        <w:rPr>
-          <w:lang w:val="es-ES_tradnl"/>
-        </w:rPr>
-        <w:t>ejercito</w:t>
-      </w:r>
-      <w:proofErr w:type="spellEnd"/>
-      <w:r>
-        <w:rPr>
-          <w:lang w:val="es-ES_tradnl"/>
-        </w:rPr>
-        <w:t xml:space="preserve">), y eliminarlos. Para ello, haremos </w:t>
-      </w:r>
-      <w:proofErr w:type="spellStart"/>
-      <w:r>
-        <w:rPr>
-          <w:lang w:val="es-ES_tradnl"/>
-        </w:rPr>
-        <w:t>click</w:t>
-      </w:r>
-      <w:proofErr w:type="spellEnd"/>
-      <w:r>
-        <w:rPr>
+          <w:rFonts w:ascii="Arial Narrow" w:hAnsi="Arial Narrow"/>
+          <w:sz w:val="24"/>
+          <w:szCs w:val="24"/>
+          <w:lang w:val="es-ES_tradnl"/>
+        </w:rPr>
+      </w:pPr>
+      <w:r>
+        <w:rPr>
+          <w:rFonts w:ascii="Arial Narrow" w:hAnsi="Arial Narrow"/>
+          <w:sz w:val="24"/>
+          <w:szCs w:val="24"/>
+          <w:lang w:val="es-ES_tradnl"/>
+        </w:rPr>
+        <w:t xml:space="preserve">También tendrá a su disposición una vista de los ejércitos que tiene registrados, además de poder modificarlos (Solo se puede modificar su nombre, si el usuario desea modificar la facción o la estrategia deberá de registrar otro ejercito), y eliminarlos. Para ello, haremos </w:t>
+      </w:r>
+      <w:r>
+        <w:rPr>
+          <w:rFonts w:ascii="Arial Narrow" w:hAnsi="Arial Narrow"/>
+          <w:sz w:val="24"/>
+          <w:szCs w:val="24"/>
+          <w:lang w:val="es-ES_tradnl"/>
+        </w:rPr>
+        <w:t>clic</w:t>
+      </w:r>
+      <w:r>
+        <w:rPr>
+          <w:rFonts w:ascii="Arial Narrow" w:hAnsi="Arial Narrow"/>
+          <w:sz w:val="24"/>
+          <w:szCs w:val="24"/>
           <w:lang w:val="es-ES_tradnl"/>
         </w:rPr>
         <w:t xml:space="preserve"> </w:t>
       </w:r>
       <w:r>
         <w:rPr>
-          <w:lang w:val="es-ES_tradnl"/>
-        </w:rPr>
-        <w:t xml:space="preserve">en algún ejercito de la tabla, y automáticamente se </w:t>
+          <w:rFonts w:ascii="Arial Narrow" w:hAnsi="Arial Narrow"/>
+          <w:sz w:val="24"/>
+          <w:szCs w:val="24"/>
+          <w:lang w:val="es-ES_tradnl"/>
+        </w:rPr>
+        <w:t xml:space="preserve">en algún </w:t>
+      </w:r>
+      <w:r>
+        <w:rPr>
+          <w:rFonts w:ascii="Arial Narrow" w:hAnsi="Arial Narrow"/>
+          <w:sz w:val="24"/>
+          <w:szCs w:val="24"/>
+          <w:lang w:val="es-ES_tradnl"/>
+        </w:rPr>
+        <w:t>ejército</w:t>
+      </w:r>
+      <w:r>
+        <w:rPr>
+          <w:rFonts w:ascii="Arial Narrow" w:hAnsi="Arial Narrow"/>
+          <w:sz w:val="24"/>
+          <w:szCs w:val="24"/>
+          <w:lang w:val="es-ES_tradnl"/>
+        </w:rPr>
+        <w:t xml:space="preserve"> de la tabla, y automáticamente se </w:t>
       </w:r>
       <w:proofErr w:type="gramStart"/>
       <w:r>
         <w:rPr>
+          <w:rFonts w:ascii="Arial Narrow" w:hAnsi="Arial Narrow"/>
+          <w:sz w:val="24"/>
+          <w:szCs w:val="24"/>
           <w:lang w:val="es-ES_tradnl"/>
         </w:rPr>
         <w:t>rellenaran</w:t>
@@ -10318,6 +10451,9 @@
       <w:proofErr w:type="gramEnd"/>
       <w:r>
         <w:rPr>
+          <w:rFonts w:ascii="Arial Narrow" w:hAnsi="Arial Narrow"/>
+          <w:sz w:val="24"/>
+          <w:szCs w:val="24"/>
           <w:lang w:val="es-ES_tradnl"/>
         </w:rPr>
         <w:t xml:space="preserve"> todos sus datos en el siguiente panel:</w:t>
@@ -10326,19 +10462,29 @@
     <w:p>
       <w:pPr>
         <w:rPr>
+          <w:rFonts w:ascii="Arial Narrow" w:hAnsi="Arial Narrow"/>
+          <w:sz w:val="24"/>
+          <w:szCs w:val="24"/>
           <w:lang w:val="es-ES_tradnl"/>
         </w:rPr>
       </w:pPr>
     </w:p>
     <w:p>
       <w:pPr>
-        <w:rPr>
-          <w:lang w:val="es-ES_tradnl"/>
-        </w:rPr>
-      </w:pPr>
-      <w:r>
-        <w:rPr>
+        <w:jc w:val="center"/>
+        <w:rPr>
+          <w:rFonts w:ascii="Arial Narrow" w:hAnsi="Arial Narrow"/>
+          <w:sz w:val="24"/>
+          <w:szCs w:val="24"/>
+          <w:lang w:val="es-ES_tradnl"/>
+        </w:rPr>
+      </w:pPr>
+      <w:r>
+        <w:rPr>
+          <w:rFonts w:ascii="Arial Narrow" w:hAnsi="Arial Narrow"/>
           <w:noProof/>
+          <w:sz w:val="24"/>
+          <w:szCs w:val="24"/>
           <w:lang w:val="es-ES_tradnl" w:eastAsia="es-ES_tradnl"/>
         </w:rPr>
         <w:lastRenderedPageBreak/>
@@ -10395,6 +10541,9 @@
     <w:p>
       <w:pPr>
         <w:rPr>
+          <w:rFonts w:ascii="Arial Narrow" w:hAnsi="Arial Narrow"/>
+          <w:sz w:val="24"/>
+          <w:szCs w:val="24"/>
           <w:lang w:val="es-ES_tradnl"/>
         </w:rPr>
       </w:pPr>
@@ -10402,25 +10551,35 @@
     <w:p>
       <w:pPr>
         <w:rPr>
-          <w:lang w:val="es-ES_tradnl"/>
-        </w:rPr>
-      </w:pPr>
-      <w:r>
-        <w:rPr>
+          <w:rFonts w:ascii="Arial Narrow" w:hAnsi="Arial Narrow"/>
+          <w:sz w:val="24"/>
+          <w:szCs w:val="24"/>
+          <w:lang w:val="es-ES_tradnl"/>
+        </w:rPr>
+      </w:pPr>
+      <w:r>
+        <w:rPr>
+          <w:rFonts w:ascii="Arial Narrow" w:hAnsi="Arial Narrow"/>
+          <w:sz w:val="24"/>
+          <w:szCs w:val="24"/>
           <w:lang w:val="es-ES_tradnl"/>
         </w:rPr>
         <w:t xml:space="preserve">Cuando el usuario juegue las partidas, este se </w:t>
       </w:r>
-      <w:proofErr w:type="gramStart"/>
-      <w:r>
-        <w:rPr>
-          <w:lang w:val="es-ES_tradnl"/>
-        </w:rPr>
-        <w:t>comunicara</w:t>
-      </w:r>
-      <w:proofErr w:type="gramEnd"/>
-      <w:r>
-        <w:rPr>
+      <w:r>
+        <w:rPr>
+          <w:rFonts w:ascii="Arial Narrow" w:hAnsi="Arial Narrow"/>
+          <w:sz w:val="24"/>
+          <w:szCs w:val="24"/>
+          <w:lang w:val="es-ES_tradnl"/>
+        </w:rPr>
+        <w:t>comunicará</w:t>
+      </w:r>
+      <w:r>
+        <w:rPr>
+          <w:rFonts w:ascii="Arial Narrow" w:hAnsi="Arial Narrow"/>
+          <w:sz w:val="24"/>
+          <w:szCs w:val="24"/>
           <w:lang w:val="es-ES_tradnl"/>
         </w:rPr>
         <w:t xml:space="preserve"> con el administrador, y le comunicara que ejercito ha sido el que ha ganado y el que ha perdido, y seguidamente el administrador lo hará desde su interfaz.</w:t>
@@ -10429,6 +10588,9 @@
     <w:p>
       <w:pPr>
         <w:rPr>
+          <w:rFonts w:ascii="Arial Narrow" w:hAnsi="Arial Narrow"/>
+          <w:sz w:val="24"/>
+          <w:szCs w:val="24"/>
           <w:lang w:val="es-ES_tradnl"/>
         </w:rPr>
       </w:pPr>
@@ -10436,32 +10598,66 @@
     <w:p>
       <w:pPr>
         <w:rPr>
-          <w:lang w:val="es-ES_tradnl"/>
-        </w:rPr>
-      </w:pPr>
-      <w:r>
-        <w:rPr>
-          <w:lang w:val="es-ES_tradnl"/>
-        </w:rPr>
-        <w:t>La vista de administrador, contendrá una vista de los jugadores registrados, en el que podrá ver los datos de todos estos:</w:t>
+          <w:rFonts w:ascii="Arial Narrow" w:hAnsi="Arial Narrow"/>
+          <w:sz w:val="24"/>
+          <w:szCs w:val="24"/>
+          <w:lang w:val="es-ES_tradnl"/>
+        </w:rPr>
+      </w:pPr>
+      <w:r>
+        <w:rPr>
+          <w:rFonts w:ascii="Arial Narrow" w:hAnsi="Arial Narrow"/>
+          <w:sz w:val="24"/>
+          <w:szCs w:val="24"/>
+          <w:lang w:val="es-ES_tradnl"/>
+        </w:rPr>
+        <w:t xml:space="preserve">La vista de </w:t>
+      </w:r>
+      <w:r>
+        <w:rPr>
+          <w:rFonts w:ascii="Arial Narrow" w:hAnsi="Arial Narrow"/>
+          <w:sz w:val="24"/>
+          <w:szCs w:val="24"/>
+          <w:lang w:val="es-ES_tradnl"/>
+        </w:rPr>
+        <w:t>administrador</w:t>
+      </w:r>
+      <w:r>
+        <w:rPr>
+          <w:rFonts w:ascii="Arial Narrow" w:hAnsi="Arial Narrow"/>
+          <w:sz w:val="24"/>
+          <w:szCs w:val="24"/>
+          <w:lang w:val="es-ES_tradnl"/>
+        </w:rPr>
+        <w:t xml:space="preserve"> contendrá una vista de los jugadores registrados, en el que podrá ver los datos de todos estos:</w:t>
       </w:r>
     </w:p>
     <w:p>
       <w:pPr>
         <w:rPr>
+          <w:rFonts w:ascii="Arial Narrow" w:hAnsi="Arial Narrow"/>
+          <w:sz w:val="24"/>
+          <w:szCs w:val="24"/>
           <w:lang w:val="es-ES_tradnl"/>
         </w:rPr>
       </w:pPr>
     </w:p>
     <w:p>
       <w:pPr>
-        <w:rPr>
-          <w:lang w:val="es-ES_tradnl"/>
-        </w:rPr>
-      </w:pPr>
-      <w:r>
-        <w:rPr>
+        <w:jc w:val="center"/>
+        <w:rPr>
+          <w:rFonts w:ascii="Arial Narrow" w:hAnsi="Arial Narrow"/>
+          <w:sz w:val="24"/>
+          <w:szCs w:val="24"/>
+          <w:lang w:val="es-ES_tradnl"/>
+        </w:rPr>
+      </w:pPr>
+      <w:r>
+        <w:rPr>
+          <w:rFonts w:ascii="Arial Narrow" w:hAnsi="Arial Narrow"/>
           <w:noProof/>
+          <w:sz w:val="24"/>
+          <w:szCs w:val="24"/>
           <w:lang w:val="es-ES_tradnl" w:eastAsia="es-ES_tradnl"/>
         </w:rPr>
         <w:drawing>
@@ -10517,6 +10713,9 @@
     <w:p>
       <w:pPr>
         <w:rPr>
+          <w:rFonts w:ascii="Arial Narrow" w:hAnsi="Arial Narrow"/>
+          <w:sz w:val="24"/>
+          <w:szCs w:val="24"/>
           <w:lang w:val="es-ES_tradnl"/>
         </w:rPr>
       </w:pPr>
@@ -10524,39 +10723,53 @@
     <w:p>
       <w:pPr>
         <w:rPr>
-          <w:lang w:val="es-ES_tradnl"/>
-        </w:rPr>
-      </w:pPr>
-      <w:r>
-        <w:rPr>
+          <w:rFonts w:ascii="Arial Narrow" w:hAnsi="Arial Narrow"/>
+          <w:sz w:val="24"/>
+          <w:szCs w:val="24"/>
+          <w:lang w:val="es-ES_tradnl"/>
+        </w:rPr>
+      </w:pPr>
+      <w:r>
+        <w:rPr>
+          <w:rFonts w:ascii="Arial Narrow" w:hAnsi="Arial Narrow"/>
+          <w:sz w:val="24"/>
+          <w:szCs w:val="24"/>
           <w:lang w:val="es-ES_tradnl"/>
         </w:rPr>
         <w:t xml:space="preserve">Además, haciendo </w:t>
       </w:r>
-      <w:proofErr w:type="spellStart"/>
-      <w:r>
-        <w:rPr>
-          <w:lang w:val="es-ES_tradnl"/>
-        </w:rPr>
-        <w:t>click</w:t>
-      </w:r>
-      <w:proofErr w:type="spellEnd"/>
-      <w:r>
-        <w:rPr>
+      <w:r>
+        <w:rPr>
+          <w:rFonts w:ascii="Arial Narrow" w:hAnsi="Arial Narrow"/>
+          <w:sz w:val="24"/>
+          <w:szCs w:val="24"/>
+          <w:lang w:val="es-ES_tradnl"/>
+        </w:rPr>
+        <w:t>clic</w:t>
+      </w:r>
+      <w:r>
+        <w:rPr>
+          <w:rFonts w:ascii="Arial Narrow" w:hAnsi="Arial Narrow"/>
+          <w:sz w:val="24"/>
+          <w:szCs w:val="24"/>
           <w:lang w:val="es-ES_tradnl"/>
         </w:rPr>
         <w:t xml:space="preserve"> sobre algún jugador de la tabla, a la derecha podremos modificar, o eliminar al usuario. </w:t>
       </w:r>
-      <w:proofErr w:type="spellStart"/>
-      <w:r>
-        <w:rPr>
-          <w:lang w:val="es-ES_tradnl"/>
-        </w:rPr>
-        <w:t>Ademas</w:t>
-      </w:r>
-      <w:proofErr w:type="spellEnd"/>
-      <w:r>
-        <w:rPr>
+      <w:r>
+        <w:rPr>
+          <w:rFonts w:ascii="Arial Narrow" w:hAnsi="Arial Narrow"/>
+          <w:sz w:val="24"/>
+          <w:szCs w:val="24"/>
+          <w:lang w:val="es-ES_tradnl"/>
+        </w:rPr>
+        <w:t>Además</w:t>
+      </w:r>
+      <w:r>
+        <w:rPr>
+          <w:rFonts w:ascii="Arial Narrow" w:hAnsi="Arial Narrow"/>
+          <w:sz w:val="24"/>
+          <w:szCs w:val="24"/>
           <w:lang w:val="es-ES_tradnl"/>
         </w:rPr>
         <w:t>, también podremos crear nuevos usuarios si este tiene problemas con el registro:</w:t>
@@ -10565,6 +10778,9 @@
     <w:p>
       <w:pPr>
         <w:rPr>
+          <w:rFonts w:ascii="Arial Narrow" w:hAnsi="Arial Narrow"/>
+          <w:sz w:val="24"/>
+          <w:szCs w:val="24"/>
           <w:lang w:val="es-ES_tradnl"/>
         </w:rPr>
       </w:pPr>
@@ -10572,19 +10788,29 @@
     <w:p>
       <w:pPr>
         <w:rPr>
+          <w:rFonts w:ascii="Arial Narrow" w:hAnsi="Arial Narrow"/>
+          <w:sz w:val="24"/>
+          <w:szCs w:val="24"/>
           <w:lang w:val="es-ES_tradnl"/>
         </w:rPr>
       </w:pPr>
     </w:p>
     <w:p>
       <w:pPr>
-        <w:rPr>
-          <w:lang w:val="es-ES_tradnl"/>
-        </w:rPr>
-      </w:pPr>
-      <w:r>
-        <w:rPr>
+        <w:jc w:val="center"/>
+        <w:rPr>
+          <w:rFonts w:ascii="Arial Narrow" w:hAnsi="Arial Narrow"/>
+          <w:sz w:val="24"/>
+          <w:szCs w:val="24"/>
+          <w:lang w:val="es-ES_tradnl"/>
+        </w:rPr>
+      </w:pPr>
+      <w:r>
+        <w:rPr>
+          <w:rFonts w:ascii="Arial Narrow" w:hAnsi="Arial Narrow"/>
           <w:noProof/>
+          <w:sz w:val="24"/>
+          <w:szCs w:val="24"/>
           <w:lang w:val="es-ES_tradnl" w:eastAsia="es-ES_tradnl"/>
         </w:rPr>
         <w:lastRenderedPageBreak/>
@@ -10641,6 +10867,9 @@
     <w:p>
       <w:pPr>
         <w:rPr>
+          <w:rFonts w:ascii="Arial Narrow" w:hAnsi="Arial Narrow"/>
+          <w:sz w:val="24"/>
+          <w:szCs w:val="24"/>
           <w:lang w:val="es-ES_tradnl"/>
         </w:rPr>
       </w:pPr>
@@ -10648,11 +10877,17 @@
     <w:p>
       <w:pPr>
         <w:rPr>
-          <w:lang w:val="es-ES_tradnl"/>
-        </w:rPr>
-      </w:pPr>
-      <w:r>
-        <w:rPr>
+          <w:rFonts w:ascii="Arial Narrow" w:hAnsi="Arial Narrow"/>
+          <w:sz w:val="24"/>
+          <w:szCs w:val="24"/>
+          <w:lang w:val="es-ES_tradnl"/>
+        </w:rPr>
+      </w:pPr>
+      <w:r>
+        <w:rPr>
+          <w:rFonts w:ascii="Arial Narrow" w:hAnsi="Arial Narrow"/>
+          <w:sz w:val="24"/>
+          <w:szCs w:val="24"/>
           <w:lang w:val="es-ES_tradnl"/>
         </w:rPr>
         <w:t xml:space="preserve">En el caso de modificar, el </w:t>
@@ -10660,6 +10895,10 @@
       <w:proofErr w:type="spellStart"/>
       <w:r>
         <w:rPr>
+          <w:rFonts w:ascii="Arial Narrow" w:hAnsi="Arial Narrow"/>
+          <w:i/>
+          <w:sz w:val="24"/>
+          <w:szCs w:val="24"/>
           <w:lang w:val="es-ES_tradnl"/>
         </w:rPr>
         <w:t>nickname</w:t>
@@ -10667,20 +10906,29 @@
       <w:proofErr w:type="spellEnd"/>
       <w:r>
         <w:rPr>
+          <w:rFonts w:ascii="Arial Narrow" w:hAnsi="Arial Narrow"/>
+          <w:sz w:val="24"/>
+          <w:szCs w:val="24"/>
           <w:lang w:val="es-ES_tradnl"/>
         </w:rPr>
         <w:t xml:space="preserve"> no podrá ser cambiado. Hay que tener en cuenta, </w:t>
       </w:r>
-      <w:proofErr w:type="gramStart"/>
-      <w:r>
-        <w:rPr>
-          <w:lang w:val="es-ES_tradnl"/>
-        </w:rPr>
-        <w:t>que</w:t>
-      </w:r>
-      <w:proofErr w:type="gramEnd"/>
-      <w:r>
-        <w:rPr>
+      <w:r>
+        <w:rPr>
+          <w:rFonts w:ascii="Arial Narrow" w:hAnsi="Arial Narrow"/>
+          <w:sz w:val="24"/>
+          <w:szCs w:val="24"/>
+          <w:lang w:val="es-ES_tradnl"/>
+        </w:rPr>
+        <w:t>que,</w:t>
+      </w:r>
+      <w:bookmarkStart w:id="15" w:name="_GoBack"/>
+      <w:bookmarkEnd w:id="15"/>
+      <w:r>
+        <w:rPr>
+          <w:rFonts w:ascii="Arial Narrow" w:hAnsi="Arial Narrow"/>
+          <w:sz w:val="24"/>
+          <w:szCs w:val="24"/>
           <w:lang w:val="es-ES_tradnl"/>
         </w:rPr>
         <w:t xml:space="preserve"> si el usuario ha jugado alguna partida, este no puede ser eliminado.</w:t>
@@ -10689,6 +10937,9 @@
     <w:p>
       <w:pPr>
         <w:rPr>
+          <w:rFonts w:ascii="Arial Narrow" w:hAnsi="Arial Narrow"/>
+          <w:sz w:val="24"/>
+          <w:szCs w:val="24"/>
           <w:lang w:val="es-ES_tradnl"/>
         </w:rPr>
       </w:pPr>
@@ -10696,11 +10947,17 @@
     <w:p>
       <w:pPr>
         <w:rPr>
-          <w:lang w:val="es-ES_tradnl"/>
-        </w:rPr>
-      </w:pPr>
-      <w:r>
-        <w:rPr>
+          <w:rFonts w:ascii="Arial Narrow" w:hAnsi="Arial Narrow"/>
+          <w:sz w:val="24"/>
+          <w:szCs w:val="24"/>
+          <w:lang w:val="es-ES_tradnl"/>
+        </w:rPr>
+      </w:pPr>
+      <w:r>
+        <w:rPr>
+          <w:rFonts w:ascii="Arial Narrow" w:hAnsi="Arial Narrow"/>
+          <w:sz w:val="24"/>
+          <w:szCs w:val="24"/>
           <w:lang w:val="es-ES_tradnl"/>
         </w:rPr>
         <w:t xml:space="preserve">Para registrar alguna partida, accederemos al menú de </w:t>
@@ -10708,6 +10965,9 @@
       <w:proofErr w:type="spellStart"/>
       <w:r>
         <w:rPr>
+          <w:rFonts w:ascii="Arial Narrow" w:hAnsi="Arial Narrow"/>
+          <w:sz w:val="24"/>
+          <w:szCs w:val="24"/>
           <w:lang w:val="es-ES_tradnl"/>
         </w:rPr>
         <w:t>Games</w:t>
@@ -10715,6 +10975,9 @@
       <w:proofErr w:type="spellEnd"/>
       <w:r>
         <w:rPr>
+          <w:rFonts w:ascii="Arial Narrow" w:hAnsi="Arial Narrow"/>
+          <w:sz w:val="24"/>
+          <w:szCs w:val="24"/>
           <w:lang w:val="es-ES_tradnl"/>
         </w:rPr>
         <w:t>, donde veremos un listado con todas las partidas, el ejército ganador, perdedor y la fecha del partido:</w:t>
@@ -10723,19 +10986,29 @@
     <w:p>
       <w:pPr>
         <w:rPr>
+          <w:rFonts w:ascii="Arial Narrow" w:hAnsi="Arial Narrow"/>
+          <w:sz w:val="24"/>
+          <w:szCs w:val="24"/>
           <w:lang w:val="es-ES_tradnl"/>
         </w:rPr>
       </w:pPr>
     </w:p>
     <w:p>
       <w:pPr>
-        <w:rPr>
-          <w:lang w:val="es-ES_tradnl"/>
-        </w:rPr>
-      </w:pPr>
-      <w:r>
-        <w:rPr>
+        <w:jc w:val="center"/>
+        <w:rPr>
+          <w:rFonts w:ascii="Arial Narrow" w:hAnsi="Arial Narrow"/>
+          <w:sz w:val="24"/>
+          <w:szCs w:val="24"/>
+          <w:lang w:val="es-ES_tradnl"/>
+        </w:rPr>
+      </w:pPr>
+      <w:r>
+        <w:rPr>
+          <w:rFonts w:ascii="Arial Narrow" w:hAnsi="Arial Narrow"/>
           <w:noProof/>
+          <w:sz w:val="24"/>
+          <w:szCs w:val="24"/>
           <w:lang w:val="es-ES_tradnl" w:eastAsia="es-ES_tradnl"/>
         </w:rPr>
         <w:drawing>
@@ -10791,6 +11064,9 @@
     <w:p>
       <w:pPr>
         <w:rPr>
+          <w:rFonts w:ascii="Arial Narrow" w:hAnsi="Arial Narrow"/>
+          <w:sz w:val="24"/>
+          <w:szCs w:val="24"/>
           <w:lang w:val="es-ES_tradnl"/>
         </w:rPr>
       </w:pPr>
@@ -10798,11 +11074,17 @@
     <w:p>
       <w:pPr>
         <w:rPr>
-          <w:lang w:val="es-ES_tradnl"/>
-        </w:rPr>
-      </w:pPr>
-      <w:r>
-        <w:rPr>
+          <w:rFonts w:ascii="Arial Narrow" w:hAnsi="Arial Narrow"/>
+          <w:sz w:val="24"/>
+          <w:szCs w:val="24"/>
+          <w:lang w:val="es-ES_tradnl"/>
+        </w:rPr>
+      </w:pPr>
+      <w:r>
+        <w:rPr>
+          <w:rFonts w:ascii="Arial Narrow" w:hAnsi="Arial Narrow"/>
+          <w:sz w:val="24"/>
+          <w:szCs w:val="24"/>
           <w:lang w:val="es-ES_tradnl"/>
         </w:rPr>
         <w:t xml:space="preserve">También, podremos modificarlos cambiando así la puntuación que obtiene tras dicho cambio. </w:t>
@@ -10811,11 +11093,17 @@
     <w:p>
       <w:pPr>
         <w:rPr>
-          <w:lang w:val="es-ES_tradnl"/>
-        </w:rPr>
-      </w:pPr>
-      <w:r>
-        <w:rPr>
+          <w:rFonts w:ascii="Arial Narrow" w:hAnsi="Arial Narrow"/>
+          <w:sz w:val="24"/>
+          <w:szCs w:val="24"/>
+          <w:lang w:val="es-ES_tradnl"/>
+        </w:rPr>
+      </w:pPr>
+      <w:r>
+        <w:rPr>
+          <w:rFonts w:ascii="Arial Narrow" w:hAnsi="Arial Narrow"/>
+          <w:sz w:val="24"/>
+          <w:szCs w:val="24"/>
           <w:lang w:val="es-ES_tradnl"/>
         </w:rPr>
         <w:t>Al igual que los usuarios, también podremos eliminarlos, todo desde el siguiente panel:</w:t>
@@ -10824,6 +11112,9 @@
     <w:p>
       <w:pPr>
         <w:rPr>
+          <w:rFonts w:ascii="Arial Narrow" w:hAnsi="Arial Narrow"/>
+          <w:sz w:val="24"/>
+          <w:szCs w:val="24"/>
           <w:lang w:val="es-ES_tradnl"/>
         </w:rPr>
       </w:pPr>
@@ -10831,19 +11122,29 @@
     <w:p>
       <w:pPr>
         <w:rPr>
+          <w:rFonts w:ascii="Arial Narrow" w:hAnsi="Arial Narrow"/>
+          <w:sz w:val="24"/>
+          <w:szCs w:val="24"/>
           <w:lang w:val="es-ES_tradnl"/>
         </w:rPr>
       </w:pPr>
     </w:p>
     <w:p>
       <w:pPr>
-        <w:rPr>
-          <w:lang w:val="es-ES_tradnl"/>
-        </w:rPr>
-      </w:pPr>
-      <w:r>
-        <w:rPr>
+        <w:jc w:val="center"/>
+        <w:rPr>
+          <w:rFonts w:ascii="Arial Narrow" w:hAnsi="Arial Narrow"/>
+          <w:sz w:val="24"/>
+          <w:szCs w:val="24"/>
+          <w:lang w:val="es-ES_tradnl"/>
+        </w:rPr>
+      </w:pPr>
+      <w:r>
+        <w:rPr>
+          <w:rFonts w:ascii="Arial Narrow" w:hAnsi="Arial Narrow"/>
           <w:noProof/>
+          <w:sz w:val="24"/>
+          <w:szCs w:val="24"/>
           <w:lang w:val="es-ES_tradnl" w:eastAsia="es-ES_tradnl"/>
         </w:rPr>
         <w:lastRenderedPageBreak/>
@@ -10900,6 +11201,9 @@
     <w:p>
       <w:pPr>
         <w:rPr>
+          <w:rFonts w:ascii="Arial Narrow" w:hAnsi="Arial Narrow"/>
+          <w:sz w:val="24"/>
+          <w:szCs w:val="24"/>
           <w:lang w:val="es-ES_tradnl"/>
         </w:rPr>
       </w:pPr>
@@ -10907,42 +11211,47 @@
     <w:p>
       <w:pPr>
         <w:rPr>
-          <w:lang w:val="es-ES_tradnl"/>
-        </w:rPr>
-      </w:pPr>
-      <w:r>
-        <w:rPr>
+          <w:rFonts w:ascii="Arial Narrow" w:hAnsi="Arial Narrow"/>
+          <w:sz w:val="24"/>
+          <w:szCs w:val="24"/>
+          <w:lang w:val="es-ES_tradnl"/>
+        </w:rPr>
+      </w:pPr>
+      <w:r>
+        <w:rPr>
+          <w:rFonts w:ascii="Arial Narrow" w:hAnsi="Arial Narrow"/>
+          <w:sz w:val="24"/>
+          <w:szCs w:val="24"/>
           <w:lang w:val="es-ES_tradnl"/>
         </w:rPr>
         <w:t>Por último, en el menú lateral tendremos los rankings, donde veremos las estrategias, ejércitos,</w:t>
       </w:r>
       <w:r>
         <w:rPr>
+          <w:rFonts w:ascii="Arial Narrow" w:hAnsi="Arial Narrow"/>
+          <w:sz w:val="24"/>
+          <w:szCs w:val="24"/>
           <w:lang w:val="es-ES_tradnl"/>
         </w:rPr>
         <w:t xml:space="preserve"> y facciones con mejor ratio de victorias. Además, haciendo </w:t>
       </w:r>
-      <w:proofErr w:type="spellStart"/>
-      <w:r>
-        <w:rPr>
-          <w:lang w:val="es-ES_tradnl"/>
-        </w:rPr>
-        <w:t>click</w:t>
-      </w:r>
-      <w:proofErr w:type="spellEnd"/>
-      <w:r>
-        <w:rPr>
-          <w:lang w:val="es-ES_tradnl"/>
-        </w:rPr>
-        <w:t xml:space="preserve"> en las tablas, a la derecha nos aparecerá de forma gráfica</w:t>
-      </w:r>
-      <w:bookmarkStart w:id="15" w:name="_GoBack"/>
-      <w:bookmarkEnd w:id="15"/>
-      <w:r>
-        <w:rPr>
-          <w:lang w:val="es-ES_tradnl"/>
-        </w:rPr>
-        <w:t xml:space="preserve"> las estadísticas desde otra perspectiva.</w:t>
+      <w:r>
+        <w:rPr>
+          <w:rFonts w:ascii="Arial Narrow" w:hAnsi="Arial Narrow"/>
+          <w:sz w:val="24"/>
+          <w:szCs w:val="24"/>
+          <w:lang w:val="es-ES_tradnl"/>
+        </w:rPr>
+        <w:t>clic</w:t>
+      </w:r>
+      <w:r>
+        <w:rPr>
+          <w:rFonts w:ascii="Arial Narrow" w:hAnsi="Arial Narrow"/>
+          <w:sz w:val="24"/>
+          <w:szCs w:val="24"/>
+          <w:lang w:val="es-ES_tradnl"/>
+        </w:rPr>
+        <w:t xml:space="preserve"> en las tablas, a la derecha nos aparecerá de forma gráfica las estadísticas desde otra perspectiva.</w:t>
       </w:r>
     </w:p>
     <w:p>
@@ -10961,7 +11270,7 @@
     </w:p>
     <w:p>
       <w:pPr>
-        <w:pStyle w:val="Ttulo1"/>
+        <w:pStyle w:val="Heading1"/>
         <w:numPr>
           <w:ilvl w:val="0"/>
           <w:numId w:val="2"/>
@@ -10975,7 +11284,7 @@
     </w:p>
     <w:p>
       <w:pPr>
-        <w:pStyle w:val="Prrafodelista"/>
+        <w:pStyle w:val="ListParagraph"/>
         <w:rPr>
           <w:rFonts w:ascii="Arial Narrow" w:hAnsi="Arial Narrow"/>
           <w:lang w:val="es-ES_tradnl"/>
@@ -10993,7 +11302,7 @@
 </file>
 
 <file path=word/endnotes.xml><?xml version="1.0" encoding="utf-8"?>
-<w:endnotes xmlns:wpc="http://schemas.microsoft.com/office/word/2010/wordprocessingCanvas" xmlns:mo="http://schemas.microsoft.com/office/mac/office/2008/main" xmlns:mc="http://schemas.openxmlformats.org/markup-compatibility/2006" xmlns:mv="urn:schemas-microsoft-com:mac:vml" xmlns:o="urn:schemas-microsoft-com:office:office" xmlns:r="http://schemas.openxmlformats.org/officeDocument/2006/relationships" xmlns:m="http://schemas.openxmlformats.org/officeDocument/2006/math" xmlns:v="urn:schemas-microsoft-com:vml" xmlns:wp14="http://schemas.microsoft.com/office/word/2010/wordprocessingDrawing" xmlns:wp="http://schemas.openxmlformats.org/drawingml/2006/wordprocessingDrawing" xmlns:w10="urn:schemas-microsoft-com:office:word" xmlns:w="http://schemas.openxmlformats.org/wordprocessingml/2006/main" xmlns:w14="http://schemas.microsoft.com/office/word/2010/wordml" xmlns:w15="http://schemas.microsoft.com/office/word/2012/wordml" xmlns:wpg="http://schemas.microsoft.com/office/word/2010/wordprocessingGroup" xmlns:wpi="http://schemas.microsoft.com/office/word/2010/wordprocessingInk" xmlns:wne="http://schemas.microsoft.com/office/word/2006/wordml" xmlns:wps="http://schemas.microsoft.com/office/word/2010/wordprocessingShape" mc:Ignorable="w14 w15 wp14">
+<w:endnotes xmlns:wpc="http://schemas.microsoft.com/office/word/2010/wordprocessingCanvas" xmlns:cx="http://schemas.microsoft.com/office/drawing/2014/chartex" xmlns:cx1="http://schemas.microsoft.com/office/drawing/2015/9/8/chartex" xmlns:cx2="http://schemas.microsoft.com/office/drawing/2015/10/21/chartex" xmlns:cx3="http://schemas.microsoft.com/office/drawing/2016/5/9/chartex" xmlns:cx4="http://schemas.microsoft.com/office/drawing/2016/5/10/chartex" xmlns:cx5="http://schemas.microsoft.com/office/drawing/2016/5/11/chartex" xmlns:cx6="http://schemas.microsoft.com/office/drawing/2016/5/12/chartex" xmlns:cx7="http://schemas.microsoft.com/office/drawing/2016/5/13/chartex" xmlns:cx8="http://schemas.microsoft.com/office/drawing/2016/5/14/chartex" xmlns:mc="http://schemas.openxmlformats.org/markup-compatibility/2006" xmlns:aink="http://schemas.microsoft.com/office/drawing/2016/ink" xmlns:am3d="http://schemas.microsoft.com/office/drawing/2017/model3d" xmlns:o="urn:schemas-microsoft-com:office:office" xmlns:r="http://schemas.openxmlformats.org/officeDocument/2006/relationships" xmlns:m="http://schemas.openxmlformats.org/officeDocument/2006/math" xmlns:v="urn:schemas-microsoft-com:vml" xmlns:wp14="http://schemas.microsoft.com/office/word/2010/wordprocessingDrawing" xmlns:wp="http://schemas.openxmlformats.org/drawingml/2006/wordprocessingDrawing" xmlns:w10="urn:schemas-microsoft-com:office:word" xmlns:w="http://schemas.openxmlformats.org/wordprocessingml/2006/main" xmlns:w14="http://schemas.microsoft.com/office/word/2010/wordml" xmlns:w15="http://schemas.microsoft.com/office/word/2012/wordml" xmlns:w16cid="http://schemas.microsoft.com/office/word/2016/wordml/cid" xmlns:w16se="http://schemas.microsoft.com/office/word/2015/wordml/symex" xmlns:wpg="http://schemas.microsoft.com/office/word/2010/wordprocessingGroup" xmlns:wpi="http://schemas.microsoft.com/office/word/2010/wordprocessingInk" xmlns:wne="http://schemas.microsoft.com/office/word/2006/wordml" xmlns:wps="http://schemas.microsoft.com/office/word/2010/wordprocessingShape" mc:Ignorable="w14 w15 w16se w16cid wp14">
   <w:endnote w:type="separator" w:id="-1">
     <w:p>
       <w:r>
@@ -11012,10 +11321,10 @@
 </file>
 
 <file path=word/footer1.xml><?xml version="1.0" encoding="utf-8"?>
-<w:ftr xmlns:wpc="http://schemas.microsoft.com/office/word/2010/wordprocessingCanvas" xmlns:mo="http://schemas.microsoft.com/office/mac/office/2008/main" xmlns:mc="http://schemas.openxmlformats.org/markup-compatibility/2006" xmlns:mv="urn:schemas-microsoft-com:mac:vml" xmlns:o="urn:schemas-microsoft-com:office:office" xmlns:r="http://schemas.openxmlformats.org/officeDocument/2006/relationships" xmlns:m="http://schemas.openxmlformats.org/officeDocument/2006/math" xmlns:v="urn:schemas-microsoft-com:vml" xmlns:wp14="http://schemas.microsoft.com/office/word/2010/wordprocessingDrawing" xmlns:wp="http://schemas.openxmlformats.org/drawingml/2006/wordprocessingDrawing" xmlns:w10="urn:schemas-microsoft-com:office:word" xmlns:w="http://schemas.openxmlformats.org/wordprocessingml/2006/main" xmlns:w14="http://schemas.microsoft.com/office/word/2010/wordml" xmlns:w15="http://schemas.microsoft.com/office/word/2012/wordml" xmlns:wpg="http://schemas.microsoft.com/office/word/2010/wordprocessingGroup" xmlns:wpi="http://schemas.microsoft.com/office/word/2010/wordprocessingInk" xmlns:wne="http://schemas.microsoft.com/office/word/2006/wordml" xmlns:wps="http://schemas.microsoft.com/office/word/2010/wordprocessingShape" mc:Ignorable="w14 w15 wp14">
+<w:ftr xmlns:wpc="http://schemas.microsoft.com/office/word/2010/wordprocessingCanvas" xmlns:cx="http://schemas.microsoft.com/office/drawing/2014/chartex" xmlns:cx1="http://schemas.microsoft.com/office/drawing/2015/9/8/chartex" xmlns:cx2="http://schemas.microsoft.com/office/drawing/2015/10/21/chartex" xmlns:cx3="http://schemas.microsoft.com/office/drawing/2016/5/9/chartex" xmlns:cx4="http://schemas.microsoft.com/office/drawing/2016/5/10/chartex" xmlns:cx5="http://schemas.microsoft.com/office/drawing/2016/5/11/chartex" xmlns:cx6="http://schemas.microsoft.com/office/drawing/2016/5/12/chartex" xmlns:cx7="http://schemas.microsoft.com/office/drawing/2016/5/13/chartex" xmlns:cx8="http://schemas.microsoft.com/office/drawing/2016/5/14/chartex" xmlns:mc="http://schemas.openxmlformats.org/markup-compatibility/2006" xmlns:aink="http://schemas.microsoft.com/office/drawing/2016/ink" xmlns:am3d="http://schemas.microsoft.com/office/drawing/2017/model3d" xmlns:o="urn:schemas-microsoft-com:office:office" xmlns:r="http://schemas.openxmlformats.org/officeDocument/2006/relationships" xmlns:m="http://schemas.openxmlformats.org/officeDocument/2006/math" xmlns:v="urn:schemas-microsoft-com:vml" xmlns:wp14="http://schemas.microsoft.com/office/word/2010/wordprocessingDrawing" xmlns:wp="http://schemas.openxmlformats.org/drawingml/2006/wordprocessingDrawing" xmlns:w10="urn:schemas-microsoft-com:office:word" xmlns:w="http://schemas.openxmlformats.org/wordprocessingml/2006/main" xmlns:w14="http://schemas.microsoft.com/office/word/2010/wordml" xmlns:w15="http://schemas.microsoft.com/office/word/2012/wordml" xmlns:w16cid="http://schemas.microsoft.com/office/word/2016/wordml/cid" xmlns:w16se="http://schemas.microsoft.com/office/word/2015/wordml/symex" xmlns:wpg="http://schemas.microsoft.com/office/word/2010/wordprocessingGroup" xmlns:wpi="http://schemas.microsoft.com/office/word/2010/wordprocessingInk" xmlns:wne="http://schemas.microsoft.com/office/word/2006/wordml" xmlns:wps="http://schemas.microsoft.com/office/word/2010/wordprocessingShape" mc:Ignorable="w14 w15 w16se w16cid wp14">
   <w:tbl>
     <w:tblPr>
-      <w:tblStyle w:val="Tablaconcuadrcula"/>
+      <w:tblStyle w:val="TableGrid"/>
       <w:tblW w:w="0" w:type="auto"/>
       <w:jc w:val="center"/>
       <w:tblLook w:val="04A0" w:firstRow="1" w:lastRow="0" w:firstColumn="1" w:lastColumn="0" w:noHBand="0" w:noVBand="1"/>
@@ -11036,7 +11345,7 @@
         </w:tcPr>
         <w:p>
           <w:pPr>
-            <w:pStyle w:val="Piedepgina"/>
+            <w:pStyle w:val="Footer"/>
             <w:jc w:val="center"/>
             <w:rPr>
               <w:rFonts w:ascii="Arial Narrow" w:hAnsi="Arial Narrow"/>
@@ -11101,7 +11410,7 @@
         </w:tcPr>
         <w:p>
           <w:pPr>
-            <w:pStyle w:val="Piedepgina"/>
+            <w:pStyle w:val="Footer"/>
             <w:jc w:val="center"/>
             <w:rPr>
               <w:rFonts w:ascii="Arial Narrow" w:hAnsi="Arial Narrow"/>
@@ -11137,7 +11446,7 @@
         </w:tcPr>
         <w:p>
           <w:pPr>
-            <w:pStyle w:val="Piedepgina"/>
+            <w:pStyle w:val="Footer"/>
             <w:jc w:val="center"/>
             <w:rPr>
               <w:rFonts w:ascii="Arial Narrow" w:hAnsi="Arial Narrow"/>
@@ -11282,14 +11591,14 @@
   </w:tbl>
   <w:p>
     <w:pPr>
-      <w:pStyle w:val="Piedepgina"/>
+      <w:pStyle w:val="Footer"/>
     </w:pPr>
   </w:p>
 </w:ftr>
 </file>
 
 <file path=word/footnotes.xml><?xml version="1.0" encoding="utf-8"?>
-<w:footnotes xmlns:wpc="http://schemas.microsoft.com/office/word/2010/wordprocessingCanvas" xmlns:mo="http://schemas.microsoft.com/office/mac/office/2008/main" xmlns:mc="http://schemas.openxmlformats.org/markup-compatibility/2006" xmlns:mv="urn:schemas-microsoft-com:mac:vml" xmlns:o="urn:schemas-microsoft-com:office:office" xmlns:r="http://schemas.openxmlformats.org/officeDocument/2006/relationships" xmlns:m="http://schemas.openxmlformats.org/officeDocument/2006/math" xmlns:v="urn:schemas-microsoft-com:vml" xmlns:wp14="http://schemas.microsoft.com/office/word/2010/wordprocessingDrawing" xmlns:wp="http://schemas.openxmlformats.org/drawingml/2006/wordprocessingDrawing" xmlns:w10="urn:schemas-microsoft-com:office:word" xmlns:w="http://schemas.openxmlformats.org/wordprocessingml/2006/main" xmlns:w14="http://schemas.microsoft.com/office/word/2010/wordml" xmlns:w15="http://schemas.microsoft.com/office/word/2012/wordml" xmlns:wpg="http://schemas.microsoft.com/office/word/2010/wordprocessingGroup" xmlns:wpi="http://schemas.microsoft.com/office/word/2010/wordprocessingInk" xmlns:wne="http://schemas.microsoft.com/office/word/2006/wordml" xmlns:wps="http://schemas.microsoft.com/office/word/2010/wordprocessingShape" mc:Ignorable="w14 w15 wp14">
+<w:footnotes xmlns:wpc="http://schemas.microsoft.com/office/word/2010/wordprocessingCanvas" xmlns:cx="http://schemas.microsoft.com/office/drawing/2014/chartex" xmlns:cx1="http://schemas.microsoft.com/office/drawing/2015/9/8/chartex" xmlns:cx2="http://schemas.microsoft.com/office/drawing/2015/10/21/chartex" xmlns:cx3="http://schemas.microsoft.com/office/drawing/2016/5/9/chartex" xmlns:cx4="http://schemas.microsoft.com/office/drawing/2016/5/10/chartex" xmlns:cx5="http://schemas.microsoft.com/office/drawing/2016/5/11/chartex" xmlns:cx6="http://schemas.microsoft.com/office/drawing/2016/5/12/chartex" xmlns:cx7="http://schemas.microsoft.com/office/drawing/2016/5/13/chartex" xmlns:cx8="http://schemas.microsoft.com/office/drawing/2016/5/14/chartex" xmlns:mc="http://schemas.openxmlformats.org/markup-compatibility/2006" xmlns:aink="http://schemas.microsoft.com/office/drawing/2016/ink" xmlns:am3d="http://schemas.microsoft.com/office/drawing/2017/model3d" xmlns:o="urn:schemas-microsoft-com:office:office" xmlns:r="http://schemas.openxmlformats.org/officeDocument/2006/relationships" xmlns:m="http://schemas.openxmlformats.org/officeDocument/2006/math" xmlns:v="urn:schemas-microsoft-com:vml" xmlns:wp14="http://schemas.microsoft.com/office/word/2010/wordprocessingDrawing" xmlns:wp="http://schemas.openxmlformats.org/drawingml/2006/wordprocessingDrawing" xmlns:w10="urn:schemas-microsoft-com:office:word" xmlns:w="http://schemas.openxmlformats.org/wordprocessingml/2006/main" xmlns:w14="http://schemas.microsoft.com/office/word/2010/wordml" xmlns:w15="http://schemas.microsoft.com/office/word/2012/wordml" xmlns:w16cid="http://schemas.microsoft.com/office/word/2016/wordml/cid" xmlns:w16se="http://schemas.microsoft.com/office/word/2015/wordml/symex" xmlns:wpg="http://schemas.microsoft.com/office/word/2010/wordprocessingGroup" xmlns:wpi="http://schemas.microsoft.com/office/word/2010/wordprocessingInk" xmlns:wne="http://schemas.microsoft.com/office/word/2006/wordml" xmlns:wps="http://schemas.microsoft.com/office/word/2010/wordprocessingShape" mc:Ignorable="w14 w15 w16se w16cid wp14">
   <w:footnote w:type="separator" w:id="-1">
     <w:p>
       <w:r>
@@ -11307,11 +11616,11 @@
   <w:footnote w:id="1">
     <w:p>
       <w:pPr>
-        <w:pStyle w:val="Textonotapie"/>
-      </w:pPr>
-      <w:r>
-        <w:rPr>
-          <w:rStyle w:val="Refdenotaalpie"/>
+        <w:pStyle w:val="FootnoteText"/>
+      </w:pPr>
+      <w:r>
+        <w:rPr>
+          <w:rStyle w:val="FootnoteReference"/>
         </w:rPr>
         <w:footnoteRef/>
       </w:r>
@@ -11321,7 +11630,7 @@
       <w:hyperlink r:id="rId1" w:history="1">
         <w:r>
           <w:rPr>
-            <w:rStyle w:val="Hipervnculo"/>
+            <w:rStyle w:val="Hyperlink"/>
           </w:rPr>
           <w:t>https://www.games-workshop.com/es-ES/Warhammer-40-000</w:t>
         </w:r>
@@ -11335,8 +11644,8 @@
 </file>
 
 <file path=word/numbering.xml><?xml version="1.0" encoding="utf-8"?>
-<w:numbering xmlns:wpc="http://schemas.microsoft.com/office/word/2010/wordprocessingCanvas" xmlns:mo="http://schemas.microsoft.com/office/mac/office/2008/main" xmlns:mc="http://schemas.openxmlformats.org/markup-compatibility/2006" xmlns:mv="urn:schemas-microsoft-com:mac:vml" xmlns:o="urn:schemas-microsoft-com:office:office" xmlns:r="http://schemas.openxmlformats.org/officeDocument/2006/relationships" xmlns:m="http://schemas.openxmlformats.org/officeDocument/2006/math" xmlns:v="urn:schemas-microsoft-com:vml" xmlns:wp14="http://schemas.microsoft.com/office/word/2010/wordprocessingDrawing" xmlns:wp="http://schemas.openxmlformats.org/drawingml/2006/wordprocessingDrawing" xmlns:w10="urn:schemas-microsoft-com:office:word" xmlns:w="http://schemas.openxmlformats.org/wordprocessingml/2006/main" xmlns:w14="http://schemas.microsoft.com/office/word/2010/wordml" xmlns:w15="http://schemas.microsoft.com/office/word/2012/wordml" xmlns:wpg="http://schemas.microsoft.com/office/word/2010/wordprocessingGroup" xmlns:wpi="http://schemas.microsoft.com/office/word/2010/wordprocessingInk" xmlns:wne="http://schemas.microsoft.com/office/word/2006/wordml" xmlns:wps="http://schemas.microsoft.com/office/word/2010/wordprocessingShape" mc:Ignorable="w14 w15 wp14">
-  <w:abstractNum w:abstractNumId="0">
+<w:numbering xmlns:wpc="http://schemas.microsoft.com/office/word/2010/wordprocessingCanvas" xmlns:cx="http://schemas.microsoft.com/office/drawing/2014/chartex" xmlns:cx1="http://schemas.microsoft.com/office/drawing/2015/9/8/chartex" xmlns:cx2="http://schemas.microsoft.com/office/drawing/2015/10/21/chartex" xmlns:cx3="http://schemas.microsoft.com/office/drawing/2016/5/9/chartex" xmlns:cx4="http://schemas.microsoft.com/office/drawing/2016/5/10/chartex" xmlns:cx5="http://schemas.microsoft.com/office/drawing/2016/5/11/chartex" xmlns:cx6="http://schemas.microsoft.com/office/drawing/2016/5/12/chartex" xmlns:cx7="http://schemas.microsoft.com/office/drawing/2016/5/13/chartex" xmlns:cx8="http://schemas.microsoft.com/office/drawing/2016/5/14/chartex" xmlns:mc="http://schemas.openxmlformats.org/markup-compatibility/2006" xmlns:aink="http://schemas.microsoft.com/office/drawing/2016/ink" xmlns:am3d="http://schemas.microsoft.com/office/drawing/2017/model3d" xmlns:o="urn:schemas-microsoft-com:office:office" xmlns:r="http://schemas.openxmlformats.org/officeDocument/2006/relationships" xmlns:m="http://schemas.openxmlformats.org/officeDocument/2006/math" xmlns:v="urn:schemas-microsoft-com:vml" xmlns:wp14="http://schemas.microsoft.com/office/word/2010/wordprocessingDrawing" xmlns:wp="http://schemas.openxmlformats.org/drawingml/2006/wordprocessingDrawing" xmlns:w10="urn:schemas-microsoft-com:office:word" xmlns:w="http://schemas.openxmlformats.org/wordprocessingml/2006/main" xmlns:w14="http://schemas.microsoft.com/office/word/2010/wordml" xmlns:w15="http://schemas.microsoft.com/office/word/2012/wordml" xmlns:w16cid="http://schemas.microsoft.com/office/word/2016/wordml/cid" xmlns:w16se="http://schemas.microsoft.com/office/word/2015/wordml/symex" xmlns:wpg="http://schemas.microsoft.com/office/word/2010/wordprocessingGroup" xmlns:wpi="http://schemas.microsoft.com/office/word/2010/wordprocessingInk" xmlns:wne="http://schemas.microsoft.com/office/word/2006/wordml" xmlns:wps="http://schemas.microsoft.com/office/word/2010/wordprocessingShape" mc:Ignorable="w14 w15 w16se w16cid wp14">
+  <w:abstractNum w:abstractNumId="0" w15:restartNumberingAfterBreak="0">
     <w:nsid w:val="17375823"/>
     <w:multiLevelType w:val="hybridMultilevel"/>
     <w:tmpl w:val="0CBE4830"/>
@@ -11449,7 +11758,7 @@
       </w:rPr>
     </w:lvl>
   </w:abstractNum>
-  <w:abstractNum w:abstractNumId="1">
+  <w:abstractNum w:abstractNumId="1" w15:restartNumberingAfterBreak="0">
     <w:nsid w:val="28FE4B97"/>
     <w:multiLevelType w:val="hybridMultilevel"/>
     <w:tmpl w:val="050276D4"/>
@@ -11538,7 +11847,7 @@
       </w:pPr>
     </w:lvl>
   </w:abstractNum>
-  <w:abstractNum w:abstractNumId="2">
+  <w:abstractNum w:abstractNumId="2" w15:restartNumberingAfterBreak="0">
     <w:nsid w:val="2DE30941"/>
     <w:multiLevelType w:val="multilevel"/>
     <w:tmpl w:val="B9128C86"/>
@@ -11557,7 +11866,7 @@
     <w:lvl w:ilvl="1">
       <w:start w:val="1"/>
       <w:numFmt w:val="decimal"/>
-      <w:pStyle w:val="Ttulo2"/>
+      <w:pStyle w:val="Heading2"/>
       <w:isLgl/>
       <w:lvlText w:val="%1.%2."/>
       <w:lvlJc w:val="left"/>
@@ -11660,7 +11969,7 @@
       </w:rPr>
     </w:lvl>
   </w:abstractNum>
-  <w:abstractNum w:abstractNumId="3">
+  <w:abstractNum w:abstractNumId="3" w15:restartNumberingAfterBreak="0">
     <w:nsid w:val="40AB190B"/>
     <w:multiLevelType w:val="hybridMultilevel"/>
     <w:tmpl w:val="C6786936"/>
@@ -11773,7 +12082,7 @@
       </w:rPr>
     </w:lvl>
   </w:abstractNum>
-  <w:abstractNum w:abstractNumId="4">
+  <w:abstractNum w:abstractNumId="4" w15:restartNumberingAfterBreak="0">
     <w:nsid w:val="54A50D18"/>
     <w:multiLevelType w:val="hybridMultilevel"/>
     <w:tmpl w:val="F0AA4AA6"/>
@@ -11905,7 +12214,7 @@
 </file>
 
 <file path=word/styles.xml><?xml version="1.0" encoding="utf-8"?>
-<w:styles xmlns:mc="http://schemas.openxmlformats.org/markup-compatibility/2006" xmlns:r="http://schemas.openxmlformats.org/officeDocument/2006/relationships" xmlns:w="http://schemas.openxmlformats.org/wordprocessingml/2006/main" xmlns:w14="http://schemas.microsoft.com/office/word/2010/wordml" xmlns:w15="http://schemas.microsoft.com/office/word/2012/wordml" mc:Ignorable="w14 w15">
+<w:styles xmlns:mc="http://schemas.openxmlformats.org/markup-compatibility/2006" xmlns:r="http://schemas.openxmlformats.org/officeDocument/2006/relationships" xmlns:w="http://schemas.openxmlformats.org/wordprocessingml/2006/main" xmlns:w14="http://schemas.microsoft.com/office/word/2010/wordml" xmlns:w15="http://schemas.microsoft.com/office/word/2012/wordml" xmlns:w16cid="http://schemas.microsoft.com/office/word/2016/wordml/cid" xmlns:w16se="http://schemas.microsoft.com/office/word/2015/wordml/symex" mc:Ignorable="w14 w15 w16se w16cid">
   <w:docDefaults>
     <w:rPrDefault>
       <w:rPr>
@@ -11917,7 +12226,7 @@
     </w:rPrDefault>
     <w:pPrDefault/>
   </w:docDefaults>
-  <w:latentStyles w:defLockedState="0" w:defUIPriority="99" w:defSemiHidden="0" w:defUnhideWhenUsed="0" w:defQFormat="0" w:count="382">
+  <w:latentStyles w:defLockedState="0" w:defUIPriority="99" w:defSemiHidden="0" w:defUnhideWhenUsed="0" w:defQFormat="0" w:count="375">
     <w:lsdException w:name="Normal" w:uiPriority="0" w:qFormat="1"/>
     <w:lsdException w:name="heading 1" w:uiPriority="9" w:qFormat="1"/>
     <w:lsdException w:name="heading 2" w:semiHidden="1" w:uiPriority="9" w:unhideWhenUsed="1" w:qFormat="1"/>
@@ -12296,11 +12605,11 @@
     <w:name w:val="Normal"/>
     <w:qFormat/>
   </w:style>
-  <w:style w:type="paragraph" w:styleId="Ttulo1">
+  <w:style w:type="paragraph" w:styleId="Heading1">
     <w:name w:val="heading 1"/>
     <w:basedOn w:val="Normal"/>
     <w:next w:val="Normal"/>
-    <w:link w:val="Ttulo1Car"/>
+    <w:link w:val="Heading1Char"/>
     <w:uiPriority w:val="9"/>
     <w:qFormat/>
     <w:rsid w:val="005248E0"/>
@@ -12319,11 +12628,11 @@
       <w:lang w:val="es-ES_tradnl"/>
     </w:rPr>
   </w:style>
-  <w:style w:type="paragraph" w:styleId="Ttulo2">
+  <w:style w:type="paragraph" w:styleId="Heading2">
     <w:name w:val="heading 2"/>
     <w:basedOn w:val="Normal"/>
     <w:next w:val="Normal"/>
-    <w:link w:val="Ttulo2Car"/>
+    <w:link w:val="Heading2Char"/>
     <w:uiPriority w:val="9"/>
     <w:unhideWhenUsed/>
     <w:qFormat/>
@@ -12346,13 +12655,13 @@
       <w:lang w:val="es-ES_tradnl"/>
     </w:rPr>
   </w:style>
-  <w:style w:type="character" w:default="1" w:styleId="Fuentedeprrafopredeter">
+  <w:style w:type="character" w:default="1" w:styleId="DefaultParagraphFont">
     <w:name w:val="Default Paragraph Font"/>
     <w:uiPriority w:val="1"/>
     <w:semiHidden/>
     <w:unhideWhenUsed/>
   </w:style>
-  <w:style w:type="table" w:default="1" w:styleId="Tablanormal">
+  <w:style w:type="table" w:default="1" w:styleId="TableNormal">
     <w:name w:val="Normal Table"/>
     <w:uiPriority w:val="99"/>
     <w:semiHidden/>
@@ -12367,16 +12676,16 @@
       </w:tblCellMar>
     </w:tblPr>
   </w:style>
-  <w:style w:type="numbering" w:default="1" w:styleId="Sinlista">
+  <w:style w:type="numbering" w:default="1" w:styleId="NoList">
     <w:name w:val="No List"/>
     <w:uiPriority w:val="99"/>
     <w:semiHidden/>
     <w:unhideWhenUsed/>
   </w:style>
-  <w:style w:type="character" w:customStyle="1" w:styleId="Ttulo1Car">
-    <w:name w:val="Título 1 Car"/>
-    <w:basedOn w:val="Fuentedeprrafopredeter"/>
-    <w:link w:val="Ttulo1"/>
+  <w:style w:type="character" w:customStyle="1" w:styleId="Heading1Char">
+    <w:name w:val="Heading 1 Char"/>
+    <w:basedOn w:val="DefaultParagraphFont"/>
+    <w:link w:val="Heading1"/>
     <w:uiPriority w:val="9"/>
     <w:rsid w:val="005248E0"/>
     <w:rPr>
@@ -12388,7 +12697,7 @@
       <w:lang w:val="es-ES_tradnl"/>
     </w:rPr>
   </w:style>
-  <w:style w:type="paragraph" w:styleId="Prrafodelista">
+  <w:style w:type="paragraph" w:styleId="ListParagraph">
     <w:name w:val="List Paragraph"/>
     <w:basedOn w:val="Normal"/>
     <w:uiPriority w:val="34"/>
@@ -12399,9 +12708,9 @@
       <w:contextualSpacing/>
     </w:pPr>
   </w:style>
-  <w:style w:type="paragraph" w:styleId="TtulodeTDC">
+  <w:style w:type="paragraph" w:styleId="TOCHeading">
     <w:name w:val="TOC Heading"/>
-    <w:basedOn w:val="Ttulo1"/>
+    <w:basedOn w:val="Heading1"/>
     <w:next w:val="Normal"/>
     <w:uiPriority w:val="39"/>
     <w:unhideWhenUsed/>
@@ -12418,7 +12727,7 @@
       <w:lang w:val="en-US"/>
     </w:rPr>
   </w:style>
-  <w:style w:type="paragraph" w:styleId="TDC1">
+  <w:style w:type="paragraph" w:styleId="TOC1">
     <w:name w:val="toc 1"/>
     <w:basedOn w:val="Normal"/>
     <w:next w:val="Normal"/>
@@ -12430,9 +12739,9 @@
       <w:spacing w:after="100"/>
     </w:pPr>
   </w:style>
-  <w:style w:type="character" w:styleId="Hipervnculo">
+  <w:style w:type="character" w:styleId="Hyperlink">
     <w:name w:val="Hyperlink"/>
-    <w:basedOn w:val="Fuentedeprrafopredeter"/>
+    <w:basedOn w:val="DefaultParagraphFont"/>
     <w:uiPriority w:val="99"/>
     <w:unhideWhenUsed/>
     <w:rsid w:val="005C6217"/>
@@ -12441,10 +12750,10 @@
       <w:u w:val="single"/>
     </w:rPr>
   </w:style>
-  <w:style w:type="paragraph" w:styleId="Encabezado">
+  <w:style w:type="paragraph" w:styleId="Header">
     <w:name w:val="header"/>
     <w:basedOn w:val="Normal"/>
-    <w:link w:val="EncabezadoCar"/>
+    <w:link w:val="HeaderChar"/>
     <w:uiPriority w:val="99"/>
     <w:unhideWhenUsed/>
     <w:rsid w:val="005C6217"/>
@@ -12455,17 +12764,17 @@
       </w:tabs>
     </w:pPr>
   </w:style>
-  <w:style w:type="character" w:customStyle="1" w:styleId="EncabezadoCar">
-    <w:name w:val="Encabezado Car"/>
-    <w:basedOn w:val="Fuentedeprrafopredeter"/>
-    <w:link w:val="Encabezado"/>
+  <w:style w:type="character" w:customStyle="1" w:styleId="HeaderChar">
+    <w:name w:val="Header Char"/>
+    <w:basedOn w:val="DefaultParagraphFont"/>
+    <w:link w:val="Header"/>
     <w:uiPriority w:val="99"/>
     <w:rsid w:val="005C6217"/>
   </w:style>
-  <w:style w:type="paragraph" w:styleId="Piedepgina">
+  <w:style w:type="paragraph" w:styleId="Footer">
     <w:name w:val="footer"/>
     <w:basedOn w:val="Normal"/>
-    <w:link w:val="PiedepginaCar"/>
+    <w:link w:val="FooterChar"/>
     <w:uiPriority w:val="99"/>
     <w:unhideWhenUsed/>
     <w:rsid w:val="005C6217"/>
@@ -12476,20 +12785,19 @@
       </w:tabs>
     </w:pPr>
   </w:style>
-  <w:style w:type="character" w:customStyle="1" w:styleId="PiedepginaCar">
-    <w:name w:val="Pie de página Car"/>
-    <w:basedOn w:val="Fuentedeprrafopredeter"/>
-    <w:link w:val="Piedepgina"/>
+  <w:style w:type="character" w:customStyle="1" w:styleId="FooterChar">
+    <w:name w:val="Footer Char"/>
+    <w:basedOn w:val="DefaultParagraphFont"/>
+    <w:link w:val="Footer"/>
     <w:uiPriority w:val="99"/>
     <w:rsid w:val="005C6217"/>
   </w:style>
-  <w:style w:type="table" w:styleId="Tablaconcuadrcula">
+  <w:style w:type="table" w:styleId="TableGrid">
     <w:name w:val="Table Grid"/>
-    <w:basedOn w:val="Tablanormal"/>
+    <w:basedOn w:val="TableNormal"/>
     <w:uiPriority w:val="39"/>
     <w:rsid w:val="005C6217"/>
     <w:tblPr>
-      <w:tblInd w:w="0" w:type="dxa"/>
       <w:tblBorders>
         <w:top w:val="single" w:sz="4" w:space="0" w:color="auto"/>
         <w:left w:val="single" w:sz="4" w:space="0" w:color="auto"/>
@@ -12498,18 +12806,12 @@
         <w:insideH w:val="single" w:sz="4" w:space="0" w:color="auto"/>
         <w:insideV w:val="single" w:sz="4" w:space="0" w:color="auto"/>
       </w:tblBorders>
-      <w:tblCellMar>
-        <w:top w:w="0" w:type="dxa"/>
-        <w:left w:w="108" w:type="dxa"/>
-        <w:bottom w:w="0" w:type="dxa"/>
-        <w:right w:w="108" w:type="dxa"/>
-      </w:tblCellMar>
     </w:tblPr>
   </w:style>
-  <w:style w:type="paragraph" w:styleId="Textonotapie">
+  <w:style w:type="paragraph" w:styleId="FootnoteText">
     <w:name w:val="footnote text"/>
     <w:basedOn w:val="Normal"/>
-    <w:link w:val="TextonotapieCar"/>
+    <w:link w:val="FootnoteTextChar"/>
     <w:uiPriority w:val="99"/>
     <w:semiHidden/>
     <w:unhideWhenUsed/>
@@ -12519,10 +12821,10 @@
       <w:szCs w:val="20"/>
     </w:rPr>
   </w:style>
-  <w:style w:type="character" w:customStyle="1" w:styleId="TextonotapieCar">
-    <w:name w:val="Texto nota pie Car"/>
-    <w:basedOn w:val="Fuentedeprrafopredeter"/>
-    <w:link w:val="Textonotapie"/>
+  <w:style w:type="character" w:customStyle="1" w:styleId="FootnoteTextChar">
+    <w:name w:val="Footnote Text Char"/>
+    <w:basedOn w:val="DefaultParagraphFont"/>
+    <w:link w:val="FootnoteText"/>
     <w:uiPriority w:val="99"/>
     <w:semiHidden/>
     <w:rsid w:val="00CC4382"/>
@@ -12531,9 +12833,9 @@
       <w:szCs w:val="20"/>
     </w:rPr>
   </w:style>
-  <w:style w:type="character" w:styleId="Refdenotaalpie">
+  <w:style w:type="character" w:styleId="FootnoteReference">
     <w:name w:val="footnote reference"/>
-    <w:basedOn w:val="Fuentedeprrafopredeter"/>
+    <w:basedOn w:val="DefaultParagraphFont"/>
     <w:uiPriority w:val="99"/>
     <w:semiHidden/>
     <w:unhideWhenUsed/>
@@ -12542,9 +12844,9 @@
       <w:vertAlign w:val="superscript"/>
     </w:rPr>
   </w:style>
-  <w:style w:type="character" w:customStyle="1" w:styleId="UnresolvedMention">
-    <w:name w:val="Unresolved Mention"/>
-    <w:basedOn w:val="Fuentedeprrafopredeter"/>
+  <w:style w:type="character" w:customStyle="1" w:styleId="UnresolvedMention1">
+    <w:name w:val="Unresolved Mention1"/>
+    <w:basedOn w:val="DefaultParagraphFont"/>
     <w:uiPriority w:val="99"/>
     <w:semiHidden/>
     <w:unhideWhenUsed/>
@@ -12554,10 +12856,10 @@
       <w:shd w:val="clear" w:color="auto" w:fill="E6E6E6"/>
     </w:rPr>
   </w:style>
-  <w:style w:type="character" w:customStyle="1" w:styleId="Ttulo2Car">
-    <w:name w:val="Título 2 Car"/>
-    <w:basedOn w:val="Fuentedeprrafopredeter"/>
-    <w:link w:val="Ttulo2"/>
+  <w:style w:type="character" w:customStyle="1" w:styleId="Heading2Char">
+    <w:name w:val="Heading 2 Char"/>
+    <w:basedOn w:val="DefaultParagraphFont"/>
+    <w:link w:val="Heading2"/>
     <w:uiPriority w:val="9"/>
     <w:rsid w:val="009C7454"/>
     <w:rPr>
@@ -12568,7 +12870,7 @@
       <w:lang w:val="es-ES_tradnl"/>
     </w:rPr>
   </w:style>
-  <w:style w:type="paragraph" w:styleId="TDC2">
+  <w:style w:type="paragraph" w:styleId="TOC2">
     <w:name w:val="toc 2"/>
     <w:basedOn w:val="Normal"/>
     <w:next w:val="Normal"/>
@@ -12889,7 +13191,7 @@
 </file>
 
 <file path=customXml/itemProps1.xml><?xml version="1.0" encoding="utf-8"?>
-<ds:datastoreItem xmlns:ds="http://schemas.openxmlformats.org/officeDocument/2006/customXml" ds:itemID="{C0964AB4-7341-9F43-87E5-121E3B3F740A}">
+<ds:datastoreItem xmlns:ds="http://schemas.openxmlformats.org/officeDocument/2006/customXml" ds:itemID="{93EEACEF-16F9-49C6-BB91-9C56061D464B}">
   <ds:schemaRefs>
     <ds:schemaRef ds:uri="http://schemas.openxmlformats.org/officeDocument/2006/bibliography"/>
   </ds:schemaRefs>

</xml_diff>

<commit_message>
quito el punto 9
</commit_message>
<xml_diff>
--- a/Documentacion/Documentacion.docx
+++ b/Documentacion/Documentacion.docx
@@ -43,6 +43,7 @@
           </w:r>
           <w:proofErr w:type="spellEnd"/>
         </w:p>
+        <w:bookmarkStart w:id="0" w:name="_GoBack"/>
         <w:p>
           <w:pPr>
             <w:pStyle w:val="TOC1"/>
@@ -51,14 +52,16 @@
               <w:tab w:val="right" w:leader="dot" w:pos="9350"/>
             </w:tabs>
             <w:rPr>
-              <w:rFonts w:eastAsiaTheme="minorEastAsia"/>
+              <w:rFonts w:ascii="Arial Narrow" w:eastAsiaTheme="minorEastAsia" w:hAnsi="Arial Narrow"/>
               <w:noProof/>
+              <w:sz w:val="24"/>
             </w:rPr>
           </w:pPr>
           <w:r>
             <w:rPr>
               <w:rFonts w:ascii="Arial Narrow" w:hAnsi="Arial Narrow"/>
               <w:color w:val="000000" w:themeColor="text1"/>
+              <w:sz w:val="24"/>
             </w:rPr>
             <w:fldChar w:fldCharType="begin"/>
           </w:r>
@@ -66,6 +69,7 @@
             <w:rPr>
               <w:rFonts w:ascii="Arial Narrow" w:hAnsi="Arial Narrow"/>
               <w:color w:val="000000" w:themeColor="text1"/>
+              <w:sz w:val="24"/>
             </w:rPr>
             <w:instrText xml:space="preserve"> TOC \o "1-3" \h \z \u </w:instrText>
           </w:r>
@@ -73,76 +77,96 @@
             <w:rPr>
               <w:rFonts w:ascii="Arial Narrow" w:hAnsi="Arial Narrow"/>
               <w:color w:val="000000" w:themeColor="text1"/>
+              <w:sz w:val="24"/>
             </w:rPr>
             <w:fldChar w:fldCharType="separate"/>
           </w:r>
-          <w:hyperlink w:anchor="_Toc512957917" w:history="1">
+          <w:hyperlink w:anchor="_Toc512963774" w:history="1">
             <w:r>
               <w:rPr>
                 <w:rStyle w:val="Hyperlink"/>
-                <w:noProof/>
+                <w:rFonts w:ascii="Arial Narrow" w:hAnsi="Arial Narrow"/>
+                <w:noProof/>
+                <w:sz w:val="24"/>
               </w:rPr>
               <w:t>1.</w:t>
             </w:r>
             <w:r>
               <w:rPr>
-                <w:rFonts w:eastAsiaTheme="minorEastAsia"/>
-                <w:noProof/>
+                <w:rFonts w:ascii="Arial Narrow" w:eastAsiaTheme="minorEastAsia" w:hAnsi="Arial Narrow"/>
+                <w:noProof/>
+                <w:sz w:val="24"/>
               </w:rPr>
               <w:tab/>
             </w:r>
             <w:r>
               <w:rPr>
                 <w:rStyle w:val="Hyperlink"/>
-                <w:noProof/>
+                <w:rFonts w:ascii="Arial Narrow" w:hAnsi="Arial Narrow"/>
+                <w:noProof/>
+                <w:sz w:val="24"/>
               </w:rPr>
               <w:t>ANÁLISIS: DESCRIPCIÓN DEL PROBLEMA A RESOLVER</w:t>
             </w:r>
             <w:r>
               <w:rPr>
+                <w:rFonts w:ascii="Arial Narrow" w:hAnsi="Arial Narrow"/>
                 <w:noProof/>
                 <w:webHidden/>
+                <w:sz w:val="24"/>
               </w:rPr>
               <w:tab/>
             </w:r>
             <w:r>
               <w:rPr>
+                <w:rFonts w:ascii="Arial Narrow" w:hAnsi="Arial Narrow"/>
                 <w:noProof/>
                 <w:webHidden/>
+                <w:sz w:val="24"/>
               </w:rPr>
               <w:fldChar w:fldCharType="begin"/>
             </w:r>
             <w:r>
               <w:rPr>
+                <w:rFonts w:ascii="Arial Narrow" w:hAnsi="Arial Narrow"/>
                 <w:noProof/>
                 <w:webHidden/>
-              </w:rPr>
-              <w:instrText xml:space="preserve"> PAGEREF _Toc512957917 \h </w:instrText>
-            </w:r>
-            <w:r>
-              <w:rPr>
+                <w:sz w:val="24"/>
+              </w:rPr>
+              <w:instrText xml:space="preserve"> PAGEREF _Toc512963774 \h </w:instrText>
+            </w:r>
+            <w:r>
+              <w:rPr>
+                <w:rFonts w:ascii="Arial Narrow" w:hAnsi="Arial Narrow"/>
                 <w:noProof/>
                 <w:webHidden/>
-              </w:rPr>
-            </w:r>
-            <w:r>
-              <w:rPr>
+                <w:sz w:val="24"/>
+              </w:rPr>
+            </w:r>
+            <w:r>
+              <w:rPr>
+                <w:rFonts w:ascii="Arial Narrow" w:hAnsi="Arial Narrow"/>
                 <w:noProof/>
                 <w:webHidden/>
+                <w:sz w:val="24"/>
               </w:rPr>
               <w:fldChar w:fldCharType="separate"/>
             </w:r>
             <w:r>
               <w:rPr>
+                <w:rFonts w:ascii="Arial Narrow" w:hAnsi="Arial Narrow"/>
                 <w:noProof/>
                 <w:webHidden/>
+                <w:sz w:val="24"/>
               </w:rPr>
               <w:t>1</w:t>
             </w:r>
             <w:r>
               <w:rPr>
+                <w:rFonts w:ascii="Arial Narrow" w:hAnsi="Arial Narrow"/>
                 <w:noProof/>
                 <w:webHidden/>
+                <w:sz w:val="24"/>
               </w:rPr>
               <w:fldChar w:fldCharType="end"/>
             </w:r>
@@ -156,77 +180,97 @@
               <w:tab w:val="right" w:leader="dot" w:pos="9350"/>
             </w:tabs>
             <w:rPr>
-              <w:rFonts w:eastAsiaTheme="minorEastAsia"/>
+              <w:rFonts w:ascii="Arial Narrow" w:eastAsiaTheme="minorEastAsia" w:hAnsi="Arial Narrow"/>
               <w:noProof/>
+              <w:sz w:val="24"/>
             </w:rPr>
           </w:pPr>
-          <w:hyperlink w:anchor="_Toc512957918" w:history="1">
+          <w:hyperlink w:anchor="_Toc512963775" w:history="1">
             <w:r>
               <w:rPr>
                 <w:rStyle w:val="Hyperlink"/>
-                <w:noProof/>
+                <w:rFonts w:ascii="Arial Narrow" w:hAnsi="Arial Narrow"/>
+                <w:noProof/>
+                <w:sz w:val="24"/>
               </w:rPr>
               <w:t>2.</w:t>
             </w:r>
             <w:r>
               <w:rPr>
-                <w:rFonts w:eastAsiaTheme="minorEastAsia"/>
-                <w:noProof/>
+                <w:rFonts w:ascii="Arial Narrow" w:eastAsiaTheme="minorEastAsia" w:hAnsi="Arial Narrow"/>
+                <w:noProof/>
+                <w:sz w:val="24"/>
               </w:rPr>
               <w:tab/>
             </w:r>
             <w:r>
               <w:rPr>
                 <w:rStyle w:val="Hyperlink"/>
-                <w:noProof/>
+                <w:rFonts w:ascii="Arial Narrow" w:hAnsi="Arial Narrow"/>
+                <w:noProof/>
+                <w:sz w:val="24"/>
               </w:rPr>
               <w:t>REQUERIMIENTOS</w:t>
             </w:r>
             <w:r>
               <w:rPr>
+                <w:rFonts w:ascii="Arial Narrow" w:hAnsi="Arial Narrow"/>
                 <w:noProof/>
                 <w:webHidden/>
+                <w:sz w:val="24"/>
               </w:rPr>
               <w:tab/>
             </w:r>
             <w:r>
               <w:rPr>
+                <w:rFonts w:ascii="Arial Narrow" w:hAnsi="Arial Narrow"/>
                 <w:noProof/>
                 <w:webHidden/>
+                <w:sz w:val="24"/>
               </w:rPr>
               <w:fldChar w:fldCharType="begin"/>
             </w:r>
             <w:r>
               <w:rPr>
+                <w:rFonts w:ascii="Arial Narrow" w:hAnsi="Arial Narrow"/>
                 <w:noProof/>
                 <w:webHidden/>
-              </w:rPr>
-              <w:instrText xml:space="preserve"> PAGEREF _Toc512957918 \h </w:instrText>
-            </w:r>
-            <w:r>
-              <w:rPr>
+                <w:sz w:val="24"/>
+              </w:rPr>
+              <w:instrText xml:space="preserve"> PAGEREF _Toc512963775 \h </w:instrText>
+            </w:r>
+            <w:r>
+              <w:rPr>
+                <w:rFonts w:ascii="Arial Narrow" w:hAnsi="Arial Narrow"/>
                 <w:noProof/>
                 <w:webHidden/>
-              </w:rPr>
-            </w:r>
-            <w:r>
-              <w:rPr>
+                <w:sz w:val="24"/>
+              </w:rPr>
+            </w:r>
+            <w:r>
+              <w:rPr>
+                <w:rFonts w:ascii="Arial Narrow" w:hAnsi="Arial Narrow"/>
                 <w:noProof/>
                 <w:webHidden/>
+                <w:sz w:val="24"/>
               </w:rPr>
               <w:fldChar w:fldCharType="separate"/>
             </w:r>
             <w:r>
               <w:rPr>
+                <w:rFonts w:ascii="Arial Narrow" w:hAnsi="Arial Narrow"/>
                 <w:noProof/>
                 <w:webHidden/>
+                <w:sz w:val="24"/>
               </w:rPr>
               <w:t>2</w:t>
             </w:r>
             <w:r>
               <w:rPr>
+                <w:rFonts w:ascii="Arial Narrow" w:hAnsi="Arial Narrow"/>
                 <w:noProof/>
                 <w:webHidden/>
+                <w:sz w:val="24"/>
               </w:rPr>
               <w:fldChar w:fldCharType="end"/>
             </w:r>
@@ -236,77 +280,97 @@
           <w:pPr>
             <w:pStyle w:val="TOC2"/>
             <w:rPr>
-              <w:rFonts w:eastAsiaTheme="minorEastAsia"/>
+              <w:rFonts w:ascii="Arial Narrow" w:eastAsiaTheme="minorEastAsia" w:hAnsi="Arial Narrow"/>
               <w:noProof/>
+              <w:sz w:val="24"/>
             </w:rPr>
           </w:pPr>
-          <w:hyperlink w:anchor="_Toc512957919" w:history="1">
+          <w:hyperlink w:anchor="_Toc512963776" w:history="1">
             <w:r>
               <w:rPr>
                 <w:rStyle w:val="Hyperlink"/>
-                <w:noProof/>
+                <w:rFonts w:ascii="Arial Narrow" w:hAnsi="Arial Narrow"/>
+                <w:noProof/>
+                <w:sz w:val="24"/>
               </w:rPr>
               <w:t>2.1.</w:t>
             </w:r>
             <w:r>
               <w:rPr>
-                <w:rFonts w:eastAsiaTheme="minorEastAsia"/>
-                <w:noProof/>
+                <w:rFonts w:ascii="Arial Narrow" w:eastAsiaTheme="minorEastAsia" w:hAnsi="Arial Narrow"/>
+                <w:noProof/>
+                <w:sz w:val="24"/>
               </w:rPr>
               <w:tab/>
             </w:r>
             <w:r>
               <w:rPr>
                 <w:rStyle w:val="Hyperlink"/>
-                <w:noProof/>
+                <w:rFonts w:ascii="Arial Narrow" w:hAnsi="Arial Narrow"/>
+                <w:noProof/>
+                <w:sz w:val="24"/>
               </w:rPr>
               <w:t>REQUISITOS FUNCIONALES</w:t>
             </w:r>
             <w:r>
               <w:rPr>
+                <w:rFonts w:ascii="Arial Narrow" w:hAnsi="Arial Narrow"/>
                 <w:noProof/>
                 <w:webHidden/>
+                <w:sz w:val="24"/>
               </w:rPr>
               <w:tab/>
             </w:r>
             <w:r>
               <w:rPr>
+                <w:rFonts w:ascii="Arial Narrow" w:hAnsi="Arial Narrow"/>
                 <w:noProof/>
                 <w:webHidden/>
+                <w:sz w:val="24"/>
               </w:rPr>
               <w:fldChar w:fldCharType="begin"/>
             </w:r>
             <w:r>
               <w:rPr>
+                <w:rFonts w:ascii="Arial Narrow" w:hAnsi="Arial Narrow"/>
                 <w:noProof/>
                 <w:webHidden/>
-              </w:rPr>
-              <w:instrText xml:space="preserve"> PAGEREF _Toc512957919 \h </w:instrText>
-            </w:r>
-            <w:r>
-              <w:rPr>
+                <w:sz w:val="24"/>
+              </w:rPr>
+              <w:instrText xml:space="preserve"> PAGEREF _Toc512963776 \h </w:instrText>
+            </w:r>
+            <w:r>
+              <w:rPr>
+                <w:rFonts w:ascii="Arial Narrow" w:hAnsi="Arial Narrow"/>
                 <w:noProof/>
                 <w:webHidden/>
-              </w:rPr>
-            </w:r>
-            <w:r>
-              <w:rPr>
+                <w:sz w:val="24"/>
+              </w:rPr>
+            </w:r>
+            <w:r>
+              <w:rPr>
+                <w:rFonts w:ascii="Arial Narrow" w:hAnsi="Arial Narrow"/>
                 <w:noProof/>
                 <w:webHidden/>
+                <w:sz w:val="24"/>
               </w:rPr>
               <w:fldChar w:fldCharType="separate"/>
             </w:r>
             <w:r>
               <w:rPr>
+                <w:rFonts w:ascii="Arial Narrow" w:hAnsi="Arial Narrow"/>
                 <w:noProof/>
                 <w:webHidden/>
+                <w:sz w:val="24"/>
               </w:rPr>
               <w:t>2</w:t>
             </w:r>
             <w:r>
               <w:rPr>
+                <w:rFonts w:ascii="Arial Narrow" w:hAnsi="Arial Narrow"/>
                 <w:noProof/>
                 <w:webHidden/>
+                <w:sz w:val="24"/>
               </w:rPr>
               <w:fldChar w:fldCharType="end"/>
             </w:r>
@@ -316,77 +380,97 @@
           <w:pPr>
             <w:pStyle w:val="TOC2"/>
             <w:rPr>
-              <w:rFonts w:eastAsiaTheme="minorEastAsia"/>
+              <w:rFonts w:ascii="Arial Narrow" w:eastAsiaTheme="minorEastAsia" w:hAnsi="Arial Narrow"/>
               <w:noProof/>
+              <w:sz w:val="24"/>
             </w:rPr>
           </w:pPr>
-          <w:hyperlink w:anchor="_Toc512957920" w:history="1">
+          <w:hyperlink w:anchor="_Toc512963777" w:history="1">
             <w:r>
               <w:rPr>
                 <w:rStyle w:val="Hyperlink"/>
-                <w:noProof/>
+                <w:rFonts w:ascii="Arial Narrow" w:hAnsi="Arial Narrow"/>
+                <w:noProof/>
+                <w:sz w:val="24"/>
               </w:rPr>
               <w:t>2.2.</w:t>
             </w:r>
             <w:r>
               <w:rPr>
-                <w:rFonts w:eastAsiaTheme="minorEastAsia"/>
-                <w:noProof/>
+                <w:rFonts w:ascii="Arial Narrow" w:eastAsiaTheme="minorEastAsia" w:hAnsi="Arial Narrow"/>
+                <w:noProof/>
+                <w:sz w:val="24"/>
               </w:rPr>
               <w:tab/>
             </w:r>
             <w:r>
               <w:rPr>
                 <w:rStyle w:val="Hyperlink"/>
-                <w:noProof/>
+                <w:rFonts w:ascii="Arial Narrow" w:hAnsi="Arial Narrow"/>
+                <w:noProof/>
+                <w:sz w:val="24"/>
               </w:rPr>
               <w:t>REQUISITOS NO FUNCIONALES</w:t>
             </w:r>
             <w:r>
               <w:rPr>
+                <w:rFonts w:ascii="Arial Narrow" w:hAnsi="Arial Narrow"/>
                 <w:noProof/>
                 <w:webHidden/>
+                <w:sz w:val="24"/>
               </w:rPr>
               <w:tab/>
             </w:r>
             <w:r>
               <w:rPr>
+                <w:rFonts w:ascii="Arial Narrow" w:hAnsi="Arial Narrow"/>
                 <w:noProof/>
                 <w:webHidden/>
+                <w:sz w:val="24"/>
               </w:rPr>
               <w:fldChar w:fldCharType="begin"/>
             </w:r>
             <w:r>
               <w:rPr>
+                <w:rFonts w:ascii="Arial Narrow" w:hAnsi="Arial Narrow"/>
                 <w:noProof/>
                 <w:webHidden/>
-              </w:rPr>
-              <w:instrText xml:space="preserve"> PAGEREF _Toc512957920 \h </w:instrText>
-            </w:r>
-            <w:r>
-              <w:rPr>
+                <w:sz w:val="24"/>
+              </w:rPr>
+              <w:instrText xml:space="preserve"> PAGEREF _Toc512963777 \h </w:instrText>
+            </w:r>
+            <w:r>
+              <w:rPr>
+                <w:rFonts w:ascii="Arial Narrow" w:hAnsi="Arial Narrow"/>
                 <w:noProof/>
                 <w:webHidden/>
-              </w:rPr>
-            </w:r>
-            <w:r>
-              <w:rPr>
+                <w:sz w:val="24"/>
+              </w:rPr>
+            </w:r>
+            <w:r>
+              <w:rPr>
+                <w:rFonts w:ascii="Arial Narrow" w:hAnsi="Arial Narrow"/>
                 <w:noProof/>
                 <w:webHidden/>
+                <w:sz w:val="24"/>
               </w:rPr>
               <w:fldChar w:fldCharType="separate"/>
             </w:r>
             <w:r>
               <w:rPr>
+                <w:rFonts w:ascii="Arial Narrow" w:hAnsi="Arial Narrow"/>
                 <w:noProof/>
                 <w:webHidden/>
+                <w:sz w:val="24"/>
               </w:rPr>
               <w:t>2</w:t>
             </w:r>
             <w:r>
               <w:rPr>
+                <w:rFonts w:ascii="Arial Narrow" w:hAnsi="Arial Narrow"/>
                 <w:noProof/>
                 <w:webHidden/>
+                <w:sz w:val="24"/>
               </w:rPr>
               <w:fldChar w:fldCharType="end"/>
             </w:r>
@@ -396,77 +480,97 @@
           <w:pPr>
             <w:pStyle w:val="TOC2"/>
             <w:rPr>
-              <w:rFonts w:eastAsiaTheme="minorEastAsia"/>
+              <w:rFonts w:ascii="Arial Narrow" w:eastAsiaTheme="minorEastAsia" w:hAnsi="Arial Narrow"/>
               <w:noProof/>
+              <w:sz w:val="24"/>
             </w:rPr>
           </w:pPr>
-          <w:hyperlink w:anchor="_Toc512957921" w:history="1">
+          <w:hyperlink w:anchor="_Toc512963778" w:history="1">
             <w:r>
               <w:rPr>
                 <w:rStyle w:val="Hyperlink"/>
-                <w:noProof/>
+                <w:rFonts w:ascii="Arial Narrow" w:hAnsi="Arial Narrow"/>
+                <w:noProof/>
+                <w:sz w:val="24"/>
               </w:rPr>
               <w:t>2.3.</w:t>
             </w:r>
             <w:r>
               <w:rPr>
-                <w:rFonts w:eastAsiaTheme="minorEastAsia"/>
-                <w:noProof/>
+                <w:rFonts w:ascii="Arial Narrow" w:eastAsiaTheme="minorEastAsia" w:hAnsi="Arial Narrow"/>
+                <w:noProof/>
+                <w:sz w:val="24"/>
               </w:rPr>
               <w:tab/>
             </w:r>
             <w:r>
               <w:rPr>
                 <w:rStyle w:val="Hyperlink"/>
-                <w:noProof/>
+                <w:rFonts w:ascii="Arial Narrow" w:hAnsi="Arial Narrow"/>
+                <w:noProof/>
+                <w:sz w:val="24"/>
               </w:rPr>
               <w:t>MODELO DE DATOS</w:t>
             </w:r>
             <w:r>
               <w:rPr>
+                <w:rFonts w:ascii="Arial Narrow" w:hAnsi="Arial Narrow"/>
                 <w:noProof/>
                 <w:webHidden/>
+                <w:sz w:val="24"/>
               </w:rPr>
               <w:tab/>
             </w:r>
             <w:r>
               <w:rPr>
+                <w:rFonts w:ascii="Arial Narrow" w:hAnsi="Arial Narrow"/>
                 <w:noProof/>
                 <w:webHidden/>
+                <w:sz w:val="24"/>
               </w:rPr>
               <w:fldChar w:fldCharType="begin"/>
             </w:r>
             <w:r>
               <w:rPr>
+                <w:rFonts w:ascii="Arial Narrow" w:hAnsi="Arial Narrow"/>
                 <w:noProof/>
                 <w:webHidden/>
-              </w:rPr>
-              <w:instrText xml:space="preserve"> PAGEREF _Toc512957921 \h </w:instrText>
-            </w:r>
-            <w:r>
-              <w:rPr>
+                <w:sz w:val="24"/>
+              </w:rPr>
+              <w:instrText xml:space="preserve"> PAGEREF _Toc512963778 \h </w:instrText>
+            </w:r>
+            <w:r>
+              <w:rPr>
+                <w:rFonts w:ascii="Arial Narrow" w:hAnsi="Arial Narrow"/>
                 <w:noProof/>
                 <w:webHidden/>
-              </w:rPr>
-            </w:r>
-            <w:r>
-              <w:rPr>
+                <w:sz w:val="24"/>
+              </w:rPr>
+            </w:r>
+            <w:r>
+              <w:rPr>
+                <w:rFonts w:ascii="Arial Narrow" w:hAnsi="Arial Narrow"/>
                 <w:noProof/>
                 <w:webHidden/>
+                <w:sz w:val="24"/>
               </w:rPr>
               <w:fldChar w:fldCharType="separate"/>
             </w:r>
             <w:r>
               <w:rPr>
+                <w:rFonts w:ascii="Arial Narrow" w:hAnsi="Arial Narrow"/>
                 <w:noProof/>
                 <w:webHidden/>
+                <w:sz w:val="24"/>
               </w:rPr>
               <w:t>2</w:t>
             </w:r>
             <w:r>
               <w:rPr>
+                <w:rFonts w:ascii="Arial Narrow" w:hAnsi="Arial Narrow"/>
                 <w:noProof/>
                 <w:webHidden/>
+                <w:sz w:val="24"/>
               </w:rPr>
               <w:fldChar w:fldCharType="end"/>
             </w:r>
@@ -476,77 +580,97 @@
           <w:pPr>
             <w:pStyle w:val="TOC2"/>
             <w:rPr>
-              <w:rFonts w:eastAsiaTheme="minorEastAsia"/>
+              <w:rFonts w:ascii="Arial Narrow" w:eastAsiaTheme="minorEastAsia" w:hAnsi="Arial Narrow"/>
               <w:noProof/>
+              <w:sz w:val="24"/>
             </w:rPr>
           </w:pPr>
-          <w:hyperlink w:anchor="_Toc512957922" w:history="1">
+          <w:hyperlink w:anchor="_Toc512963779" w:history="1">
             <w:r>
               <w:rPr>
                 <w:rStyle w:val="Hyperlink"/>
-                <w:noProof/>
+                <w:rFonts w:ascii="Arial Narrow" w:hAnsi="Arial Narrow"/>
+                <w:noProof/>
+                <w:sz w:val="24"/>
               </w:rPr>
               <w:t>2.4.</w:t>
             </w:r>
             <w:r>
               <w:rPr>
-                <w:rFonts w:eastAsiaTheme="minorEastAsia"/>
-                <w:noProof/>
+                <w:rFonts w:ascii="Arial Narrow" w:eastAsiaTheme="minorEastAsia" w:hAnsi="Arial Narrow"/>
+                <w:noProof/>
+                <w:sz w:val="24"/>
               </w:rPr>
               <w:tab/>
             </w:r>
             <w:r>
               <w:rPr>
                 <w:rStyle w:val="Hyperlink"/>
-                <w:noProof/>
+                <w:rFonts w:ascii="Arial Narrow" w:hAnsi="Arial Narrow"/>
+                <w:noProof/>
+                <w:sz w:val="24"/>
               </w:rPr>
               <w:t>DIAGRAMA DE CASOS DE USO</w:t>
             </w:r>
             <w:r>
               <w:rPr>
+                <w:rFonts w:ascii="Arial Narrow" w:hAnsi="Arial Narrow"/>
                 <w:noProof/>
                 <w:webHidden/>
+                <w:sz w:val="24"/>
               </w:rPr>
               <w:tab/>
             </w:r>
             <w:r>
               <w:rPr>
+                <w:rFonts w:ascii="Arial Narrow" w:hAnsi="Arial Narrow"/>
                 <w:noProof/>
                 <w:webHidden/>
+                <w:sz w:val="24"/>
               </w:rPr>
               <w:fldChar w:fldCharType="begin"/>
             </w:r>
             <w:r>
               <w:rPr>
+                <w:rFonts w:ascii="Arial Narrow" w:hAnsi="Arial Narrow"/>
                 <w:noProof/>
                 <w:webHidden/>
-              </w:rPr>
-              <w:instrText xml:space="preserve"> PAGEREF _Toc512957922 \h </w:instrText>
-            </w:r>
-            <w:r>
-              <w:rPr>
+                <w:sz w:val="24"/>
+              </w:rPr>
+              <w:instrText xml:space="preserve"> PAGEREF _Toc512963779 \h </w:instrText>
+            </w:r>
+            <w:r>
+              <w:rPr>
+                <w:rFonts w:ascii="Arial Narrow" w:hAnsi="Arial Narrow"/>
                 <w:noProof/>
                 <w:webHidden/>
-              </w:rPr>
-            </w:r>
-            <w:r>
-              <w:rPr>
+                <w:sz w:val="24"/>
+              </w:rPr>
+            </w:r>
+            <w:r>
+              <w:rPr>
+                <w:rFonts w:ascii="Arial Narrow" w:hAnsi="Arial Narrow"/>
                 <w:noProof/>
                 <w:webHidden/>
+                <w:sz w:val="24"/>
               </w:rPr>
               <w:fldChar w:fldCharType="separate"/>
             </w:r>
             <w:r>
               <w:rPr>
+                <w:rFonts w:ascii="Arial Narrow" w:hAnsi="Arial Narrow"/>
                 <w:noProof/>
                 <w:webHidden/>
+                <w:sz w:val="24"/>
               </w:rPr>
               <w:t>3</w:t>
             </w:r>
             <w:r>
               <w:rPr>
+                <w:rFonts w:ascii="Arial Narrow" w:hAnsi="Arial Narrow"/>
                 <w:noProof/>
                 <w:webHidden/>
+                <w:sz w:val="24"/>
               </w:rPr>
               <w:fldChar w:fldCharType="end"/>
             </w:r>
@@ -556,77 +680,97 @@
           <w:pPr>
             <w:pStyle w:val="TOC2"/>
             <w:rPr>
-              <w:rFonts w:eastAsiaTheme="minorEastAsia"/>
+              <w:rFonts w:ascii="Arial Narrow" w:eastAsiaTheme="minorEastAsia" w:hAnsi="Arial Narrow"/>
               <w:noProof/>
+              <w:sz w:val="24"/>
             </w:rPr>
           </w:pPr>
-          <w:hyperlink w:anchor="_Toc512957923" w:history="1">
+          <w:hyperlink w:anchor="_Toc512963780" w:history="1">
             <w:r>
               <w:rPr>
                 <w:rStyle w:val="Hyperlink"/>
-                <w:noProof/>
+                <w:rFonts w:ascii="Arial Narrow" w:hAnsi="Arial Narrow"/>
+                <w:noProof/>
+                <w:sz w:val="24"/>
               </w:rPr>
               <w:t>2.5.</w:t>
             </w:r>
             <w:r>
               <w:rPr>
-                <w:rFonts w:eastAsiaTheme="minorEastAsia"/>
-                <w:noProof/>
+                <w:rFonts w:ascii="Arial Narrow" w:eastAsiaTheme="minorEastAsia" w:hAnsi="Arial Narrow"/>
+                <w:noProof/>
+                <w:sz w:val="24"/>
               </w:rPr>
               <w:tab/>
             </w:r>
             <w:r>
               <w:rPr>
                 <w:rStyle w:val="Hyperlink"/>
-                <w:noProof/>
+                <w:rFonts w:ascii="Arial Narrow" w:hAnsi="Arial Narrow"/>
+                <w:noProof/>
+                <w:sz w:val="24"/>
               </w:rPr>
               <w:t>RESTRICCIONES FUNCIONALES</w:t>
             </w:r>
             <w:r>
               <w:rPr>
+                <w:rFonts w:ascii="Arial Narrow" w:hAnsi="Arial Narrow"/>
                 <w:noProof/>
                 <w:webHidden/>
+                <w:sz w:val="24"/>
               </w:rPr>
               <w:tab/>
             </w:r>
             <w:r>
               <w:rPr>
+                <w:rFonts w:ascii="Arial Narrow" w:hAnsi="Arial Narrow"/>
                 <w:noProof/>
                 <w:webHidden/>
+                <w:sz w:val="24"/>
               </w:rPr>
               <w:fldChar w:fldCharType="begin"/>
             </w:r>
             <w:r>
               <w:rPr>
+                <w:rFonts w:ascii="Arial Narrow" w:hAnsi="Arial Narrow"/>
                 <w:noProof/>
                 <w:webHidden/>
-              </w:rPr>
-              <w:instrText xml:space="preserve"> PAGEREF _Toc512957923 \h </w:instrText>
-            </w:r>
-            <w:r>
-              <w:rPr>
+                <w:sz w:val="24"/>
+              </w:rPr>
+              <w:instrText xml:space="preserve"> PAGEREF _Toc512963780 \h </w:instrText>
+            </w:r>
+            <w:r>
+              <w:rPr>
+                <w:rFonts w:ascii="Arial Narrow" w:hAnsi="Arial Narrow"/>
                 <w:noProof/>
                 <w:webHidden/>
-              </w:rPr>
-            </w:r>
-            <w:r>
-              <w:rPr>
+                <w:sz w:val="24"/>
+              </w:rPr>
+            </w:r>
+            <w:r>
+              <w:rPr>
+                <w:rFonts w:ascii="Arial Narrow" w:hAnsi="Arial Narrow"/>
                 <w:noProof/>
                 <w:webHidden/>
+                <w:sz w:val="24"/>
               </w:rPr>
               <w:fldChar w:fldCharType="separate"/>
             </w:r>
             <w:r>
               <w:rPr>
+                <w:rFonts w:ascii="Arial Narrow" w:hAnsi="Arial Narrow"/>
                 <w:noProof/>
                 <w:webHidden/>
+                <w:sz w:val="24"/>
               </w:rPr>
               <w:t>5</w:t>
             </w:r>
             <w:r>
               <w:rPr>
+                <w:rFonts w:ascii="Arial Narrow" w:hAnsi="Arial Narrow"/>
                 <w:noProof/>
                 <w:webHidden/>
+                <w:sz w:val="24"/>
               </w:rPr>
               <w:fldChar w:fldCharType="end"/>
             </w:r>
@@ -640,77 +784,97 @@
               <w:tab w:val="right" w:leader="dot" w:pos="9350"/>
             </w:tabs>
             <w:rPr>
-              <w:rFonts w:eastAsiaTheme="minorEastAsia"/>
+              <w:rFonts w:ascii="Arial Narrow" w:eastAsiaTheme="minorEastAsia" w:hAnsi="Arial Narrow"/>
               <w:noProof/>
+              <w:sz w:val="24"/>
             </w:rPr>
           </w:pPr>
-          <w:hyperlink w:anchor="_Toc512957924" w:history="1">
+          <w:hyperlink w:anchor="_Toc512963781" w:history="1">
             <w:r>
               <w:rPr>
                 <w:rStyle w:val="Hyperlink"/>
-                <w:noProof/>
+                <w:rFonts w:ascii="Arial Narrow" w:hAnsi="Arial Narrow"/>
+                <w:noProof/>
+                <w:sz w:val="24"/>
               </w:rPr>
               <w:t>3.</w:t>
             </w:r>
             <w:r>
               <w:rPr>
-                <w:rFonts w:eastAsiaTheme="minorEastAsia"/>
-                <w:noProof/>
+                <w:rFonts w:ascii="Arial Narrow" w:eastAsiaTheme="minorEastAsia" w:hAnsi="Arial Narrow"/>
+                <w:noProof/>
+                <w:sz w:val="24"/>
               </w:rPr>
               <w:tab/>
             </w:r>
             <w:r>
               <w:rPr>
                 <w:rStyle w:val="Hyperlink"/>
-                <w:noProof/>
+                <w:rFonts w:ascii="Arial Narrow" w:hAnsi="Arial Narrow"/>
+                <w:noProof/>
+                <w:sz w:val="24"/>
               </w:rPr>
               <w:t>DISEÑO: ESQUEMA FUNCIONAL Y DE COMPONENTES</w:t>
             </w:r>
             <w:r>
               <w:rPr>
+                <w:rFonts w:ascii="Arial Narrow" w:hAnsi="Arial Narrow"/>
                 <w:noProof/>
                 <w:webHidden/>
+                <w:sz w:val="24"/>
               </w:rPr>
               <w:tab/>
             </w:r>
             <w:r>
               <w:rPr>
+                <w:rFonts w:ascii="Arial Narrow" w:hAnsi="Arial Narrow"/>
                 <w:noProof/>
                 <w:webHidden/>
+                <w:sz w:val="24"/>
               </w:rPr>
               <w:fldChar w:fldCharType="begin"/>
             </w:r>
             <w:r>
               <w:rPr>
+                <w:rFonts w:ascii="Arial Narrow" w:hAnsi="Arial Narrow"/>
                 <w:noProof/>
                 <w:webHidden/>
-              </w:rPr>
-              <w:instrText xml:space="preserve"> PAGEREF _Toc512957924 \h </w:instrText>
-            </w:r>
-            <w:r>
-              <w:rPr>
+                <w:sz w:val="24"/>
+              </w:rPr>
+              <w:instrText xml:space="preserve"> PAGEREF _Toc512963781 \h </w:instrText>
+            </w:r>
+            <w:r>
+              <w:rPr>
+                <w:rFonts w:ascii="Arial Narrow" w:hAnsi="Arial Narrow"/>
                 <w:noProof/>
                 <w:webHidden/>
-              </w:rPr>
-            </w:r>
-            <w:r>
-              <w:rPr>
+                <w:sz w:val="24"/>
+              </w:rPr>
+            </w:r>
+            <w:r>
+              <w:rPr>
+                <w:rFonts w:ascii="Arial Narrow" w:hAnsi="Arial Narrow"/>
                 <w:noProof/>
                 <w:webHidden/>
+                <w:sz w:val="24"/>
               </w:rPr>
               <w:fldChar w:fldCharType="separate"/>
             </w:r>
             <w:r>
               <w:rPr>
+                <w:rFonts w:ascii="Arial Narrow" w:hAnsi="Arial Narrow"/>
                 <w:noProof/>
                 <w:webHidden/>
+                <w:sz w:val="24"/>
               </w:rPr>
               <w:t>5</w:t>
             </w:r>
             <w:r>
               <w:rPr>
+                <w:rFonts w:ascii="Arial Narrow" w:hAnsi="Arial Narrow"/>
                 <w:noProof/>
                 <w:webHidden/>
+                <w:sz w:val="24"/>
               </w:rPr>
               <w:fldChar w:fldCharType="end"/>
             </w:r>
@@ -724,77 +888,97 @@
               <w:tab w:val="right" w:leader="dot" w:pos="9350"/>
             </w:tabs>
             <w:rPr>
-              <w:rFonts w:eastAsiaTheme="minorEastAsia"/>
+              <w:rFonts w:ascii="Arial Narrow" w:eastAsiaTheme="minorEastAsia" w:hAnsi="Arial Narrow"/>
               <w:noProof/>
+              <w:sz w:val="24"/>
             </w:rPr>
           </w:pPr>
-          <w:hyperlink w:anchor="_Toc512957925" w:history="1">
+          <w:hyperlink w:anchor="_Toc512963782" w:history="1">
             <w:r>
               <w:rPr>
                 <w:rStyle w:val="Hyperlink"/>
-                <w:noProof/>
+                <w:rFonts w:ascii="Arial Narrow" w:hAnsi="Arial Narrow"/>
+                <w:noProof/>
+                <w:sz w:val="24"/>
               </w:rPr>
               <w:t>4.</w:t>
             </w:r>
             <w:r>
               <w:rPr>
-                <w:rFonts w:eastAsiaTheme="minorEastAsia"/>
-                <w:noProof/>
+                <w:rFonts w:ascii="Arial Narrow" w:eastAsiaTheme="minorEastAsia" w:hAnsi="Arial Narrow"/>
+                <w:noProof/>
+                <w:sz w:val="24"/>
               </w:rPr>
               <w:tab/>
             </w:r>
             <w:r>
               <w:rPr>
                 <w:rStyle w:val="Hyperlink"/>
-                <w:noProof/>
+                <w:rFonts w:ascii="Arial Narrow" w:hAnsi="Arial Narrow"/>
+                <w:noProof/>
+                <w:sz w:val="24"/>
               </w:rPr>
               <w:t>DISEÑO: DIAGRAMA UML</w:t>
             </w:r>
             <w:r>
               <w:rPr>
+                <w:rFonts w:ascii="Arial Narrow" w:hAnsi="Arial Narrow"/>
                 <w:noProof/>
                 <w:webHidden/>
+                <w:sz w:val="24"/>
               </w:rPr>
               <w:tab/>
             </w:r>
             <w:r>
               <w:rPr>
+                <w:rFonts w:ascii="Arial Narrow" w:hAnsi="Arial Narrow"/>
                 <w:noProof/>
                 <w:webHidden/>
+                <w:sz w:val="24"/>
               </w:rPr>
               <w:fldChar w:fldCharType="begin"/>
             </w:r>
             <w:r>
               <w:rPr>
+                <w:rFonts w:ascii="Arial Narrow" w:hAnsi="Arial Narrow"/>
                 <w:noProof/>
                 <w:webHidden/>
-              </w:rPr>
-              <w:instrText xml:space="preserve"> PAGEREF _Toc512957925 \h </w:instrText>
-            </w:r>
-            <w:r>
-              <w:rPr>
+                <w:sz w:val="24"/>
+              </w:rPr>
+              <w:instrText xml:space="preserve"> PAGEREF _Toc512963782 \h </w:instrText>
+            </w:r>
+            <w:r>
+              <w:rPr>
+                <w:rFonts w:ascii="Arial Narrow" w:hAnsi="Arial Narrow"/>
                 <w:noProof/>
                 <w:webHidden/>
-              </w:rPr>
-            </w:r>
-            <w:r>
-              <w:rPr>
+                <w:sz w:val="24"/>
+              </w:rPr>
+            </w:r>
+            <w:r>
+              <w:rPr>
+                <w:rFonts w:ascii="Arial Narrow" w:hAnsi="Arial Narrow"/>
                 <w:noProof/>
                 <w:webHidden/>
+                <w:sz w:val="24"/>
               </w:rPr>
               <w:fldChar w:fldCharType="separate"/>
             </w:r>
             <w:r>
               <w:rPr>
+                <w:rFonts w:ascii="Arial Narrow" w:hAnsi="Arial Narrow"/>
                 <w:noProof/>
                 <w:webHidden/>
-              </w:rPr>
-              <w:t>6</w:t>
-            </w:r>
-            <w:r>
-              <w:rPr>
+                <w:sz w:val="24"/>
+              </w:rPr>
+              <w:t>7</w:t>
+            </w:r>
+            <w:r>
+              <w:rPr>
+                <w:rFonts w:ascii="Arial Narrow" w:hAnsi="Arial Narrow"/>
                 <w:noProof/>
                 <w:webHidden/>
+                <w:sz w:val="24"/>
               </w:rPr>
               <w:fldChar w:fldCharType="end"/>
             </w:r>
@@ -808,77 +992,97 @@
               <w:tab w:val="right" w:leader="dot" w:pos="9350"/>
             </w:tabs>
             <w:rPr>
-              <w:rFonts w:eastAsiaTheme="minorEastAsia"/>
+              <w:rFonts w:ascii="Arial Narrow" w:eastAsiaTheme="minorEastAsia" w:hAnsi="Arial Narrow"/>
               <w:noProof/>
+              <w:sz w:val="24"/>
             </w:rPr>
           </w:pPr>
-          <w:hyperlink w:anchor="_Toc512957926" w:history="1">
+          <w:hyperlink w:anchor="_Toc512963783" w:history="1">
             <w:r>
               <w:rPr>
                 <w:rStyle w:val="Hyperlink"/>
-                <w:noProof/>
+                <w:rFonts w:ascii="Arial Narrow" w:hAnsi="Arial Narrow"/>
+                <w:noProof/>
+                <w:sz w:val="24"/>
               </w:rPr>
               <w:t>5.</w:t>
             </w:r>
             <w:r>
               <w:rPr>
-                <w:rFonts w:eastAsiaTheme="minorEastAsia"/>
-                <w:noProof/>
+                <w:rFonts w:ascii="Arial Narrow" w:eastAsiaTheme="minorEastAsia" w:hAnsi="Arial Narrow"/>
+                <w:noProof/>
+                <w:sz w:val="24"/>
               </w:rPr>
               <w:tab/>
             </w:r>
             <w:r>
               <w:rPr>
                 <w:rStyle w:val="Hyperlink"/>
-                <w:noProof/>
+                <w:rFonts w:ascii="Arial Narrow" w:hAnsi="Arial Narrow"/>
+                <w:noProof/>
+                <w:sz w:val="24"/>
               </w:rPr>
               <w:t>DOCUMENTACIÓN DEL CÓDIGO</w:t>
             </w:r>
             <w:r>
               <w:rPr>
+                <w:rFonts w:ascii="Arial Narrow" w:hAnsi="Arial Narrow"/>
                 <w:noProof/>
                 <w:webHidden/>
+                <w:sz w:val="24"/>
               </w:rPr>
               <w:tab/>
             </w:r>
             <w:r>
               <w:rPr>
+                <w:rFonts w:ascii="Arial Narrow" w:hAnsi="Arial Narrow"/>
                 <w:noProof/>
                 <w:webHidden/>
+                <w:sz w:val="24"/>
               </w:rPr>
               <w:fldChar w:fldCharType="begin"/>
             </w:r>
             <w:r>
               <w:rPr>
+                <w:rFonts w:ascii="Arial Narrow" w:hAnsi="Arial Narrow"/>
                 <w:noProof/>
                 <w:webHidden/>
-              </w:rPr>
-              <w:instrText xml:space="preserve"> PAGEREF _Toc512957926 \h </w:instrText>
-            </w:r>
-            <w:r>
-              <w:rPr>
+                <w:sz w:val="24"/>
+              </w:rPr>
+              <w:instrText xml:space="preserve"> PAGEREF _Toc512963783 \h </w:instrText>
+            </w:r>
+            <w:r>
+              <w:rPr>
+                <w:rFonts w:ascii="Arial Narrow" w:hAnsi="Arial Narrow"/>
                 <w:noProof/>
                 <w:webHidden/>
-              </w:rPr>
-            </w:r>
-            <w:r>
-              <w:rPr>
+                <w:sz w:val="24"/>
+              </w:rPr>
+            </w:r>
+            <w:r>
+              <w:rPr>
+                <w:rFonts w:ascii="Arial Narrow" w:hAnsi="Arial Narrow"/>
                 <w:noProof/>
                 <w:webHidden/>
+                <w:sz w:val="24"/>
               </w:rPr>
               <w:fldChar w:fldCharType="separate"/>
             </w:r>
             <w:r>
               <w:rPr>
+                <w:rFonts w:ascii="Arial Narrow" w:hAnsi="Arial Narrow"/>
                 <w:noProof/>
                 <w:webHidden/>
-              </w:rPr>
-              <w:t>9</w:t>
-            </w:r>
-            <w:r>
-              <w:rPr>
+                <w:sz w:val="24"/>
+              </w:rPr>
+              <w:t>10</w:t>
+            </w:r>
+            <w:r>
+              <w:rPr>
+                <w:rFonts w:ascii="Arial Narrow" w:hAnsi="Arial Narrow"/>
                 <w:noProof/>
                 <w:webHidden/>
+                <w:sz w:val="24"/>
               </w:rPr>
               <w:fldChar w:fldCharType="end"/>
             </w:r>
@@ -892,77 +1096,97 @@
               <w:tab w:val="right" w:leader="dot" w:pos="9350"/>
             </w:tabs>
             <w:rPr>
-              <w:rFonts w:eastAsiaTheme="minorEastAsia"/>
+              <w:rFonts w:ascii="Arial Narrow" w:eastAsiaTheme="minorEastAsia" w:hAnsi="Arial Narrow"/>
               <w:noProof/>
+              <w:sz w:val="24"/>
             </w:rPr>
           </w:pPr>
-          <w:hyperlink w:anchor="_Toc512957927" w:history="1">
+          <w:hyperlink w:anchor="_Toc512963784" w:history="1">
             <w:r>
               <w:rPr>
                 <w:rStyle w:val="Hyperlink"/>
-                <w:noProof/>
+                <w:rFonts w:ascii="Arial Narrow" w:hAnsi="Arial Narrow"/>
+                <w:noProof/>
+                <w:sz w:val="24"/>
               </w:rPr>
               <w:t>6.</w:t>
             </w:r>
             <w:r>
               <w:rPr>
-                <w:rFonts w:eastAsiaTheme="minorEastAsia"/>
-                <w:noProof/>
+                <w:rFonts w:ascii="Arial Narrow" w:eastAsiaTheme="minorEastAsia" w:hAnsi="Arial Narrow"/>
+                <w:noProof/>
+                <w:sz w:val="24"/>
               </w:rPr>
               <w:tab/>
             </w:r>
             <w:r>
               <w:rPr>
                 <w:rStyle w:val="Hyperlink"/>
-                <w:noProof/>
+                <w:rFonts w:ascii="Arial Narrow" w:hAnsi="Arial Narrow"/>
+                <w:noProof/>
+                <w:sz w:val="24"/>
               </w:rPr>
               <w:t>DEPENDENCIAS MAVEN</w:t>
             </w:r>
             <w:r>
               <w:rPr>
+                <w:rFonts w:ascii="Arial Narrow" w:hAnsi="Arial Narrow"/>
                 <w:noProof/>
                 <w:webHidden/>
+                <w:sz w:val="24"/>
               </w:rPr>
               <w:tab/>
             </w:r>
             <w:r>
               <w:rPr>
+                <w:rFonts w:ascii="Arial Narrow" w:hAnsi="Arial Narrow"/>
                 <w:noProof/>
                 <w:webHidden/>
+                <w:sz w:val="24"/>
               </w:rPr>
               <w:fldChar w:fldCharType="begin"/>
             </w:r>
             <w:r>
               <w:rPr>
+                <w:rFonts w:ascii="Arial Narrow" w:hAnsi="Arial Narrow"/>
                 <w:noProof/>
                 <w:webHidden/>
-              </w:rPr>
-              <w:instrText xml:space="preserve"> PAGEREF _Toc512957927 \h </w:instrText>
-            </w:r>
-            <w:r>
-              <w:rPr>
+                <w:sz w:val="24"/>
+              </w:rPr>
+              <w:instrText xml:space="preserve"> PAGEREF _Toc512963784 \h </w:instrText>
+            </w:r>
+            <w:r>
+              <w:rPr>
+                <w:rFonts w:ascii="Arial Narrow" w:hAnsi="Arial Narrow"/>
                 <w:noProof/>
                 <w:webHidden/>
-              </w:rPr>
-            </w:r>
-            <w:r>
-              <w:rPr>
+                <w:sz w:val="24"/>
+              </w:rPr>
+            </w:r>
+            <w:r>
+              <w:rPr>
+                <w:rFonts w:ascii="Arial Narrow" w:hAnsi="Arial Narrow"/>
                 <w:noProof/>
                 <w:webHidden/>
+                <w:sz w:val="24"/>
               </w:rPr>
               <w:fldChar w:fldCharType="separate"/>
             </w:r>
             <w:r>
               <w:rPr>
+                <w:rFonts w:ascii="Arial Narrow" w:hAnsi="Arial Narrow"/>
                 <w:noProof/>
                 <w:webHidden/>
-              </w:rPr>
-              <w:t>9</w:t>
-            </w:r>
-            <w:r>
-              <w:rPr>
+                <w:sz w:val="24"/>
+              </w:rPr>
+              <w:t>10</w:t>
+            </w:r>
+            <w:r>
+              <w:rPr>
+                <w:rFonts w:ascii="Arial Narrow" w:hAnsi="Arial Narrow"/>
                 <w:noProof/>
                 <w:webHidden/>
+                <w:sz w:val="24"/>
               </w:rPr>
               <w:fldChar w:fldCharType="end"/>
             </w:r>
@@ -976,77 +1200,97 @@
               <w:tab w:val="right" w:leader="dot" w:pos="9350"/>
             </w:tabs>
             <w:rPr>
-              <w:rFonts w:eastAsiaTheme="minorEastAsia"/>
+              <w:rFonts w:ascii="Arial Narrow" w:eastAsiaTheme="minorEastAsia" w:hAnsi="Arial Narrow"/>
               <w:noProof/>
+              <w:sz w:val="24"/>
             </w:rPr>
           </w:pPr>
-          <w:hyperlink w:anchor="_Toc512957928" w:history="1">
+          <w:hyperlink w:anchor="_Toc512963785" w:history="1">
             <w:r>
               <w:rPr>
                 <w:rStyle w:val="Hyperlink"/>
-                <w:noProof/>
+                <w:rFonts w:ascii="Arial Narrow" w:hAnsi="Arial Narrow"/>
+                <w:noProof/>
+                <w:sz w:val="24"/>
               </w:rPr>
               <w:t>7.</w:t>
             </w:r>
             <w:r>
               <w:rPr>
-                <w:rFonts w:eastAsiaTheme="minorEastAsia"/>
-                <w:noProof/>
+                <w:rFonts w:ascii="Arial Narrow" w:eastAsiaTheme="minorEastAsia" w:hAnsi="Arial Narrow"/>
+                <w:noProof/>
+                <w:sz w:val="24"/>
               </w:rPr>
               <w:tab/>
             </w:r>
             <w:r>
               <w:rPr>
                 <w:rStyle w:val="Hyperlink"/>
-                <w:noProof/>
+                <w:rFonts w:ascii="Arial Narrow" w:hAnsi="Arial Narrow"/>
+                <w:noProof/>
+                <w:sz w:val="24"/>
               </w:rPr>
               <w:t>DISEÑO DE LA BASE DE DATOS</w:t>
             </w:r>
             <w:r>
               <w:rPr>
+                <w:rFonts w:ascii="Arial Narrow" w:hAnsi="Arial Narrow"/>
                 <w:noProof/>
                 <w:webHidden/>
+                <w:sz w:val="24"/>
               </w:rPr>
               <w:tab/>
             </w:r>
             <w:r>
               <w:rPr>
+                <w:rFonts w:ascii="Arial Narrow" w:hAnsi="Arial Narrow"/>
                 <w:noProof/>
                 <w:webHidden/>
+                <w:sz w:val="24"/>
               </w:rPr>
               <w:fldChar w:fldCharType="begin"/>
             </w:r>
             <w:r>
               <w:rPr>
+                <w:rFonts w:ascii="Arial Narrow" w:hAnsi="Arial Narrow"/>
                 <w:noProof/>
                 <w:webHidden/>
-              </w:rPr>
-              <w:instrText xml:space="preserve"> PAGEREF _Toc512957928 \h </w:instrText>
-            </w:r>
-            <w:r>
-              <w:rPr>
+                <w:sz w:val="24"/>
+              </w:rPr>
+              <w:instrText xml:space="preserve"> PAGEREF _Toc512963785 \h </w:instrText>
+            </w:r>
+            <w:r>
+              <w:rPr>
+                <w:rFonts w:ascii="Arial Narrow" w:hAnsi="Arial Narrow"/>
                 <w:noProof/>
                 <w:webHidden/>
-              </w:rPr>
-            </w:r>
-            <w:r>
-              <w:rPr>
+                <w:sz w:val="24"/>
+              </w:rPr>
+            </w:r>
+            <w:r>
+              <w:rPr>
+                <w:rFonts w:ascii="Arial Narrow" w:hAnsi="Arial Narrow"/>
                 <w:noProof/>
                 <w:webHidden/>
+                <w:sz w:val="24"/>
               </w:rPr>
               <w:fldChar w:fldCharType="separate"/>
             </w:r>
             <w:r>
               <w:rPr>
+                <w:rFonts w:ascii="Arial Narrow" w:hAnsi="Arial Narrow"/>
                 <w:noProof/>
                 <w:webHidden/>
-              </w:rPr>
-              <w:t>9</w:t>
-            </w:r>
-            <w:r>
-              <w:rPr>
+                <w:sz w:val="24"/>
+              </w:rPr>
+              <w:t>10</w:t>
+            </w:r>
+            <w:r>
+              <w:rPr>
+                <w:rFonts w:ascii="Arial Narrow" w:hAnsi="Arial Narrow"/>
                 <w:noProof/>
                 <w:webHidden/>
+                <w:sz w:val="24"/>
               </w:rPr>
               <w:fldChar w:fldCharType="end"/>
             </w:r>
@@ -1056,77 +1300,97 @@
           <w:pPr>
             <w:pStyle w:val="TOC2"/>
             <w:rPr>
-              <w:rFonts w:eastAsiaTheme="minorEastAsia"/>
+              <w:rFonts w:ascii="Arial Narrow" w:eastAsiaTheme="minorEastAsia" w:hAnsi="Arial Narrow"/>
               <w:noProof/>
+              <w:sz w:val="24"/>
             </w:rPr>
           </w:pPr>
-          <w:hyperlink w:anchor="_Toc512957929" w:history="1">
+          <w:hyperlink w:anchor="_Toc512963786" w:history="1">
             <w:r>
               <w:rPr>
                 <w:rStyle w:val="Hyperlink"/>
-                <w:noProof/>
+                <w:rFonts w:ascii="Arial Narrow" w:hAnsi="Arial Narrow"/>
+                <w:noProof/>
+                <w:sz w:val="24"/>
               </w:rPr>
               <w:t>7.1.</w:t>
             </w:r>
             <w:r>
               <w:rPr>
-                <w:rFonts w:eastAsiaTheme="minorEastAsia"/>
-                <w:noProof/>
+                <w:rFonts w:ascii="Arial Narrow" w:eastAsiaTheme="minorEastAsia" w:hAnsi="Arial Narrow"/>
+                <w:noProof/>
+                <w:sz w:val="24"/>
               </w:rPr>
               <w:tab/>
             </w:r>
             <w:r>
               <w:rPr>
                 <w:rStyle w:val="Hyperlink"/>
-                <w:noProof/>
+                <w:rFonts w:ascii="Arial Narrow" w:hAnsi="Arial Narrow"/>
+                <w:noProof/>
+                <w:sz w:val="24"/>
               </w:rPr>
               <w:t>ENTIDAD RELACIÓN</w:t>
             </w:r>
             <w:r>
               <w:rPr>
+                <w:rFonts w:ascii="Arial Narrow" w:hAnsi="Arial Narrow"/>
                 <w:noProof/>
                 <w:webHidden/>
+                <w:sz w:val="24"/>
               </w:rPr>
               <w:tab/>
             </w:r>
             <w:r>
               <w:rPr>
+                <w:rFonts w:ascii="Arial Narrow" w:hAnsi="Arial Narrow"/>
                 <w:noProof/>
                 <w:webHidden/>
+                <w:sz w:val="24"/>
               </w:rPr>
               <w:fldChar w:fldCharType="begin"/>
             </w:r>
             <w:r>
               <w:rPr>
+                <w:rFonts w:ascii="Arial Narrow" w:hAnsi="Arial Narrow"/>
                 <w:noProof/>
                 <w:webHidden/>
-              </w:rPr>
-              <w:instrText xml:space="preserve"> PAGEREF _Toc512957929 \h </w:instrText>
-            </w:r>
-            <w:r>
-              <w:rPr>
+                <w:sz w:val="24"/>
+              </w:rPr>
+              <w:instrText xml:space="preserve"> PAGEREF _Toc512963786 \h </w:instrText>
+            </w:r>
+            <w:r>
+              <w:rPr>
+                <w:rFonts w:ascii="Arial Narrow" w:hAnsi="Arial Narrow"/>
                 <w:noProof/>
                 <w:webHidden/>
-              </w:rPr>
-            </w:r>
-            <w:r>
-              <w:rPr>
+                <w:sz w:val="24"/>
+              </w:rPr>
+            </w:r>
+            <w:r>
+              <w:rPr>
+                <w:rFonts w:ascii="Arial Narrow" w:hAnsi="Arial Narrow"/>
                 <w:noProof/>
                 <w:webHidden/>
+                <w:sz w:val="24"/>
               </w:rPr>
               <w:fldChar w:fldCharType="separate"/>
             </w:r>
             <w:r>
               <w:rPr>
+                <w:rFonts w:ascii="Arial Narrow" w:hAnsi="Arial Narrow"/>
                 <w:noProof/>
                 <w:webHidden/>
-              </w:rPr>
-              <w:t>9</w:t>
-            </w:r>
-            <w:r>
-              <w:rPr>
+                <w:sz w:val="24"/>
+              </w:rPr>
+              <w:t>10</w:t>
+            </w:r>
+            <w:r>
+              <w:rPr>
+                <w:rFonts w:ascii="Arial Narrow" w:hAnsi="Arial Narrow"/>
                 <w:noProof/>
                 <w:webHidden/>
+                <w:sz w:val="24"/>
               </w:rPr>
               <w:fldChar w:fldCharType="end"/>
             </w:r>
@@ -1136,77 +1400,97 @@
           <w:pPr>
             <w:pStyle w:val="TOC2"/>
             <w:rPr>
-              <w:rFonts w:eastAsiaTheme="minorEastAsia"/>
+              <w:rFonts w:ascii="Arial Narrow" w:eastAsiaTheme="minorEastAsia" w:hAnsi="Arial Narrow"/>
               <w:noProof/>
+              <w:sz w:val="24"/>
             </w:rPr>
           </w:pPr>
-          <w:hyperlink w:anchor="_Toc512957930" w:history="1">
+          <w:hyperlink w:anchor="_Toc512963787" w:history="1">
             <w:r>
               <w:rPr>
                 <w:rStyle w:val="Hyperlink"/>
-                <w:noProof/>
+                <w:rFonts w:ascii="Arial Narrow" w:hAnsi="Arial Narrow"/>
+                <w:noProof/>
+                <w:sz w:val="24"/>
               </w:rPr>
               <w:t>7.2.</w:t>
             </w:r>
             <w:r>
               <w:rPr>
-                <w:rFonts w:eastAsiaTheme="minorEastAsia"/>
-                <w:noProof/>
+                <w:rFonts w:ascii="Arial Narrow" w:eastAsiaTheme="minorEastAsia" w:hAnsi="Arial Narrow"/>
+                <w:noProof/>
+                <w:sz w:val="24"/>
               </w:rPr>
               <w:tab/>
             </w:r>
             <w:r>
               <w:rPr>
                 <w:rStyle w:val="Hyperlink"/>
-                <w:noProof/>
+                <w:rFonts w:ascii="Arial Narrow" w:hAnsi="Arial Narrow"/>
+                <w:noProof/>
+                <w:sz w:val="24"/>
               </w:rPr>
               <w:t>IMPLEMENTACIÓN FÍSICA</w:t>
             </w:r>
             <w:r>
               <w:rPr>
+                <w:rFonts w:ascii="Arial Narrow" w:hAnsi="Arial Narrow"/>
                 <w:noProof/>
                 <w:webHidden/>
+                <w:sz w:val="24"/>
               </w:rPr>
               <w:tab/>
             </w:r>
             <w:r>
               <w:rPr>
+                <w:rFonts w:ascii="Arial Narrow" w:hAnsi="Arial Narrow"/>
                 <w:noProof/>
                 <w:webHidden/>
+                <w:sz w:val="24"/>
               </w:rPr>
               <w:fldChar w:fldCharType="begin"/>
             </w:r>
             <w:r>
               <w:rPr>
+                <w:rFonts w:ascii="Arial Narrow" w:hAnsi="Arial Narrow"/>
                 <w:noProof/>
                 <w:webHidden/>
-              </w:rPr>
-              <w:instrText xml:space="preserve"> PAGEREF _Toc512957930 \h </w:instrText>
-            </w:r>
-            <w:r>
-              <w:rPr>
+                <w:sz w:val="24"/>
+              </w:rPr>
+              <w:instrText xml:space="preserve"> PAGEREF _Toc512963787 \h </w:instrText>
+            </w:r>
+            <w:r>
+              <w:rPr>
+                <w:rFonts w:ascii="Arial Narrow" w:hAnsi="Arial Narrow"/>
                 <w:noProof/>
                 <w:webHidden/>
-              </w:rPr>
-            </w:r>
-            <w:r>
-              <w:rPr>
+                <w:sz w:val="24"/>
+              </w:rPr>
+            </w:r>
+            <w:r>
+              <w:rPr>
+                <w:rFonts w:ascii="Arial Narrow" w:hAnsi="Arial Narrow"/>
                 <w:noProof/>
                 <w:webHidden/>
+                <w:sz w:val="24"/>
               </w:rPr>
               <w:fldChar w:fldCharType="separate"/>
             </w:r>
             <w:r>
               <w:rPr>
+                <w:rFonts w:ascii="Arial Narrow" w:hAnsi="Arial Narrow"/>
                 <w:noProof/>
                 <w:webHidden/>
-              </w:rPr>
-              <w:t>11</w:t>
-            </w:r>
-            <w:r>
-              <w:rPr>
+                <w:sz w:val="24"/>
+              </w:rPr>
+              <w:t>12</w:t>
+            </w:r>
+            <w:r>
+              <w:rPr>
+                <w:rFonts w:ascii="Arial Narrow" w:hAnsi="Arial Narrow"/>
                 <w:noProof/>
                 <w:webHidden/>
+                <w:sz w:val="24"/>
               </w:rPr>
               <w:fldChar w:fldCharType="end"/>
             </w:r>
@@ -1220,161 +1504,97 @@
               <w:tab w:val="right" w:leader="dot" w:pos="9350"/>
             </w:tabs>
             <w:rPr>
-              <w:rFonts w:eastAsiaTheme="minorEastAsia"/>
+              <w:rFonts w:ascii="Arial Narrow" w:eastAsiaTheme="minorEastAsia" w:hAnsi="Arial Narrow"/>
               <w:noProof/>
+              <w:sz w:val="24"/>
             </w:rPr>
           </w:pPr>
-          <w:hyperlink w:anchor="_Toc512957931" w:history="1">
+          <w:hyperlink w:anchor="_Toc512963788" w:history="1">
             <w:r>
               <w:rPr>
                 <w:rStyle w:val="Hyperlink"/>
-                <w:noProof/>
+                <w:rFonts w:ascii="Arial Narrow" w:hAnsi="Arial Narrow"/>
+                <w:noProof/>
+                <w:sz w:val="24"/>
               </w:rPr>
               <w:t>8.</w:t>
             </w:r>
             <w:r>
               <w:rPr>
-                <w:rFonts w:eastAsiaTheme="minorEastAsia"/>
-                <w:noProof/>
+                <w:rFonts w:ascii="Arial Narrow" w:eastAsiaTheme="minorEastAsia" w:hAnsi="Arial Narrow"/>
+                <w:noProof/>
+                <w:sz w:val="24"/>
               </w:rPr>
               <w:tab/>
             </w:r>
             <w:r>
               <w:rPr>
                 <w:rStyle w:val="Hyperlink"/>
-                <w:noProof/>
+                <w:rFonts w:ascii="Arial Narrow" w:hAnsi="Arial Narrow"/>
+                <w:noProof/>
+                <w:sz w:val="24"/>
               </w:rPr>
               <w:t>MANUAL DE USUARIO</w:t>
             </w:r>
             <w:r>
               <w:rPr>
+                <w:rFonts w:ascii="Arial Narrow" w:hAnsi="Arial Narrow"/>
                 <w:noProof/>
                 <w:webHidden/>
+                <w:sz w:val="24"/>
               </w:rPr>
               <w:tab/>
             </w:r>
             <w:r>
               <w:rPr>
+                <w:rFonts w:ascii="Arial Narrow" w:hAnsi="Arial Narrow"/>
                 <w:noProof/>
                 <w:webHidden/>
+                <w:sz w:val="24"/>
               </w:rPr>
               <w:fldChar w:fldCharType="begin"/>
             </w:r>
             <w:r>
               <w:rPr>
+                <w:rFonts w:ascii="Arial Narrow" w:hAnsi="Arial Narrow"/>
                 <w:noProof/>
                 <w:webHidden/>
-              </w:rPr>
-              <w:instrText xml:space="preserve"> PAGEREF _Toc512957931 \h </w:instrText>
-            </w:r>
-            <w:r>
-              <w:rPr>
+                <w:sz w:val="24"/>
+              </w:rPr>
+              <w:instrText xml:space="preserve"> PAGEREF _Toc512963788 \h </w:instrText>
+            </w:r>
+            <w:r>
+              <w:rPr>
+                <w:rFonts w:ascii="Arial Narrow" w:hAnsi="Arial Narrow"/>
                 <w:noProof/>
                 <w:webHidden/>
-              </w:rPr>
-            </w:r>
-            <w:r>
-              <w:rPr>
+                <w:sz w:val="24"/>
+              </w:rPr>
+            </w:r>
+            <w:r>
+              <w:rPr>
+                <w:rFonts w:ascii="Arial Narrow" w:hAnsi="Arial Narrow"/>
                 <w:noProof/>
                 <w:webHidden/>
+                <w:sz w:val="24"/>
               </w:rPr>
               <w:fldChar w:fldCharType="separate"/>
             </w:r>
             <w:r>
               <w:rPr>
+                <w:rFonts w:ascii="Arial Narrow" w:hAnsi="Arial Narrow"/>
                 <w:noProof/>
                 <w:webHidden/>
-              </w:rPr>
-              <w:t>12</w:t>
-            </w:r>
-            <w:r>
-              <w:rPr>
+                <w:sz w:val="24"/>
+              </w:rPr>
+              <w:t>13</w:t>
+            </w:r>
+            <w:r>
+              <w:rPr>
+                <w:rFonts w:ascii="Arial Narrow" w:hAnsi="Arial Narrow"/>
                 <w:noProof/>
                 <w:webHidden/>
-              </w:rPr>
-              <w:fldChar w:fldCharType="end"/>
-            </w:r>
-          </w:hyperlink>
-        </w:p>
-        <w:p>
-          <w:pPr>
-            <w:pStyle w:val="TOC1"/>
-            <w:tabs>
-              <w:tab w:val="left" w:pos="440"/>
-              <w:tab w:val="right" w:leader="dot" w:pos="9350"/>
-            </w:tabs>
-            <w:rPr>
-              <w:rFonts w:eastAsiaTheme="minorEastAsia"/>
-              <w:noProof/>
-            </w:rPr>
-          </w:pPr>
-          <w:hyperlink w:anchor="_Toc512957932" w:history="1">
-            <w:r>
-              <w:rPr>
-                <w:rStyle w:val="Hyperlink"/>
-                <w:noProof/>
-              </w:rPr>
-              <w:t>9.</w:t>
-            </w:r>
-            <w:r>
-              <w:rPr>
-                <w:rFonts w:eastAsiaTheme="minorEastAsia"/>
-                <w:noProof/>
-              </w:rPr>
-              <w:tab/>
-            </w:r>
-            <w:r>
-              <w:rPr>
-                <w:rStyle w:val="Hyperlink"/>
-                <w:noProof/>
-              </w:rPr>
-              <w:t>APORTACIONES EXTRAORDINARIAS</w:t>
-            </w:r>
-            <w:r>
-              <w:rPr>
-                <w:noProof/>
-                <w:webHidden/>
-              </w:rPr>
-              <w:tab/>
-            </w:r>
-            <w:r>
-              <w:rPr>
-                <w:noProof/>
-                <w:webHidden/>
-              </w:rPr>
-              <w:fldChar w:fldCharType="begin"/>
-            </w:r>
-            <w:r>
-              <w:rPr>
-                <w:noProof/>
-                <w:webHidden/>
-              </w:rPr>
-              <w:instrText xml:space="preserve"> PAGEREF _Toc512957932 \h </w:instrText>
-            </w:r>
-            <w:r>
-              <w:rPr>
-                <w:noProof/>
-                <w:webHidden/>
-              </w:rPr>
-            </w:r>
-            <w:r>
-              <w:rPr>
-                <w:noProof/>
-                <w:webHidden/>
-              </w:rPr>
-              <w:fldChar w:fldCharType="separate"/>
-            </w:r>
-            <w:r>
-              <w:rPr>
-                <w:noProof/>
-                <w:webHidden/>
-              </w:rPr>
-              <w:t>12</w:t>
-            </w:r>
-            <w:r>
-              <w:rPr>
-                <w:noProof/>
-                <w:webHidden/>
+                <w:sz w:val="24"/>
               </w:rPr>
               <w:fldChar w:fldCharType="end"/>
             </w:r>
@@ -1391,10 +1611,12 @@
               <w:bCs/>
               <w:noProof/>
               <w:color w:val="000000" w:themeColor="text1"/>
+              <w:sz w:val="24"/>
             </w:rPr>
             <w:fldChar w:fldCharType="end"/>
           </w:r>
         </w:p>
+        <w:bookmarkEnd w:id="0" w:displacedByCustomXml="next"/>
       </w:sdtContent>
     </w:sdt>
     <w:p>
@@ -1406,11 +1628,11 @@
         </w:numPr>
         <w:spacing w:after="240"/>
       </w:pPr>
-      <w:bookmarkStart w:id="0" w:name="_Toc512957917"/>
+      <w:bookmarkStart w:id="1" w:name="_Toc512963774"/>
       <w:r>
         <w:t>ANÁLISIS: DESCRIPCIÓN DEL PROBLEMA A RESOLVER</w:t>
       </w:r>
-      <w:bookmarkEnd w:id="0"/>
+      <w:bookmarkEnd w:id="1"/>
     </w:p>
     <w:p>
       <w:pPr>
@@ -1718,17 +1940,7 @@
           <w:szCs w:val="24"/>
           <w:lang w:val="es-ES_tradnl"/>
         </w:rPr>
-        <w:t xml:space="preserve"> No </w:t>
-      </w:r>
-      <w:r>
-        <w:rPr>
-          <w:rFonts w:ascii="Arial Narrow" w:hAnsi="Arial Narrow"/>
-          <w:sz w:val="24"/>
-          <w:szCs w:val="24"/>
-          <w:lang w:val="es-ES_tradnl"/>
-        </w:rPr>
-        <w:lastRenderedPageBreak/>
-        <w:t>se contempla la gestión de los administradores, que ya estarán dados de alta en el sistema al inicio del campeonato, y sus datos no serán modificados.</w:t>
+        <w:t xml:space="preserve"> No se contempla la gestión de los administradores, que ya estarán dados de alta en el sistema al inicio del campeonato, y sus datos no serán modificados.</w:t>
       </w:r>
     </w:p>
     <w:p>
@@ -1740,22 +1952,23 @@
         </w:numPr>
         <w:spacing w:after="240"/>
       </w:pPr>
-      <w:bookmarkStart w:id="1" w:name="_Toc512957918"/>
-      <w:r>
+      <w:bookmarkStart w:id="2" w:name="_Toc512963775"/>
+      <w:r>
+        <w:lastRenderedPageBreak/>
         <w:t>REQUERIMIENTOS</w:t>
       </w:r>
-      <w:bookmarkEnd w:id="1"/>
+      <w:bookmarkEnd w:id="2"/>
     </w:p>
     <w:p>
       <w:pPr>
         <w:pStyle w:val="Heading2"/>
         <w:spacing w:after="240"/>
       </w:pPr>
-      <w:bookmarkStart w:id="2" w:name="_Toc512957919"/>
+      <w:bookmarkStart w:id="3" w:name="_Toc512963776"/>
       <w:r>
         <w:t>REQUISITOS FUNCIONALES</w:t>
       </w:r>
-      <w:bookmarkEnd w:id="2"/>
+      <w:bookmarkEnd w:id="3"/>
     </w:p>
     <w:tbl>
       <w:tblPr>
@@ -2383,11 +2596,11 @@
       <w:pPr>
         <w:pStyle w:val="Heading2"/>
       </w:pPr>
-      <w:bookmarkStart w:id="3" w:name="_Toc512957920"/>
+      <w:bookmarkStart w:id="4" w:name="_Toc512963777"/>
       <w:r>
         <w:t>REQUISITOS NO FUNCIONALES</w:t>
       </w:r>
-      <w:bookmarkEnd w:id="3"/>
+      <w:bookmarkEnd w:id="4"/>
     </w:p>
     <w:p>
       <w:pPr>
@@ -2696,11 +2909,11 @@
         <w:pStyle w:val="Heading2"/>
         <w:spacing w:after="240"/>
       </w:pPr>
-      <w:bookmarkStart w:id="4" w:name="_Toc512957921"/>
+      <w:bookmarkStart w:id="5" w:name="_Toc512963778"/>
       <w:r>
         <w:t>MODELO DE DATOS</w:t>
       </w:r>
-      <w:bookmarkEnd w:id="4"/>
+      <w:bookmarkEnd w:id="5"/>
     </w:p>
     <w:p>
       <w:pPr>
@@ -2754,7 +2967,7 @@
           <v:shape id="_x0000_i1025" type="#_x0000_t75" style="width:466.4pt;height:403pt" o:ole="">
             <v:imagedata r:id="rId8" o:title=""/>
           </v:shape>
-          <o:OLEObject Type="Embed" ProgID="Visio.Drawing.15" ShapeID="_x0000_i1025" DrawAspect="Content" ObjectID="_1586705516" r:id="rId9"/>
+          <o:OLEObject Type="Embed" ProgID="Visio.Drawing.15" ShapeID="_x0000_i1025" DrawAspect="Content" ObjectID="_1586705623" r:id="rId9"/>
         </w:object>
       </w:r>
     </w:p>
@@ -2771,11 +2984,11 @@
         <w:pStyle w:val="Heading2"/>
         <w:spacing w:after="240"/>
       </w:pPr>
-      <w:bookmarkStart w:id="5" w:name="_Toc512957922"/>
+      <w:bookmarkStart w:id="6" w:name="_Toc512963779"/>
       <w:r>
         <w:t>DIAGRAMA DE CASOS DE USO</w:t>
       </w:r>
-      <w:bookmarkEnd w:id="5"/>
+      <w:bookmarkEnd w:id="6"/>
     </w:p>
     <w:p>
       <w:pPr>
@@ -2812,7 +3025,7 @@
           <v:shape id="_x0000_i1026" type="#_x0000_t75" style="width:312.7pt;height:632.95pt" o:ole="">
             <v:imagedata r:id="rId10" o:title=""/>
           </v:shape>
-          <o:OLEObject Type="Embed" ProgID="Visio.Drawing.15" ShapeID="_x0000_i1026" DrawAspect="Content" ObjectID="_1586705517" r:id="rId11"/>
+          <o:OLEObject Type="Embed" ProgID="Visio.Drawing.15" ShapeID="_x0000_i1026" DrawAspect="Content" ObjectID="_1586705624" r:id="rId11"/>
         </w:object>
       </w:r>
     </w:p>
@@ -2821,12 +3034,12 @@
         <w:pStyle w:val="Heading2"/>
         <w:spacing w:after="240"/>
       </w:pPr>
-      <w:bookmarkStart w:id="6" w:name="_Toc512957923"/>
+      <w:bookmarkStart w:id="7" w:name="_Toc512963780"/>
       <w:r>
         <w:lastRenderedPageBreak/>
         <w:t>RESTRICCIONES FUNCIONALES</w:t>
       </w:r>
-      <w:bookmarkEnd w:id="6"/>
+      <w:bookmarkEnd w:id="7"/>
     </w:p>
     <w:p>
       <w:pPr>
@@ -2992,11 +3205,11 @@
           <w:numId w:val="2"/>
         </w:numPr>
       </w:pPr>
-      <w:bookmarkStart w:id="7" w:name="_Toc512957924"/>
+      <w:bookmarkStart w:id="8" w:name="_Toc512963781"/>
       <w:r>
         <w:t>DISEÑO: ESQUEMA FUNCIONAL Y DE COMPONENTES</w:t>
       </w:r>
-      <w:bookmarkEnd w:id="7"/>
+      <w:bookmarkEnd w:id="8"/>
     </w:p>
     <w:p>
       <w:pPr>
@@ -4730,11 +4943,11 @@
         </w:numPr>
         <w:spacing w:before="0" w:after="240"/>
       </w:pPr>
-      <w:bookmarkStart w:id="8" w:name="_Toc512957925"/>
+      <w:bookmarkStart w:id="9" w:name="_Toc512963782"/>
       <w:r>
         <w:t>DISEÑO: DIAGRAMA UML</w:t>
       </w:r>
-      <w:bookmarkEnd w:id="8"/>
+      <w:bookmarkEnd w:id="9"/>
     </w:p>
     <w:p>
       <w:pPr>
@@ -6689,12 +6902,12 @@
         </w:numPr>
         <w:spacing w:after="240"/>
       </w:pPr>
-      <w:bookmarkStart w:id="9" w:name="_Toc512957926"/>
+      <w:bookmarkStart w:id="10" w:name="_Toc512963783"/>
       <w:r>
         <w:lastRenderedPageBreak/>
         <w:t>DOCUMENTACIÓN DEL CÓDIGO</w:t>
       </w:r>
-      <w:bookmarkEnd w:id="9"/>
+      <w:bookmarkEnd w:id="10"/>
     </w:p>
     <w:p>
       <w:pPr>
@@ -6870,11 +7083,11 @@
         </w:numPr>
         <w:spacing w:after="240"/>
       </w:pPr>
-      <w:bookmarkStart w:id="10" w:name="_Toc512957927"/>
+      <w:bookmarkStart w:id="11" w:name="_Toc512963784"/>
       <w:r>
         <w:t>DEPENDENCIAS MAVEN</w:t>
       </w:r>
-      <w:bookmarkEnd w:id="10"/>
+      <w:bookmarkEnd w:id="11"/>
     </w:p>
     <w:p>
       <w:pPr>
@@ -6977,22 +7190,22 @@
         </w:numPr>
         <w:spacing w:after="240"/>
       </w:pPr>
-      <w:bookmarkStart w:id="11" w:name="_Toc512957928"/>
+      <w:bookmarkStart w:id="12" w:name="_Toc512963785"/>
       <w:r>
         <w:t>DISEÑO DE LA BASE DE DATOS</w:t>
       </w:r>
-      <w:bookmarkEnd w:id="11"/>
+      <w:bookmarkEnd w:id="12"/>
     </w:p>
     <w:p>
       <w:pPr>
         <w:pStyle w:val="Heading2"/>
         <w:spacing w:after="240"/>
       </w:pPr>
-      <w:bookmarkStart w:id="12" w:name="_Toc512957929"/>
+      <w:bookmarkStart w:id="13" w:name="_Toc512963786"/>
       <w:r>
         <w:t>ENTIDAD RELACIÓN</w:t>
       </w:r>
-      <w:bookmarkEnd w:id="12"/>
+      <w:bookmarkEnd w:id="13"/>
     </w:p>
     <w:p>
       <w:pPr>
@@ -7040,7 +7253,7 @@
           <v:shape id="_x0000_i1027" type="#_x0000_t75" style="width:467.45pt;height:354.65pt" o:ole="">
             <v:imagedata r:id="rId16" o:title=""/>
           </v:shape>
-          <o:OLEObject Type="Embed" ProgID="Visio.Drawing.15" ShapeID="_x0000_i1027" DrawAspect="Content" ObjectID="_1586705518" r:id="rId17"/>
+          <o:OLEObject Type="Embed" ProgID="Visio.Drawing.15" ShapeID="_x0000_i1027" DrawAspect="Content" ObjectID="_1586705625" r:id="rId17"/>
         </w:object>
       </w:r>
     </w:p>
@@ -7783,11 +7996,11 @@
         <w:pStyle w:val="Heading2"/>
         <w:spacing w:after="240"/>
       </w:pPr>
-      <w:bookmarkStart w:id="13" w:name="_Toc512957930"/>
+      <w:bookmarkStart w:id="14" w:name="_Toc512963787"/>
       <w:r>
         <w:t>IMPLEMENTACIÓN FÍSICA</w:t>
       </w:r>
-      <w:bookmarkEnd w:id="13"/>
+      <w:bookmarkEnd w:id="14"/>
     </w:p>
     <w:p>
       <w:pPr>
@@ -9806,11 +10019,11 @@
           <w:numId w:val="2"/>
         </w:numPr>
       </w:pPr>
-      <w:bookmarkStart w:id="14" w:name="_Toc512957931"/>
+      <w:bookmarkStart w:id="15" w:name="_Toc512963788"/>
       <w:r>
         <w:t>MANUAL DE USUARIO</w:t>
       </w:r>
-      <w:bookmarkEnd w:id="14"/>
+      <w:bookmarkEnd w:id="15"/>
     </w:p>
     <w:p>
       <w:pPr>
@@ -10438,17 +10651,15 @@
         </w:rPr>
         <w:t xml:space="preserve"> de la tabla, y automáticamente se </w:t>
       </w:r>
-      <w:proofErr w:type="gramStart"/>
-      <w:r>
-        <w:rPr>
-          <w:rFonts w:ascii="Arial Narrow" w:hAnsi="Arial Narrow"/>
-          <w:sz w:val="24"/>
-          <w:szCs w:val="24"/>
-          <w:lang w:val="es-ES_tradnl"/>
-        </w:rPr>
-        <w:t>rellenaran</w:t>
-      </w:r>
-      <w:proofErr w:type="gramEnd"/>
+      <w:r>
+        <w:rPr>
+          <w:rFonts w:ascii="Arial Narrow" w:hAnsi="Arial Narrow"/>
+          <w:sz w:val="24"/>
+          <w:szCs w:val="24"/>
+          <w:lang w:val="es-ES_tradnl"/>
+        </w:rPr>
+        <w:t>rellenarán</w:t>
+      </w:r>
       <w:r>
         <w:rPr>
           <w:rFonts w:ascii="Arial Narrow" w:hAnsi="Arial Narrow"/>
@@ -10922,8 +11133,6 @@
         </w:rPr>
         <w:t>que,</w:t>
       </w:r>
-      <w:bookmarkStart w:id="15" w:name="_GoBack"/>
-      <w:bookmarkEnd w:id="15"/>
       <w:r>
         <w:rPr>
           <w:rFonts w:ascii="Arial Narrow" w:hAnsi="Arial Narrow"/>
@@ -11263,28 +11472,6 @@
     </w:p>
     <w:p>
       <w:pPr>
-        <w:rPr>
-          <w:lang w:val="es-ES_tradnl"/>
-        </w:rPr>
-      </w:pPr>
-    </w:p>
-    <w:p>
-      <w:pPr>
-        <w:pStyle w:val="Heading1"/>
-        <w:numPr>
-          <w:ilvl w:val="0"/>
-          <w:numId w:val="2"/>
-        </w:numPr>
-      </w:pPr>
-      <w:bookmarkStart w:id="16" w:name="_Toc512957932"/>
-      <w:r>
-        <w:t>APORTACIONES EXTRAORDINARIAS</w:t>
-      </w:r>
-      <w:bookmarkEnd w:id="16"/>
-    </w:p>
-    <w:p>
-      <w:pPr>
-        <w:pStyle w:val="ListParagraph"/>
         <w:rPr>
           <w:rFonts w:ascii="Arial Narrow" w:hAnsi="Arial Narrow"/>
           <w:lang w:val="es-ES_tradnl"/>
@@ -13191,7 +13378,7 @@
 </file>
 
 <file path=customXml/itemProps1.xml><?xml version="1.0" encoding="utf-8"?>
-<ds:datastoreItem xmlns:ds="http://schemas.openxmlformats.org/officeDocument/2006/customXml" ds:itemID="{93EEACEF-16F9-49C6-BB91-9C56061D464B}">
+<ds:datastoreItem xmlns:ds="http://schemas.openxmlformats.org/officeDocument/2006/customXml" ds:itemID="{7DD99694-7DAF-4484-BCF7-A438B242D19A}">
   <ds:schemaRefs>
     <ds:schemaRef ds:uri="http://schemas.openxmlformats.org/officeDocument/2006/bibliography"/>
   </ds:schemaRefs>

</xml_diff>

<commit_message>
cambiado config de hibernate
</commit_message>
<xml_diff>
--- a/Documentacion/Documentacion.docx
+++ b/Documentacion/Documentacion.docx
@@ -2,6 +2,1126 @@
 <file path=word/document.xml><?xml version="1.0" encoding="utf-8"?>
 <w:document xmlns:wpc="http://schemas.microsoft.com/office/word/2010/wordprocessingCanvas" xmlns:cx="http://schemas.microsoft.com/office/drawing/2014/chartex" xmlns:cx1="http://schemas.microsoft.com/office/drawing/2015/9/8/chartex" xmlns:cx2="http://schemas.microsoft.com/office/drawing/2015/10/21/chartex" xmlns:cx3="http://schemas.microsoft.com/office/drawing/2016/5/9/chartex" xmlns:cx4="http://schemas.microsoft.com/office/drawing/2016/5/10/chartex" xmlns:cx5="http://schemas.microsoft.com/office/drawing/2016/5/11/chartex" xmlns:cx6="http://schemas.microsoft.com/office/drawing/2016/5/12/chartex" xmlns:cx7="http://schemas.microsoft.com/office/drawing/2016/5/13/chartex" xmlns:cx8="http://schemas.microsoft.com/office/drawing/2016/5/14/chartex" xmlns:mc="http://schemas.openxmlformats.org/markup-compatibility/2006" xmlns:aink="http://schemas.microsoft.com/office/drawing/2016/ink" xmlns:am3d="http://schemas.microsoft.com/office/drawing/2017/model3d" xmlns:o="urn:schemas-microsoft-com:office:office" xmlns:r="http://schemas.openxmlformats.org/officeDocument/2006/relationships" xmlns:m="http://schemas.openxmlformats.org/officeDocument/2006/math" xmlns:v="urn:schemas-microsoft-com:vml" xmlns:wp14="http://schemas.microsoft.com/office/word/2010/wordprocessingDrawing" xmlns:wp="http://schemas.openxmlformats.org/drawingml/2006/wordprocessingDrawing" xmlns:w10="urn:schemas-microsoft-com:office:word" xmlns:w="http://schemas.openxmlformats.org/wordprocessingml/2006/main" xmlns:w14="http://schemas.microsoft.com/office/word/2010/wordml" xmlns:w15="http://schemas.microsoft.com/office/word/2012/wordml" xmlns:w16cid="http://schemas.microsoft.com/office/word/2016/wordml/cid" xmlns:w16se="http://schemas.microsoft.com/office/word/2015/wordml/symex" xmlns:wpg="http://schemas.microsoft.com/office/word/2010/wordprocessingGroup" xmlns:wpi="http://schemas.microsoft.com/office/word/2010/wordprocessingInk" xmlns:wne="http://schemas.microsoft.com/office/word/2006/wordml" xmlns:wps="http://schemas.microsoft.com/office/word/2010/wordprocessingShape" mc:Ignorable="w14 w15 w16se w16cid wp14">
   <w:body>
+    <w:sdt>
+      <w:sdtPr>
+        <w:rPr>
+          <w:sz w:val="2"/>
+        </w:rPr>
+        <w:id w:val="-2073570893"/>
+        <w:docPartObj>
+          <w:docPartGallery w:val="Cover Pages"/>
+          <w:docPartUnique/>
+        </w:docPartObj>
+      </w:sdtPr>
+      <w:sdtEndPr>
+        <w:rPr>
+          <w:rFonts w:ascii="Arial Narrow" w:eastAsiaTheme="minorHAnsi" w:hAnsi="Arial Narrow"/>
+          <w:b/>
+          <w:color w:val="000000" w:themeColor="text1"/>
+          <w:sz w:val="22"/>
+          <w:lang w:val="es-ES_tradnl"/>
+        </w:rPr>
+      </w:sdtEndPr>
+      <w:sdtContent>
+        <w:p>
+          <w:pPr>
+            <w:pStyle w:val="NoSpacing"/>
+            <w:rPr>
+              <w:sz w:val="2"/>
+            </w:rPr>
+          </w:pPr>
+        </w:p>
+        <w:p>
+          <w:r>
+            <w:rPr>
+              <w:noProof/>
+            </w:rPr>
+            <mc:AlternateContent>
+              <mc:Choice Requires="wps">
+                <w:drawing>
+                  <wp:anchor distT="0" distB="0" distL="114300" distR="114300" simplePos="0" relativeHeight="251662336" behindDoc="0" locked="0" layoutInCell="1" allowOverlap="1" wp14:anchorId="36F4CCCA" wp14:editId="68612BDC">
+                    <wp:simplePos x="0" y="0"/>
+                    <wp:positionH relativeFrom="page">
+                      <wp:align>center</wp:align>
+                    </wp:positionH>
+                    <wp:positionV relativeFrom="margin">
+                      <wp:align>top</wp:align>
+                    </wp:positionV>
+                    <wp:extent cx="5943600" cy="914400"/>
+                    <wp:effectExtent l="0" t="0" r="0" b="3810"/>
+                    <wp:wrapNone/>
+                    <wp:docPr id="62" name="Text Box 62"/>
+                    <wp:cNvGraphicFramePr/>
+                    <a:graphic xmlns:a="http://schemas.openxmlformats.org/drawingml/2006/main">
+                      <a:graphicData uri="http://schemas.microsoft.com/office/word/2010/wordprocessingShape">
+                        <wps:wsp>
+                          <wps:cNvSpPr txBox="1"/>
+                          <wps:spPr>
+                            <a:xfrm>
+                              <a:off x="0" y="0"/>
+                              <a:ext cx="5943600" cy="914400"/>
+                            </a:xfrm>
+                            <a:prstGeom prst="rect">
+                              <a:avLst/>
+                            </a:prstGeom>
+                            <a:noFill/>
+                            <a:ln w="6350">
+                              <a:noFill/>
+                            </a:ln>
+                            <a:effectLst/>
+                          </wps:spPr>
+                          <wps:style>
+                            <a:lnRef idx="0">
+                              <a:schemeClr val="accent1"/>
+                            </a:lnRef>
+                            <a:fillRef idx="0">
+                              <a:schemeClr val="accent1"/>
+                            </a:fillRef>
+                            <a:effectRef idx="0">
+                              <a:schemeClr val="accent1"/>
+                            </a:effectRef>
+                            <a:fontRef idx="minor">
+                              <a:schemeClr val="dk1"/>
+                            </a:fontRef>
+                          </wps:style>
+                          <wps:txbx>
+                            <w:txbxContent>
+                              <w:sdt>
+                                <w:sdtPr>
+                                  <w:rPr>
+                                    <w:rFonts w:ascii="Arial Narrow" w:eastAsiaTheme="majorEastAsia" w:hAnsi="Arial Narrow" w:cstheme="majorBidi"/>
+                                    <w:caps/>
+                                    <w:color w:val="8496B0" w:themeColor="text2" w:themeTint="99"/>
+                                    <w:sz w:val="64"/>
+                                    <w:szCs w:val="64"/>
+                                  </w:rPr>
+                                  <w:alias w:val="Title"/>
+                                  <w:tag w:val=""/>
+                                  <w:id w:val="797192764"/>
+                                  <w:dataBinding w:prefixMappings="xmlns:ns0='http://purl.org/dc/elements/1.1/' xmlns:ns1='http://schemas.openxmlformats.org/package/2006/metadata/core-properties' " w:xpath="/ns1:coreProperties[1]/ns0:title[1]" w:storeItemID="{6C3C8BC8-F283-45AE-878A-BAB7291924A1}"/>
+                                  <w:text/>
+                                </w:sdtPr>
+                                <w:sdtEndPr>
+                                  <w:rPr>
+                                    <w:sz w:val="68"/>
+                                    <w:szCs w:val="68"/>
+                                  </w:rPr>
+                                </w:sdtEndPr>
+                                <w:sdtContent>
+                                  <w:p>
+                                    <w:pPr>
+                                      <w:pStyle w:val="NoSpacing"/>
+                                      <w:rPr>
+                                        <w:rFonts w:ascii="Arial Narrow" w:eastAsiaTheme="majorEastAsia" w:hAnsi="Arial Narrow" w:cstheme="majorBidi"/>
+                                        <w:caps/>
+                                        <w:color w:val="8496B0" w:themeColor="text2" w:themeTint="99"/>
+                                        <w:sz w:val="68"/>
+                                        <w:szCs w:val="68"/>
+                                      </w:rPr>
+                                    </w:pPr>
+                                    <w:r>
+                                      <w:rPr>
+                                        <w:rFonts w:ascii="Arial Narrow" w:eastAsiaTheme="majorEastAsia" w:hAnsi="Arial Narrow" w:cstheme="majorBidi"/>
+                                        <w:caps/>
+                                        <w:color w:val="8496B0" w:themeColor="text2" w:themeTint="99"/>
+                                        <w:sz w:val="64"/>
+                                        <w:szCs w:val="64"/>
+                                      </w:rPr>
+                                      <w:t>TOURNAMENT MANAGER</w:t>
+                                    </w:r>
+                                  </w:p>
+                                </w:sdtContent>
+                              </w:sdt>
+                              <w:p>
+                                <w:pPr>
+                                  <w:pStyle w:val="NoSpacing"/>
+                                  <w:spacing w:before="120"/>
+                                  <w:rPr>
+                                    <w:rFonts w:ascii="Arial Narrow" w:hAnsi="Arial Narrow"/>
+                                    <w:color w:val="4472C4" w:themeColor="accent1"/>
+                                    <w:sz w:val="36"/>
+                                    <w:szCs w:val="36"/>
+                                  </w:rPr>
+                                </w:pPr>
+                                <w:sdt>
+                                  <w:sdtPr>
+                                    <w:rPr>
+                                      <w:rFonts w:ascii="Arial Narrow" w:hAnsi="Arial Narrow"/>
+                                      <w:color w:val="4472C4" w:themeColor="accent1"/>
+                                      <w:sz w:val="36"/>
+                                      <w:szCs w:val="36"/>
+                                    </w:rPr>
+                                    <w:alias w:val="Subtitle"/>
+                                    <w:tag w:val=""/>
+                                    <w:id w:val="2021743002"/>
+                                    <w:dataBinding w:prefixMappings="xmlns:ns0='http://purl.org/dc/elements/1.1/' xmlns:ns1='http://schemas.openxmlformats.org/package/2006/metadata/core-properties' " w:xpath="/ns1:coreProperties[1]/ns0:subject[1]" w:storeItemID="{6C3C8BC8-F283-45AE-878A-BAB7291924A1}"/>
+                                    <w:text/>
+                                  </w:sdtPr>
+                                  <w:sdtContent>
+                                    <w:r>
+                                      <w:rPr>
+                                        <w:rFonts w:ascii="Arial Narrow" w:hAnsi="Arial Narrow"/>
+                                        <w:color w:val="4472C4" w:themeColor="accent1"/>
+                                        <w:sz w:val="36"/>
+                                        <w:szCs w:val="36"/>
+                                      </w:rPr>
+                                      <w:t>UPO-TAD-2018-GRUPO03</w:t>
+                                    </w:r>
+                                  </w:sdtContent>
+                                </w:sdt>
+                                <w:r>
+                                  <w:rPr>
+                                    <w:rFonts w:ascii="Arial Narrow" w:hAnsi="Arial Narrow"/>
+                                    <w:noProof/>
+                                  </w:rPr>
+                                  <w:t xml:space="preserve"> </w:t>
+                                </w:r>
+                              </w:p>
+                              <w:p/>
+                            </w:txbxContent>
+                          </wps:txbx>
+                          <wps:bodyPr rot="0" spcFirstLastPara="0" vertOverflow="overflow" horzOverflow="overflow" vert="horz" wrap="square" lIns="91440" tIns="45720" rIns="91440" bIns="45720" numCol="1" spcCol="0" rtlCol="0" fromWordArt="0" anchor="t" anchorCtr="0" forceAA="0" compatLnSpc="1">
+                            <a:prstTxWarp prst="textNoShape">
+                              <a:avLst/>
+                            </a:prstTxWarp>
+                            <a:spAutoFit/>
+                          </wps:bodyPr>
+                        </wps:wsp>
+                      </a:graphicData>
+                    </a:graphic>
+                    <wp14:sizeRelH relativeFrom="page">
+                      <wp14:pctWidth>76500</wp14:pctWidth>
+                    </wp14:sizeRelH>
+                  </wp:anchor>
+                </w:drawing>
+              </mc:Choice>
+              <mc:Fallback>
+                <w:pict>
+                  <v:shapetype w14:anchorId="36F4CCCA" id="_x0000_t202" coordsize="21600,21600" o:spt="202" path="m,l,21600r21600,l21600,xe">
+                    <v:stroke joinstyle="miter"/>
+                    <v:path gradientshapeok="t" o:connecttype="rect"/>
+                  </v:shapetype>
+                  <v:shape id="Text Box 62" o:spid="_x0000_s1026" type="#_x0000_t202" style="position:absolute;margin-left:0;margin-top:0;width:468pt;height:1in;z-index:251662336;visibility:visible;mso-wrap-style:square;mso-width-percent:765;mso-wrap-distance-left:9pt;mso-wrap-distance-top:0;mso-wrap-distance-right:9pt;mso-wrap-distance-bottom:0;mso-position-horizontal:center;mso-position-horizontal-relative:page;mso-position-vertical:top;mso-position-vertical-relative:margin;mso-width-percent:765;mso-width-relative:page;v-text-anchor:top" o:gfxdata="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" filled="f" stroked="f" strokeweight=".5pt">
+                    <v:textbox style="mso-fit-shape-to-text:t">
+                      <w:txbxContent>
+                        <w:sdt>
+                          <w:sdtPr>
+                            <w:rPr>
+                              <w:rFonts w:ascii="Arial Narrow" w:eastAsiaTheme="majorEastAsia" w:hAnsi="Arial Narrow" w:cstheme="majorBidi"/>
+                              <w:caps/>
+                              <w:color w:val="8496B0" w:themeColor="text2" w:themeTint="99"/>
+                              <w:sz w:val="64"/>
+                              <w:szCs w:val="64"/>
+                            </w:rPr>
+                            <w:alias w:val="Title"/>
+                            <w:tag w:val=""/>
+                            <w:id w:val="797192764"/>
+                            <w:dataBinding w:prefixMappings="xmlns:ns0='http://purl.org/dc/elements/1.1/' xmlns:ns1='http://schemas.openxmlformats.org/package/2006/metadata/core-properties' " w:xpath="/ns1:coreProperties[1]/ns0:title[1]" w:storeItemID="{6C3C8BC8-F283-45AE-878A-BAB7291924A1}"/>
+                            <w:text/>
+                          </w:sdtPr>
+                          <w:sdtEndPr>
+                            <w:rPr>
+                              <w:sz w:val="68"/>
+                              <w:szCs w:val="68"/>
+                            </w:rPr>
+                          </w:sdtEndPr>
+                          <w:sdtContent>
+                            <w:p>
+                              <w:pPr>
+                                <w:pStyle w:val="NoSpacing"/>
+                                <w:rPr>
+                                  <w:rFonts w:ascii="Arial Narrow" w:eastAsiaTheme="majorEastAsia" w:hAnsi="Arial Narrow" w:cstheme="majorBidi"/>
+                                  <w:caps/>
+                                  <w:color w:val="8496B0" w:themeColor="text2" w:themeTint="99"/>
+                                  <w:sz w:val="68"/>
+                                  <w:szCs w:val="68"/>
+                                </w:rPr>
+                              </w:pPr>
+                              <w:r>
+                                <w:rPr>
+                                  <w:rFonts w:ascii="Arial Narrow" w:eastAsiaTheme="majorEastAsia" w:hAnsi="Arial Narrow" w:cstheme="majorBidi"/>
+                                  <w:caps/>
+                                  <w:color w:val="8496B0" w:themeColor="text2" w:themeTint="99"/>
+                                  <w:sz w:val="64"/>
+                                  <w:szCs w:val="64"/>
+                                </w:rPr>
+                                <w:t>TOURNAMENT MANAGER</w:t>
+                              </w:r>
+                            </w:p>
+                          </w:sdtContent>
+                        </w:sdt>
+                        <w:p>
+                          <w:pPr>
+                            <w:pStyle w:val="NoSpacing"/>
+                            <w:spacing w:before="120"/>
+                            <w:rPr>
+                              <w:rFonts w:ascii="Arial Narrow" w:hAnsi="Arial Narrow"/>
+                              <w:color w:val="4472C4" w:themeColor="accent1"/>
+                              <w:sz w:val="36"/>
+                              <w:szCs w:val="36"/>
+                            </w:rPr>
+                          </w:pPr>
+                          <w:sdt>
+                            <w:sdtPr>
+                              <w:rPr>
+                                <w:rFonts w:ascii="Arial Narrow" w:hAnsi="Arial Narrow"/>
+                                <w:color w:val="4472C4" w:themeColor="accent1"/>
+                                <w:sz w:val="36"/>
+                                <w:szCs w:val="36"/>
+                              </w:rPr>
+                              <w:alias w:val="Subtitle"/>
+                              <w:tag w:val=""/>
+                              <w:id w:val="2021743002"/>
+                              <w:dataBinding w:prefixMappings="xmlns:ns0='http://purl.org/dc/elements/1.1/' xmlns:ns1='http://schemas.openxmlformats.org/package/2006/metadata/core-properties' " w:xpath="/ns1:coreProperties[1]/ns0:subject[1]" w:storeItemID="{6C3C8BC8-F283-45AE-878A-BAB7291924A1}"/>
+                              <w:text/>
+                            </w:sdtPr>
+                            <w:sdtContent>
+                              <w:r>
+                                <w:rPr>
+                                  <w:rFonts w:ascii="Arial Narrow" w:hAnsi="Arial Narrow"/>
+                                  <w:color w:val="4472C4" w:themeColor="accent1"/>
+                                  <w:sz w:val="36"/>
+                                  <w:szCs w:val="36"/>
+                                </w:rPr>
+                                <w:t>UPO-TAD-2018-GRUPO03</w:t>
+                              </w:r>
+                            </w:sdtContent>
+                          </w:sdt>
+                          <w:r>
+                            <w:rPr>
+                              <w:rFonts w:ascii="Arial Narrow" w:hAnsi="Arial Narrow"/>
+                              <w:noProof/>
+                            </w:rPr>
+                            <w:t xml:space="preserve"> </w:t>
+                          </w:r>
+                        </w:p>
+                        <w:p/>
+                      </w:txbxContent>
+                    </v:textbox>
+                    <w10:wrap anchorx="page" anchory="margin"/>
+                  </v:shape>
+                </w:pict>
+              </mc:Fallback>
+            </mc:AlternateContent>
+          </w:r>
+          <w:r>
+            <w:rPr>
+              <w:noProof/>
+              <w:color w:val="4472C4" w:themeColor="accent1"/>
+              <w:sz w:val="36"/>
+              <w:szCs w:val="36"/>
+            </w:rPr>
+            <mc:AlternateContent>
+              <mc:Choice Requires="wpg">
+                <w:drawing>
+                  <wp:anchor distT="0" distB="0" distL="114300" distR="114300" simplePos="0" relativeHeight="251661312" behindDoc="1" locked="0" layoutInCell="1" allowOverlap="1" wp14:anchorId="72DC85E3" wp14:editId="1109560C">
+                    <wp:simplePos x="0" y="0"/>
+                    <mc:AlternateContent>
+                      <mc:Choice Requires="wp14">
+                        <wp:positionH relativeFrom="page">
+                          <wp14:pctPosHOffset>22000</wp14:pctPosHOffset>
+                        </wp:positionH>
+                      </mc:Choice>
+                      <mc:Fallback>
+                        <wp:positionH relativeFrom="page">
+                          <wp:posOffset>1709420</wp:posOffset>
+                        </wp:positionH>
+                      </mc:Fallback>
+                    </mc:AlternateContent>
+                    <mc:AlternateContent>
+                      <mc:Choice Requires="wp14">
+                        <wp:positionV relativeFrom="page">
+                          <wp14:pctPosVOffset>30000</wp14:pctPosVOffset>
+                        </wp:positionV>
+                      </mc:Choice>
+                      <mc:Fallback>
+                        <wp:positionV relativeFrom="page">
+                          <wp:posOffset>3017520</wp:posOffset>
+                        </wp:positionV>
+                      </mc:Fallback>
+                    </mc:AlternateContent>
+                    <wp:extent cx="5494369" cy="5696712"/>
+                    <wp:effectExtent l="0" t="0" r="0" b="3175"/>
+                    <wp:wrapNone/>
+                    <wp:docPr id="63" name="Group 2"/>
+                    <wp:cNvGraphicFramePr>
+                      <a:graphicFrameLocks xmlns:a="http://schemas.openxmlformats.org/drawingml/2006/main" noChangeAspect="1"/>
+                    </wp:cNvGraphicFramePr>
+                    <a:graphic xmlns:a="http://schemas.openxmlformats.org/drawingml/2006/main">
+                      <a:graphicData uri="http://schemas.microsoft.com/office/word/2010/wordprocessingGroup">
+                        <wpg:wgp>
+                          <wpg:cNvGrpSpPr>
+                            <a:grpSpLocks noChangeAspect="1"/>
+                          </wpg:cNvGrpSpPr>
+                          <wpg:grpSpPr>
+                            <a:xfrm>
+                              <a:off x="0" y="0"/>
+                              <a:ext cx="5494369" cy="5696712"/>
+                              <a:chOff x="0" y="0"/>
+                              <a:chExt cx="4329113" cy="4491038"/>
+                            </a:xfrm>
+                            <a:solidFill>
+                              <a:schemeClr val="tx2">
+                                <a:lumMod val="60000"/>
+                                <a:lumOff val="40000"/>
+                              </a:schemeClr>
+                            </a:solidFill>
+                          </wpg:grpSpPr>
+                          <wps:wsp>
+                            <wps:cNvPr id="64" name="Freeform 64"/>
+                            <wps:cNvSpPr>
+                              <a:spLocks/>
+                            </wps:cNvSpPr>
+                            <wps:spPr bwMode="auto">
+                              <a:xfrm>
+                                <a:off x="1501775" y="0"/>
+                                <a:ext cx="2827338" cy="2835275"/>
+                              </a:xfrm>
+                              <a:custGeom>
+                                <a:avLst/>
+                                <a:gdLst>
+                                  <a:gd name="T0" fmla="*/ 4 w 1781"/>
+                                  <a:gd name="T1" fmla="*/ 1786 h 1786"/>
+                                  <a:gd name="T2" fmla="*/ 0 w 1781"/>
+                                  <a:gd name="T3" fmla="*/ 1782 h 1786"/>
+                                  <a:gd name="T4" fmla="*/ 1776 w 1781"/>
+                                  <a:gd name="T5" fmla="*/ 0 h 1786"/>
+                                  <a:gd name="T6" fmla="*/ 1781 w 1781"/>
+                                  <a:gd name="T7" fmla="*/ 5 h 1786"/>
+                                  <a:gd name="T8" fmla="*/ 4 w 1781"/>
+                                  <a:gd name="T9" fmla="*/ 1786 h 1786"/>
+                                </a:gdLst>
+                                <a:ahLst/>
+                                <a:cxnLst>
+                                  <a:cxn ang="0">
+                                    <a:pos x="T0" y="T1"/>
+                                  </a:cxn>
+                                  <a:cxn ang="0">
+                                    <a:pos x="T2" y="T3"/>
+                                  </a:cxn>
+                                  <a:cxn ang="0">
+                                    <a:pos x="T4" y="T5"/>
+                                  </a:cxn>
+                                  <a:cxn ang="0">
+                                    <a:pos x="T6" y="T7"/>
+                                  </a:cxn>
+                                  <a:cxn ang="0">
+                                    <a:pos x="T8" y="T9"/>
+                                  </a:cxn>
+                                </a:cxnLst>
+                                <a:rect l="0" t="0" r="r" b="b"/>
+                                <a:pathLst>
+                                  <a:path w="1781" h="1786">
+                                    <a:moveTo>
+                                      <a:pt x="4" y="1786"/>
+                                    </a:moveTo>
+                                    <a:lnTo>
+                                      <a:pt x="0" y="1782"/>
+                                    </a:lnTo>
+                                    <a:lnTo>
+                                      <a:pt x="1776" y="0"/>
+                                    </a:lnTo>
+                                    <a:lnTo>
+                                      <a:pt x="1781" y="5"/>
+                                    </a:lnTo>
+                                    <a:lnTo>
+                                      <a:pt x="4" y="1786"/>
+                                    </a:lnTo>
+                                    <a:close/>
+                                  </a:path>
+                                </a:pathLst>
+                              </a:custGeom>
+                              <a:grpFill/>
+                              <a:ln>
+                                <a:noFill/>
+                              </a:ln>
+                              <a:extLst>
+                                <a:ext uri="{91240B29-F687-4F45-9708-019B960494DF}">
+                                  <a14:hiddenLine xmlns:a14="http://schemas.microsoft.com/office/drawing/2010/main" w="9525">
+                                    <a:solidFill>
+                                      <a:srgbClr val="000000"/>
+                                    </a:solidFill>
+                                    <a:round/>
+                                    <a:headEnd/>
+                                    <a:tailEnd/>
+                                  </a14:hiddenLine>
+                                </a:ext>
+                              </a:extLst>
+                            </wps:spPr>
+                            <wps:bodyPr vert="horz" wrap="square" lIns="91440" tIns="45720" rIns="91440" bIns="45720" numCol="1" anchor="t" anchorCtr="0" compatLnSpc="1">
+                              <a:prstTxWarp prst="textNoShape">
+                                <a:avLst/>
+                              </a:prstTxWarp>
+                            </wps:bodyPr>
+                          </wps:wsp>
+                          <wps:wsp>
+                            <wps:cNvPr id="65" name="Freeform 65"/>
+                            <wps:cNvSpPr>
+                              <a:spLocks/>
+                            </wps:cNvSpPr>
+                            <wps:spPr bwMode="auto">
+                              <a:xfrm>
+                                <a:off x="782637" y="227013"/>
+                                <a:ext cx="3546475" cy="3546475"/>
+                              </a:xfrm>
+                              <a:custGeom>
+                                <a:avLst/>
+                                <a:gdLst>
+                                  <a:gd name="T0" fmla="*/ 5 w 2234"/>
+                                  <a:gd name="T1" fmla="*/ 2234 h 2234"/>
+                                  <a:gd name="T2" fmla="*/ 0 w 2234"/>
+                                  <a:gd name="T3" fmla="*/ 2229 h 2234"/>
+                                  <a:gd name="T4" fmla="*/ 2229 w 2234"/>
+                                  <a:gd name="T5" fmla="*/ 0 h 2234"/>
+                                  <a:gd name="T6" fmla="*/ 2234 w 2234"/>
+                                  <a:gd name="T7" fmla="*/ 5 h 2234"/>
+                                  <a:gd name="T8" fmla="*/ 5 w 2234"/>
+                                  <a:gd name="T9" fmla="*/ 2234 h 2234"/>
+                                </a:gdLst>
+                                <a:ahLst/>
+                                <a:cxnLst>
+                                  <a:cxn ang="0">
+                                    <a:pos x="T0" y="T1"/>
+                                  </a:cxn>
+                                  <a:cxn ang="0">
+                                    <a:pos x="T2" y="T3"/>
+                                  </a:cxn>
+                                  <a:cxn ang="0">
+                                    <a:pos x="T4" y="T5"/>
+                                  </a:cxn>
+                                  <a:cxn ang="0">
+                                    <a:pos x="T6" y="T7"/>
+                                  </a:cxn>
+                                  <a:cxn ang="0">
+                                    <a:pos x="T8" y="T9"/>
+                                  </a:cxn>
+                                </a:cxnLst>
+                                <a:rect l="0" t="0" r="r" b="b"/>
+                                <a:pathLst>
+                                  <a:path w="2234" h="2234">
+                                    <a:moveTo>
+                                      <a:pt x="5" y="2234"/>
+                                    </a:moveTo>
+                                    <a:lnTo>
+                                      <a:pt x="0" y="2229"/>
+                                    </a:lnTo>
+                                    <a:lnTo>
+                                      <a:pt x="2229" y="0"/>
+                                    </a:lnTo>
+                                    <a:lnTo>
+                                      <a:pt x="2234" y="5"/>
+                                    </a:lnTo>
+                                    <a:lnTo>
+                                      <a:pt x="5" y="2234"/>
+                                    </a:lnTo>
+                                    <a:close/>
+                                  </a:path>
+                                </a:pathLst>
+                              </a:custGeom>
+                              <a:grpFill/>
+                              <a:ln>
+                                <a:noFill/>
+                              </a:ln>
+                              <a:extLst>
+                                <a:ext uri="{91240B29-F687-4F45-9708-019B960494DF}">
+                                  <a14:hiddenLine xmlns:a14="http://schemas.microsoft.com/office/drawing/2010/main" w="9525">
+                                    <a:solidFill>
+                                      <a:srgbClr val="000000"/>
+                                    </a:solidFill>
+                                    <a:round/>
+                                    <a:headEnd/>
+                                    <a:tailEnd/>
+                                  </a14:hiddenLine>
+                                </a:ext>
+                              </a:extLst>
+                            </wps:spPr>
+                            <wps:bodyPr vert="horz" wrap="square" lIns="91440" tIns="45720" rIns="91440" bIns="45720" numCol="1" anchor="t" anchorCtr="0" compatLnSpc="1">
+                              <a:prstTxWarp prst="textNoShape">
+                                <a:avLst/>
+                              </a:prstTxWarp>
+                            </wps:bodyPr>
+                          </wps:wsp>
+                          <wps:wsp>
+                            <wps:cNvPr id="66" name="Freeform 66"/>
+                            <wps:cNvSpPr>
+                              <a:spLocks/>
+                            </wps:cNvSpPr>
+                            <wps:spPr bwMode="auto">
+                              <a:xfrm>
+                                <a:off x="841375" y="109538"/>
+                                <a:ext cx="3487738" cy="3487738"/>
+                              </a:xfrm>
+                              <a:custGeom>
+                                <a:avLst/>
+                                <a:gdLst>
+                                  <a:gd name="T0" fmla="*/ 9 w 2197"/>
+                                  <a:gd name="T1" fmla="*/ 2197 h 2197"/>
+                                  <a:gd name="T2" fmla="*/ 0 w 2197"/>
+                                  <a:gd name="T3" fmla="*/ 2193 h 2197"/>
+                                  <a:gd name="T4" fmla="*/ 2188 w 2197"/>
+                                  <a:gd name="T5" fmla="*/ 0 h 2197"/>
+                                  <a:gd name="T6" fmla="*/ 2197 w 2197"/>
+                                  <a:gd name="T7" fmla="*/ 10 h 2197"/>
+                                  <a:gd name="T8" fmla="*/ 9 w 2197"/>
+                                  <a:gd name="T9" fmla="*/ 2197 h 2197"/>
+                                </a:gdLst>
+                                <a:ahLst/>
+                                <a:cxnLst>
+                                  <a:cxn ang="0">
+                                    <a:pos x="T0" y="T1"/>
+                                  </a:cxn>
+                                  <a:cxn ang="0">
+                                    <a:pos x="T2" y="T3"/>
+                                  </a:cxn>
+                                  <a:cxn ang="0">
+                                    <a:pos x="T4" y="T5"/>
+                                  </a:cxn>
+                                  <a:cxn ang="0">
+                                    <a:pos x="T6" y="T7"/>
+                                  </a:cxn>
+                                  <a:cxn ang="0">
+                                    <a:pos x="T8" y="T9"/>
+                                  </a:cxn>
+                                </a:cxnLst>
+                                <a:rect l="0" t="0" r="r" b="b"/>
+                                <a:pathLst>
+                                  <a:path w="2197" h="2197">
+                                    <a:moveTo>
+                                      <a:pt x="9" y="2197"/>
+                                    </a:moveTo>
+                                    <a:lnTo>
+                                      <a:pt x="0" y="2193"/>
+                                    </a:lnTo>
+                                    <a:lnTo>
+                                      <a:pt x="2188" y="0"/>
+                                    </a:lnTo>
+                                    <a:lnTo>
+                                      <a:pt x="2197" y="10"/>
+                                    </a:lnTo>
+                                    <a:lnTo>
+                                      <a:pt x="9" y="2197"/>
+                                    </a:lnTo>
+                                    <a:close/>
+                                  </a:path>
+                                </a:pathLst>
+                              </a:custGeom>
+                              <a:grpFill/>
+                              <a:ln>
+                                <a:noFill/>
+                              </a:ln>
+                              <a:extLst>
+                                <a:ext uri="{91240B29-F687-4F45-9708-019B960494DF}">
+                                  <a14:hiddenLine xmlns:a14="http://schemas.microsoft.com/office/drawing/2010/main" w="9525">
+                                    <a:solidFill>
+                                      <a:srgbClr val="000000"/>
+                                    </a:solidFill>
+                                    <a:round/>
+                                    <a:headEnd/>
+                                    <a:tailEnd/>
+                                  </a14:hiddenLine>
+                                </a:ext>
+                              </a:extLst>
+                            </wps:spPr>
+                            <wps:bodyPr vert="horz" wrap="square" lIns="91440" tIns="45720" rIns="91440" bIns="45720" numCol="1" anchor="t" anchorCtr="0" compatLnSpc="1">
+                              <a:prstTxWarp prst="textNoShape">
+                                <a:avLst/>
+                              </a:prstTxWarp>
+                            </wps:bodyPr>
+                          </wps:wsp>
+                          <wps:wsp>
+                            <wps:cNvPr id="67" name="Freeform 67"/>
+                            <wps:cNvSpPr>
+                              <a:spLocks/>
+                            </wps:cNvSpPr>
+                            <wps:spPr bwMode="auto">
+                              <a:xfrm>
+                                <a:off x="1216025" y="498475"/>
+                                <a:ext cx="3113088" cy="3121025"/>
+                              </a:xfrm>
+                              <a:custGeom>
+                                <a:avLst/>
+                                <a:gdLst>
+                                  <a:gd name="T0" fmla="*/ 9 w 1961"/>
+                                  <a:gd name="T1" fmla="*/ 1966 h 1966"/>
+                                  <a:gd name="T2" fmla="*/ 0 w 1961"/>
+                                  <a:gd name="T3" fmla="*/ 1957 h 1966"/>
+                                  <a:gd name="T4" fmla="*/ 1952 w 1961"/>
+                                  <a:gd name="T5" fmla="*/ 0 h 1966"/>
+                                  <a:gd name="T6" fmla="*/ 1961 w 1961"/>
+                                  <a:gd name="T7" fmla="*/ 9 h 1966"/>
+                                  <a:gd name="T8" fmla="*/ 9 w 1961"/>
+                                  <a:gd name="T9" fmla="*/ 1966 h 1966"/>
+                                </a:gdLst>
+                                <a:ahLst/>
+                                <a:cxnLst>
+                                  <a:cxn ang="0">
+                                    <a:pos x="T0" y="T1"/>
+                                  </a:cxn>
+                                  <a:cxn ang="0">
+                                    <a:pos x="T2" y="T3"/>
+                                  </a:cxn>
+                                  <a:cxn ang="0">
+                                    <a:pos x="T4" y="T5"/>
+                                  </a:cxn>
+                                  <a:cxn ang="0">
+                                    <a:pos x="T6" y="T7"/>
+                                  </a:cxn>
+                                  <a:cxn ang="0">
+                                    <a:pos x="T8" y="T9"/>
+                                  </a:cxn>
+                                </a:cxnLst>
+                                <a:rect l="0" t="0" r="r" b="b"/>
+                                <a:pathLst>
+                                  <a:path w="1961" h="1966">
+                                    <a:moveTo>
+                                      <a:pt x="9" y="1966"/>
+                                    </a:moveTo>
+                                    <a:lnTo>
+                                      <a:pt x="0" y="1957"/>
+                                    </a:lnTo>
+                                    <a:lnTo>
+                                      <a:pt x="1952" y="0"/>
+                                    </a:lnTo>
+                                    <a:lnTo>
+                                      <a:pt x="1961" y="9"/>
+                                    </a:lnTo>
+                                    <a:lnTo>
+                                      <a:pt x="9" y="1966"/>
+                                    </a:lnTo>
+                                    <a:close/>
+                                  </a:path>
+                                </a:pathLst>
+                              </a:custGeom>
+                              <a:grpFill/>
+                              <a:ln>
+                                <a:noFill/>
+                              </a:ln>
+                              <a:extLst>
+                                <a:ext uri="{91240B29-F687-4F45-9708-019B960494DF}">
+                                  <a14:hiddenLine xmlns:a14="http://schemas.microsoft.com/office/drawing/2010/main" w="9525">
+                                    <a:solidFill>
+                                      <a:srgbClr val="000000"/>
+                                    </a:solidFill>
+                                    <a:round/>
+                                    <a:headEnd/>
+                                    <a:tailEnd/>
+                                  </a14:hiddenLine>
+                                </a:ext>
+                              </a:extLst>
+                            </wps:spPr>
+                            <wps:bodyPr vert="horz" wrap="square" lIns="91440" tIns="45720" rIns="91440" bIns="45720" numCol="1" anchor="t" anchorCtr="0" compatLnSpc="1">
+                              <a:prstTxWarp prst="textNoShape">
+                                <a:avLst/>
+                              </a:prstTxWarp>
+                            </wps:bodyPr>
+                          </wps:wsp>
+                          <wps:wsp>
+                            <wps:cNvPr id="68" name="Freeform 68"/>
+                            <wps:cNvSpPr>
+                              <a:spLocks/>
+                            </wps:cNvSpPr>
+                            <wps:spPr bwMode="auto">
+                              <a:xfrm>
+                                <a:off x="0" y="153988"/>
+                                <a:ext cx="4329113" cy="4337050"/>
+                              </a:xfrm>
+                              <a:custGeom>
+                                <a:avLst/>
+                                <a:gdLst>
+                                  <a:gd name="T0" fmla="*/ 0 w 2727"/>
+                                  <a:gd name="T1" fmla="*/ 2732 h 2732"/>
+                                  <a:gd name="T2" fmla="*/ 0 w 2727"/>
+                                  <a:gd name="T3" fmla="*/ 2728 h 2732"/>
+                                  <a:gd name="T4" fmla="*/ 2722 w 2727"/>
+                                  <a:gd name="T5" fmla="*/ 0 h 2732"/>
+                                  <a:gd name="T6" fmla="*/ 2727 w 2727"/>
+                                  <a:gd name="T7" fmla="*/ 5 h 2732"/>
+                                  <a:gd name="T8" fmla="*/ 0 w 2727"/>
+                                  <a:gd name="T9" fmla="*/ 2732 h 2732"/>
+                                </a:gdLst>
+                                <a:ahLst/>
+                                <a:cxnLst>
+                                  <a:cxn ang="0">
+                                    <a:pos x="T0" y="T1"/>
+                                  </a:cxn>
+                                  <a:cxn ang="0">
+                                    <a:pos x="T2" y="T3"/>
+                                  </a:cxn>
+                                  <a:cxn ang="0">
+                                    <a:pos x="T4" y="T5"/>
+                                  </a:cxn>
+                                  <a:cxn ang="0">
+                                    <a:pos x="T6" y="T7"/>
+                                  </a:cxn>
+                                  <a:cxn ang="0">
+                                    <a:pos x="T8" y="T9"/>
+                                  </a:cxn>
+                                </a:cxnLst>
+                                <a:rect l="0" t="0" r="r" b="b"/>
+                                <a:pathLst>
+                                  <a:path w="2727" h="2732">
+                                    <a:moveTo>
+                                      <a:pt x="0" y="2732"/>
+                                    </a:moveTo>
+                                    <a:lnTo>
+                                      <a:pt x="0" y="2728"/>
+                                    </a:lnTo>
+                                    <a:lnTo>
+                                      <a:pt x="2722" y="0"/>
+                                    </a:lnTo>
+                                    <a:lnTo>
+                                      <a:pt x="2727" y="5"/>
+                                    </a:lnTo>
+                                    <a:lnTo>
+                                      <a:pt x="0" y="2732"/>
+                                    </a:lnTo>
+                                    <a:close/>
+                                  </a:path>
+                                </a:pathLst>
+                              </a:custGeom>
+                              <a:grpFill/>
+                              <a:ln>
+                                <a:noFill/>
+                              </a:ln>
+                              <a:extLst>
+                                <a:ext uri="{91240B29-F687-4F45-9708-019B960494DF}">
+                                  <a14:hiddenLine xmlns:a14="http://schemas.microsoft.com/office/drawing/2010/main" w="9525">
+                                    <a:solidFill>
+                                      <a:srgbClr val="000000"/>
+                                    </a:solidFill>
+                                    <a:round/>
+                                    <a:headEnd/>
+                                    <a:tailEnd/>
+                                  </a14:hiddenLine>
+                                </a:ext>
+                              </a:extLst>
+                            </wps:spPr>
+                            <wps:bodyPr vert="horz" wrap="square" lIns="91440" tIns="45720" rIns="91440" bIns="45720" numCol="1" anchor="t" anchorCtr="0" compatLnSpc="1">
+                              <a:prstTxWarp prst="textNoShape">
+                                <a:avLst/>
+                              </a:prstTxWarp>
+                            </wps:bodyPr>
+                          </wps:wsp>
+                        </wpg:wgp>
+                      </a:graphicData>
+                    </a:graphic>
+                    <wp14:sizeRelH relativeFrom="page">
+                      <wp14:pctWidth>70600</wp14:pctWidth>
+                    </wp14:sizeRelH>
+                    <wp14:sizeRelV relativeFrom="page">
+                      <wp14:pctHeight>56600</wp14:pctHeight>
+                    </wp14:sizeRelV>
+                  </wp:anchor>
+                </w:drawing>
+              </mc:Choice>
+              <mc:Fallback>
+                <w:pict>
+                  <v:group w14:anchorId="30572FA4" id="Group 2" o:spid="_x0000_s1026" style="position:absolute;margin-left:0;margin-top:0;width:432.65pt;height:448.55pt;z-index:-251655168;mso-width-percent:706;mso-height-percent:566;mso-left-percent:220;mso-top-percent:300;mso-position-horizontal-relative:page;mso-position-vertical-relative:page;mso-width-percent:706;mso-height-percent:566;mso-left-percent:220;mso-top-percent:300" coordsize="43291,44910" o:gfxdata="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">
+                    <o:lock v:ext="edit" aspectratio="t"/>
+                    <v:shape id="Freeform 64" o:spid="_x0000_s1027" style="position:absolute;left:15017;width:28274;height:28352;visibility:visible;mso-wrap-style:square;v-text-anchor:top" coordsize="1781,1786" o:gfxdata="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" path="m4,1786l,1782,1776,r5,5l4,1786xe" filled="f" stroked="f">
+                      <v:path arrowok="t" o:connecttype="custom" o:connectlocs="6350,2835275;0,2828925;2819400,0;2827338,7938;6350,2835275" o:connectangles="0,0,0,0,0"/>
+                    </v:shape>
+                    <v:shape id="Freeform 65" o:spid="_x0000_s1028" style="position:absolute;left:7826;top:2270;width:35465;height:35464;visibility:visible;mso-wrap-style:square;v-text-anchor:top" coordsize="2234,2234" o:gfxdata="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" path="m5,2234l,2229,2229,r5,5l5,2234xe" filled="f" stroked="f">
+                      <v:path arrowok="t" o:connecttype="custom" o:connectlocs="7938,3546475;0,3538538;3538538,0;3546475,7938;7938,3546475" o:connectangles="0,0,0,0,0"/>
+                    </v:shape>
+                    <v:shape id="Freeform 66" o:spid="_x0000_s1029" style="position:absolute;left:8413;top:1095;width:34878;height:34877;visibility:visible;mso-wrap-style:square;v-text-anchor:top" coordsize="2197,2197" o:gfxdata="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" path="m9,2197l,2193,2188,r9,10l9,2197xe" filled="f" stroked="f">
+                      <v:path arrowok="t" o:connecttype="custom" o:connectlocs="14288,3487738;0,3481388;3473450,0;3487738,15875;14288,3487738" o:connectangles="0,0,0,0,0"/>
+                    </v:shape>
+                    <v:shape id="Freeform 67" o:spid="_x0000_s1030" style="position:absolute;left:12160;top:4984;width:31131;height:31211;visibility:visible;mso-wrap-style:square;v-text-anchor:top" coordsize="1961,1966" o:gfxdata="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" path="m9,1966l,1957,1952,r9,9l9,1966xe" filled="f" stroked="f">
+                      <v:path arrowok="t" o:connecttype="custom" o:connectlocs="14288,3121025;0,3106738;3098800,0;3113088,14288;14288,3121025" o:connectangles="0,0,0,0,0"/>
+                    </v:shape>
+                    <v:shape id="Freeform 68" o:spid="_x0000_s1031" style="position:absolute;top:1539;width:43291;height:43371;visibility:visible;mso-wrap-style:square;v-text-anchor:top" coordsize="2727,2732" o:gfxdata="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" path="m,2732r,-4l2722,r5,5l,2732xe" filled="f" stroked="f">
+                      <v:path arrowok="t" o:connecttype="custom" o:connectlocs="0,4337050;0,4330700;4321175,0;4329113,7938;0,4337050" o:connectangles="0,0,0,0,0"/>
+                    </v:shape>
+                    <w10:wrap anchorx="page" anchory="page"/>
+                  </v:group>
+                </w:pict>
+              </mc:Fallback>
+            </mc:AlternateContent>
+          </w:r>
+          <w:r>
+            <w:rPr>
+              <w:noProof/>
+            </w:rPr>
+            <mc:AlternateContent>
+              <mc:Choice Requires="wps">
+                <w:drawing>
+                  <wp:anchor distT="0" distB="0" distL="114300" distR="114300" simplePos="0" relativeHeight="251660288" behindDoc="0" locked="0" layoutInCell="1" allowOverlap="1" wp14:anchorId="2E36B226" wp14:editId="035D2098">
+                    <wp:simplePos x="0" y="0"/>
+                    <wp:positionH relativeFrom="page">
+                      <wp:align>center</wp:align>
+                    </wp:positionH>
+                    <wp:positionV relativeFrom="margin">
+                      <wp:align>bottom</wp:align>
+                    </wp:positionV>
+                    <wp:extent cx="5943600" cy="374904"/>
+                    <wp:effectExtent l="0" t="0" r="0" b="2540"/>
+                    <wp:wrapNone/>
+                    <wp:docPr id="69" name="Text Box 69"/>
+                    <wp:cNvGraphicFramePr/>
+                    <a:graphic xmlns:a="http://schemas.openxmlformats.org/drawingml/2006/main">
+                      <a:graphicData uri="http://schemas.microsoft.com/office/word/2010/wordprocessingShape">
+                        <wps:wsp>
+                          <wps:cNvSpPr txBox="1"/>
+                          <wps:spPr>
+                            <a:xfrm>
+                              <a:off x="0" y="0"/>
+                              <a:ext cx="5943600" cy="374904"/>
+                            </a:xfrm>
+                            <a:prstGeom prst="rect">
+                              <a:avLst/>
+                            </a:prstGeom>
+                            <a:noFill/>
+                            <a:ln w="6350">
+                              <a:noFill/>
+                            </a:ln>
+                            <a:effectLst/>
+                          </wps:spPr>
+                          <wps:style>
+                            <a:lnRef idx="0">
+                              <a:schemeClr val="accent1"/>
+                            </a:lnRef>
+                            <a:fillRef idx="0">
+                              <a:schemeClr val="accent1"/>
+                            </a:fillRef>
+                            <a:effectRef idx="0">
+                              <a:schemeClr val="accent1"/>
+                            </a:effectRef>
+                            <a:fontRef idx="minor">
+                              <a:schemeClr val="dk1"/>
+                            </a:fontRef>
+                          </wps:style>
+                          <wps:txbx>
+                            <w:txbxContent>
+                              <w:p>
+                                <w:pPr>
+                                  <w:pStyle w:val="NoSpacing"/>
+                                  <w:jc w:val="right"/>
+                                  <w:rPr>
+                                    <w:color w:val="4472C4" w:themeColor="accent1"/>
+                                    <w:sz w:val="36"/>
+                                    <w:szCs w:val="36"/>
+                                    <w:lang w:val="es-ES"/>
+                                  </w:rPr>
+                                </w:pPr>
+                                <w:sdt>
+                                  <w:sdtPr>
+                                    <w:rPr>
+                                      <w:color w:val="4472C4" w:themeColor="accent1"/>
+                                      <w:sz w:val="36"/>
+                                      <w:szCs w:val="36"/>
+                                      <w:lang w:val="es-ES"/>
+                                    </w:rPr>
+                                    <w:alias w:val="School"/>
+                                    <w:tag w:val="School"/>
+                                    <w:id w:val="1850680582"/>
+                                    <w:dataBinding w:prefixMappings="xmlns:ns0='http://schemas.openxmlformats.org/officeDocument/2006/extended-properties' " w:xpath="/ns0:Properties[1]/ns0:Company[1]" w:storeItemID="{6668398D-A668-4E3E-A5EB-62B293D839F1}"/>
+                                    <w:text/>
+                                  </w:sdtPr>
+                                  <w:sdtContent>
+                                    <w:r>
+                                      <w:rPr>
+                                        <w:color w:val="4472C4" w:themeColor="accent1"/>
+                                        <w:sz w:val="36"/>
+                                        <w:szCs w:val="36"/>
+                                        <w:lang w:val="es-ES"/>
+                                      </w:rPr>
+                                      <w:t>Universidad Pablo de Olavide</w:t>
+                                    </w:r>
+                                  </w:sdtContent>
+                                </w:sdt>
+                              </w:p>
+                              <w:sdt>
+                                <w:sdtPr>
+                                  <w:rPr>
+                                    <w:color w:val="4472C4" w:themeColor="accent1"/>
+                                    <w:sz w:val="36"/>
+                                    <w:szCs w:val="36"/>
+                                    <w:lang w:val="es-ES"/>
+                                  </w:rPr>
+                                  <w:alias w:val="Course"/>
+                                  <w:tag w:val="Course"/>
+                                  <w:id w:val="1717703537"/>
+                                  <w:dataBinding w:prefixMappings="xmlns:ns0='http://purl.org/dc/elements/1.1/' xmlns:ns1='http://schemas.openxmlformats.org/package/2006/metadata/core-properties' " w:xpath="/ns1:coreProperties[1]/ns1:category[1]" w:storeItemID="{6C3C8BC8-F283-45AE-878A-BAB7291924A1}"/>
+                                  <w:text/>
+                                </w:sdtPr>
+                                <w:sdtContent>
+                                  <w:p>
+                                    <w:pPr>
+                                      <w:pStyle w:val="NoSpacing"/>
+                                      <w:jc w:val="right"/>
+                                      <w:rPr>
+                                        <w:color w:val="4472C4" w:themeColor="accent1"/>
+                                        <w:sz w:val="36"/>
+                                        <w:szCs w:val="36"/>
+                                        <w:lang w:val="es-ES"/>
+                                      </w:rPr>
+                                    </w:pPr>
+                                    <w:r>
+                                      <w:rPr>
+                                        <w:color w:val="4472C4" w:themeColor="accent1"/>
+                                        <w:sz w:val="36"/>
+                                        <w:szCs w:val="36"/>
+                                        <w:lang w:val="es-ES"/>
+                                      </w:rPr>
+                                      <w:t>Grado e</w:t>
+                                    </w:r>
+                                    <w:r>
+                                      <w:rPr>
+                                        <w:color w:val="4472C4" w:themeColor="accent1"/>
+                                        <w:sz w:val="36"/>
+                                        <w:szCs w:val="36"/>
+                                        <w:lang w:val="es-ES"/>
+                                      </w:rPr>
+                                      <w:t>n Ingeniería Informática en Sistemas de Información</w:t>
+                                    </w:r>
+                                  </w:p>
+                                </w:sdtContent>
+                              </w:sdt>
+                            </w:txbxContent>
+                          </wps:txbx>
+                          <wps:bodyPr rot="0" spcFirstLastPara="0" vertOverflow="overflow" horzOverflow="overflow" vert="horz" wrap="square" lIns="0" tIns="0" rIns="0" bIns="0" numCol="1" spcCol="0" rtlCol="0" fromWordArt="0" anchor="b" anchorCtr="0" forceAA="0" compatLnSpc="1">
+                            <a:prstTxWarp prst="textNoShape">
+                              <a:avLst/>
+                            </a:prstTxWarp>
+                            <a:spAutoFit/>
+                          </wps:bodyPr>
+                        </wps:wsp>
+                      </a:graphicData>
+                    </a:graphic>
+                    <wp14:sizeRelH relativeFrom="page">
+                      <wp14:pctWidth>76500</wp14:pctWidth>
+                    </wp14:sizeRelH>
+                    <wp14:sizeRelV relativeFrom="margin">
+                      <wp14:pctHeight>0</wp14:pctHeight>
+                    </wp14:sizeRelV>
+                  </wp:anchor>
+                </w:drawing>
+              </mc:Choice>
+              <mc:Fallback>
+                <w:pict>
+                  <v:shape w14:anchorId="2E36B226" id="Text Box 69" o:spid="_x0000_s1027" type="#_x0000_t202" style="position:absolute;margin-left:0;margin-top:0;width:468pt;height:29.5pt;z-index:251660288;visibility:visible;mso-wrap-style:square;mso-width-percent:765;mso-height-percent:0;mso-wrap-distance-left:9pt;mso-wrap-distance-top:0;mso-wrap-distance-right:9pt;mso-wrap-distance-bottom:0;mso-position-horizontal:center;mso-position-horizontal-relative:page;mso-position-vertical:bottom;mso-position-vertical-relative:margin;mso-width-percent:765;mso-height-percent:0;mso-width-relative:page;mso-height-relative:margin;v-text-anchor:bottom" o:gfxdata="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" filled="f" stroked="f" strokeweight=".5pt">
+                    <v:textbox style="mso-fit-shape-to-text:t" inset="0,0,0,0">
+                      <w:txbxContent>
+                        <w:p>
+                          <w:pPr>
+                            <w:pStyle w:val="NoSpacing"/>
+                            <w:jc w:val="right"/>
+                            <w:rPr>
+                              <w:color w:val="4472C4" w:themeColor="accent1"/>
+                              <w:sz w:val="36"/>
+                              <w:szCs w:val="36"/>
+                              <w:lang w:val="es-ES"/>
+                            </w:rPr>
+                          </w:pPr>
+                          <w:sdt>
+                            <w:sdtPr>
+                              <w:rPr>
+                                <w:color w:val="4472C4" w:themeColor="accent1"/>
+                                <w:sz w:val="36"/>
+                                <w:szCs w:val="36"/>
+                                <w:lang w:val="es-ES"/>
+                              </w:rPr>
+                              <w:alias w:val="School"/>
+                              <w:tag w:val="School"/>
+                              <w:id w:val="1850680582"/>
+                              <w:dataBinding w:prefixMappings="xmlns:ns0='http://schemas.openxmlformats.org/officeDocument/2006/extended-properties' " w:xpath="/ns0:Properties[1]/ns0:Company[1]" w:storeItemID="{6668398D-A668-4E3E-A5EB-62B293D839F1}"/>
+                              <w:text/>
+                            </w:sdtPr>
+                            <w:sdtContent>
+                              <w:r>
+                                <w:rPr>
+                                  <w:color w:val="4472C4" w:themeColor="accent1"/>
+                                  <w:sz w:val="36"/>
+                                  <w:szCs w:val="36"/>
+                                  <w:lang w:val="es-ES"/>
+                                </w:rPr>
+                                <w:t>Universidad Pablo de Olavide</w:t>
+                              </w:r>
+                            </w:sdtContent>
+                          </w:sdt>
+                        </w:p>
+                        <w:sdt>
+                          <w:sdtPr>
+                            <w:rPr>
+                              <w:color w:val="4472C4" w:themeColor="accent1"/>
+                              <w:sz w:val="36"/>
+                              <w:szCs w:val="36"/>
+                              <w:lang w:val="es-ES"/>
+                            </w:rPr>
+                            <w:alias w:val="Course"/>
+                            <w:tag w:val="Course"/>
+                            <w:id w:val="1717703537"/>
+                            <w:dataBinding w:prefixMappings="xmlns:ns0='http://purl.org/dc/elements/1.1/' xmlns:ns1='http://schemas.openxmlformats.org/package/2006/metadata/core-properties' " w:xpath="/ns1:coreProperties[1]/ns1:category[1]" w:storeItemID="{6C3C8BC8-F283-45AE-878A-BAB7291924A1}"/>
+                            <w:text/>
+                          </w:sdtPr>
+                          <w:sdtContent>
+                            <w:p>
+                              <w:pPr>
+                                <w:pStyle w:val="NoSpacing"/>
+                                <w:jc w:val="right"/>
+                                <w:rPr>
+                                  <w:color w:val="4472C4" w:themeColor="accent1"/>
+                                  <w:sz w:val="36"/>
+                                  <w:szCs w:val="36"/>
+                                  <w:lang w:val="es-ES"/>
+                                </w:rPr>
+                              </w:pPr>
+                              <w:r>
+                                <w:rPr>
+                                  <w:color w:val="4472C4" w:themeColor="accent1"/>
+                                  <w:sz w:val="36"/>
+                                  <w:szCs w:val="36"/>
+                                  <w:lang w:val="es-ES"/>
+                                </w:rPr>
+                                <w:t>Grado e</w:t>
+                              </w:r>
+                              <w:r>
+                                <w:rPr>
+                                  <w:color w:val="4472C4" w:themeColor="accent1"/>
+                                  <w:sz w:val="36"/>
+                                  <w:szCs w:val="36"/>
+                                  <w:lang w:val="es-ES"/>
+                                </w:rPr>
+                                <w:t>n Ingeniería Informática en Sistemas de Información</w:t>
+                              </w:r>
+                            </w:p>
+                          </w:sdtContent>
+                        </w:sdt>
+                      </w:txbxContent>
+                    </v:textbox>
+                    <w10:wrap anchorx="page" anchory="margin"/>
+                  </v:shape>
+                </w:pict>
+              </mc:Fallback>
+            </mc:AlternateContent>
+          </w:r>
+        </w:p>
+        <w:p>
+          <w:pPr>
+            <w:rPr>
+              <w:rFonts w:ascii="Arial Narrow" w:eastAsiaTheme="majorEastAsia" w:hAnsi="Arial Narrow" w:cstheme="majorBidi"/>
+              <w:b/>
+              <w:color w:val="000000" w:themeColor="text1"/>
+              <w:sz w:val="32"/>
+              <w:szCs w:val="32"/>
+              <w:lang w:val="es-ES_tradnl"/>
+            </w:rPr>
+          </w:pPr>
+          <w:r>
+            <w:rPr>
+              <w:rFonts w:ascii="Arial Narrow" w:hAnsi="Arial Narrow"/>
+              <w:b/>
+              <w:color w:val="000000" w:themeColor="text1"/>
+              <w:lang w:val="es-ES_tradnl"/>
+            </w:rPr>
+            <w:br w:type="page"/>
+          </w:r>
+        </w:p>
+        <w:bookmarkStart w:id="0" w:name="_GoBack" w:displacedByCustomXml="next"/>
+        <w:bookmarkEnd w:id="0" w:displacedByCustomXml="next"/>
+      </w:sdtContent>
+    </w:sdt>
     <w:sdt>
       <w:sdtPr>
         <w:rPr>
@@ -43,7 +1163,6 @@
           </w:r>
           <w:proofErr w:type="spellEnd"/>
         </w:p>
-        <w:bookmarkStart w:id="0" w:name="_GoBack"/>
         <w:p>
           <w:pPr>
             <w:pStyle w:val="TOC1"/>
@@ -55,6 +1174,7 @@
               <w:rFonts w:ascii="Arial Narrow" w:eastAsiaTheme="minorEastAsia" w:hAnsi="Arial Narrow"/>
               <w:noProof/>
               <w:sz w:val="24"/>
+              <w:lang w:val="es-ES" w:eastAsia="es-ES"/>
             </w:rPr>
           </w:pPr>
           <w:r>
@@ -81,7 +1201,7 @@
             </w:rPr>
             <w:fldChar w:fldCharType="separate"/>
           </w:r>
-          <w:hyperlink w:anchor="_Toc512963774" w:history="1">
+          <w:hyperlink w:anchor="_Toc513824685" w:history="1">
             <w:r>
               <w:rPr>
                 <w:rStyle w:val="Hyperlink"/>
@@ -96,6 +1216,7 @@
                 <w:rFonts w:ascii="Arial Narrow" w:eastAsiaTheme="minorEastAsia" w:hAnsi="Arial Narrow"/>
                 <w:noProof/>
                 <w:sz w:val="24"/>
+                <w:lang w:val="es-ES" w:eastAsia="es-ES"/>
               </w:rPr>
               <w:tab/>
             </w:r>
@@ -133,7 +1254,7 @@
                 <w:webHidden/>
                 <w:sz w:val="24"/>
               </w:rPr>
-              <w:instrText xml:space="preserve"> PAGEREF _Toc512963774 \h </w:instrText>
+              <w:instrText xml:space="preserve"> PAGEREF _Toc513824685 \h </w:instrText>
             </w:r>
             <w:r>
               <w:rPr>
@@ -183,9 +1304,10 @@
               <w:rFonts w:ascii="Arial Narrow" w:eastAsiaTheme="minorEastAsia" w:hAnsi="Arial Narrow"/>
               <w:noProof/>
               <w:sz w:val="24"/>
+              <w:lang w:val="es-ES" w:eastAsia="es-ES"/>
             </w:rPr>
           </w:pPr>
-          <w:hyperlink w:anchor="_Toc512963775" w:history="1">
+          <w:hyperlink w:anchor="_Toc513824686" w:history="1">
             <w:r>
               <w:rPr>
                 <w:rStyle w:val="Hyperlink"/>
@@ -200,6 +1322,7 @@
                 <w:rFonts w:ascii="Arial Narrow" w:eastAsiaTheme="minorEastAsia" w:hAnsi="Arial Narrow"/>
                 <w:noProof/>
                 <w:sz w:val="24"/>
+                <w:lang w:val="es-ES" w:eastAsia="es-ES"/>
               </w:rPr>
               <w:tab/>
             </w:r>
@@ -237,7 +1360,7 @@
                 <w:webHidden/>
                 <w:sz w:val="24"/>
               </w:rPr>
-              <w:instrText xml:space="preserve"> PAGEREF _Toc512963775 \h </w:instrText>
+              <w:instrText xml:space="preserve"> PAGEREF _Toc513824686 \h </w:instrText>
             </w:r>
             <w:r>
               <w:rPr>
@@ -283,9 +1406,10 @@
               <w:rFonts w:ascii="Arial Narrow" w:eastAsiaTheme="minorEastAsia" w:hAnsi="Arial Narrow"/>
               <w:noProof/>
               <w:sz w:val="24"/>
+              <w:lang w:val="es-ES" w:eastAsia="es-ES"/>
             </w:rPr>
           </w:pPr>
-          <w:hyperlink w:anchor="_Toc512963776" w:history="1">
+          <w:hyperlink w:anchor="_Toc513824687" w:history="1">
             <w:r>
               <w:rPr>
                 <w:rStyle w:val="Hyperlink"/>
@@ -300,6 +1424,7 @@
                 <w:rFonts w:ascii="Arial Narrow" w:eastAsiaTheme="minorEastAsia" w:hAnsi="Arial Narrow"/>
                 <w:noProof/>
                 <w:sz w:val="24"/>
+                <w:lang w:val="es-ES" w:eastAsia="es-ES"/>
               </w:rPr>
               <w:tab/>
             </w:r>
@@ -337,7 +1462,7 @@
                 <w:webHidden/>
                 <w:sz w:val="24"/>
               </w:rPr>
-              <w:instrText xml:space="preserve"> PAGEREF _Toc512963776 \h </w:instrText>
+              <w:instrText xml:space="preserve"> PAGEREF _Toc513824687 \h </w:instrText>
             </w:r>
             <w:r>
               <w:rPr>
@@ -383,9 +1508,10 @@
               <w:rFonts w:ascii="Arial Narrow" w:eastAsiaTheme="minorEastAsia" w:hAnsi="Arial Narrow"/>
               <w:noProof/>
               <w:sz w:val="24"/>
+              <w:lang w:val="es-ES" w:eastAsia="es-ES"/>
             </w:rPr>
           </w:pPr>
-          <w:hyperlink w:anchor="_Toc512963777" w:history="1">
+          <w:hyperlink w:anchor="_Toc513824688" w:history="1">
             <w:r>
               <w:rPr>
                 <w:rStyle w:val="Hyperlink"/>
@@ -400,6 +1526,7 @@
                 <w:rFonts w:ascii="Arial Narrow" w:eastAsiaTheme="minorEastAsia" w:hAnsi="Arial Narrow"/>
                 <w:noProof/>
                 <w:sz w:val="24"/>
+                <w:lang w:val="es-ES" w:eastAsia="es-ES"/>
               </w:rPr>
               <w:tab/>
             </w:r>
@@ -437,7 +1564,7 @@
                 <w:webHidden/>
                 <w:sz w:val="24"/>
               </w:rPr>
-              <w:instrText xml:space="preserve"> PAGEREF _Toc512963777 \h </w:instrText>
+              <w:instrText xml:space="preserve"> PAGEREF _Toc513824688 \h </w:instrText>
             </w:r>
             <w:r>
               <w:rPr>
@@ -483,9 +1610,10 @@
               <w:rFonts w:ascii="Arial Narrow" w:eastAsiaTheme="minorEastAsia" w:hAnsi="Arial Narrow"/>
               <w:noProof/>
               <w:sz w:val="24"/>
+              <w:lang w:val="es-ES" w:eastAsia="es-ES"/>
             </w:rPr>
           </w:pPr>
-          <w:hyperlink w:anchor="_Toc512963778" w:history="1">
+          <w:hyperlink w:anchor="_Toc513824689" w:history="1">
             <w:r>
               <w:rPr>
                 <w:rStyle w:val="Hyperlink"/>
@@ -500,6 +1628,7 @@
                 <w:rFonts w:ascii="Arial Narrow" w:eastAsiaTheme="minorEastAsia" w:hAnsi="Arial Narrow"/>
                 <w:noProof/>
                 <w:sz w:val="24"/>
+                <w:lang w:val="es-ES" w:eastAsia="es-ES"/>
               </w:rPr>
               <w:tab/>
             </w:r>
@@ -537,7 +1666,7 @@
                 <w:webHidden/>
                 <w:sz w:val="24"/>
               </w:rPr>
-              <w:instrText xml:space="preserve"> PAGEREF _Toc512963778 \h </w:instrText>
+              <w:instrText xml:space="preserve"> PAGEREF _Toc513824689 \h </w:instrText>
             </w:r>
             <w:r>
               <w:rPr>
@@ -583,9 +1712,10 @@
               <w:rFonts w:ascii="Arial Narrow" w:eastAsiaTheme="minorEastAsia" w:hAnsi="Arial Narrow"/>
               <w:noProof/>
               <w:sz w:val="24"/>
+              <w:lang w:val="es-ES" w:eastAsia="es-ES"/>
             </w:rPr>
           </w:pPr>
-          <w:hyperlink w:anchor="_Toc512963779" w:history="1">
+          <w:hyperlink w:anchor="_Toc513824690" w:history="1">
             <w:r>
               <w:rPr>
                 <w:rStyle w:val="Hyperlink"/>
@@ -600,6 +1730,7 @@
                 <w:rFonts w:ascii="Arial Narrow" w:eastAsiaTheme="minorEastAsia" w:hAnsi="Arial Narrow"/>
                 <w:noProof/>
                 <w:sz w:val="24"/>
+                <w:lang w:val="es-ES" w:eastAsia="es-ES"/>
               </w:rPr>
               <w:tab/>
             </w:r>
@@ -637,7 +1768,7 @@
                 <w:webHidden/>
                 <w:sz w:val="24"/>
               </w:rPr>
-              <w:instrText xml:space="preserve"> PAGEREF _Toc512963779 \h </w:instrText>
+              <w:instrText xml:space="preserve"> PAGEREF _Toc513824690 \h </w:instrText>
             </w:r>
             <w:r>
               <w:rPr>
@@ -683,9 +1814,10 @@
               <w:rFonts w:ascii="Arial Narrow" w:eastAsiaTheme="minorEastAsia" w:hAnsi="Arial Narrow"/>
               <w:noProof/>
               <w:sz w:val="24"/>
+              <w:lang w:val="es-ES" w:eastAsia="es-ES"/>
             </w:rPr>
           </w:pPr>
-          <w:hyperlink w:anchor="_Toc512963780" w:history="1">
+          <w:hyperlink w:anchor="_Toc513824691" w:history="1">
             <w:r>
               <w:rPr>
                 <w:rStyle w:val="Hyperlink"/>
@@ -700,6 +1832,7 @@
                 <w:rFonts w:ascii="Arial Narrow" w:eastAsiaTheme="minorEastAsia" w:hAnsi="Arial Narrow"/>
                 <w:noProof/>
                 <w:sz w:val="24"/>
+                <w:lang w:val="es-ES" w:eastAsia="es-ES"/>
               </w:rPr>
               <w:tab/>
             </w:r>
@@ -737,7 +1870,7 @@
                 <w:webHidden/>
                 <w:sz w:val="24"/>
               </w:rPr>
-              <w:instrText xml:space="preserve"> PAGEREF _Toc512963780 \h </w:instrText>
+              <w:instrText xml:space="preserve"> PAGEREF _Toc513824691 \h </w:instrText>
             </w:r>
             <w:r>
               <w:rPr>
@@ -787,9 +1920,10 @@
               <w:rFonts w:ascii="Arial Narrow" w:eastAsiaTheme="minorEastAsia" w:hAnsi="Arial Narrow"/>
               <w:noProof/>
               <w:sz w:val="24"/>
+              <w:lang w:val="es-ES" w:eastAsia="es-ES"/>
             </w:rPr>
           </w:pPr>
-          <w:hyperlink w:anchor="_Toc512963781" w:history="1">
+          <w:hyperlink w:anchor="_Toc513824692" w:history="1">
             <w:r>
               <w:rPr>
                 <w:rStyle w:val="Hyperlink"/>
@@ -804,6 +1938,7 @@
                 <w:rFonts w:ascii="Arial Narrow" w:eastAsiaTheme="minorEastAsia" w:hAnsi="Arial Narrow"/>
                 <w:noProof/>
                 <w:sz w:val="24"/>
+                <w:lang w:val="es-ES" w:eastAsia="es-ES"/>
               </w:rPr>
               <w:tab/>
             </w:r>
@@ -841,7 +1976,7 @@
                 <w:webHidden/>
                 <w:sz w:val="24"/>
               </w:rPr>
-              <w:instrText xml:space="preserve"> PAGEREF _Toc512963781 \h </w:instrText>
+              <w:instrText xml:space="preserve"> PAGEREF _Toc513824692 \h </w:instrText>
             </w:r>
             <w:r>
               <w:rPr>
@@ -891,9 +2026,10 @@
               <w:rFonts w:ascii="Arial Narrow" w:eastAsiaTheme="minorEastAsia" w:hAnsi="Arial Narrow"/>
               <w:noProof/>
               <w:sz w:val="24"/>
+              <w:lang w:val="es-ES" w:eastAsia="es-ES"/>
             </w:rPr>
           </w:pPr>
-          <w:hyperlink w:anchor="_Toc512963782" w:history="1">
+          <w:hyperlink w:anchor="_Toc513824693" w:history="1">
             <w:r>
               <w:rPr>
                 <w:rStyle w:val="Hyperlink"/>
@@ -908,6 +2044,7 @@
                 <w:rFonts w:ascii="Arial Narrow" w:eastAsiaTheme="minorEastAsia" w:hAnsi="Arial Narrow"/>
                 <w:noProof/>
                 <w:sz w:val="24"/>
+                <w:lang w:val="es-ES" w:eastAsia="es-ES"/>
               </w:rPr>
               <w:tab/>
             </w:r>
@@ -945,7 +2082,7 @@
                 <w:webHidden/>
                 <w:sz w:val="24"/>
               </w:rPr>
-              <w:instrText xml:space="preserve"> PAGEREF _Toc512963782 \h </w:instrText>
+              <w:instrText xml:space="preserve"> PAGEREF _Toc513824693 \h </w:instrText>
             </w:r>
             <w:r>
               <w:rPr>
@@ -995,9 +2132,10 @@
               <w:rFonts w:ascii="Arial Narrow" w:eastAsiaTheme="minorEastAsia" w:hAnsi="Arial Narrow"/>
               <w:noProof/>
               <w:sz w:val="24"/>
+              <w:lang w:val="es-ES" w:eastAsia="es-ES"/>
             </w:rPr>
           </w:pPr>
-          <w:hyperlink w:anchor="_Toc512963783" w:history="1">
+          <w:hyperlink w:anchor="_Toc513824694" w:history="1">
             <w:r>
               <w:rPr>
                 <w:rStyle w:val="Hyperlink"/>
@@ -1012,6 +2150,7 @@
                 <w:rFonts w:ascii="Arial Narrow" w:eastAsiaTheme="minorEastAsia" w:hAnsi="Arial Narrow"/>
                 <w:noProof/>
                 <w:sz w:val="24"/>
+                <w:lang w:val="es-ES" w:eastAsia="es-ES"/>
               </w:rPr>
               <w:tab/>
             </w:r>
@@ -1049,7 +2188,7 @@
                 <w:webHidden/>
                 <w:sz w:val="24"/>
               </w:rPr>
-              <w:instrText xml:space="preserve"> PAGEREF _Toc512963783 \h </w:instrText>
+              <w:instrText xml:space="preserve"> PAGEREF _Toc513824694 \h </w:instrText>
             </w:r>
             <w:r>
               <w:rPr>
@@ -1099,9 +2238,10 @@
               <w:rFonts w:ascii="Arial Narrow" w:eastAsiaTheme="minorEastAsia" w:hAnsi="Arial Narrow"/>
               <w:noProof/>
               <w:sz w:val="24"/>
+              <w:lang w:val="es-ES" w:eastAsia="es-ES"/>
             </w:rPr>
           </w:pPr>
-          <w:hyperlink w:anchor="_Toc512963784" w:history="1">
+          <w:hyperlink w:anchor="_Toc513824695" w:history="1">
             <w:r>
               <w:rPr>
                 <w:rStyle w:val="Hyperlink"/>
@@ -1116,6 +2256,7 @@
                 <w:rFonts w:ascii="Arial Narrow" w:eastAsiaTheme="minorEastAsia" w:hAnsi="Arial Narrow"/>
                 <w:noProof/>
                 <w:sz w:val="24"/>
+                <w:lang w:val="es-ES" w:eastAsia="es-ES"/>
               </w:rPr>
               <w:tab/>
             </w:r>
@@ -1153,7 +2294,7 @@
                 <w:webHidden/>
                 <w:sz w:val="24"/>
               </w:rPr>
-              <w:instrText xml:space="preserve"> PAGEREF _Toc512963784 \h </w:instrText>
+              <w:instrText xml:space="preserve"> PAGEREF _Toc513824695 \h </w:instrText>
             </w:r>
             <w:r>
               <w:rPr>
@@ -1203,9 +2344,10 @@
               <w:rFonts w:ascii="Arial Narrow" w:eastAsiaTheme="minorEastAsia" w:hAnsi="Arial Narrow"/>
               <w:noProof/>
               <w:sz w:val="24"/>
+              <w:lang w:val="es-ES" w:eastAsia="es-ES"/>
             </w:rPr>
           </w:pPr>
-          <w:hyperlink w:anchor="_Toc512963785" w:history="1">
+          <w:hyperlink w:anchor="_Toc513824696" w:history="1">
             <w:r>
               <w:rPr>
                 <w:rStyle w:val="Hyperlink"/>
@@ -1220,6 +2362,7 @@
                 <w:rFonts w:ascii="Arial Narrow" w:eastAsiaTheme="minorEastAsia" w:hAnsi="Arial Narrow"/>
                 <w:noProof/>
                 <w:sz w:val="24"/>
+                <w:lang w:val="es-ES" w:eastAsia="es-ES"/>
               </w:rPr>
               <w:tab/>
             </w:r>
@@ -1257,7 +2400,7 @@
                 <w:webHidden/>
                 <w:sz w:val="24"/>
               </w:rPr>
-              <w:instrText xml:space="preserve"> PAGEREF _Toc512963785 \h </w:instrText>
+              <w:instrText xml:space="preserve"> PAGEREF _Toc513824696 \h </w:instrText>
             </w:r>
             <w:r>
               <w:rPr>
@@ -1303,9 +2446,10 @@
               <w:rFonts w:ascii="Arial Narrow" w:eastAsiaTheme="minorEastAsia" w:hAnsi="Arial Narrow"/>
               <w:noProof/>
               <w:sz w:val="24"/>
+              <w:lang w:val="es-ES" w:eastAsia="es-ES"/>
             </w:rPr>
           </w:pPr>
-          <w:hyperlink w:anchor="_Toc512963786" w:history="1">
+          <w:hyperlink w:anchor="_Toc513824697" w:history="1">
             <w:r>
               <w:rPr>
                 <w:rStyle w:val="Hyperlink"/>
@@ -1320,6 +2464,7 @@
                 <w:rFonts w:ascii="Arial Narrow" w:eastAsiaTheme="minorEastAsia" w:hAnsi="Arial Narrow"/>
                 <w:noProof/>
                 <w:sz w:val="24"/>
+                <w:lang w:val="es-ES" w:eastAsia="es-ES"/>
               </w:rPr>
               <w:tab/>
             </w:r>
@@ -1357,7 +2502,7 @@
                 <w:webHidden/>
                 <w:sz w:val="24"/>
               </w:rPr>
-              <w:instrText xml:space="preserve"> PAGEREF _Toc512963786 \h </w:instrText>
+              <w:instrText xml:space="preserve"> PAGEREF _Toc513824697 \h </w:instrText>
             </w:r>
             <w:r>
               <w:rPr>
@@ -1403,9 +2548,10 @@
               <w:rFonts w:ascii="Arial Narrow" w:eastAsiaTheme="minorEastAsia" w:hAnsi="Arial Narrow"/>
               <w:noProof/>
               <w:sz w:val="24"/>
+              <w:lang w:val="es-ES" w:eastAsia="es-ES"/>
             </w:rPr>
           </w:pPr>
-          <w:hyperlink w:anchor="_Toc512963787" w:history="1">
+          <w:hyperlink w:anchor="_Toc513824698" w:history="1">
             <w:r>
               <w:rPr>
                 <w:rStyle w:val="Hyperlink"/>
@@ -1420,6 +2566,7 @@
                 <w:rFonts w:ascii="Arial Narrow" w:eastAsiaTheme="minorEastAsia" w:hAnsi="Arial Narrow"/>
                 <w:noProof/>
                 <w:sz w:val="24"/>
+                <w:lang w:val="es-ES" w:eastAsia="es-ES"/>
               </w:rPr>
               <w:tab/>
             </w:r>
@@ -1457,7 +2604,7 @@
                 <w:webHidden/>
                 <w:sz w:val="24"/>
               </w:rPr>
-              <w:instrText xml:space="preserve"> PAGEREF _Toc512963787 \h </w:instrText>
+              <w:instrText xml:space="preserve"> PAGEREF _Toc513824698 \h </w:instrText>
             </w:r>
             <w:r>
               <w:rPr>
@@ -1507,9 +2654,10 @@
               <w:rFonts w:ascii="Arial Narrow" w:eastAsiaTheme="minorEastAsia" w:hAnsi="Arial Narrow"/>
               <w:noProof/>
               <w:sz w:val="24"/>
+              <w:lang w:val="es-ES" w:eastAsia="es-ES"/>
             </w:rPr>
           </w:pPr>
-          <w:hyperlink w:anchor="_Toc512963788" w:history="1">
+          <w:hyperlink w:anchor="_Toc513824699" w:history="1">
             <w:r>
               <w:rPr>
                 <w:rStyle w:val="Hyperlink"/>
@@ -1524,6 +2672,7 @@
                 <w:rFonts w:ascii="Arial Narrow" w:eastAsiaTheme="minorEastAsia" w:hAnsi="Arial Narrow"/>
                 <w:noProof/>
                 <w:sz w:val="24"/>
+                <w:lang w:val="es-ES" w:eastAsia="es-ES"/>
               </w:rPr>
               <w:tab/>
             </w:r>
@@ -1561,7 +2710,7 @@
                 <w:webHidden/>
                 <w:sz w:val="24"/>
               </w:rPr>
-              <w:instrText xml:space="preserve"> PAGEREF _Toc512963788 \h </w:instrText>
+              <w:instrText xml:space="preserve"> PAGEREF _Toc513824699 \h </w:instrText>
             </w:r>
             <w:r>
               <w:rPr>
@@ -1603,6 +2752,11 @@
         <w:p>
           <w:pPr>
             <w:shd w:val="clear" w:color="auto" w:fill="FFFFFF" w:themeFill="background1"/>
+            <w:rPr>
+              <w:b/>
+              <w:bCs/>
+              <w:noProof/>
+            </w:rPr>
           </w:pPr>
           <w:r>
             <w:rPr>
@@ -1616,9 +2770,13 @@
             <w:fldChar w:fldCharType="end"/>
           </w:r>
         </w:p>
-        <w:bookmarkEnd w:id="0" w:displacedByCustomXml="next"/>
       </w:sdtContent>
     </w:sdt>
+    <w:p>
+      <w:r>
+        <w:br w:type="page"/>
+      </w:r>
+    </w:p>
     <w:p>
       <w:pPr>
         <w:pStyle w:val="Heading1"/>
@@ -1628,8 +2786,9 @@
         </w:numPr>
         <w:spacing w:after="240"/>
       </w:pPr>
-      <w:bookmarkStart w:id="1" w:name="_Toc512963774"/>
-      <w:r>
+      <w:bookmarkStart w:id="1" w:name="_Toc513824685"/>
+      <w:r>
+        <w:lastRenderedPageBreak/>
         <w:t>ANÁLISIS: DESCRIPCIÓN DEL PROBLEMA A RESOLVER</w:t>
       </w:r>
       <w:bookmarkEnd w:id="1"/>
@@ -1952,9 +3111,8 @@
         </w:numPr>
         <w:spacing w:after="240"/>
       </w:pPr>
-      <w:bookmarkStart w:id="2" w:name="_Toc512963775"/>
-      <w:r>
-        <w:lastRenderedPageBreak/>
+      <w:bookmarkStart w:id="2" w:name="_Toc513824686"/>
+      <w:r>
         <w:t>REQUERIMIENTOS</w:t>
       </w:r>
       <w:bookmarkEnd w:id="2"/>
@@ -1964,7 +3122,7 @@
         <w:pStyle w:val="Heading2"/>
         <w:spacing w:after="240"/>
       </w:pPr>
-      <w:bookmarkStart w:id="3" w:name="_Toc512963776"/>
+      <w:bookmarkStart w:id="3" w:name="_Toc513824687"/>
       <w:r>
         <w:t>REQUISITOS FUNCIONALES</w:t>
       </w:r>
@@ -2596,7 +3754,7 @@
       <w:pPr>
         <w:pStyle w:val="Heading2"/>
       </w:pPr>
-      <w:bookmarkStart w:id="4" w:name="_Toc512963777"/>
+      <w:bookmarkStart w:id="4" w:name="_Toc513824688"/>
       <w:r>
         <w:t>REQUISITOS NO FUNCIONALES</w:t>
       </w:r>
@@ -2739,6 +3897,7 @@
                 <w:szCs w:val="24"/>
                 <w:lang w:val="es-ES_tradnl"/>
               </w:rPr>
+              <w:lastRenderedPageBreak/>
               <w:t>RNF01</w:t>
             </w:r>
           </w:p>
@@ -2909,7 +4068,7 @@
         <w:pStyle w:val="Heading2"/>
         <w:spacing w:after="240"/>
       </w:pPr>
-      <w:bookmarkStart w:id="5" w:name="_Toc512963778"/>
+      <w:bookmarkStart w:id="5" w:name="_Toc513824689"/>
       <w:r>
         <w:t>MODELO DE DATOS</w:t>
       </w:r>
@@ -2964,10 +4123,10 @@
             <v:path o:extrusionok="f" gradientshapeok="t" o:connecttype="rect"/>
             <o:lock v:ext="edit" aspectratio="t"/>
           </v:shapetype>
-          <v:shape id="_x0000_i1025" type="#_x0000_t75" style="width:466.4pt;height:403pt" o:ole="">
+          <v:shape id="_x0000_i1025" type="#_x0000_t75" style="width:466.35pt;height:402.95pt" o:ole="">
             <v:imagedata r:id="rId8" o:title=""/>
           </v:shape>
-          <o:OLEObject Type="Embed" ProgID="Visio.Drawing.15" ShapeID="_x0000_i1025" DrawAspect="Content" ObjectID="_1586705623" r:id="rId9"/>
+          <o:OLEObject Type="Embed" ProgID="Visio.Drawing.15" ShapeID="_x0000_i1025" DrawAspect="Content" ObjectID="_1587567017" r:id="rId9"/>
         </w:object>
       </w:r>
     </w:p>
@@ -2984,7 +4143,7 @@
         <w:pStyle w:val="Heading2"/>
         <w:spacing w:after="240"/>
       </w:pPr>
-      <w:bookmarkStart w:id="6" w:name="_Toc512963779"/>
+      <w:bookmarkStart w:id="6" w:name="_Toc513824690"/>
       <w:r>
         <w:t>DIAGRAMA DE CASOS DE USO</w:t>
       </w:r>
@@ -3022,10 +4181,10 @@
       </w:pPr>
       <w:r>
         <w:object w:dxaOrig="6253" w:dyaOrig="12673" w14:anchorId="372E9188">
-          <v:shape id="_x0000_i1026" type="#_x0000_t75" style="width:312.7pt;height:632.95pt" o:ole="">
+          <v:shape id="_x0000_i1026" type="#_x0000_t75" style="width:312.65pt;height:633pt" o:ole="">
             <v:imagedata r:id="rId10" o:title=""/>
           </v:shape>
-          <o:OLEObject Type="Embed" ProgID="Visio.Drawing.15" ShapeID="_x0000_i1026" DrawAspect="Content" ObjectID="_1586705624" r:id="rId11"/>
+          <o:OLEObject Type="Embed" ProgID="Visio.Drawing.15" ShapeID="_x0000_i1026" DrawAspect="Content" ObjectID="_1587567018" r:id="rId11"/>
         </w:object>
       </w:r>
     </w:p>
@@ -3034,7 +4193,7 @@
         <w:pStyle w:val="Heading2"/>
         <w:spacing w:after="240"/>
       </w:pPr>
-      <w:bookmarkStart w:id="7" w:name="_Toc512963780"/>
+      <w:bookmarkStart w:id="7" w:name="_Toc513824691"/>
       <w:r>
         <w:lastRenderedPageBreak/>
         <w:t>RESTRICCIONES FUNCIONALES</w:t>
@@ -3205,7 +4364,7 @@
           <w:numId w:val="2"/>
         </w:numPr>
       </w:pPr>
-      <w:bookmarkStart w:id="8" w:name="_Toc512963781"/>
+      <w:bookmarkStart w:id="8" w:name="_Toc513824692"/>
       <w:r>
         <w:t>DISEÑO: ESQUEMA FUNCIONAL Y DE COMPONENTES</w:t>
       </w:r>
@@ -4943,7 +6102,7 @@
         </w:numPr>
         <w:spacing w:before="0" w:after="240"/>
       </w:pPr>
-      <w:bookmarkStart w:id="9" w:name="_Toc512963782"/>
+      <w:bookmarkStart w:id="9" w:name="_Toc513824693"/>
       <w:r>
         <w:t>DISEÑO: DIAGRAMA UML</w:t>
       </w:r>
@@ -6750,7 +7909,9 @@
           <w:footerReference w:type="default" r:id="rId13"/>
           <w:pgSz w:w="12240" w:h="15840"/>
           <w:pgMar w:top="1440" w:right="1440" w:bottom="1440" w:left="1440" w:header="720" w:footer="720" w:gutter="0"/>
+          <w:pgNumType w:start="0"/>
           <w:cols w:space="720"/>
+          <w:titlePg/>
           <w:docGrid w:linePitch="360"/>
         </w:sectPr>
       </w:pPr>
@@ -6902,7 +8063,7 @@
         </w:numPr>
         <w:spacing w:after="240"/>
       </w:pPr>
-      <w:bookmarkStart w:id="10" w:name="_Toc512963783"/>
+      <w:bookmarkStart w:id="10" w:name="_Toc513824694"/>
       <w:r>
         <w:lastRenderedPageBreak/>
         <w:t>DOCUMENTACIÓN DEL CÓDIGO</w:t>
@@ -7083,7 +8244,7 @@
         </w:numPr>
         <w:spacing w:after="240"/>
       </w:pPr>
-      <w:bookmarkStart w:id="11" w:name="_Toc512963784"/>
+      <w:bookmarkStart w:id="11" w:name="_Toc513824695"/>
       <w:r>
         <w:t>DEPENDENCIAS MAVEN</w:t>
       </w:r>
@@ -7190,7 +8351,7 @@
         </w:numPr>
         <w:spacing w:after="240"/>
       </w:pPr>
-      <w:bookmarkStart w:id="12" w:name="_Toc512963785"/>
+      <w:bookmarkStart w:id="12" w:name="_Toc513824696"/>
       <w:r>
         <w:t>DISEÑO DE LA BASE DE DATOS</w:t>
       </w:r>
@@ -7201,7 +8362,7 @@
         <w:pStyle w:val="Heading2"/>
         <w:spacing w:after="240"/>
       </w:pPr>
-      <w:bookmarkStart w:id="13" w:name="_Toc512963786"/>
+      <w:bookmarkStart w:id="13" w:name="_Toc513824697"/>
       <w:r>
         <w:t>ENTIDAD RELACIÓN</w:t>
       </w:r>
@@ -7250,10 +8411,10 @@
       </w:pPr>
       <w:r>
         <w:object w:dxaOrig="16185" w:dyaOrig="12285" w14:anchorId="3DF73A05">
-          <v:shape id="_x0000_i1027" type="#_x0000_t75" style="width:467.45pt;height:354.65pt" o:ole="">
+          <v:shape id="_x0000_i1027" type="#_x0000_t75" style="width:467.75pt;height:354.4pt" o:ole="">
             <v:imagedata r:id="rId16" o:title=""/>
           </v:shape>
-          <o:OLEObject Type="Embed" ProgID="Visio.Drawing.15" ShapeID="_x0000_i1027" DrawAspect="Content" ObjectID="_1586705625" r:id="rId17"/>
+          <o:OLEObject Type="Embed" ProgID="Visio.Drawing.15" ShapeID="_x0000_i1027" DrawAspect="Content" ObjectID="_1587567019" r:id="rId17"/>
         </w:object>
       </w:r>
     </w:p>
@@ -7996,7 +9157,7 @@
         <w:pStyle w:val="Heading2"/>
         <w:spacing w:after="240"/>
       </w:pPr>
-      <w:bookmarkStart w:id="14" w:name="_Toc512963787"/>
+      <w:bookmarkStart w:id="14" w:name="_Toc513824698"/>
       <w:r>
         <w:t>IMPLEMENTACIÓN FÍSICA</w:t>
       </w:r>
@@ -10019,7 +11180,7 @@
           <w:numId w:val="2"/>
         </w:numPr>
       </w:pPr>
-      <w:bookmarkStart w:id="15" w:name="_Toc512963788"/>
+      <w:bookmarkStart w:id="15" w:name="_Toc513824699"/>
       <w:r>
         <w:t>MANUAL DE USUARIO</w:t>
       </w:r>
@@ -13075,6 +14236,26 @@
       <w:ind w:left="220"/>
     </w:pPr>
   </w:style>
+  <w:style w:type="paragraph" w:styleId="NoSpacing">
+    <w:name w:val="No Spacing"/>
+    <w:link w:val="NoSpacingChar"/>
+    <w:uiPriority w:val="1"/>
+    <w:qFormat/>
+    <w:rsid w:val="00187F57"/>
+    <w:rPr>
+      <w:rFonts w:eastAsiaTheme="minorEastAsia"/>
+    </w:rPr>
+  </w:style>
+  <w:style w:type="character" w:customStyle="1" w:styleId="NoSpacingChar">
+    <w:name w:val="No Spacing Char"/>
+    <w:basedOn w:val="DefaultParagraphFont"/>
+    <w:link w:val="NoSpacing"/>
+    <w:uiPriority w:val="1"/>
+    <w:rsid w:val="00187F57"/>
+    <w:rPr>
+      <w:rFonts w:eastAsiaTheme="minorEastAsia"/>
+    </w:rPr>
+  </w:style>
 </w:styles>
 </file>
 
@@ -13378,7 +14559,7 @@
 </file>
 
 <file path=customXml/itemProps1.xml><?xml version="1.0" encoding="utf-8"?>
-<ds:datastoreItem xmlns:ds="http://schemas.openxmlformats.org/officeDocument/2006/customXml" ds:itemID="{7DD99694-7DAF-4484-BCF7-A438B242D19A}">
+<ds:datastoreItem xmlns:ds="http://schemas.openxmlformats.org/officeDocument/2006/customXml" ds:itemID="{6FE082D9-C4CC-4E53-AB00-41AE7CD4631E}">
   <ds:schemaRefs>
     <ds:schemaRef ds:uri="http://schemas.openxmlformats.org/officeDocument/2006/bibliography"/>
   </ds:schemaRefs>

</xml_diff>